<commit_message>
Comments are done from 14/7
</commit_message>
<xml_diff>
--- a/Thesis/workingProgress.docx
+++ b/Thesis/workingProgress.docx
@@ -423,10 +423,10 @@
     </w:p>
     <w:p>
       <w:pPr>
-        <w:pStyle w:val="Brdtext"/>
-      </w:pPr>
-      <w:r>
-        <w:t>Skrivs i relevansordning.</w:t>
+        <w:pStyle w:val="Header1"/>
+      </w:pPr>
+      <w:r>
+        <w:t xml:space="preserve">E-lärande, Pedagogik, Utvärdering, E-kurser. </w:t>
       </w:r>
     </w:p>
     <w:p>
@@ -500,35 +500,54 @@
     </w:p>
     <w:p>
       <w:pPr>
-        <w:pStyle w:val="TOC11"/>
+        <w:pStyle w:val="Innehll1"/>
         <w:tabs>
-          <w:tab w:val="left" w:pos="396"/>
+          <w:tab w:val="left" w:pos="350"/>
           <w:tab w:val="right" w:leader="dot" w:pos="9062"/>
         </w:tabs>
         <w:rPr>
-          <w:rFonts w:asciiTheme="minorHAnsi" w:eastAsiaTheme="minorEastAsia" w:hAnsiTheme="minorHAnsi"/>
-          <w:b w:val="0"/>
+          <w:rFonts w:ascii="Verdana" w:eastAsiaTheme="minorEastAsia" w:hAnsi="Verdana"/>
+          <w:b/>
+          <w:noProof/>
           <w:sz w:val="24"/>
           <w:szCs w:val="24"/>
           <w:lang w:eastAsia="ja-JP"/>
         </w:rPr>
       </w:pPr>
       <w:r>
+        <w:rPr>
+          <w:rFonts w:ascii="Verdana" w:hAnsi="Verdana"/>
+          <w:b/>
+        </w:rPr>
         <w:fldChar w:fldCharType="begin"/>
       </w:r>
       <w:r>
+        <w:rPr>
+          <w:rFonts w:ascii="Verdana" w:hAnsi="Verdana"/>
+          <w:b/>
+        </w:rPr>
         <w:instrText>TOC \z \o "1-3" \u \h</w:instrText>
       </w:r>
       <w:r>
+        <w:rPr>
+          <w:rFonts w:ascii="Verdana" w:hAnsi="Verdana"/>
+          <w:b/>
+        </w:rPr>
         <w:fldChar w:fldCharType="separate"/>
       </w:r>
       <w:r>
+        <w:rPr>
+          <w:rFonts w:ascii="Verdana" w:hAnsi="Verdana"/>
+          <w:b/>
+          <w:noProof/>
+        </w:rPr>
         <w:t>1</w:t>
       </w:r>
       <w:r>
         <w:rPr>
-          <w:rFonts w:asciiTheme="minorHAnsi" w:eastAsiaTheme="minorEastAsia" w:hAnsiTheme="minorHAnsi"/>
-          <w:b w:val="0"/>
+          <w:rFonts w:ascii="Verdana" w:eastAsiaTheme="minorEastAsia" w:hAnsi="Verdana"/>
+          <w:b/>
+          <w:noProof/>
           <w:sz w:val="24"/>
           <w:szCs w:val="24"/>
           <w:lang w:eastAsia="ja-JP"/>
@@ -536,35 +555,98 @@
         <w:tab/>
       </w:r>
       <w:r>
+        <w:rPr>
+          <w:rFonts w:ascii="Verdana" w:hAnsi="Verdana"/>
+          <w:b/>
+          <w:noProof/>
+        </w:rPr>
         <w:t>Synopsis</w:t>
       </w:r>
       <w:r>
+        <w:rPr>
+          <w:rFonts w:ascii="Verdana" w:hAnsi="Verdana"/>
+          <w:b/>
+          <w:noProof/>
+        </w:rPr>
         <w:tab/>
+      </w:r>
+      <w:r>
+        <w:rPr>
+          <w:rFonts w:ascii="Verdana" w:hAnsi="Verdana"/>
+          <w:b/>
+          <w:noProof/>
+        </w:rPr>
+        <w:fldChar w:fldCharType="begin"/>
+      </w:r>
+      <w:r>
+        <w:rPr>
+          <w:rFonts w:ascii="Verdana" w:hAnsi="Verdana"/>
+          <w:b/>
+          <w:noProof/>
+        </w:rPr>
+        <w:instrText xml:space="preserve"> PAGEREF _Toc393266452 \h </w:instrText>
+      </w:r>
+      <w:r>
+        <w:rPr>
+          <w:rFonts w:ascii="Verdana" w:hAnsi="Verdana"/>
+          <w:b/>
+          <w:noProof/>
+        </w:rPr>
+      </w:r>
+      <w:r>
+        <w:rPr>
+          <w:rFonts w:ascii="Verdana" w:hAnsi="Verdana"/>
+          <w:b/>
+          <w:noProof/>
+        </w:rPr>
+        <w:fldChar w:fldCharType="separate"/>
+      </w:r>
+      <w:r>
+        <w:rPr>
+          <w:rFonts w:ascii="Verdana" w:hAnsi="Verdana"/>
+          <w:b/>
+          <w:noProof/>
+        </w:rPr>
         <w:t>1</w:t>
       </w:r>
-    </w:p>
-    <w:p>
-      <w:pPr>
-        <w:pStyle w:val="TOC11"/>
+      <w:r>
+        <w:rPr>
+          <w:rFonts w:ascii="Verdana" w:hAnsi="Verdana"/>
+          <w:b/>
+          <w:noProof/>
+        </w:rPr>
+        <w:fldChar w:fldCharType="end"/>
+      </w:r>
+    </w:p>
+    <w:p>
+      <w:pPr>
+        <w:pStyle w:val="Innehll1"/>
         <w:tabs>
-          <w:tab w:val="left" w:pos="396"/>
+          <w:tab w:val="left" w:pos="350"/>
           <w:tab w:val="right" w:leader="dot" w:pos="9062"/>
         </w:tabs>
         <w:rPr>
-          <w:rFonts w:asciiTheme="minorHAnsi" w:eastAsiaTheme="minorEastAsia" w:hAnsiTheme="minorHAnsi"/>
-          <w:b w:val="0"/>
+          <w:rFonts w:ascii="Verdana" w:eastAsiaTheme="minorEastAsia" w:hAnsi="Verdana"/>
+          <w:b/>
+          <w:noProof/>
           <w:sz w:val="24"/>
           <w:szCs w:val="24"/>
           <w:lang w:eastAsia="ja-JP"/>
         </w:rPr>
       </w:pPr>
       <w:r>
+        <w:rPr>
+          <w:rFonts w:ascii="Verdana" w:hAnsi="Verdana"/>
+          <w:b/>
+          <w:noProof/>
+        </w:rPr>
         <w:t>2</w:t>
       </w:r>
       <w:r>
         <w:rPr>
-          <w:rFonts w:asciiTheme="minorHAnsi" w:eastAsiaTheme="minorEastAsia" w:hAnsiTheme="minorHAnsi"/>
-          <w:b w:val="0"/>
+          <w:rFonts w:ascii="Verdana" w:eastAsiaTheme="minorEastAsia" w:hAnsi="Verdana"/>
+          <w:b/>
+          <w:noProof/>
           <w:sz w:val="24"/>
           <w:szCs w:val="24"/>
           <w:lang w:eastAsia="ja-JP"/>
@@ -572,33 +654,98 @@
         <w:tab/>
       </w:r>
       <w:r>
+        <w:rPr>
+          <w:rFonts w:ascii="Verdana" w:hAnsi="Verdana"/>
+          <w:b/>
+          <w:noProof/>
+        </w:rPr>
         <w:t>Introduktion</w:t>
       </w:r>
       <w:r>
+        <w:rPr>
+          <w:rFonts w:ascii="Verdana" w:hAnsi="Verdana"/>
+          <w:b/>
+          <w:noProof/>
+        </w:rPr>
         <w:tab/>
+      </w:r>
+      <w:r>
+        <w:rPr>
+          <w:rFonts w:ascii="Verdana" w:hAnsi="Verdana"/>
+          <w:b/>
+          <w:noProof/>
+        </w:rPr>
+        <w:fldChar w:fldCharType="begin"/>
+      </w:r>
+      <w:r>
+        <w:rPr>
+          <w:rFonts w:ascii="Verdana" w:hAnsi="Verdana"/>
+          <w:b/>
+          <w:noProof/>
+        </w:rPr>
+        <w:instrText xml:space="preserve"> PAGEREF _Toc393266453 \h </w:instrText>
+      </w:r>
+      <w:r>
+        <w:rPr>
+          <w:rFonts w:ascii="Verdana" w:hAnsi="Verdana"/>
+          <w:b/>
+          <w:noProof/>
+        </w:rPr>
+      </w:r>
+      <w:r>
+        <w:rPr>
+          <w:rFonts w:ascii="Verdana" w:hAnsi="Verdana"/>
+          <w:b/>
+          <w:noProof/>
+        </w:rPr>
+        <w:fldChar w:fldCharType="separate"/>
+      </w:r>
+      <w:r>
+        <w:rPr>
+          <w:rFonts w:ascii="Verdana" w:hAnsi="Verdana"/>
+          <w:b/>
+          <w:noProof/>
+        </w:rPr>
         <w:t>2</w:t>
       </w:r>
-    </w:p>
-    <w:p>
-      <w:pPr>
-        <w:pStyle w:val="TOC21"/>
+      <w:r>
+        <w:rPr>
+          <w:rFonts w:ascii="Verdana" w:hAnsi="Verdana"/>
+          <w:b/>
+          <w:noProof/>
+        </w:rPr>
+        <w:fldChar w:fldCharType="end"/>
+      </w:r>
+    </w:p>
+    <w:p>
+      <w:pPr>
+        <w:pStyle w:val="Innehll2"/>
         <w:tabs>
-          <w:tab w:val="left" w:pos="787"/>
+          <w:tab w:val="left" w:pos="735"/>
           <w:tab w:val="right" w:leader="dot" w:pos="9062"/>
         </w:tabs>
         <w:rPr>
-          <w:rFonts w:asciiTheme="minorHAnsi" w:hAnsiTheme="minorHAnsi"/>
+          <w:rFonts w:ascii="Verdana" w:eastAsiaTheme="minorEastAsia" w:hAnsi="Verdana"/>
+          <w:b/>
+          <w:noProof/>
           <w:sz w:val="24"/>
           <w:szCs w:val="24"/>
           <w:lang w:eastAsia="ja-JP"/>
         </w:rPr>
       </w:pPr>
       <w:r>
+        <w:rPr>
+          <w:rFonts w:ascii="Verdana" w:hAnsi="Verdana"/>
+          <w:b/>
+          <w:noProof/>
+        </w:rPr>
         <w:t>2.1</w:t>
       </w:r>
       <w:r>
         <w:rPr>
-          <w:rFonts w:asciiTheme="minorHAnsi" w:hAnsiTheme="minorHAnsi"/>
+          <w:rFonts w:ascii="Verdana" w:eastAsiaTheme="minorEastAsia" w:hAnsi="Verdana"/>
+          <w:b/>
+          <w:noProof/>
           <w:sz w:val="24"/>
           <w:szCs w:val="24"/>
           <w:lang w:eastAsia="ja-JP"/>
@@ -606,35 +753,98 @@
         <w:tab/>
       </w:r>
       <w:r>
-        <w:t>Syfte och frågeställning</w:t>
-      </w:r>
-      <w:r>
+        <w:rPr>
+          <w:rFonts w:ascii="Verdana" w:hAnsi="Verdana"/>
+          <w:b/>
+          <w:noProof/>
+        </w:rPr>
+        <w:t>Syfte</w:t>
+      </w:r>
+      <w:r>
+        <w:rPr>
+          <w:rFonts w:ascii="Verdana" w:hAnsi="Verdana"/>
+          <w:b/>
+          <w:noProof/>
+        </w:rPr>
         <w:tab/>
+      </w:r>
+      <w:r>
+        <w:rPr>
+          <w:rFonts w:ascii="Verdana" w:hAnsi="Verdana"/>
+          <w:b/>
+          <w:noProof/>
+        </w:rPr>
+        <w:fldChar w:fldCharType="begin"/>
+      </w:r>
+      <w:r>
+        <w:rPr>
+          <w:rFonts w:ascii="Verdana" w:hAnsi="Verdana"/>
+          <w:b/>
+          <w:noProof/>
+        </w:rPr>
+        <w:instrText xml:space="preserve"> PAGEREF _Toc393266454 \h </w:instrText>
+      </w:r>
+      <w:r>
+        <w:rPr>
+          <w:rFonts w:ascii="Verdana" w:hAnsi="Verdana"/>
+          <w:b/>
+          <w:noProof/>
+        </w:rPr>
+      </w:r>
+      <w:r>
+        <w:rPr>
+          <w:rFonts w:ascii="Verdana" w:hAnsi="Verdana"/>
+          <w:b/>
+          <w:noProof/>
+        </w:rPr>
+        <w:fldChar w:fldCharType="separate"/>
+      </w:r>
+      <w:r>
+        <w:rPr>
+          <w:rFonts w:ascii="Verdana" w:hAnsi="Verdana"/>
+          <w:b/>
+          <w:noProof/>
+        </w:rPr>
         <w:t>5</w:t>
       </w:r>
-    </w:p>
-    <w:p>
-      <w:pPr>
-        <w:pStyle w:val="TOC11"/>
+      <w:r>
+        <w:rPr>
+          <w:rFonts w:ascii="Verdana" w:hAnsi="Verdana"/>
+          <w:b/>
+          <w:noProof/>
+        </w:rPr>
+        <w:fldChar w:fldCharType="end"/>
+      </w:r>
+    </w:p>
+    <w:p>
+      <w:pPr>
+        <w:pStyle w:val="Innehll1"/>
         <w:tabs>
-          <w:tab w:val="left" w:pos="396"/>
+          <w:tab w:val="left" w:pos="350"/>
           <w:tab w:val="right" w:leader="dot" w:pos="9062"/>
         </w:tabs>
         <w:rPr>
-          <w:rFonts w:asciiTheme="minorHAnsi" w:eastAsiaTheme="minorEastAsia" w:hAnsiTheme="minorHAnsi"/>
-          <w:b w:val="0"/>
+          <w:rFonts w:ascii="Verdana" w:eastAsiaTheme="minorEastAsia" w:hAnsi="Verdana"/>
+          <w:b/>
+          <w:noProof/>
           <w:sz w:val="24"/>
           <w:szCs w:val="24"/>
           <w:lang w:eastAsia="ja-JP"/>
         </w:rPr>
       </w:pPr>
       <w:r>
+        <w:rPr>
+          <w:rFonts w:ascii="Verdana" w:hAnsi="Verdana"/>
+          <w:b/>
+          <w:noProof/>
+        </w:rPr>
         <w:t>3</w:t>
       </w:r>
       <w:r>
         <w:rPr>
-          <w:rFonts w:asciiTheme="minorHAnsi" w:eastAsiaTheme="minorEastAsia" w:hAnsiTheme="minorHAnsi"/>
-          <w:b w:val="0"/>
+          <w:rFonts w:ascii="Verdana" w:eastAsiaTheme="minorEastAsia" w:hAnsi="Verdana"/>
+          <w:b/>
+          <w:noProof/>
           <w:sz w:val="24"/>
           <w:szCs w:val="24"/>
           <w:lang w:eastAsia="ja-JP"/>
@@ -642,33 +852,98 @@
         <w:tab/>
       </w:r>
       <w:r>
+        <w:rPr>
+          <w:rFonts w:ascii="Verdana" w:hAnsi="Verdana"/>
+          <w:b/>
+          <w:noProof/>
+        </w:rPr>
         <w:t>Metod</w:t>
       </w:r>
       <w:r>
+        <w:rPr>
+          <w:rFonts w:ascii="Verdana" w:hAnsi="Verdana"/>
+          <w:b/>
+          <w:noProof/>
+        </w:rPr>
         <w:tab/>
+      </w:r>
+      <w:r>
+        <w:rPr>
+          <w:rFonts w:ascii="Verdana" w:hAnsi="Verdana"/>
+          <w:b/>
+          <w:noProof/>
+        </w:rPr>
+        <w:fldChar w:fldCharType="begin"/>
+      </w:r>
+      <w:r>
+        <w:rPr>
+          <w:rFonts w:ascii="Verdana" w:hAnsi="Verdana"/>
+          <w:b/>
+          <w:noProof/>
+        </w:rPr>
+        <w:instrText xml:space="preserve"> PAGEREF _Toc393266455 \h </w:instrText>
+      </w:r>
+      <w:r>
+        <w:rPr>
+          <w:rFonts w:ascii="Verdana" w:hAnsi="Verdana"/>
+          <w:b/>
+          <w:noProof/>
+        </w:rPr>
+      </w:r>
+      <w:r>
+        <w:rPr>
+          <w:rFonts w:ascii="Verdana" w:hAnsi="Verdana"/>
+          <w:b/>
+          <w:noProof/>
+        </w:rPr>
+        <w:fldChar w:fldCharType="separate"/>
+      </w:r>
+      <w:r>
+        <w:rPr>
+          <w:rFonts w:ascii="Verdana" w:hAnsi="Verdana"/>
+          <w:b/>
+          <w:noProof/>
+        </w:rPr>
         <w:t>7</w:t>
       </w:r>
-    </w:p>
-    <w:p>
-      <w:pPr>
-        <w:pStyle w:val="TOC21"/>
+      <w:r>
+        <w:rPr>
+          <w:rFonts w:ascii="Verdana" w:hAnsi="Verdana"/>
+          <w:b/>
+          <w:noProof/>
+        </w:rPr>
+        <w:fldChar w:fldCharType="end"/>
+      </w:r>
+    </w:p>
+    <w:p>
+      <w:pPr>
+        <w:pStyle w:val="Innehll2"/>
         <w:tabs>
-          <w:tab w:val="left" w:pos="787"/>
+          <w:tab w:val="left" w:pos="735"/>
           <w:tab w:val="right" w:leader="dot" w:pos="9062"/>
         </w:tabs>
         <w:rPr>
-          <w:rFonts w:asciiTheme="minorHAnsi" w:hAnsiTheme="minorHAnsi"/>
+          <w:rFonts w:ascii="Verdana" w:eastAsiaTheme="minorEastAsia" w:hAnsi="Verdana"/>
+          <w:b/>
+          <w:noProof/>
           <w:sz w:val="24"/>
           <w:szCs w:val="24"/>
           <w:lang w:eastAsia="ja-JP"/>
         </w:rPr>
       </w:pPr>
       <w:r>
+        <w:rPr>
+          <w:rFonts w:ascii="Verdana" w:hAnsi="Verdana"/>
+          <w:b/>
+          <w:noProof/>
+        </w:rPr>
         <w:t>3.1</w:t>
       </w:r>
       <w:r>
         <w:rPr>
-          <w:rFonts w:asciiTheme="minorHAnsi" w:hAnsiTheme="minorHAnsi"/>
+          <w:rFonts w:ascii="Verdana" w:eastAsiaTheme="minorEastAsia" w:hAnsi="Verdana"/>
+          <w:b/>
+          <w:noProof/>
           <w:sz w:val="24"/>
           <w:szCs w:val="24"/>
           <w:lang w:eastAsia="ja-JP"/>
@@ -676,33 +951,98 @@
         <w:tab/>
       </w:r>
       <w:r>
+        <w:rPr>
+          <w:rFonts w:ascii="Verdana" w:hAnsi="Verdana"/>
+          <w:b/>
+          <w:noProof/>
+        </w:rPr>
         <w:t>Intervjun</w:t>
       </w:r>
       <w:r>
+        <w:rPr>
+          <w:rFonts w:ascii="Verdana" w:hAnsi="Verdana"/>
+          <w:b/>
+          <w:noProof/>
+        </w:rPr>
         <w:tab/>
+      </w:r>
+      <w:r>
+        <w:rPr>
+          <w:rFonts w:ascii="Verdana" w:hAnsi="Verdana"/>
+          <w:b/>
+          <w:noProof/>
+        </w:rPr>
+        <w:fldChar w:fldCharType="begin"/>
+      </w:r>
+      <w:r>
+        <w:rPr>
+          <w:rFonts w:ascii="Verdana" w:hAnsi="Verdana"/>
+          <w:b/>
+          <w:noProof/>
+        </w:rPr>
+        <w:instrText xml:space="preserve"> PAGEREF _Toc393266456 \h </w:instrText>
+      </w:r>
+      <w:r>
+        <w:rPr>
+          <w:rFonts w:ascii="Verdana" w:hAnsi="Verdana"/>
+          <w:b/>
+          <w:noProof/>
+        </w:rPr>
+      </w:r>
+      <w:r>
+        <w:rPr>
+          <w:rFonts w:ascii="Verdana" w:hAnsi="Verdana"/>
+          <w:b/>
+          <w:noProof/>
+        </w:rPr>
+        <w:fldChar w:fldCharType="separate"/>
+      </w:r>
+      <w:r>
+        <w:rPr>
+          <w:rFonts w:ascii="Verdana" w:hAnsi="Verdana"/>
+          <w:b/>
+          <w:noProof/>
+        </w:rPr>
         <w:t>7</w:t>
       </w:r>
-    </w:p>
-    <w:p>
-      <w:pPr>
-        <w:pStyle w:val="TOC21"/>
+      <w:r>
+        <w:rPr>
+          <w:rFonts w:ascii="Verdana" w:hAnsi="Verdana"/>
+          <w:b/>
+          <w:noProof/>
+        </w:rPr>
+        <w:fldChar w:fldCharType="end"/>
+      </w:r>
+    </w:p>
+    <w:p>
+      <w:pPr>
+        <w:pStyle w:val="Innehll2"/>
         <w:tabs>
-          <w:tab w:val="left" w:pos="787"/>
+          <w:tab w:val="left" w:pos="735"/>
           <w:tab w:val="right" w:leader="dot" w:pos="9062"/>
         </w:tabs>
         <w:rPr>
-          <w:rFonts w:asciiTheme="minorHAnsi" w:hAnsiTheme="minorHAnsi"/>
+          <w:rFonts w:ascii="Verdana" w:eastAsiaTheme="minorEastAsia" w:hAnsi="Verdana"/>
+          <w:b/>
+          <w:noProof/>
           <w:sz w:val="24"/>
           <w:szCs w:val="24"/>
           <w:lang w:eastAsia="ja-JP"/>
         </w:rPr>
       </w:pPr>
       <w:r>
+        <w:rPr>
+          <w:rFonts w:ascii="Verdana" w:hAnsi="Verdana"/>
+          <w:b/>
+          <w:noProof/>
+        </w:rPr>
         <w:t>3.2</w:t>
       </w:r>
       <w:r>
         <w:rPr>
-          <w:rFonts w:asciiTheme="minorHAnsi" w:hAnsiTheme="minorHAnsi"/>
+          <w:rFonts w:ascii="Verdana" w:eastAsiaTheme="minorEastAsia" w:hAnsi="Verdana"/>
+          <w:b/>
+          <w:noProof/>
           <w:sz w:val="24"/>
           <w:szCs w:val="24"/>
           <w:lang w:eastAsia="ja-JP"/>
@@ -710,35 +1050,98 @@
         <w:tab/>
       </w:r>
       <w:r>
+        <w:rPr>
+          <w:rFonts w:ascii="Verdana" w:hAnsi="Verdana"/>
+          <w:b/>
+          <w:noProof/>
+        </w:rPr>
         <w:t>Utvärdering</w:t>
       </w:r>
       <w:r>
+        <w:rPr>
+          <w:rFonts w:ascii="Verdana" w:hAnsi="Verdana"/>
+          <w:b/>
+          <w:noProof/>
+        </w:rPr>
         <w:tab/>
+      </w:r>
+      <w:r>
+        <w:rPr>
+          <w:rFonts w:ascii="Verdana" w:hAnsi="Verdana"/>
+          <w:b/>
+          <w:noProof/>
+        </w:rPr>
+        <w:fldChar w:fldCharType="begin"/>
+      </w:r>
+      <w:r>
+        <w:rPr>
+          <w:rFonts w:ascii="Verdana" w:hAnsi="Verdana"/>
+          <w:b/>
+          <w:noProof/>
+        </w:rPr>
+        <w:instrText xml:space="preserve"> PAGEREF _Toc393266457 \h </w:instrText>
+      </w:r>
+      <w:r>
+        <w:rPr>
+          <w:rFonts w:ascii="Verdana" w:hAnsi="Verdana"/>
+          <w:b/>
+          <w:noProof/>
+        </w:rPr>
+      </w:r>
+      <w:r>
+        <w:rPr>
+          <w:rFonts w:ascii="Verdana" w:hAnsi="Verdana"/>
+          <w:b/>
+          <w:noProof/>
+        </w:rPr>
+        <w:fldChar w:fldCharType="separate"/>
+      </w:r>
+      <w:r>
+        <w:rPr>
+          <w:rFonts w:ascii="Verdana" w:hAnsi="Verdana"/>
+          <w:b/>
+          <w:noProof/>
+        </w:rPr>
         <w:t>8</w:t>
       </w:r>
-    </w:p>
-    <w:p>
-      <w:pPr>
-        <w:pStyle w:val="TOC11"/>
+      <w:r>
+        <w:rPr>
+          <w:rFonts w:ascii="Verdana" w:hAnsi="Verdana"/>
+          <w:b/>
+          <w:noProof/>
+        </w:rPr>
+        <w:fldChar w:fldCharType="end"/>
+      </w:r>
+    </w:p>
+    <w:p>
+      <w:pPr>
+        <w:pStyle w:val="Innehll1"/>
         <w:tabs>
-          <w:tab w:val="left" w:pos="396"/>
+          <w:tab w:val="left" w:pos="350"/>
           <w:tab w:val="right" w:leader="dot" w:pos="9062"/>
         </w:tabs>
         <w:rPr>
-          <w:rFonts w:asciiTheme="minorHAnsi" w:eastAsiaTheme="minorEastAsia" w:hAnsiTheme="minorHAnsi"/>
-          <w:b w:val="0"/>
+          <w:rFonts w:ascii="Verdana" w:eastAsiaTheme="minorEastAsia" w:hAnsi="Verdana"/>
+          <w:b/>
+          <w:noProof/>
           <w:sz w:val="24"/>
           <w:szCs w:val="24"/>
           <w:lang w:eastAsia="ja-JP"/>
         </w:rPr>
       </w:pPr>
       <w:r>
+        <w:rPr>
+          <w:rFonts w:ascii="Verdana" w:hAnsi="Verdana"/>
+          <w:b/>
+          <w:noProof/>
+        </w:rPr>
         <w:t>4</w:t>
       </w:r>
       <w:r>
         <w:rPr>
-          <w:rFonts w:asciiTheme="minorHAnsi" w:eastAsiaTheme="minorEastAsia" w:hAnsiTheme="minorHAnsi"/>
-          <w:b w:val="0"/>
+          <w:rFonts w:ascii="Verdana" w:eastAsiaTheme="minorEastAsia" w:hAnsi="Verdana"/>
+          <w:b/>
+          <w:noProof/>
           <w:sz w:val="24"/>
           <w:szCs w:val="24"/>
           <w:lang w:eastAsia="ja-JP"/>
@@ -746,35 +1149,98 @@
         <w:tab/>
       </w:r>
       <w:r>
+        <w:rPr>
+          <w:rFonts w:ascii="Verdana" w:hAnsi="Verdana"/>
+          <w:b/>
+          <w:noProof/>
+        </w:rPr>
         <w:t>Resultat</w:t>
       </w:r>
       <w:r>
+        <w:rPr>
+          <w:rFonts w:ascii="Verdana" w:hAnsi="Verdana"/>
+          <w:b/>
+          <w:noProof/>
+        </w:rPr>
         <w:tab/>
-        <w:t>10</w:t>
-      </w:r>
-    </w:p>
-    <w:p>
-      <w:pPr>
-        <w:pStyle w:val="TOC11"/>
+      </w:r>
+      <w:r>
+        <w:rPr>
+          <w:rFonts w:ascii="Verdana" w:hAnsi="Verdana"/>
+          <w:b/>
+          <w:noProof/>
+        </w:rPr>
+        <w:fldChar w:fldCharType="begin"/>
+      </w:r>
+      <w:r>
+        <w:rPr>
+          <w:rFonts w:ascii="Verdana" w:hAnsi="Verdana"/>
+          <w:b/>
+          <w:noProof/>
+        </w:rPr>
+        <w:instrText xml:space="preserve"> PAGEREF _Toc393266458 \h </w:instrText>
+      </w:r>
+      <w:r>
+        <w:rPr>
+          <w:rFonts w:ascii="Verdana" w:hAnsi="Verdana"/>
+          <w:b/>
+          <w:noProof/>
+        </w:rPr>
+      </w:r>
+      <w:r>
+        <w:rPr>
+          <w:rFonts w:ascii="Verdana" w:hAnsi="Verdana"/>
+          <w:b/>
+          <w:noProof/>
+        </w:rPr>
+        <w:fldChar w:fldCharType="separate"/>
+      </w:r>
+      <w:r>
+        <w:rPr>
+          <w:rFonts w:ascii="Verdana" w:hAnsi="Verdana"/>
+          <w:b/>
+          <w:noProof/>
+        </w:rPr>
+        <w:t>9</w:t>
+      </w:r>
+      <w:r>
+        <w:rPr>
+          <w:rFonts w:ascii="Verdana" w:hAnsi="Verdana"/>
+          <w:b/>
+          <w:noProof/>
+        </w:rPr>
+        <w:fldChar w:fldCharType="end"/>
+      </w:r>
+    </w:p>
+    <w:p>
+      <w:pPr>
+        <w:pStyle w:val="Innehll1"/>
         <w:tabs>
-          <w:tab w:val="left" w:pos="396"/>
+          <w:tab w:val="left" w:pos="350"/>
           <w:tab w:val="right" w:leader="dot" w:pos="9062"/>
         </w:tabs>
         <w:rPr>
-          <w:rFonts w:asciiTheme="minorHAnsi" w:eastAsiaTheme="minorEastAsia" w:hAnsiTheme="minorHAnsi"/>
-          <w:b w:val="0"/>
+          <w:rFonts w:ascii="Verdana" w:eastAsiaTheme="minorEastAsia" w:hAnsi="Verdana"/>
+          <w:b/>
+          <w:noProof/>
           <w:sz w:val="24"/>
           <w:szCs w:val="24"/>
           <w:lang w:eastAsia="ja-JP"/>
         </w:rPr>
       </w:pPr>
       <w:r>
+        <w:rPr>
+          <w:rFonts w:ascii="Verdana" w:hAnsi="Verdana"/>
+          <w:b/>
+          <w:noProof/>
+        </w:rPr>
         <w:t>5</w:t>
       </w:r>
       <w:r>
         <w:rPr>
-          <w:rFonts w:asciiTheme="minorHAnsi" w:eastAsiaTheme="minorEastAsia" w:hAnsiTheme="minorHAnsi"/>
-          <w:b w:val="0"/>
+          <w:rFonts w:ascii="Verdana" w:eastAsiaTheme="minorEastAsia" w:hAnsi="Verdana"/>
+          <w:b/>
+          <w:noProof/>
           <w:sz w:val="24"/>
           <w:szCs w:val="24"/>
           <w:lang w:eastAsia="ja-JP"/>
@@ -782,135 +1248,480 @@
         <w:tab/>
       </w:r>
       <w:r>
+        <w:rPr>
+          <w:rFonts w:ascii="Verdana" w:hAnsi="Verdana"/>
+          <w:b/>
+          <w:noProof/>
+        </w:rPr>
         <w:t>Diskussion</w:t>
       </w:r>
       <w:r>
+        <w:rPr>
+          <w:rFonts w:ascii="Verdana" w:hAnsi="Verdana"/>
+          <w:b/>
+          <w:noProof/>
+        </w:rPr>
         <w:tab/>
-        <w:t>12</w:t>
-      </w:r>
-    </w:p>
-    <w:p>
-      <w:pPr>
-        <w:pStyle w:val="TOC11"/>
+      </w:r>
+      <w:r>
+        <w:rPr>
+          <w:rFonts w:ascii="Verdana" w:hAnsi="Verdana"/>
+          <w:b/>
+          <w:noProof/>
+        </w:rPr>
+        <w:fldChar w:fldCharType="begin"/>
+      </w:r>
+      <w:r>
+        <w:rPr>
+          <w:rFonts w:ascii="Verdana" w:hAnsi="Verdana"/>
+          <w:b/>
+          <w:noProof/>
+        </w:rPr>
+        <w:instrText xml:space="preserve"> PAGEREF _Toc393266459 \h </w:instrText>
+      </w:r>
+      <w:r>
+        <w:rPr>
+          <w:rFonts w:ascii="Verdana" w:hAnsi="Verdana"/>
+          <w:b/>
+          <w:noProof/>
+        </w:rPr>
+      </w:r>
+      <w:r>
+        <w:rPr>
+          <w:rFonts w:ascii="Verdana" w:hAnsi="Verdana"/>
+          <w:b/>
+          <w:noProof/>
+        </w:rPr>
+        <w:fldChar w:fldCharType="separate"/>
+      </w:r>
+      <w:r>
+        <w:rPr>
+          <w:rFonts w:ascii="Verdana" w:hAnsi="Verdana"/>
+          <w:b/>
+          <w:noProof/>
+        </w:rPr>
+        <w:t>14</w:t>
+      </w:r>
+      <w:r>
+        <w:rPr>
+          <w:rFonts w:ascii="Verdana" w:hAnsi="Verdana"/>
+          <w:b/>
+          <w:noProof/>
+        </w:rPr>
+        <w:fldChar w:fldCharType="end"/>
+      </w:r>
+    </w:p>
+    <w:p>
+      <w:pPr>
+        <w:pStyle w:val="Innehll1"/>
         <w:tabs>
           <w:tab w:val="right" w:leader="dot" w:pos="9062"/>
         </w:tabs>
         <w:rPr>
-          <w:rFonts w:asciiTheme="minorHAnsi" w:eastAsiaTheme="minorEastAsia" w:hAnsiTheme="minorHAnsi"/>
-          <w:b w:val="0"/>
+          <w:rFonts w:ascii="Verdana" w:eastAsiaTheme="minorEastAsia" w:hAnsi="Verdana"/>
+          <w:b/>
+          <w:noProof/>
           <w:sz w:val="24"/>
           <w:szCs w:val="24"/>
           <w:lang w:eastAsia="ja-JP"/>
         </w:rPr>
       </w:pPr>
       <w:r>
+        <w:rPr>
+          <w:rFonts w:ascii="Verdana" w:hAnsi="Verdana"/>
+          <w:b/>
+          <w:noProof/>
+        </w:rPr>
         <w:t>Referenser</w:t>
       </w:r>
       <w:r>
+        <w:rPr>
+          <w:rFonts w:ascii="Verdana" w:hAnsi="Verdana"/>
+          <w:b/>
+          <w:noProof/>
+        </w:rPr>
         <w:tab/>
-        <w:t>14</w:t>
-      </w:r>
-    </w:p>
-    <w:p>
-      <w:pPr>
-        <w:pStyle w:val="TOC11"/>
+      </w:r>
+      <w:r>
+        <w:rPr>
+          <w:rFonts w:ascii="Verdana" w:hAnsi="Verdana"/>
+          <w:b/>
+          <w:noProof/>
+        </w:rPr>
+        <w:fldChar w:fldCharType="begin"/>
+      </w:r>
+      <w:r>
+        <w:rPr>
+          <w:rFonts w:ascii="Verdana" w:hAnsi="Verdana"/>
+          <w:b/>
+          <w:noProof/>
+        </w:rPr>
+        <w:instrText xml:space="preserve"> PAGEREF _Toc393266460 \h </w:instrText>
+      </w:r>
+      <w:r>
+        <w:rPr>
+          <w:rFonts w:ascii="Verdana" w:hAnsi="Verdana"/>
+          <w:b/>
+          <w:noProof/>
+        </w:rPr>
+      </w:r>
+      <w:r>
+        <w:rPr>
+          <w:rFonts w:ascii="Verdana" w:hAnsi="Verdana"/>
+          <w:b/>
+          <w:noProof/>
+        </w:rPr>
+        <w:fldChar w:fldCharType="separate"/>
+      </w:r>
+      <w:r>
+        <w:rPr>
+          <w:rFonts w:ascii="Verdana" w:hAnsi="Verdana"/>
+          <w:b/>
+          <w:noProof/>
+        </w:rPr>
+        <w:t>16</w:t>
+      </w:r>
+      <w:r>
+        <w:rPr>
+          <w:rFonts w:ascii="Verdana" w:hAnsi="Verdana"/>
+          <w:b/>
+          <w:noProof/>
+        </w:rPr>
+        <w:fldChar w:fldCharType="end"/>
+      </w:r>
+    </w:p>
+    <w:p>
+      <w:pPr>
+        <w:pStyle w:val="Innehll1"/>
         <w:tabs>
           <w:tab w:val="right" w:leader="dot" w:pos="9062"/>
         </w:tabs>
         <w:rPr>
-          <w:rFonts w:asciiTheme="minorHAnsi" w:eastAsiaTheme="minorEastAsia" w:hAnsiTheme="minorHAnsi"/>
-          <w:b w:val="0"/>
+          <w:rFonts w:ascii="Verdana" w:eastAsiaTheme="minorEastAsia" w:hAnsi="Verdana"/>
+          <w:b/>
+          <w:noProof/>
           <w:sz w:val="24"/>
           <w:szCs w:val="24"/>
           <w:lang w:eastAsia="ja-JP"/>
         </w:rPr>
       </w:pPr>
       <w:r>
+        <w:rPr>
+          <w:rFonts w:ascii="Verdana" w:hAnsi="Verdana"/>
+          <w:b/>
+          <w:noProof/>
+        </w:rPr>
         <w:t>Bilaga A – Intervjufrågor</w:t>
       </w:r>
       <w:r>
+        <w:rPr>
+          <w:rFonts w:ascii="Verdana" w:hAnsi="Verdana"/>
+          <w:b/>
+          <w:noProof/>
+        </w:rPr>
         <w:tab/>
-        <w:t>16</w:t>
-      </w:r>
-    </w:p>
-    <w:p>
-      <w:pPr>
-        <w:pStyle w:val="TOC11"/>
+      </w:r>
+      <w:r>
+        <w:rPr>
+          <w:rFonts w:ascii="Verdana" w:hAnsi="Verdana"/>
+          <w:b/>
+          <w:noProof/>
+        </w:rPr>
+        <w:fldChar w:fldCharType="begin"/>
+      </w:r>
+      <w:r>
+        <w:rPr>
+          <w:rFonts w:ascii="Verdana" w:hAnsi="Verdana"/>
+          <w:b/>
+          <w:noProof/>
+        </w:rPr>
+        <w:instrText xml:space="preserve"> PAGEREF _Toc393266461 \h </w:instrText>
+      </w:r>
+      <w:r>
+        <w:rPr>
+          <w:rFonts w:ascii="Verdana" w:hAnsi="Verdana"/>
+          <w:b/>
+          <w:noProof/>
+        </w:rPr>
+      </w:r>
+      <w:r>
+        <w:rPr>
+          <w:rFonts w:ascii="Verdana" w:hAnsi="Verdana"/>
+          <w:b/>
+          <w:noProof/>
+        </w:rPr>
+        <w:fldChar w:fldCharType="separate"/>
+      </w:r>
+      <w:r>
+        <w:rPr>
+          <w:rFonts w:ascii="Verdana" w:hAnsi="Verdana"/>
+          <w:b/>
+          <w:noProof/>
+        </w:rPr>
+        <w:t>18</w:t>
+      </w:r>
+      <w:r>
+        <w:rPr>
+          <w:rFonts w:ascii="Verdana" w:hAnsi="Verdana"/>
+          <w:b/>
+          <w:noProof/>
+        </w:rPr>
+        <w:fldChar w:fldCharType="end"/>
+      </w:r>
+    </w:p>
+    <w:p>
+      <w:pPr>
+        <w:pStyle w:val="Innehll1"/>
         <w:tabs>
           <w:tab w:val="right" w:leader="dot" w:pos="9062"/>
         </w:tabs>
         <w:rPr>
-          <w:rFonts w:asciiTheme="minorHAnsi" w:eastAsiaTheme="minorEastAsia" w:hAnsiTheme="minorHAnsi"/>
-          <w:b w:val="0"/>
+          <w:rFonts w:ascii="Verdana" w:eastAsiaTheme="minorEastAsia" w:hAnsi="Verdana"/>
+          <w:b/>
+          <w:noProof/>
           <w:sz w:val="24"/>
           <w:szCs w:val="24"/>
           <w:lang w:eastAsia="ja-JP"/>
         </w:rPr>
       </w:pPr>
       <w:r>
+        <w:rPr>
+          <w:rFonts w:ascii="Verdana" w:hAnsi="Verdana"/>
+          <w:b/>
+          <w:noProof/>
+        </w:rPr>
         <w:t>Bilaga B – Pedagogisk tabell</w:t>
       </w:r>
       <w:r>
+        <w:rPr>
+          <w:rFonts w:ascii="Verdana" w:hAnsi="Verdana"/>
+          <w:b/>
+          <w:noProof/>
+        </w:rPr>
         <w:tab/>
-        <w:t>18</w:t>
-      </w:r>
-    </w:p>
-    <w:p>
-      <w:pPr>
-        <w:pStyle w:val="TOC11"/>
+      </w:r>
+      <w:r>
+        <w:rPr>
+          <w:rFonts w:ascii="Verdana" w:hAnsi="Verdana"/>
+          <w:b/>
+          <w:noProof/>
+        </w:rPr>
+        <w:fldChar w:fldCharType="begin"/>
+      </w:r>
+      <w:r>
+        <w:rPr>
+          <w:rFonts w:ascii="Verdana" w:hAnsi="Verdana"/>
+          <w:b/>
+          <w:noProof/>
+        </w:rPr>
+        <w:instrText xml:space="preserve"> PAGEREF _Toc393266462 \h </w:instrText>
+      </w:r>
+      <w:r>
+        <w:rPr>
+          <w:rFonts w:ascii="Verdana" w:hAnsi="Verdana"/>
+          <w:b/>
+          <w:noProof/>
+        </w:rPr>
+      </w:r>
+      <w:r>
+        <w:rPr>
+          <w:rFonts w:ascii="Verdana" w:hAnsi="Verdana"/>
+          <w:b/>
+          <w:noProof/>
+        </w:rPr>
+        <w:fldChar w:fldCharType="separate"/>
+      </w:r>
+      <w:r>
+        <w:rPr>
+          <w:rFonts w:ascii="Verdana" w:hAnsi="Verdana"/>
+          <w:b/>
+          <w:noProof/>
+        </w:rPr>
+        <w:t>20</w:t>
+      </w:r>
+      <w:r>
+        <w:rPr>
+          <w:rFonts w:ascii="Verdana" w:hAnsi="Verdana"/>
+          <w:b/>
+          <w:noProof/>
+        </w:rPr>
+        <w:fldChar w:fldCharType="end"/>
+      </w:r>
+    </w:p>
+    <w:p>
+      <w:pPr>
+        <w:pStyle w:val="Innehll1"/>
         <w:tabs>
           <w:tab w:val="right" w:leader="dot" w:pos="9062"/>
         </w:tabs>
         <w:rPr>
-          <w:rFonts w:asciiTheme="minorHAnsi" w:eastAsiaTheme="minorEastAsia" w:hAnsiTheme="minorHAnsi"/>
-          <w:b w:val="0"/>
+          <w:rFonts w:ascii="Verdana" w:eastAsiaTheme="minorEastAsia" w:hAnsi="Verdana"/>
+          <w:b/>
+          <w:noProof/>
           <w:sz w:val="24"/>
           <w:szCs w:val="24"/>
           <w:lang w:eastAsia="ja-JP"/>
         </w:rPr>
       </w:pPr>
       <w:r>
+        <w:rPr>
+          <w:rFonts w:ascii="Verdana" w:hAnsi="Verdana"/>
+          <w:b/>
+          <w:noProof/>
+        </w:rPr>
         <w:t>Bilaga C – Reflektionsdokument 1</w:t>
       </w:r>
       <w:r>
+        <w:rPr>
+          <w:rFonts w:ascii="Verdana" w:hAnsi="Verdana"/>
+          <w:b/>
+          <w:noProof/>
+        </w:rPr>
         <w:tab/>
-        <w:t>20</w:t>
-      </w:r>
-    </w:p>
-    <w:p>
-      <w:pPr>
-        <w:pStyle w:val="TOC11"/>
+      </w:r>
+      <w:r>
+        <w:rPr>
+          <w:rFonts w:ascii="Verdana" w:hAnsi="Verdana"/>
+          <w:b/>
+          <w:noProof/>
+        </w:rPr>
+        <w:fldChar w:fldCharType="begin"/>
+      </w:r>
+      <w:r>
+        <w:rPr>
+          <w:rFonts w:ascii="Verdana" w:hAnsi="Verdana"/>
+          <w:b/>
+          <w:noProof/>
+        </w:rPr>
+        <w:instrText xml:space="preserve"> PAGEREF _Toc393266463 \h </w:instrText>
+      </w:r>
+      <w:r>
+        <w:rPr>
+          <w:rFonts w:ascii="Verdana" w:hAnsi="Verdana"/>
+          <w:b/>
+          <w:noProof/>
+        </w:rPr>
+      </w:r>
+      <w:r>
+        <w:rPr>
+          <w:rFonts w:ascii="Verdana" w:hAnsi="Verdana"/>
+          <w:b/>
+          <w:noProof/>
+        </w:rPr>
+        <w:fldChar w:fldCharType="separate"/>
+      </w:r>
+      <w:r>
+        <w:rPr>
+          <w:rFonts w:ascii="Verdana" w:hAnsi="Verdana"/>
+          <w:b/>
+          <w:noProof/>
+        </w:rPr>
+        <w:t>22</w:t>
+      </w:r>
+      <w:r>
+        <w:rPr>
+          <w:rFonts w:ascii="Verdana" w:hAnsi="Verdana"/>
+          <w:b/>
+          <w:noProof/>
+        </w:rPr>
+        <w:fldChar w:fldCharType="end"/>
+      </w:r>
+    </w:p>
+    <w:p>
+      <w:pPr>
+        <w:pStyle w:val="Innehll1"/>
         <w:tabs>
           <w:tab w:val="right" w:leader="dot" w:pos="9062"/>
         </w:tabs>
         <w:rPr>
-          <w:rFonts w:asciiTheme="minorHAnsi" w:eastAsiaTheme="minorEastAsia" w:hAnsiTheme="minorHAnsi"/>
-          <w:b w:val="0"/>
+          <w:rFonts w:ascii="Verdana" w:eastAsiaTheme="minorEastAsia" w:hAnsi="Verdana"/>
+          <w:b/>
+          <w:noProof/>
           <w:sz w:val="24"/>
           <w:szCs w:val="24"/>
           <w:lang w:eastAsia="ja-JP"/>
         </w:rPr>
       </w:pPr>
       <w:r>
+        <w:rPr>
+          <w:rFonts w:ascii="Verdana" w:hAnsi="Verdana"/>
+          <w:b/>
+          <w:noProof/>
+        </w:rPr>
         <w:t>Bilaga D – Reflektionsdokument 2</w:t>
       </w:r>
       <w:r>
+        <w:rPr>
+          <w:rFonts w:ascii="Verdana" w:hAnsi="Verdana"/>
+          <w:b/>
+          <w:noProof/>
+        </w:rPr>
         <w:tab/>
-        <w:t>21</w:t>
-      </w:r>
-    </w:p>
-    <w:p>
-      <w:pPr>
+      </w:r>
+      <w:r>
         <w:rPr>
           <w:rFonts w:ascii="Verdana" w:hAnsi="Verdana"/>
-        </w:rPr>
-      </w:pPr>
-      <w:r>
+          <w:b/>
+          <w:noProof/>
+        </w:rPr>
+        <w:fldChar w:fldCharType="begin"/>
+      </w:r>
+      <w:r>
+        <w:rPr>
+          <w:rFonts w:ascii="Verdana" w:hAnsi="Verdana"/>
+          <w:b/>
+          <w:noProof/>
+        </w:rPr>
+        <w:instrText xml:space="preserve"> PAGEREF _Toc393266464 \h </w:instrText>
+      </w:r>
+      <w:r>
+        <w:rPr>
+          <w:rFonts w:ascii="Verdana" w:hAnsi="Verdana"/>
+          <w:b/>
+          <w:noProof/>
+        </w:rPr>
+      </w:r>
+      <w:r>
+        <w:rPr>
+          <w:rFonts w:ascii="Verdana" w:hAnsi="Verdana"/>
+          <w:b/>
+          <w:noProof/>
+        </w:rPr>
+        <w:fldChar w:fldCharType="separate"/>
+      </w:r>
+      <w:r>
+        <w:rPr>
+          <w:rFonts w:ascii="Verdana" w:hAnsi="Verdana"/>
+          <w:b/>
+          <w:noProof/>
+        </w:rPr>
+        <w:t>23</w:t>
+      </w:r>
+      <w:r>
+        <w:rPr>
+          <w:rFonts w:ascii="Verdana" w:hAnsi="Verdana"/>
+          <w:b/>
+          <w:noProof/>
+        </w:rPr>
         <w:fldChar w:fldCharType="end"/>
       </w:r>
     </w:p>
     <w:p>
       <w:pPr>
+        <w:rPr>
+          <w:rFonts w:ascii="Verdana" w:hAnsi="Verdana"/>
+        </w:rPr>
+      </w:pPr>
+      <w:r>
+        <w:rPr>
+          <w:rFonts w:ascii="Verdana" w:hAnsi="Verdana"/>
+          <w:b/>
+        </w:rPr>
+        <w:fldChar w:fldCharType="end"/>
+      </w:r>
+    </w:p>
+    <w:p>
+      <w:pPr>
         <w:spacing w:after="200" w:line="0" w:lineRule="auto"/>
         <w:rPr>
           <w:rFonts w:ascii="Verdana" w:hAnsi="Verdana"/>
@@ -925,7 +1736,6 @@
         <w:pStyle w:val="Tableofcontent"/>
       </w:pPr>
       <w:r>
-        <w:lastRenderedPageBreak/>
         <w:t>Figurer</w:t>
       </w:r>
     </w:p>
@@ -952,7 +1762,10 @@
         <w:fldChar w:fldCharType="separate"/>
       </w:r>
       <w:r>
-        <w:t>Figur 1 Grades logga</w:t>
+        <w:t>Figur 1</w:t>
+      </w:r>
+      <w:r>
+        <w:t xml:space="preserve"> </w:t>
       </w:r>
       <w:r>
         <w:tab/>
@@ -990,7 +1803,7 @@
         <w:pStyle w:val="Tableofcontent"/>
       </w:pPr>
       <w:r>
-        <w:t>Figurer</w:t>
+        <w:t>Tabeller</w:t>
       </w:r>
     </w:p>
     <w:p>
@@ -1048,6 +1861,11 @@
             <w:rStyle w:val="IndexLink"/>
           </w:rPr>
           <w:tab/>
+        </w:r>
+        <w:r>
+          <w:rPr>
+            <w:rStyle w:val="IndexLink"/>
+          </w:rPr>
           <w:t>8</w:t>
         </w:r>
         <w:r>
@@ -1138,16 +1956,184 @@
         <w:pStyle w:val="Tableofcontent"/>
       </w:pPr>
       <w:r>
-        <w:lastRenderedPageBreak/>
         <w:t>Förkortningar</w:t>
       </w:r>
     </w:p>
     <w:p>
       <w:pPr>
-        <w:pStyle w:val="Header1"/>
-      </w:pPr>
-      <w:r>
-        <w:t xml:space="preserve">E-lärande, Pedagogik, Utvärdering, E-kurser. </w:t>
+        <w:pStyle w:val="Beskrivning"/>
+        <w:rPr>
+          <w:rFonts w:ascii="Times New Roman" w:hAnsi="Times New Roman" w:cs="Times New Roman"/>
+          <w:i w:val="0"/>
+          <w:sz w:val="22"/>
+          <w:szCs w:val="22"/>
+        </w:rPr>
+      </w:pPr>
+      <w:r>
+        <w:rPr>
+          <w:rFonts w:ascii="Times New Roman" w:hAnsi="Times New Roman" w:cs="Times New Roman"/>
+          <w:i w:val="0"/>
+          <w:sz w:val="22"/>
+          <w:szCs w:val="22"/>
+        </w:rPr>
+        <w:t>E-lärande</w:t>
+      </w:r>
+      <w:r>
+        <w:rPr>
+          <w:rFonts w:ascii="Times New Roman" w:hAnsi="Times New Roman" w:cs="Times New Roman"/>
+          <w:i w:val="0"/>
+          <w:sz w:val="22"/>
+          <w:szCs w:val="22"/>
+        </w:rPr>
+        <w:t xml:space="preserve"> Företag (ELF)</w:t>
+      </w:r>
+    </w:p>
+    <w:p>
+      <w:pPr>
+        <w:pStyle w:val="Beskrivning"/>
+        <w:rPr>
+          <w:rFonts w:ascii="Times New Roman" w:hAnsi="Times New Roman" w:cs="Times New Roman"/>
+          <w:i w:val="0"/>
+          <w:sz w:val="22"/>
+          <w:szCs w:val="22"/>
+        </w:rPr>
+      </w:pPr>
+      <w:r>
+        <w:rPr>
+          <w:rFonts w:ascii="Times New Roman" w:hAnsi="Times New Roman" w:cs="Times New Roman"/>
+          <w:i w:val="0"/>
+          <w:sz w:val="22"/>
+          <w:szCs w:val="22"/>
+        </w:rPr>
+        <w:t>E-lärande Inköpsföretag (EIF)</w:t>
+      </w:r>
+    </w:p>
+    <w:p>
+      <w:pPr>
+        <w:pStyle w:val="Beskrivning"/>
+        <w:rPr>
+          <w:rFonts w:ascii="Times New Roman" w:hAnsi="Times New Roman" w:cs="Times New Roman"/>
+          <w:i w:val="0"/>
+          <w:sz w:val="22"/>
+          <w:szCs w:val="22"/>
+        </w:rPr>
+      </w:pPr>
+      <w:r>
+        <w:rPr>
+          <w:rFonts w:ascii="Times New Roman" w:hAnsi="Times New Roman" w:cs="Times New Roman"/>
+          <w:i w:val="0"/>
+          <w:sz w:val="22"/>
+          <w:szCs w:val="22"/>
+        </w:rPr>
+        <w:t>Direkt Instruktions Modellen (DIM)</w:t>
+      </w:r>
+    </w:p>
+    <w:p>
+      <w:pPr>
+        <w:pStyle w:val="Beskrivning"/>
+        <w:rPr>
+          <w:rFonts w:ascii="Times New Roman" w:hAnsi="Times New Roman" w:cs="Times New Roman"/>
+          <w:i w:val="0"/>
+          <w:sz w:val="22"/>
+          <w:szCs w:val="22"/>
+        </w:rPr>
+      </w:pPr>
+      <w:r>
+        <w:rPr>
+          <w:rFonts w:ascii="Times New Roman" w:hAnsi="Times New Roman" w:cs="Times New Roman"/>
+          <w:i w:val="0"/>
+          <w:sz w:val="22"/>
+          <w:szCs w:val="22"/>
+        </w:rPr>
+        <w:t>Konstruktivism Modellen (KLM)</w:t>
+      </w:r>
+    </w:p>
+    <w:p>
+      <w:pPr>
+        <w:pStyle w:val="Beskrivning"/>
+        <w:rPr>
+          <w:rFonts w:ascii="Times New Roman" w:hAnsi="Times New Roman" w:cs="Times New Roman"/>
+          <w:i w:val="0"/>
+          <w:sz w:val="22"/>
+          <w:szCs w:val="22"/>
+        </w:rPr>
+      </w:pPr>
+      <w:r>
+        <w:rPr>
+          <w:rFonts w:ascii="Times New Roman" w:hAnsi="Times New Roman" w:cs="Times New Roman"/>
+          <w:i w:val="0"/>
+          <w:sz w:val="22"/>
+          <w:szCs w:val="22"/>
+        </w:rPr>
+        <w:t>Aktivitets Modellen (ATM</w:t>
+      </w:r>
+      <w:r>
+        <w:rPr>
+          <w:rFonts w:ascii="Times New Roman" w:hAnsi="Times New Roman" w:cs="Times New Roman"/>
+          <w:i w:val="0"/>
+          <w:sz w:val="22"/>
+          <w:szCs w:val="22"/>
+        </w:rPr>
+        <w:t>)</w:t>
+      </w:r>
+    </w:p>
+    <w:p>
+      <w:pPr>
+        <w:pStyle w:val="Beskrivning"/>
+        <w:rPr>
+          <w:rFonts w:ascii="Times New Roman" w:hAnsi="Times New Roman" w:cs="Times New Roman"/>
+          <w:i w:val="0"/>
+          <w:sz w:val="22"/>
+          <w:szCs w:val="22"/>
+        </w:rPr>
+      </w:pPr>
+      <w:r>
+        <w:rPr>
+          <w:rFonts w:ascii="Times New Roman" w:hAnsi="Times New Roman" w:cs="Times New Roman"/>
+          <w:i w:val="0"/>
+          <w:sz w:val="22"/>
+          <w:szCs w:val="22"/>
+        </w:rPr>
+        <w:t xml:space="preserve">Inlärning av specifik </w:t>
+      </w:r>
+      <w:r>
+        <w:rPr>
+          <w:rFonts w:ascii="Times New Roman" w:hAnsi="Times New Roman" w:cs="Times New Roman"/>
+          <w:i w:val="0"/>
+          <w:sz w:val="22"/>
+          <w:szCs w:val="22"/>
+        </w:rPr>
+        <w:t>kunskap eller färdighet (ISKF)</w:t>
+      </w:r>
+    </w:p>
+    <w:p>
+      <w:pPr>
+        <w:pStyle w:val="Beskrivning"/>
+        <w:rPr>
+          <w:ins w:id="0" w:author="Olivia Imner" w:date="2018-07-07T12:56:00Z"/>
+          <w:rFonts w:ascii="Times New Roman" w:hAnsi="Times New Roman" w:cs="Times New Roman"/>
+          <w:i w:val="0"/>
+          <w:sz w:val="22"/>
+          <w:szCs w:val="22"/>
+        </w:rPr>
+      </w:pPr>
+      <w:r>
+        <w:rPr>
+          <w:rFonts w:ascii="Times New Roman" w:hAnsi="Times New Roman" w:cs="Times New Roman"/>
+          <w:i w:val="0"/>
+          <w:sz w:val="22"/>
+          <w:szCs w:val="22"/>
+        </w:rPr>
+        <w:t xml:space="preserve">Förklaring till vad som ska </w:t>
+      </w:r>
+      <w:r>
+        <w:rPr>
+          <w:rFonts w:ascii="Times New Roman" w:hAnsi="Times New Roman" w:cs="Times New Roman"/>
+          <w:i w:val="0"/>
+          <w:sz w:val="22"/>
+          <w:szCs w:val="22"/>
+        </w:rPr>
+        <w:t>läras (FTL)</w:t>
       </w:r>
     </w:p>
     <w:p>
@@ -1195,782 +2181,36 @@
           <w:lang w:val="sv-SE"/>
         </w:rPr>
       </w:pPr>
-      <w:bookmarkStart w:id="0" w:name="_Toc391456178"/>
-      <w:bookmarkEnd w:id="0"/>
+      <w:bookmarkStart w:id="1" w:name="_Toc391456178"/>
+      <w:bookmarkStart w:id="2" w:name="_Toc393266452"/>
+      <w:bookmarkEnd w:id="1"/>
       <w:r>
         <w:rPr>
           <w:lang w:val="sv-SE"/>
         </w:rPr>
-        <w:lastRenderedPageBreak/>
         <w:t>Synopsis</w:t>
       </w:r>
+      <w:bookmarkEnd w:id="2"/>
     </w:p>
     <w:p>
       <w:pPr>
         <w:pStyle w:val="Brdtext"/>
-        <w:rPr>
-          <w:color w:val="B41723"/>
-        </w:rPr>
-      </w:pPr>
-      <w:r>
-        <w:rPr>
-          <w:color w:val="B41723"/>
-        </w:rPr>
-        <w:t xml:space="preserve">Abstract: </w:t>
+        <w:spacing w:line="480" w:lineRule="auto"/>
+      </w:pPr>
+      <w:r>
+        <w:t xml:space="preserve">I takt med att ökad användning av e-lärande </w:t>
+      </w:r>
+      <w:r>
+        <w:t xml:space="preserve">har forskning av pedagogiska modeller anpassade för e-kurser utvecklats och börjats användas ofta hos EIF som en plattform för att bygga kurspedagogik på. Att arbeta från en pedagogisk modell, speciellt designad för e-lärande erbjuder en stark ram för vidare utveckla e-kurser enligt det behov i det företag som kursen är utformad för. Dessutom </w:t>
+      </w:r>
+      <w:r>
+        <w:t xml:space="preserve">ger det specifika mål som i efterhand kan utvärderas effektivt av det kursdesignade företaget för att kunna ge konkret information om kvalitén på den levererade produkten. I denna studie har vi </w:t>
       </w:r>
       <w:proofErr w:type="gramStart"/>
       <w:r>
-        <w:rPr>
-          <w:color w:val="B41723"/>
-        </w:rPr>
-        <w:t>…</w:t>
-      </w:r>
-      <w:proofErr w:type="spellStart"/>
-      <w:r>
-        <w:rPr>
-          <w:color w:val="B41723"/>
-        </w:rPr>
-        <w:t>Some</w:t>
-      </w:r>
-      <w:proofErr w:type="spellEnd"/>
+        <w:t>..</w:t>
+      </w:r>
       <w:proofErr w:type="gramEnd"/>
-      <w:r>
-        <w:rPr>
-          <w:color w:val="B41723"/>
-        </w:rPr>
-        <w:t xml:space="preserve"> </w:t>
-      </w:r>
-      <w:proofErr w:type="spellStart"/>
-      <w:r>
-        <w:rPr>
-          <w:color w:val="B41723"/>
-        </w:rPr>
-        <w:t>sentances</w:t>
-      </w:r>
-      <w:proofErr w:type="spellEnd"/>
-      <w:r>
-        <w:rPr>
-          <w:color w:val="B41723"/>
-        </w:rPr>
-        <w:t xml:space="preserve"> </w:t>
-      </w:r>
-      <w:proofErr w:type="spellStart"/>
-      <w:r>
-        <w:rPr>
-          <w:color w:val="B41723"/>
-        </w:rPr>
-        <w:t>defining</w:t>
-      </w:r>
-      <w:proofErr w:type="spellEnd"/>
-      <w:r>
-        <w:rPr>
-          <w:color w:val="B41723"/>
-        </w:rPr>
-        <w:t xml:space="preserve"> e-learning and </w:t>
-      </w:r>
-      <w:proofErr w:type="spellStart"/>
-      <w:r>
-        <w:rPr>
-          <w:color w:val="B41723"/>
-        </w:rPr>
-        <w:t>indicating</w:t>
-      </w:r>
-      <w:proofErr w:type="spellEnd"/>
-      <w:r>
-        <w:rPr>
-          <w:color w:val="B41723"/>
-        </w:rPr>
-        <w:t xml:space="preserve"> </w:t>
-      </w:r>
-      <w:proofErr w:type="spellStart"/>
-      <w:r>
-        <w:rPr>
-          <w:color w:val="B41723"/>
-        </w:rPr>
-        <w:t>its</w:t>
-      </w:r>
-      <w:proofErr w:type="spellEnd"/>
-      <w:r>
-        <w:rPr>
-          <w:color w:val="B41723"/>
-        </w:rPr>
-        <w:t xml:space="preserve"> </w:t>
-      </w:r>
-      <w:proofErr w:type="spellStart"/>
-      <w:r>
-        <w:rPr>
-          <w:color w:val="B41723"/>
-        </w:rPr>
-        <w:t>growing</w:t>
-      </w:r>
-      <w:proofErr w:type="spellEnd"/>
-      <w:r>
-        <w:rPr>
-          <w:color w:val="B41723"/>
-        </w:rPr>
-        <w:t xml:space="preserve"> </w:t>
-      </w:r>
-      <w:proofErr w:type="spellStart"/>
-      <w:r>
-        <w:rPr>
-          <w:color w:val="B41723"/>
-        </w:rPr>
-        <w:t>utilization</w:t>
-      </w:r>
-      <w:proofErr w:type="spellEnd"/>
-      <w:r>
-        <w:rPr>
-          <w:color w:val="B41723"/>
-        </w:rPr>
-        <w:t xml:space="preserve">… I takt med ökade användning av e-learning har forskning av pedagogik </w:t>
-      </w:r>
-      <w:proofErr w:type="spellStart"/>
-      <w:r>
-        <w:rPr>
-          <w:color w:val="B41723"/>
-        </w:rPr>
-        <w:t>modeler</w:t>
-      </w:r>
-      <w:proofErr w:type="spellEnd"/>
-      <w:r>
-        <w:rPr>
-          <w:color w:val="B41723"/>
-        </w:rPr>
-        <w:t xml:space="preserve"> anpassade för e-kurser också utvecklats och används ofta hos </w:t>
-      </w:r>
-      <w:proofErr w:type="spellStart"/>
-      <w:r>
-        <w:rPr>
-          <w:color w:val="B41723"/>
-        </w:rPr>
-        <w:t>ELC</w:t>
-      </w:r>
-      <w:proofErr w:type="spellEnd"/>
-      <w:r>
-        <w:rPr>
-          <w:color w:val="B41723"/>
-        </w:rPr>
-        <w:t xml:space="preserve"> som en plattform att bygga kurspedagogiken på. </w:t>
-      </w:r>
-      <w:proofErr w:type="spellStart"/>
-      <w:r>
-        <w:rPr>
-          <w:color w:val="B41723"/>
-        </w:rPr>
-        <w:t>Working</w:t>
-      </w:r>
-      <w:proofErr w:type="spellEnd"/>
-      <w:r>
-        <w:rPr>
-          <w:color w:val="B41723"/>
-        </w:rPr>
-        <w:t xml:space="preserve"> from a </w:t>
-      </w:r>
-      <w:proofErr w:type="spellStart"/>
-      <w:r>
-        <w:rPr>
-          <w:color w:val="B41723"/>
-        </w:rPr>
-        <w:t>pedagogic</w:t>
-      </w:r>
-      <w:proofErr w:type="spellEnd"/>
-      <w:r>
-        <w:rPr>
-          <w:color w:val="B41723"/>
-        </w:rPr>
-        <w:t xml:space="preserve"> </w:t>
-      </w:r>
-      <w:proofErr w:type="spellStart"/>
-      <w:r>
-        <w:rPr>
-          <w:color w:val="B41723"/>
-        </w:rPr>
-        <w:t>model</w:t>
-      </w:r>
-      <w:proofErr w:type="spellEnd"/>
-      <w:r>
-        <w:rPr>
-          <w:color w:val="B41723"/>
-        </w:rPr>
-        <w:t xml:space="preserve"> </w:t>
-      </w:r>
-      <w:proofErr w:type="spellStart"/>
-      <w:r>
-        <w:rPr>
-          <w:color w:val="B41723"/>
-        </w:rPr>
-        <w:t>specifically</w:t>
-      </w:r>
-      <w:proofErr w:type="spellEnd"/>
-      <w:r>
-        <w:rPr>
-          <w:color w:val="B41723"/>
-        </w:rPr>
-        <w:t xml:space="preserve"> </w:t>
-      </w:r>
-      <w:proofErr w:type="spellStart"/>
-      <w:r>
-        <w:rPr>
-          <w:color w:val="B41723"/>
-        </w:rPr>
-        <w:t>designed</w:t>
-      </w:r>
-      <w:proofErr w:type="spellEnd"/>
-      <w:r>
-        <w:rPr>
-          <w:color w:val="B41723"/>
-        </w:rPr>
-        <w:t xml:space="preserve"> for e-learning </w:t>
-      </w:r>
-      <w:proofErr w:type="spellStart"/>
-      <w:r>
-        <w:rPr>
-          <w:color w:val="B41723"/>
-        </w:rPr>
-        <w:t>provides</w:t>
-      </w:r>
-      <w:proofErr w:type="spellEnd"/>
-      <w:r>
-        <w:rPr>
-          <w:color w:val="B41723"/>
-        </w:rPr>
-        <w:t xml:space="preserve"> a strong </w:t>
-      </w:r>
-      <w:proofErr w:type="spellStart"/>
-      <w:r>
-        <w:rPr>
-          <w:color w:val="B41723"/>
-        </w:rPr>
-        <w:t>framework</w:t>
-      </w:r>
-      <w:proofErr w:type="spellEnd"/>
-      <w:r>
-        <w:rPr>
-          <w:color w:val="B41723"/>
-        </w:rPr>
-        <w:t xml:space="preserve"> from </w:t>
-      </w:r>
-      <w:proofErr w:type="spellStart"/>
-      <w:r>
-        <w:rPr>
-          <w:color w:val="B41723"/>
-        </w:rPr>
-        <w:t>which</w:t>
-      </w:r>
-      <w:proofErr w:type="spellEnd"/>
-      <w:r>
-        <w:rPr>
-          <w:color w:val="B41723"/>
-        </w:rPr>
-        <w:t xml:space="preserve"> </w:t>
-      </w:r>
-      <w:proofErr w:type="spellStart"/>
-      <w:r>
-        <w:rPr>
-          <w:color w:val="B41723"/>
-        </w:rPr>
-        <w:t>to</w:t>
-      </w:r>
-      <w:proofErr w:type="spellEnd"/>
-      <w:r>
-        <w:rPr>
-          <w:color w:val="B41723"/>
-        </w:rPr>
-        <w:t xml:space="preserve"> </w:t>
-      </w:r>
-      <w:proofErr w:type="spellStart"/>
-      <w:r>
-        <w:rPr>
-          <w:color w:val="B41723"/>
-        </w:rPr>
-        <w:t>further</w:t>
-      </w:r>
-      <w:proofErr w:type="spellEnd"/>
-      <w:r>
-        <w:rPr>
-          <w:color w:val="B41723"/>
-        </w:rPr>
-        <w:t xml:space="preserve"> </w:t>
-      </w:r>
-      <w:proofErr w:type="spellStart"/>
-      <w:r>
-        <w:rPr>
-          <w:color w:val="B41723"/>
-        </w:rPr>
-        <w:t>build</w:t>
-      </w:r>
-      <w:proofErr w:type="spellEnd"/>
-      <w:r>
-        <w:rPr>
-          <w:color w:val="B41723"/>
-        </w:rPr>
-        <w:t xml:space="preserve"> the e-learning </w:t>
-      </w:r>
-      <w:proofErr w:type="spellStart"/>
-      <w:r>
-        <w:rPr>
-          <w:color w:val="B41723"/>
-        </w:rPr>
-        <w:t>course</w:t>
-      </w:r>
-      <w:proofErr w:type="spellEnd"/>
-      <w:r>
-        <w:rPr>
-          <w:color w:val="B41723"/>
-        </w:rPr>
-        <w:t xml:space="preserve"> </w:t>
-      </w:r>
-      <w:proofErr w:type="spellStart"/>
-      <w:r>
-        <w:rPr>
-          <w:color w:val="B41723"/>
-        </w:rPr>
-        <w:t>according</w:t>
-      </w:r>
-      <w:proofErr w:type="spellEnd"/>
-      <w:r>
-        <w:rPr>
-          <w:color w:val="B41723"/>
-        </w:rPr>
-        <w:t xml:space="preserve"> </w:t>
-      </w:r>
-      <w:proofErr w:type="spellStart"/>
-      <w:r>
-        <w:rPr>
-          <w:color w:val="B41723"/>
-        </w:rPr>
-        <w:t>to</w:t>
-      </w:r>
-      <w:proofErr w:type="spellEnd"/>
-      <w:r>
-        <w:rPr>
-          <w:color w:val="B41723"/>
-        </w:rPr>
-        <w:t xml:space="preserve"> the </w:t>
-      </w:r>
-      <w:proofErr w:type="spellStart"/>
-      <w:r>
-        <w:rPr>
-          <w:color w:val="B41723"/>
-        </w:rPr>
-        <w:t>needs</w:t>
-      </w:r>
-      <w:proofErr w:type="spellEnd"/>
-      <w:r>
-        <w:rPr>
-          <w:color w:val="B41723"/>
-        </w:rPr>
-        <w:t xml:space="preserve"> </w:t>
-      </w:r>
-      <w:proofErr w:type="spellStart"/>
-      <w:r>
-        <w:rPr>
-          <w:color w:val="B41723"/>
-        </w:rPr>
-        <w:t>of</w:t>
-      </w:r>
-      <w:proofErr w:type="spellEnd"/>
-      <w:r>
-        <w:rPr>
-          <w:color w:val="B41723"/>
-        </w:rPr>
-        <w:t xml:space="preserve"> the </w:t>
-      </w:r>
-      <w:proofErr w:type="spellStart"/>
-      <w:r>
-        <w:rPr>
-          <w:color w:val="B41723"/>
-        </w:rPr>
-        <w:t>company</w:t>
-      </w:r>
-      <w:proofErr w:type="spellEnd"/>
-      <w:r>
-        <w:rPr>
-          <w:color w:val="B41723"/>
-        </w:rPr>
-        <w:t xml:space="preserve"> for </w:t>
-      </w:r>
-      <w:proofErr w:type="spellStart"/>
-      <w:r>
-        <w:rPr>
-          <w:color w:val="B41723"/>
-        </w:rPr>
-        <w:t>which</w:t>
-      </w:r>
-      <w:proofErr w:type="spellEnd"/>
-      <w:r>
-        <w:rPr>
-          <w:color w:val="B41723"/>
-        </w:rPr>
-        <w:t xml:space="preserve"> the </w:t>
-      </w:r>
-      <w:proofErr w:type="spellStart"/>
-      <w:r>
-        <w:rPr>
-          <w:color w:val="B41723"/>
-        </w:rPr>
-        <w:t>course</w:t>
-      </w:r>
-      <w:proofErr w:type="spellEnd"/>
-      <w:r>
-        <w:rPr>
-          <w:color w:val="B41723"/>
-        </w:rPr>
-        <w:t xml:space="preserve"> is </w:t>
-      </w:r>
-      <w:proofErr w:type="spellStart"/>
-      <w:r>
-        <w:rPr>
-          <w:color w:val="B41723"/>
-        </w:rPr>
-        <w:t>designed</w:t>
-      </w:r>
-      <w:proofErr w:type="spellEnd"/>
-      <w:r>
-        <w:rPr>
-          <w:color w:val="B41723"/>
-        </w:rPr>
-        <w:t xml:space="preserve">. </w:t>
-      </w:r>
-      <w:proofErr w:type="spellStart"/>
-      <w:r>
-        <w:rPr>
-          <w:color w:val="B41723"/>
-        </w:rPr>
-        <w:t>Furthermore</w:t>
-      </w:r>
-      <w:proofErr w:type="spellEnd"/>
-      <w:r>
-        <w:rPr>
-          <w:color w:val="B41723"/>
-        </w:rPr>
-        <w:t xml:space="preserve">, it </w:t>
-      </w:r>
-      <w:proofErr w:type="spellStart"/>
-      <w:r>
-        <w:rPr>
-          <w:color w:val="B41723"/>
-        </w:rPr>
-        <w:t>provides</w:t>
-      </w:r>
-      <w:proofErr w:type="spellEnd"/>
-      <w:r>
-        <w:rPr>
-          <w:color w:val="B41723"/>
-        </w:rPr>
-        <w:t xml:space="preserve"> </w:t>
-      </w:r>
-      <w:proofErr w:type="spellStart"/>
-      <w:r>
-        <w:rPr>
-          <w:color w:val="B41723"/>
-        </w:rPr>
-        <w:t>specific</w:t>
-      </w:r>
-      <w:proofErr w:type="spellEnd"/>
-      <w:r>
-        <w:rPr>
-          <w:color w:val="B41723"/>
-        </w:rPr>
-        <w:t xml:space="preserve"> </w:t>
-      </w:r>
-      <w:proofErr w:type="spellStart"/>
-      <w:r>
-        <w:rPr>
-          <w:color w:val="B41723"/>
-        </w:rPr>
-        <w:t>goals</w:t>
-      </w:r>
-      <w:proofErr w:type="spellEnd"/>
-      <w:r>
-        <w:rPr>
-          <w:color w:val="B41723"/>
-        </w:rPr>
-        <w:t xml:space="preserve"> </w:t>
-      </w:r>
-      <w:proofErr w:type="spellStart"/>
-      <w:r>
-        <w:rPr>
-          <w:color w:val="B41723"/>
-        </w:rPr>
-        <w:t>which</w:t>
-      </w:r>
-      <w:proofErr w:type="spellEnd"/>
-      <w:r>
-        <w:rPr>
-          <w:color w:val="B41723"/>
-        </w:rPr>
-        <w:t xml:space="preserve">, in </w:t>
-      </w:r>
-      <w:proofErr w:type="spellStart"/>
-      <w:r>
-        <w:rPr>
-          <w:color w:val="B41723"/>
-        </w:rPr>
-        <w:t>hindsight</w:t>
-      </w:r>
-      <w:proofErr w:type="spellEnd"/>
-      <w:r>
-        <w:rPr>
-          <w:color w:val="B41723"/>
-        </w:rPr>
-        <w:t xml:space="preserve">, </w:t>
-      </w:r>
-      <w:proofErr w:type="spellStart"/>
-      <w:r>
-        <w:rPr>
-          <w:color w:val="B41723"/>
-        </w:rPr>
-        <w:t>can</w:t>
-      </w:r>
-      <w:proofErr w:type="spellEnd"/>
-      <w:r>
-        <w:rPr>
-          <w:color w:val="B41723"/>
-        </w:rPr>
-        <w:t xml:space="preserve"> be </w:t>
-      </w:r>
-      <w:proofErr w:type="spellStart"/>
-      <w:r>
-        <w:rPr>
-          <w:color w:val="B41723"/>
-        </w:rPr>
-        <w:t>effectivley</w:t>
-      </w:r>
-      <w:proofErr w:type="spellEnd"/>
-      <w:r>
-        <w:rPr>
-          <w:color w:val="B41723"/>
-        </w:rPr>
-        <w:t xml:space="preserve"> </w:t>
-      </w:r>
-      <w:proofErr w:type="spellStart"/>
-      <w:r>
-        <w:rPr>
-          <w:color w:val="B41723"/>
-        </w:rPr>
-        <w:t>evaluated</w:t>
-      </w:r>
-      <w:proofErr w:type="spellEnd"/>
-      <w:r>
-        <w:rPr>
-          <w:color w:val="B41723"/>
-        </w:rPr>
-        <w:t xml:space="preserve"> by the </w:t>
-      </w:r>
-      <w:proofErr w:type="spellStart"/>
-      <w:r>
-        <w:rPr>
-          <w:color w:val="B41723"/>
-        </w:rPr>
-        <w:t>course</w:t>
-      </w:r>
-      <w:proofErr w:type="spellEnd"/>
-      <w:r>
-        <w:rPr>
-          <w:color w:val="B41723"/>
-        </w:rPr>
-        <w:t xml:space="preserve"> designing </w:t>
-      </w:r>
-      <w:proofErr w:type="spellStart"/>
-      <w:r>
-        <w:rPr>
-          <w:color w:val="B41723"/>
-        </w:rPr>
-        <w:t>company</w:t>
-      </w:r>
-      <w:proofErr w:type="spellEnd"/>
-      <w:r>
-        <w:rPr>
-          <w:color w:val="B41723"/>
-        </w:rPr>
-        <w:t xml:space="preserve"> </w:t>
-      </w:r>
-      <w:proofErr w:type="spellStart"/>
-      <w:r>
-        <w:rPr>
-          <w:color w:val="B41723"/>
-        </w:rPr>
-        <w:t>to</w:t>
-      </w:r>
-      <w:proofErr w:type="spellEnd"/>
-      <w:r>
-        <w:rPr>
-          <w:color w:val="B41723"/>
-        </w:rPr>
-        <w:t xml:space="preserve"> </w:t>
-      </w:r>
-      <w:proofErr w:type="spellStart"/>
-      <w:r>
-        <w:rPr>
-          <w:color w:val="B41723"/>
-        </w:rPr>
-        <w:t>provide</w:t>
-      </w:r>
-      <w:proofErr w:type="spellEnd"/>
-      <w:r>
-        <w:rPr>
-          <w:color w:val="B41723"/>
-        </w:rPr>
-        <w:t xml:space="preserve"> </w:t>
-      </w:r>
-      <w:proofErr w:type="spellStart"/>
-      <w:r>
-        <w:rPr>
-          <w:color w:val="B41723"/>
-        </w:rPr>
-        <w:t>concreate</w:t>
-      </w:r>
-      <w:proofErr w:type="spellEnd"/>
-      <w:r>
-        <w:rPr>
-          <w:color w:val="B41723"/>
-        </w:rPr>
-        <w:t xml:space="preserve"> information </w:t>
-      </w:r>
-      <w:proofErr w:type="spellStart"/>
-      <w:r>
-        <w:rPr>
-          <w:color w:val="B41723"/>
-        </w:rPr>
-        <w:t>regarding</w:t>
-      </w:r>
-      <w:proofErr w:type="spellEnd"/>
-      <w:r>
-        <w:rPr>
-          <w:color w:val="B41723"/>
-        </w:rPr>
-        <w:t xml:space="preserve"> the </w:t>
-      </w:r>
-      <w:proofErr w:type="spellStart"/>
-      <w:r>
-        <w:rPr>
-          <w:color w:val="B41723"/>
-        </w:rPr>
-        <w:t>quality</w:t>
-      </w:r>
-      <w:proofErr w:type="spellEnd"/>
-      <w:r>
-        <w:rPr>
-          <w:color w:val="B41723"/>
-        </w:rPr>
-        <w:t xml:space="preserve"> </w:t>
-      </w:r>
-      <w:proofErr w:type="spellStart"/>
-      <w:r>
-        <w:rPr>
-          <w:color w:val="B41723"/>
-        </w:rPr>
-        <w:t>of</w:t>
-      </w:r>
-      <w:proofErr w:type="spellEnd"/>
-      <w:r>
-        <w:rPr>
-          <w:color w:val="B41723"/>
-        </w:rPr>
-        <w:t xml:space="preserve"> the </w:t>
-      </w:r>
-      <w:proofErr w:type="spellStart"/>
-      <w:r>
-        <w:rPr>
-          <w:color w:val="B41723"/>
-        </w:rPr>
-        <w:t>delievered</w:t>
-      </w:r>
-      <w:proofErr w:type="spellEnd"/>
-      <w:r>
-        <w:rPr>
-          <w:color w:val="B41723"/>
-        </w:rPr>
-        <w:t xml:space="preserve"> </w:t>
-      </w:r>
-      <w:proofErr w:type="spellStart"/>
-      <w:r>
-        <w:rPr>
-          <w:color w:val="B41723"/>
-        </w:rPr>
-        <w:t>product</w:t>
-      </w:r>
-      <w:proofErr w:type="spellEnd"/>
-      <w:r>
-        <w:rPr>
-          <w:color w:val="B41723"/>
-        </w:rPr>
-        <w:t xml:space="preserve">. In </w:t>
-      </w:r>
-      <w:proofErr w:type="spellStart"/>
-      <w:r>
-        <w:rPr>
-          <w:color w:val="B41723"/>
-        </w:rPr>
-        <w:t>this</w:t>
-      </w:r>
-      <w:proofErr w:type="spellEnd"/>
-      <w:r>
-        <w:rPr>
-          <w:color w:val="B41723"/>
-        </w:rPr>
-        <w:t xml:space="preserve"> </w:t>
-      </w:r>
-      <w:proofErr w:type="spellStart"/>
-      <w:r>
-        <w:rPr>
-          <w:color w:val="B41723"/>
-        </w:rPr>
-        <w:t>study</w:t>
-      </w:r>
-      <w:proofErr w:type="spellEnd"/>
-      <w:r>
-        <w:rPr>
-          <w:color w:val="B41723"/>
-        </w:rPr>
-        <w:t xml:space="preserve"> </w:t>
-      </w:r>
-      <w:proofErr w:type="spellStart"/>
-      <w:r>
-        <w:rPr>
-          <w:color w:val="B41723"/>
-        </w:rPr>
-        <w:t>we</w:t>
-      </w:r>
-      <w:proofErr w:type="spellEnd"/>
-      <w:r>
-        <w:rPr>
-          <w:color w:val="B41723"/>
-        </w:rPr>
-        <w:t>…</w:t>
-      </w:r>
-    </w:p>
-    <w:p>
-      <w:pPr>
-        <w:pStyle w:val="Brdtext"/>
-        <w:rPr>
-          <w:rFonts w:ascii="Verdana" w:hAnsi="Verdana"/>
-          <w:sz w:val="24"/>
-        </w:rPr>
-      </w:pPr>
-    </w:p>
-    <w:p>
-      <w:pPr>
-        <w:pStyle w:val="Brdtext"/>
-        <w:rPr>
-          <w:rFonts w:ascii="Verdana" w:hAnsi="Verdana"/>
-          <w:sz w:val="28"/>
-          <w:szCs w:val="28"/>
-        </w:rPr>
-      </w:pPr>
-      <w:r>
-        <w:rPr>
-          <w:rFonts w:ascii="Verdana" w:hAnsi="Verdana"/>
-          <w:sz w:val="24"/>
-        </w:rPr>
-        <w:t>Bakgrund</w:t>
-      </w:r>
-    </w:p>
-    <w:p>
-      <w:pPr>
-        <w:pStyle w:val="Brdtext"/>
-      </w:pPr>
     </w:p>
     <w:p>
       <w:pPr>
@@ -2140,15 +2380,16 @@
           <w:lang w:val="sv-SE"/>
         </w:rPr>
       </w:pPr>
-      <w:bookmarkStart w:id="1" w:name="_Toc391456179"/>
-      <w:bookmarkEnd w:id="1"/>
+      <w:bookmarkStart w:id="3" w:name="_Toc391456179"/>
+      <w:bookmarkStart w:id="4" w:name="_Toc393266453"/>
+      <w:bookmarkEnd w:id="3"/>
       <w:r>
         <w:rPr>
           <w:lang w:val="sv-SE"/>
         </w:rPr>
-        <w:lastRenderedPageBreak/>
         <w:t>Introduktion</w:t>
       </w:r>
+      <w:bookmarkEnd w:id="4"/>
     </w:p>
     <w:p>
       <w:pPr>
@@ -2228,7 +2469,6 @@
         <w:rPr>
           <w:rFonts w:cs="Times New Roman"/>
         </w:rPr>
-        <w:lastRenderedPageBreak/>
         <w:t xml:space="preserve">E-kurs design processen kräver vissa grundläggande aktiviteter i form av en noggrann granskning över underliggande material som kund/organisation tilldelar kursdesignaren och framställning av ett koncept som beskriver hur kursen ska uppnå företagets mål.  Beroende på budget utförs en analys över vad som är möjligt att göra, som till exempel använda animerad film eller instruerade bilder. Eftersom processen tar varierande tid, behövs det en utförlig projektplan. Förslag tas fram och bearbetas under en utsatt tidsram och skickas därefter ut för att testas.  Eftersom pedagogiken behöver arbetas med konstant använts ett hjälpmedel som kallas </w:t>
       </w:r>
       <w:proofErr w:type="spellStart"/>
@@ -2294,14 +2534,7 @@
         <w:rPr>
           <w:szCs w:val="22"/>
         </w:rPr>
-        <w:t xml:space="preserve">, 2005). Pedagogiska modeller är användbara för att till exempel strukturera kursinnehållet och att </w:t>
-      </w:r>
-      <w:r>
-        <w:rPr>
-          <w:szCs w:val="22"/>
-        </w:rPr>
-        <w:lastRenderedPageBreak/>
-        <w:t xml:space="preserve">hjälpa studenten att lära sig. Det kan likaså ge ELF möjligheten att kunna bedöma utefter hur pedagogiken tillhandahålls i sina e-kurser. </w:t>
+        <w:t xml:space="preserve">, 2005). Pedagogiska modeller är användbara för att till exempel strukturera kursinnehållet och att hjälpa studenten att lära sig. Det kan likaså ge ELF möjligheten att kunna bedöma utefter hur pedagogiken tillhandahålls i sina e-kurser. </w:t>
       </w:r>
     </w:p>
     <w:p>
@@ -2388,20 +2621,41 @@
         <w:rPr>
           <w:rFonts w:cs="Times New Roman"/>
         </w:rPr>
-        <w:t xml:space="preserve">Det finns olika perspektiv på pedagogik och dessa delas in i tre olika kategorier och innehåller ett flertal pedagogiska modeller. De pedagogiska perspektiven är en form av tillvägagångssätt för lärande och benämns som associativ, konstruktivism och sociokulturellt (Mayes and Freitas, 2004). I det associativa perspektivet får studenten utföra aktiviteter i form av uppgifter, som till exempel läsa ett dokument och svara på tillhörande frågor (Conole, 2010). Aktiviteterna handlar om att förändra beteende genom att få en direkt återkoppling efter utförandet (Conole et.al, 2004). I det associativa </w:t>
-      </w:r>
+        <w:t>Det finns olika perspektiv på pedagogik och dessa delas in i tre olika kategorier och innehåller ett flertal pedagogiska modeller. De pedagogiska perspektiven är en form av tillvägagångssätt för lärande och benämns som associativ, konstruktivism och sociokulturellt (Mayes and Freitas, 2004). I det associativa perspektivet får studenten utföra aktiviteter i form av uppgifter, som till exempel läsa ett dokument och svara på tillhörande frågor (Conole, 2010). Aktiviteterna handlar om att förändra beteende genom att få en direkt återkoppling efter utförandet (Conole et.al, 2004). I det associativa perspektivet har modellen Direkt Instruktion (DIM) och som användas för att förklara och modellera i kombination av praktik och återkoppling till studenten, för att kunna undervisa koncept och färdigheter (</w:t>
+      </w:r>
+      <w:proofErr w:type="spellStart"/>
       <w:r>
         <w:rPr>
           <w:rFonts w:cs="Times New Roman"/>
         </w:rPr>
-        <w:lastRenderedPageBreak/>
-        <w:t>perspektivet har modellen Direkt Instruktion (DIM) och som användas för att förklara och modellera i kombination av praktik och återkoppling till studenten, för att kunna undervisa koncept och färdigheter (</w:t>
-      </w:r>
-      <w:proofErr w:type="spellStart"/>
+        <w:t>Yeh</w:t>
+      </w:r>
+      <w:proofErr w:type="spellEnd"/>
       <w:r>
         <w:rPr>
           <w:rFonts w:cs="Times New Roman"/>
         </w:rPr>
+        <w:t xml:space="preserve">, 2009; </w:t>
+      </w:r>
+      <w:proofErr w:type="spellStart"/>
+      <w:r>
+        <w:rPr>
+          <w:rFonts w:cs="Times New Roman"/>
+        </w:rPr>
+        <w:t>Kauchak</w:t>
+      </w:r>
+      <w:proofErr w:type="spellEnd"/>
+      <w:r>
+        <w:rPr>
+          <w:rFonts w:cs="Times New Roman"/>
+        </w:rPr>
+        <w:t xml:space="preserve"> and Eggen, 1993). Konstruktivistiskt perspektiv handlar om att lära sig genom förståelse och det innebär att det behövs kommunikation, klargöranden, kontraster, rekombination, problemlösning och slutsatser. Dessa punkter behöver bearbetas innan det blir en utdelning av lärandet. En modell inom perspektivet kallas Konstruktivistisk läromiljö (KL) och baserar sig på att studenten bygger sina egna mentala strukturer när de interagerar med en miljö (</w:t>
+      </w:r>
+      <w:proofErr w:type="spellStart"/>
+      <w:r>
+        <w:rPr>
+          <w:rFonts w:cs="Times New Roman"/>
+        </w:rPr>
         <w:t>Yeh</w:t>
       </w:r>
       <w:proofErr w:type="spellEnd"/>
@@ -2409,63 +2663,59 @@
         <w:rPr>
           <w:rFonts w:cs="Times New Roman"/>
         </w:rPr>
-        <w:t xml:space="preserve">, 2009; </w:t>
+        <w:t>, 2009). Modellen fokuserar på att studenten presenteras ett problem och ska lösa det självständigt med hjälp av en tydlig design ska samt studenten frivilligt vilja upptäcka lärandet (</w:t>
       </w:r>
       <w:proofErr w:type="spellStart"/>
       <w:r>
         <w:rPr>
           <w:rFonts w:cs="Times New Roman"/>
         </w:rPr>
-        <w:t>Kauchak</w:t>
+        <w:t>Yeh</w:t>
       </w:r>
       <w:proofErr w:type="spellEnd"/>
       <w:r>
         <w:rPr>
           <w:rFonts w:cs="Times New Roman"/>
         </w:rPr>
-        <w:t xml:space="preserve"> and Eggen, 1993). Konstruktivistiskt perspektiv handlar om att lära sig genom förståelse och det innebär att det behövs kommunikation, klargöranden, kontraster, rekombination, problemlösning och slutsatser. Dessa punkter behöver bearbetas innan det blir en utdelning av lärandet. En modell inom perspektivet kallas Konstruktivistisk läromiljö (KL) och baserar sig på att studenten bygger sina egna mentala strukturer när de interagerar med en miljö (</w:t>
+        <w:t>, 2009). Det sociokulturella perspektivet handlar om att delta i socialt för att lära sig, till exempel görs det ofta i form av små studentgrupper för att skaffa kunskaper gemensamt. Målet är att förstå hur meningsfullt innehållet är för lärandet (</w:t>
       </w:r>
       <w:proofErr w:type="spellStart"/>
       <w:r>
         <w:rPr>
           <w:rFonts w:cs="Times New Roman"/>
         </w:rPr>
-        <w:t>Yeh</w:t>
+        <w:t>Brodie</w:t>
       </w:r>
       <w:proofErr w:type="spellEnd"/>
       <w:r>
         <w:rPr>
           <w:rFonts w:cs="Times New Roman"/>
         </w:rPr>
-        <w:t>, 2009). Modellen fokuserar på att studenten presenteras ett problem och ska lösa det självständigt med hjälp av en tydlig design ska samt studenten frivilligt vilja upptäcka lärandet (</w:t>
-      </w:r>
-      <w:proofErr w:type="spellStart"/>
+        <w:t>, 2005). Det sociokulturella perspektivet har modellen Aktivitets teori (AT</w:t>
+      </w:r>
       <w:r>
         <w:rPr>
           <w:rFonts w:cs="Times New Roman"/>
         </w:rPr>
-        <w:t>Yeh</w:t>
-      </w:r>
-      <w:proofErr w:type="spellEnd"/>
+        <w:t>M</w:t>
+      </w:r>
       <w:r>
         <w:rPr>
           <w:rFonts w:cs="Times New Roman"/>
         </w:rPr>
-        <w:t>, 2009). Det sociokulturella perspektivet handlar om att delta i socialt för att lära sig, till exempel görs det ofta i form av små studentgrupper för att skaffa kunskaper gemensamt. Målet är att förstå hur meningsfullt innehållet är för lärandet (</w:t>
-      </w:r>
-      <w:proofErr w:type="spellStart"/>
+        <w:t>) och som även betraktas som ett egen pedagogiskt ramverk (Conole, 2010).  AT</w:t>
+      </w:r>
       <w:r>
         <w:rPr>
           <w:rFonts w:cs="Times New Roman"/>
         </w:rPr>
-        <w:t>Brodie</w:t>
-      </w:r>
-      <w:proofErr w:type="spellEnd"/>
+        <w:t>M</w:t>
+      </w:r>
       <w:r>
         <w:rPr>
           <w:rFonts w:cs="Times New Roman"/>
         </w:rPr>
-        <w:t>, 2005). Det sociokulturella perspektivet har modellen Aktivitets teori (AT) och som även betraktas som ett egen pedagogiskt ramverk (Conole, 2010).  AT förutsätter att lärande kontexten behöver vara en redogörelse så att studenten förstår meningen av situationen och kan göra lämpliga tolkningar av resultatet. Detta gör att förståelse uppstår både individuellt och gemensamt när det arbetas praktiskt i ett socialt sammanhang.</w:t>
+        <w:t xml:space="preserve"> förutsätter att lärande kontexten behöver vara en redogörelse så att studenten förstår meningen av situationen och kan göra lämpliga tolkningar av resultatet. Detta gör att förståelse uppstår både individuellt och gemensamt när det arbetas praktiskt i ett socialt sammanhang.</w:t>
       </w:r>
     </w:p>
     <w:p>
@@ -2476,11 +2726,13 @@
           <w:numId w:val="2"/>
         </w:numPr>
       </w:pPr>
-      <w:bookmarkStart w:id="2" w:name="_Toc391456180"/>
+      <w:bookmarkStart w:id="5" w:name="_Toc391456180"/>
+      <w:bookmarkStart w:id="6" w:name="_Toc393266454"/>
       <w:r>
         <w:t>Syfte</w:t>
       </w:r>
-      <w:bookmarkEnd w:id="2"/>
+      <w:bookmarkEnd w:id="5"/>
+      <w:bookmarkEnd w:id="6"/>
       <w:r>
         <w:t xml:space="preserve">  </w:t>
       </w:r>
@@ -2527,7 +2779,6 @@
         <w:rPr>
           <w:szCs w:val="22"/>
         </w:rPr>
-        <w:lastRenderedPageBreak/>
         <w:t>För nuvarande anpassar Grade sina e-</w:t>
       </w:r>
       <w:r>
@@ -2566,16 +2817,16 @@
         </w:rPr>
         <w:t>riktlinjer</w:t>
       </w:r>
-      <w:commentRangeStart w:id="3"/>
+      <w:commentRangeStart w:id="7"/>
       <w:r>
         <w:rPr>
           <w:szCs w:val="22"/>
         </w:rPr>
         <w:t>.</w:t>
       </w:r>
-      <w:commentRangeEnd w:id="3"/>
-      <w:r>
-        <w:commentReference w:id="3"/>
+      <w:commentRangeEnd w:id="7"/>
+      <w:r>
+        <w:commentReference w:id="7"/>
       </w:r>
       <w:r>
         <w:rPr>
@@ -2744,15 +2995,16 @@
           <w:lang w:val="sv-SE"/>
         </w:rPr>
       </w:pPr>
-      <w:bookmarkStart w:id="4" w:name="_Toc391456181"/>
-      <w:bookmarkEnd w:id="4"/>
+      <w:bookmarkStart w:id="8" w:name="_Toc391456181"/>
+      <w:bookmarkStart w:id="9" w:name="_Toc393266455"/>
+      <w:bookmarkEnd w:id="8"/>
       <w:r>
         <w:rPr>
           <w:lang w:val="sv-SE"/>
         </w:rPr>
-        <w:lastRenderedPageBreak/>
         <w:t>Metod</w:t>
       </w:r>
+      <w:bookmarkEnd w:id="9"/>
     </w:p>
     <w:p>
       <w:pPr>
@@ -2762,11 +3014,13 @@
           <w:numId w:val="2"/>
         </w:numPr>
       </w:pPr>
-      <w:bookmarkStart w:id="5" w:name="_Toc391456182"/>
-      <w:bookmarkEnd w:id="5"/>
+      <w:bookmarkStart w:id="10" w:name="_Toc391456182"/>
+      <w:bookmarkStart w:id="11" w:name="_Toc393266456"/>
+      <w:bookmarkEnd w:id="10"/>
       <w:r>
         <w:t>Intervjun</w:t>
       </w:r>
+      <w:bookmarkEnd w:id="11"/>
     </w:p>
     <w:p>
       <w:pPr>
@@ -2841,7 +3095,7 @@
         </w:rPr>
         <w:t xml:space="preserve"> är </w:t>
       </w:r>
-      <w:commentRangeStart w:id="6"/>
+      <w:commentRangeStart w:id="12"/>
       <w:r>
         <w:rPr>
           <w:rFonts w:eastAsia="Times New Roman" w:cs="Times New Roman"/>
@@ -2865,12 +3119,12 @@
       <w:r>
         <w:t xml:space="preserve">.  </w:t>
       </w:r>
-      <w:commentRangeEnd w:id="6"/>
+      <w:commentRangeEnd w:id="12"/>
       <w:r>
         <w:rPr>
           <w:rStyle w:val="Kommentarsreferens"/>
         </w:rPr>
-        <w:commentReference w:id="6"/>
+        <w:commentReference w:id="12"/>
       </w:r>
       <w:r>
         <w:t xml:space="preserve">Vi utnyttjade </w:t>
@@ -2884,30 +3138,30 @@
       <w:r>
         <w:t xml:space="preserve">för att </w:t>
       </w:r>
-      <w:commentRangeStart w:id="7"/>
+      <w:commentRangeStart w:id="13"/>
       <w:r>
         <w:t>förstå de pedagogiska perspektiven</w:t>
       </w:r>
-      <w:commentRangeEnd w:id="7"/>
+      <w:commentRangeEnd w:id="13"/>
       <w:r>
         <w:rPr>
           <w:rStyle w:val="Kommentarsreferens"/>
         </w:rPr>
-        <w:commentReference w:id="7"/>
+        <w:commentReference w:id="13"/>
       </w:r>
       <w:r>
         <w:t xml:space="preserve"> och modellerna för att därefter </w:t>
       </w:r>
-      <w:commentRangeStart w:id="8"/>
+      <w:commentRangeStart w:id="14"/>
       <w:r>
         <w:t>välja en representativ modell från varje perspektiv</w:t>
       </w:r>
-      <w:commentRangeEnd w:id="8"/>
+      <w:commentRangeEnd w:id="14"/>
       <w:r>
         <w:rPr>
           <w:rStyle w:val="Kommentarsreferens"/>
         </w:rPr>
-        <w:commentReference w:id="8"/>
+        <w:commentReference w:id="14"/>
       </w:r>
       <w:r>
         <w:t xml:space="preserve">. </w:t>
@@ -2969,16 +3223,16 @@
       <w:r>
         <w:t xml:space="preserve"> är att Grade behöver lägga mycket arbete på att </w:t>
       </w:r>
-      <w:commentRangeStart w:id="9"/>
+      <w:commentRangeStart w:id="15"/>
       <w:r>
         <w:t xml:space="preserve">förstå materialet och målgruppen </w:t>
       </w:r>
-      <w:commentRangeEnd w:id="9"/>
+      <w:commentRangeEnd w:id="15"/>
       <w:r>
         <w:rPr>
           <w:rStyle w:val="Kommentarsreferens"/>
         </w:rPr>
-        <w:commentReference w:id="9"/>
+        <w:commentReference w:id="15"/>
       </w:r>
       <w:r>
         <w:t>för att få ett resultat där information stannar eller att en förbättring ske</w:t>
@@ -3022,20 +3276,20 @@
         </w:rPr>
         <w:t>utnyttjades</w:t>
       </w:r>
-      <w:commentRangeStart w:id="10"/>
-      <w:r>
-        <w:rPr>
-          <w:rFonts w:eastAsia="Times New Roman" w:cs="Times New Roman"/>
-          <w:lang w:eastAsia="sv-SE"/>
-        </w:rPr>
-        <w:t xml:space="preserve"> </w:t>
-      </w:r>
-      <w:commentRangeEnd w:id="10"/>
+      <w:commentRangeStart w:id="16"/>
+      <w:r>
+        <w:rPr>
+          <w:rFonts w:eastAsia="Times New Roman" w:cs="Times New Roman"/>
+          <w:lang w:eastAsia="sv-SE"/>
+        </w:rPr>
+        <w:t xml:space="preserve"> </w:t>
+      </w:r>
+      <w:commentRangeEnd w:id="16"/>
       <w:r>
         <w:rPr>
           <w:rStyle w:val="Kommentarsreferens"/>
         </w:rPr>
-        <w:commentReference w:id="10"/>
+        <w:commentReference w:id="16"/>
       </w:r>
       <w:r>
         <w:t xml:space="preserve">Conole (2010), och Mayes och Freitas (2004) studier för att analysera och sammanställa modellerna </w:t>
@@ -3058,12 +3312,12 @@
       <w:r>
         <w:t xml:space="preserve">inkluderade </w:t>
       </w:r>
-      <w:commentRangeStart w:id="11"/>
-      <w:commentRangeStart w:id="12"/>
+      <w:commentRangeStart w:id="17"/>
+      <w:commentRangeStart w:id="18"/>
       <w:r>
         <w:t>faser</w:t>
       </w:r>
-      <w:commentRangeEnd w:id="12"/>
+      <w:commentRangeEnd w:id="18"/>
       <w:r>
         <w:t xml:space="preserve"> och element</w:t>
       </w:r>
@@ -3071,7 +3325,7 @@
         <w:rPr>
           <w:rStyle w:val="Kommentarsreferens"/>
         </w:rPr>
-        <w:commentReference w:id="12"/>
+        <w:commentReference w:id="18"/>
       </w:r>
       <w:r>
         <w:t xml:space="preserve"> som var jämförbara, </w:t>
@@ -3088,19 +3342,15 @@
       <w:r>
         <w:t xml:space="preserve">. </w:t>
       </w:r>
-      <w:commentRangeEnd w:id="11"/>
+      <w:commentRangeEnd w:id="17"/>
       <w:r>
         <w:rPr>
           <w:rStyle w:val="Kommentarsreferens"/>
         </w:rPr>
-        <w:commentReference w:id="11"/>
-      </w:r>
-      <w:r>
-        <w:t xml:space="preserve">Genom att använda tabellen kunde vi </w:t>
-      </w:r>
-      <w:r>
-        <w:lastRenderedPageBreak/>
-        <w:t xml:space="preserve">skapa påståenden för intervjun, som var i genomsnitt mellan 2-4 påståenden per fas. </w:t>
+        <w:commentReference w:id="17"/>
+      </w:r>
+      <w:r>
+        <w:t xml:space="preserve">Genom att använda tabellen kunde vi skapa påståenden för intervjun, som var i genomsnitt mellan 2-4 påståenden per fas. </w:t>
       </w:r>
       <w:r>
         <w:t>P</w:t>
@@ -3115,29 +3365,35 @@
         <w:t xml:space="preserve"> var designade till att bli</w:t>
       </w:r>
       <w:r>
-        <w:t xml:space="preserve"> bedömd på en skala mellan 1-5 (Bilaga 1) och passade för att ta reda på</w:t>
-      </w:r>
-      <w:commentRangeStart w:id="13"/>
-      <w:commentRangeStart w:id="14"/>
-      <w:r>
-        <w:t xml:space="preserve"> </w:t>
-      </w:r>
-      <w:commentRangeEnd w:id="13"/>
+        <w:t xml:space="preserve"> bedömd på en skala mellan 1-5 (Bilaga </w:t>
+      </w:r>
+      <w:r>
+        <w:t>A</w:t>
+      </w:r>
+      <w:r>
+        <w:t>) och passade för att ta reda på</w:t>
+      </w:r>
+      <w:commentRangeStart w:id="19"/>
+      <w:commentRangeStart w:id="20"/>
+      <w:r>
+        <w:t xml:space="preserve"> </w:t>
+      </w:r>
+      <w:commentRangeEnd w:id="19"/>
       <w:r>
         <w:rPr>
           <w:rStyle w:val="Kommentarsreferens"/>
         </w:rPr>
-        <w:commentReference w:id="13"/>
+        <w:commentReference w:id="19"/>
       </w:r>
       <w:r>
         <w:t>Grade outsagda riktlinjer.</w:t>
       </w:r>
-      <w:commentRangeEnd w:id="14"/>
+      <w:commentRangeEnd w:id="20"/>
       <w:r>
         <w:rPr>
           <w:rStyle w:val="Kommentarsreferens"/>
         </w:rPr>
-        <w:commentReference w:id="14"/>
+        <w:commentReference w:id="20"/>
       </w:r>
       <w:r>
         <w:t xml:space="preserve"> </w:t>
@@ -3159,20 +3415,20 @@
         </w:rPr>
         <w:t>det högsta genomsnittliga värdet</w:t>
       </w:r>
-      <w:commentRangeStart w:id="15"/>
-      <w:r>
-        <w:rPr>
-          <w:rFonts w:eastAsia="Times New Roman" w:cs="Times New Roman"/>
-          <w:lang w:eastAsia="sv-SE"/>
-        </w:rPr>
-        <w:t xml:space="preserve"> </w:t>
-      </w:r>
-      <w:commentRangeEnd w:id="15"/>
+      <w:commentRangeStart w:id="21"/>
+      <w:r>
+        <w:rPr>
+          <w:rFonts w:eastAsia="Times New Roman" w:cs="Times New Roman"/>
+          <w:lang w:eastAsia="sv-SE"/>
+        </w:rPr>
+        <w:t xml:space="preserve"> </w:t>
+      </w:r>
+      <w:commentRangeEnd w:id="21"/>
       <w:r>
         <w:rPr>
           <w:rStyle w:val="Kommentarsreferens"/>
         </w:rPr>
-        <w:commentReference w:id="15"/>
+        <w:commentReference w:id="21"/>
       </w:r>
       <w:r>
         <w:rPr>
@@ -3204,11 +3460,13 @@
           <w:numId w:val="2"/>
         </w:numPr>
       </w:pPr>
-      <w:bookmarkStart w:id="16" w:name="_Toc391456183"/>
+      <w:bookmarkStart w:id="22" w:name="_Toc391456183"/>
+      <w:bookmarkStart w:id="23" w:name="_Toc393266457"/>
       <w:r>
         <w:t>Utvärdering</w:t>
       </w:r>
-      <w:bookmarkEnd w:id="16"/>
+      <w:bookmarkEnd w:id="22"/>
+      <w:bookmarkEnd w:id="23"/>
       <w:r>
         <w:t xml:space="preserve"> </w:t>
       </w:r>
@@ -3340,22 +3598,36 @@
           <w:rFonts w:eastAsia="Times New Roman" w:cs="Times New Roman"/>
           <w:lang w:eastAsia="sv-SE"/>
         </w:rPr>
-        <w:t>the viktigaste elementen från modellen och användas för att utforma ett formulär (Bilaga 2).</w:t>
-      </w:r>
-      <w:commentRangeStart w:id="17"/>
-      <w:r>
-        <w:rPr>
-          <w:rFonts w:eastAsia="Times New Roman" w:cs="Times New Roman"/>
-          <w:lang w:eastAsia="sv-SE"/>
-        </w:rPr>
-        <w:t xml:space="preserve"> </w:t>
-      </w:r>
-      <w:commentRangeEnd w:id="17"/>
+        <w:t>the viktigaste elementen från modellen och användas för at</w:t>
+      </w:r>
+      <w:r>
+        <w:rPr>
+          <w:rFonts w:eastAsia="Times New Roman" w:cs="Times New Roman"/>
+          <w:lang w:eastAsia="sv-SE"/>
+        </w:rPr>
+        <w:t>t utforma ett formulär (Bilaga B</w:t>
+      </w:r>
+      <w:r>
+        <w:rPr>
+          <w:rFonts w:eastAsia="Times New Roman" w:cs="Times New Roman"/>
+          <w:lang w:eastAsia="sv-SE"/>
+        </w:rPr>
+        <w:t>).</w:t>
+      </w:r>
+      <w:commentRangeStart w:id="24"/>
+      <w:r>
+        <w:rPr>
+          <w:rFonts w:eastAsia="Times New Roman" w:cs="Times New Roman"/>
+          <w:lang w:eastAsia="sv-SE"/>
+        </w:rPr>
+        <w:t xml:space="preserve"> </w:t>
+      </w:r>
+      <w:commentRangeEnd w:id="24"/>
       <w:r>
         <w:rPr>
           <w:rStyle w:val="Kommentarsreferens"/>
         </w:rPr>
-        <w:commentReference w:id="17"/>
+        <w:commentReference w:id="24"/>
       </w:r>
       <w:r>
         <w:rPr>
@@ -3399,7 +3671,7 @@
         </w:rPr>
         <w:t xml:space="preserve"> fem olika faser och varje element i respektive fas (genomsnitt 4 påståenden per fas och 1-2 påståenden per element). De fyra </w:t>
       </w:r>
-      <w:commentRangeStart w:id="18"/>
+      <w:commentRangeStart w:id="25"/>
       <w:r>
         <w:rPr>
           <w:rFonts w:eastAsia="Times New Roman" w:cs="Times New Roman"/>
@@ -3407,12 +3679,12 @@
         </w:rPr>
         <w:t xml:space="preserve">slumpmässigt </w:t>
       </w:r>
-      <w:commentRangeEnd w:id="18"/>
+      <w:commentRangeEnd w:id="25"/>
       <w:r>
         <w:rPr>
           <w:rStyle w:val="Kommentarsreferens"/>
         </w:rPr>
-        <w:commentReference w:id="18"/>
+        <w:commentReference w:id="25"/>
       </w:r>
       <w:r>
         <w:rPr>
@@ -3477,7 +3749,7 @@
         </w:rPr>
         <w:t xml:space="preserve"> (med samma poäng system som intervjun)</w:t>
       </w:r>
-      <w:commentRangeStart w:id="19"/>
+      <w:commentRangeStart w:id="26"/>
       <w:r>
         <w:rPr>
           <w:rFonts w:eastAsia="Times New Roman" w:cs="Times New Roman"/>
@@ -3485,12 +3757,12 @@
         </w:rPr>
         <w:t xml:space="preserve">. </w:t>
       </w:r>
-      <w:commentRangeEnd w:id="19"/>
+      <w:commentRangeEnd w:id="26"/>
       <w:r>
         <w:rPr>
           <w:rStyle w:val="Kommentarsreferens"/>
         </w:rPr>
-        <w:commentReference w:id="19"/>
+        <w:commentReference w:id="26"/>
       </w:r>
       <w:r>
         <w:rPr>
@@ -3511,7 +3783,14 @@
           <w:rFonts w:eastAsia="Times New Roman" w:cs="Times New Roman"/>
           <w:lang w:eastAsia="sv-SE"/>
         </w:rPr>
-        <w:t xml:space="preserve">(Bilaga 2). </w:t>
+        <w:t>(Bilaga B</w:t>
+      </w:r>
+      <w:r>
+        <w:rPr>
+          <w:rFonts w:eastAsia="Times New Roman" w:cs="Times New Roman"/>
+          <w:lang w:eastAsia="sv-SE"/>
+        </w:rPr>
+        <w:t xml:space="preserve">). </w:t>
       </w:r>
     </w:p>
     <w:p>
@@ -3581,15 +3860,16 @@
           <w:lang w:val="sv-SE"/>
         </w:rPr>
       </w:pPr>
-      <w:bookmarkStart w:id="20" w:name="_Toc391456184"/>
-      <w:bookmarkEnd w:id="20"/>
+      <w:bookmarkStart w:id="27" w:name="_Toc391456184"/>
+      <w:bookmarkStart w:id="28" w:name="_Toc393266458"/>
+      <w:bookmarkEnd w:id="27"/>
       <w:r>
         <w:rPr>
           <w:lang w:val="sv-SE"/>
         </w:rPr>
-        <w:lastRenderedPageBreak/>
         <w:t>Resultat</w:t>
       </w:r>
+      <w:bookmarkEnd w:id="28"/>
     </w:p>
     <w:p>
       <w:pPr>
@@ -3623,7 +3903,7 @@
         </w:rPr>
         <w:t xml:space="preserve"> DIM </w:t>
       </w:r>
-      <w:del w:id="21" w:author="Olivia Imner" w:date="2018-07-14T12:17:00Z">
+      <w:del w:id="29" w:author="Olivia Imner" w:date="2018-07-14T12:17:00Z">
         <w:r>
           <w:rPr>
             <w:b/>
@@ -3631,7 +3911,7 @@
           <w:delText xml:space="preserve">korresponderar </w:delText>
         </w:r>
       </w:del>
-      <w:ins w:id="22" w:author="Olivia Imner" w:date="2018-07-14T12:17:00Z">
+      <w:ins w:id="30" w:author="Olivia Imner" w:date="2018-07-14T12:17:00Z">
         <w:r>
           <w:rPr>
             <w:b/>
@@ -3814,7 +4094,7 @@
         </w:rPr>
         <w:t>har i genomsnitt en</w:t>
       </w:r>
-      <w:commentRangeStart w:id="23"/>
+      <w:commentRangeStart w:id="31"/>
       <w:r>
         <w:rPr>
           <w:color w:val="353535"/>
@@ -3822,14 +4102,14 @@
         </w:rPr>
         <w:t xml:space="preserve"> högre poäng </w:t>
       </w:r>
-      <w:commentRangeEnd w:id="23"/>
+      <w:commentRangeEnd w:id="31"/>
       <w:r>
         <w:rPr>
           <w:rStyle w:val="Kommentarsreferens"/>
           <w:rFonts w:eastAsiaTheme="minorHAnsi" w:cstheme="minorBidi"/>
           <w:lang w:eastAsia="en-US"/>
         </w:rPr>
-        <w:commentReference w:id="23"/>
+        <w:commentReference w:id="31"/>
       </w:r>
       <w:r>
         <w:rPr>
@@ -3925,7 +4205,7 @@
         </w:rPr>
         <w:t xml:space="preserve">. </w:t>
       </w:r>
-      <w:commentRangeStart w:id="24"/>
+      <w:commentRangeStart w:id="32"/>
       <w:r>
         <w:rPr>
           <w:color w:val="353535"/>
@@ -3933,14 +4213,14 @@
         </w:rPr>
         <w:t xml:space="preserve"> </w:t>
       </w:r>
-      <w:commentRangeEnd w:id="24"/>
+      <w:commentRangeEnd w:id="32"/>
       <w:r>
         <w:rPr>
           <w:rStyle w:val="Kommentarsreferens"/>
           <w:rFonts w:eastAsiaTheme="minorHAnsi" w:cstheme="minorBidi"/>
           <w:lang w:eastAsia="en-US"/>
         </w:rPr>
-        <w:commentReference w:id="24"/>
+        <w:commentReference w:id="32"/>
       </w:r>
       <w:r>
         <w:rPr>
@@ -3956,7 +4236,7 @@
         </w:rPr>
         <w:t>användas till</w:t>
       </w:r>
-      <w:commentRangeStart w:id="25"/>
+      <w:commentRangeStart w:id="33"/>
       <w:r>
         <w:rPr>
           <w:color w:val="353535"/>
@@ -3978,14 +4258,14 @@
         </w:rPr>
         <w:t xml:space="preserve"> </w:t>
       </w:r>
-      <w:commentRangeEnd w:id="25"/>
+      <w:commentRangeEnd w:id="33"/>
       <w:r>
         <w:rPr>
           <w:rStyle w:val="Kommentarsreferens"/>
           <w:rFonts w:eastAsiaTheme="minorHAnsi" w:cstheme="minorBidi"/>
           <w:lang w:eastAsia="en-US"/>
         </w:rPr>
-        <w:commentReference w:id="25"/>
+        <w:commentReference w:id="33"/>
       </w:r>
       <w:r>
         <w:rPr>
@@ -4008,7 +4288,7 @@
         </w:rPr>
         <w:t>.</w:t>
       </w:r>
-      <w:commentRangeStart w:id="26"/>
+      <w:commentRangeStart w:id="34"/>
       <w:r>
         <w:rPr>
           <w:color w:val="353535"/>
@@ -4016,14 +4296,14 @@
         </w:rPr>
         <w:t xml:space="preserve"> </w:t>
       </w:r>
-      <w:commentRangeEnd w:id="26"/>
+      <w:commentRangeEnd w:id="34"/>
       <w:r>
         <w:rPr>
           <w:rStyle w:val="Kommentarsreferens"/>
           <w:rFonts w:eastAsiaTheme="minorHAnsi" w:cstheme="minorBidi"/>
           <w:lang w:eastAsia="en-US"/>
         </w:rPr>
-        <w:commentReference w:id="26"/>
+        <w:commentReference w:id="34"/>
       </w:r>
     </w:p>
     <w:p>
@@ -4039,7 +4319,6 @@
           <w:sz w:val="18"/>
           <w:szCs w:val="18"/>
         </w:rPr>
-        <w:lastRenderedPageBreak/>
         <w:drawing>
           <wp:inline distT="0" distB="0" distL="0" distR="0" wp14:anchorId="567D91DD" wp14:editId="33BA37A9">
             <wp:extent cx="5760720" cy="3376930"/>
@@ -4229,7 +4508,7 @@
         </w:rPr>
         <w:t xml:space="preserve"> vågräta linjen representerar medelvärdet av poängen. </w:t>
       </w:r>
-      <w:commentRangeStart w:id="27"/>
+      <w:commentRangeStart w:id="35"/>
       <w:r>
         <w:rPr>
           <w:b/>
@@ -4237,7 +4516,7 @@
         </w:rPr>
         <w:t>B</w:t>
       </w:r>
-      <w:commentRangeEnd w:id="27"/>
+      <w:commentRangeEnd w:id="35"/>
       <w:r>
         <w:rPr>
           <w:rStyle w:val="Kommentarsreferens"/>
@@ -4245,7 +4524,7 @@
           <w:bCs w:val="0"/>
           <w:i w:val="0"/>
         </w:rPr>
-        <w:commentReference w:id="27"/>
+        <w:commentReference w:id="35"/>
       </w:r>
       <w:r>
         <w:rPr>
@@ -4349,7 +4628,7 @@
         <w:pStyle w:val="Brdtext"/>
         <w:spacing w:line="600" w:lineRule="auto"/>
         <w:rPr>
-          <w:ins w:id="28" w:author="Olivia Imner" w:date="2018-07-07T12:55:00Z"/>
+          <w:ins w:id="36" w:author="Olivia Imner" w:date="2018-07-07T12:55:00Z"/>
         </w:rPr>
       </w:pPr>
       <w:r>
@@ -4382,23 +4661,23 @@
       <w:r>
         <w:t>som har hög eller låg kvalité enligt DIM</w:t>
       </w:r>
-      <w:commentRangeStart w:id="29"/>
-      <w:r>
-        <w:t xml:space="preserve"> </w:t>
-      </w:r>
-      <w:commentRangeEnd w:id="29"/>
+      <w:commentRangeStart w:id="37"/>
+      <w:r>
+        <w:t xml:space="preserve"> </w:t>
+      </w:r>
+      <w:commentRangeEnd w:id="37"/>
       <w:r>
         <w:rPr>
           <w:rStyle w:val="Kommentarsreferens"/>
           <w:rFonts w:eastAsiaTheme="minorHAnsi" w:cstheme="minorBidi"/>
           <w:lang w:eastAsia="en-US"/>
         </w:rPr>
-        <w:commentReference w:id="29"/>
-      </w:r>
-      <w:r>
-        <w:t xml:space="preserve"> </w:t>
-      </w:r>
-      <w:commentRangeStart w:id="30"/>
+        <w:commentReference w:id="37"/>
+      </w:r>
+      <w:r>
+        <w:t xml:space="preserve"> </w:t>
+      </w:r>
+      <w:commentRangeStart w:id="38"/>
       <w:r>
         <w:t>Utvärderingen utförd</w:t>
       </w:r>
@@ -4435,14 +4714,14 @@
       <w:r>
         <w:t xml:space="preserve">. </w:t>
       </w:r>
-      <w:commentRangeEnd w:id="30"/>
+      <w:commentRangeEnd w:id="38"/>
       <w:r>
         <w:rPr>
           <w:rStyle w:val="Kommentarsreferens"/>
           <w:rFonts w:eastAsiaTheme="minorHAnsi" w:cstheme="minorBidi"/>
           <w:lang w:eastAsia="en-US"/>
         </w:rPr>
-        <w:commentReference w:id="30"/>
+        <w:commentReference w:id="38"/>
       </w:r>
       <w:r>
         <w:t>U</w:t>
@@ -4462,18 +4741,18 @@
       <w:r>
         <w:t xml:space="preserve">genomsnittligt </w:t>
       </w:r>
-      <w:commentRangeStart w:id="31"/>
+      <w:commentRangeStart w:id="39"/>
       <w:r>
         <w:t xml:space="preserve">högt resultat </w:t>
       </w:r>
-      <w:commentRangeEnd w:id="31"/>
+      <w:commentRangeEnd w:id="39"/>
       <w:r>
         <w:rPr>
           <w:rStyle w:val="Kommentarsreferens"/>
           <w:rFonts w:eastAsiaTheme="minorHAnsi" w:cstheme="minorBidi"/>
           <w:lang w:eastAsia="en-US"/>
         </w:rPr>
-        <w:commentReference w:id="31"/>
+        <w:commentReference w:id="39"/>
       </w:r>
       <w:r>
         <w:t xml:space="preserve"> jämfört med de tre andra DIM faserna. Sammanfattningsvis </w:t>
@@ -4493,7 +4772,7 @@
       <w:r>
         <w:t xml:space="preserve"> Grades kurser har ett </w:t>
       </w:r>
-      <w:commentRangeStart w:id="32"/>
+      <w:commentRangeStart w:id="40"/>
       <w:r>
         <w:t xml:space="preserve">material </w:t>
       </w:r>
@@ -4503,14 +4782,14 @@
       <w:r>
         <w:t>när studenten inleds till att gå kursen</w:t>
       </w:r>
-      <w:commentRangeEnd w:id="32"/>
+      <w:commentRangeEnd w:id="40"/>
       <w:r>
         <w:rPr>
           <w:rStyle w:val="Kommentarsreferens"/>
           <w:rFonts w:eastAsiaTheme="minorHAnsi" w:cstheme="minorBidi"/>
           <w:lang w:eastAsia="en-US"/>
         </w:rPr>
-        <w:commentReference w:id="32"/>
+        <w:commentReference w:id="40"/>
       </w:r>
       <w:r>
         <w:t xml:space="preserve"> (Figur 2a)</w:t>
@@ -4549,11 +4828,7 @@
         <w:t xml:space="preserve">visade elementet Förståelse </w:t>
       </w:r>
       <w:r>
-        <w:t xml:space="preserve">en låg poäng </w:t>
-      </w:r>
-      <w:r>
-        <w:lastRenderedPageBreak/>
-        <w:t xml:space="preserve">jämfört </w:t>
+        <w:t xml:space="preserve">en låg poäng jämfört </w:t>
       </w:r>
       <w:r>
         <w:t xml:space="preserve">med elementet </w:t>
@@ -4564,7 +4839,7 @@
       <w:r>
         <w:t xml:space="preserve">(Figur 2b). Praktik fasen visade att elementet självständiga övningar och </w:t>
       </w:r>
-      <w:commentRangeStart w:id="33"/>
+      <w:commentRangeStart w:id="41"/>
       <w:r>
         <w:t xml:space="preserve">periodisk utgav att ha ett medelvärde på 2 </w:t>
       </w:r>
@@ -4583,10 +4858,10 @@
           <w:rFonts w:eastAsiaTheme="minorHAnsi" w:cstheme="minorBidi"/>
           <w:lang w:eastAsia="en-US"/>
         </w:rPr>
-        <w:commentReference w:id="34"/>
-      </w:r>
-      <w:commentRangeStart w:id="35"/>
-      <w:commentRangeEnd w:id="33"/>
+        <w:commentReference w:id="42"/>
+      </w:r>
+      <w:commentRangeStart w:id="43"/>
+      <w:commentRangeEnd w:id="41"/>
       <w:r>
         <w:rPr>
           <w:rStyle w:val="Kommentarsreferens"/>
@@ -4594,19 +4869,19 @@
           <w:strike/>
           <w:lang w:eastAsia="en-US"/>
         </w:rPr>
-        <w:commentReference w:id="33"/>
+        <w:commentReference w:id="41"/>
       </w:r>
       <w:r>
         <w:t xml:space="preserve">, </w:t>
       </w:r>
-      <w:commentRangeEnd w:id="35"/>
+      <w:commentRangeEnd w:id="43"/>
       <w:r>
         <w:rPr>
           <w:rStyle w:val="Kommentarsreferens"/>
           <w:rFonts w:eastAsiaTheme="minorHAnsi" w:cstheme="minorBidi"/>
           <w:lang w:eastAsia="en-US"/>
         </w:rPr>
-        <w:commentReference w:id="35"/>
+        <w:commentReference w:id="43"/>
       </w:r>
       <w:r>
         <w:t xml:space="preserve">Sammanfattningsvis visar </w:t>
@@ -4630,10 +4905,10 @@
     <w:p>
       <w:pPr>
         <w:rPr>
-          <w:ins w:id="36" w:author="Olivia Imner" w:date="2018-07-07T12:56:00Z"/>
-        </w:rPr>
-      </w:pPr>
-      <w:ins w:id="37" w:author="Olivia Imner" w:date="2018-07-07T12:56:00Z">
+          <w:ins w:id="44" w:author="Olivia Imner" w:date="2018-07-07T12:56:00Z"/>
+        </w:rPr>
+      </w:pPr>
+      <w:ins w:id="45" w:author="Olivia Imner" w:date="2018-07-07T12:56:00Z">
         <w:r>
           <w:rPr>
             <w:noProof/>
@@ -4686,7 +4961,7 @@
     <w:p>
       <w:pPr>
         <w:rPr>
-          <w:ins w:id="38" w:author="Olivia Imner" w:date="2018-07-07T12:56:00Z"/>
+          <w:ins w:id="46" w:author="Olivia Imner" w:date="2018-07-07T12:56:00Z"/>
           <w:b/>
         </w:rPr>
       </w:pPr>
@@ -4709,7 +4984,7 @@
         </w:rPr>
         <w:t xml:space="preserve">Figur </w:t>
       </w:r>
-      <w:ins w:id="39" w:author="Olivia Imner" w:date="2018-07-07T12:56:00Z">
+      <w:ins w:id="47" w:author="Olivia Imner" w:date="2018-07-07T12:56:00Z">
         <w:r>
           <w:rPr>
             <w:rFonts w:ascii="Verdana" w:hAnsi="Verdana"/>
@@ -4748,7 +5023,7 @@
         </w:rPr>
         <w:t>2</w:t>
       </w:r>
-      <w:ins w:id="40" w:author="Olivia Imner" w:date="2018-07-07T12:56:00Z">
+      <w:ins w:id="48" w:author="Olivia Imner" w:date="2018-07-07T12:56:00Z">
         <w:r>
           <w:rPr>
             <w:rFonts w:ascii="Verdana" w:hAnsi="Verdana"/>
@@ -4791,7 +5066,7 @@
       <w:pPr>
         <w:pStyle w:val="Beskrivning"/>
         <w:rPr>
-          <w:ins w:id="41" w:author="Olivia Imner" w:date="2018-07-07T12:56:00Z"/>
+          <w:ins w:id="49" w:author="Olivia Imner" w:date="2018-07-07T12:56:00Z"/>
           <w:i w:val="0"/>
         </w:rPr>
       </w:pPr>
@@ -4845,7 +5120,7 @@
         </w:rPr>
         <w:t xml:space="preserve">faser och element </w:t>
       </w:r>
-      <w:commentRangeStart w:id="42"/>
+      <w:commentRangeStart w:id="50"/>
       <w:r>
         <w:rPr>
           <w:i w:val="0"/>
@@ -4864,7 +5139,7 @@
         </w:rPr>
         <w:t xml:space="preserve">. </w:t>
       </w:r>
-      <w:commentRangeEnd w:id="42"/>
+      <w:commentRangeEnd w:id="50"/>
       <w:r>
         <w:rPr>
           <w:rStyle w:val="Kommentarsreferens"/>
@@ -4872,7 +5147,7 @@
           <w:bCs w:val="0"/>
           <w:i w:val="0"/>
         </w:rPr>
-        <w:commentReference w:id="42"/>
+        <w:commentReference w:id="50"/>
       </w:r>
       <w:r>
         <w:rPr>
@@ -4915,13 +5190,10 @@
           <w:b/>
         </w:rPr>
       </w:pPr>
-      <w:bookmarkStart w:id="43" w:name="_GoBack"/>
-      <w:bookmarkEnd w:id="43"/>
       <w:r>
         <w:rPr>
           <w:b/>
         </w:rPr>
-        <w:lastRenderedPageBreak/>
         <w:t xml:space="preserve">Likartat poäng igenom alla Grades tidigare kurser </w:t>
       </w:r>
     </w:p>
@@ -4933,7 +5205,7 @@
       <w:r>
         <w:t xml:space="preserve">Grades </w:t>
       </w:r>
-      <w:commentRangeStart w:id="44"/>
+      <w:commentRangeStart w:id="51"/>
       <w:r>
         <w:t xml:space="preserve">tidigare kurser </w:t>
       </w:r>
@@ -4964,14 +5236,14 @@
       <w:r>
         <w:t xml:space="preserve"> </w:t>
       </w:r>
-      <w:commentRangeEnd w:id="44"/>
+      <w:commentRangeEnd w:id="51"/>
       <w:r>
         <w:rPr>
           <w:rStyle w:val="Kommentarsreferens"/>
           <w:rFonts w:eastAsiaTheme="minorHAnsi" w:cstheme="minorBidi"/>
           <w:lang w:eastAsia="en-US"/>
         </w:rPr>
-        <w:commentReference w:id="44"/>
+        <w:commentReference w:id="51"/>
       </w:r>
       <w:r>
         <w:t xml:space="preserve">Resultatet i </w:t>
@@ -5065,104 +5337,15 @@
       </w:r>
     </w:p>
     <w:p>
-      <w:pPr>
-        <w:pStyle w:val="Brdtext"/>
-        <w:spacing w:line="600" w:lineRule="auto"/>
-        <w:rPr>
-          <w:b/>
-          <w:color w:val="FF0000"/>
-        </w:rPr>
-      </w:pPr>
-      <w:commentRangeStart w:id="45"/>
-      <w:commentRangeStart w:id="46"/>
-      <w:r>
-        <w:rPr>
-          <w:color w:val="FF0000"/>
-        </w:rPr>
-        <w:t>D</w:t>
-      </w:r>
-      <w:commentRangeEnd w:id="45"/>
-      <w:r>
-        <w:rPr>
-          <w:rStyle w:val="Kommentarsreferens"/>
-          <w:rFonts w:eastAsiaTheme="minorHAnsi" w:cstheme="minorBidi"/>
-          <w:color w:val="FF0000"/>
-          <w:lang w:eastAsia="en-US"/>
-        </w:rPr>
-        <w:commentReference w:id="45"/>
-      </w:r>
-      <w:r>
-        <w:rPr>
-          <w:color w:val="FF0000"/>
-        </w:rPr>
-        <w:t>e</w:t>
-      </w:r>
-      <w:commentRangeEnd w:id="46"/>
-      <w:r>
-        <w:rPr>
-          <w:rStyle w:val="Kommentarsreferens"/>
-          <w:rFonts w:eastAsiaTheme="minorHAnsi" w:cstheme="minorBidi"/>
-          <w:color w:val="FF0000"/>
-          <w:lang w:eastAsia="en-US"/>
-        </w:rPr>
-        <w:commentReference w:id="46"/>
-      </w:r>
-      <w:r>
-        <w:rPr>
-          <w:color w:val="FF0000"/>
-        </w:rPr>
-        <w:t xml:space="preserve"> fyra kurserna visar (Figur </w:t>
-      </w:r>
-      <w:r>
-        <w:rPr>
-          <w:color w:val="FF0000"/>
-        </w:rPr>
-        <w:t>3a</w:t>
-      </w:r>
-      <w:r>
-        <w:rPr>
-          <w:color w:val="FF0000"/>
-        </w:rPr>
-        <w:t xml:space="preserve">) att de resulterar i att de har jämt fördelade poäng som tenderar att utge liknande medelvärde respektive kurs. De utvärderade kurserna har generellt ett lågt medelvärde i bedömning och utvärderings fasen (Figur </w:t>
-      </w:r>
-      <w:r>
-        <w:rPr>
-          <w:color w:val="FF0000"/>
-        </w:rPr>
-        <w:t>3b)</w:t>
-      </w:r>
-      <w:r>
-        <w:rPr>
-          <w:color w:val="FF0000"/>
-        </w:rPr>
-        <w:t>, p</w:t>
-      </w:r>
-      <w:r>
-        <w:rPr>
-          <w:color w:val="FF0000"/>
-          <w:szCs w:val="22"/>
-        </w:rPr>
-        <w:t xml:space="preserve">å grund av detta kunde det dras en slutsats att Grade ska lägga sin fokus på denna modell fas för att kunna leverera en produkt med en generellt grundläggande pedagogik. </w:t>
-      </w:r>
-    </w:p>
-    <w:p>
-      <w:pPr>
-        <w:rPr>
-          <w:ins w:id="47" w:author="Olivia Imner" w:date="2018-07-07T12:55:00Z"/>
-          <w:sz w:val="20"/>
-          <w:szCs w:val="20"/>
-        </w:rPr>
-      </w:pPr>
-      <w:bookmarkStart w:id="48" w:name="_Ref489810823"/>
-      <w:bookmarkStart w:id="49" w:name="_Toc489811950"/>
-    </w:p>
-    <w:p>
+      <w:bookmarkStart w:id="52" w:name="_Ref489810823"/>
+      <w:bookmarkStart w:id="53" w:name="_Toc489811950"/>
+      <w:bookmarkStart w:id="54" w:name="_GoBack"/>
+      <w:bookmarkEnd w:id="54"/>
       <w:r>
         <w:rPr>
           <w:noProof/>
           <w:lang w:eastAsia="sv-SE"/>
         </w:rPr>
-        <w:lastRenderedPageBreak/>
         <w:drawing>
           <wp:inline distT="0" distB="0" distL="0" distR="0" wp14:anchorId="015B2F81" wp14:editId="223A0AB5">
             <wp:extent cx="5727700" cy="3297555"/>
@@ -5334,8 +5517,8 @@
         </w:rPr>
         <w:t xml:space="preserve"> </w:t>
       </w:r>
-      <w:bookmarkEnd w:id="48"/>
-      <w:bookmarkEnd w:id="49"/>
+      <w:bookmarkEnd w:id="52"/>
+      <w:bookmarkEnd w:id="53"/>
       <w:r>
         <w:rPr>
           <w:i w:val="0"/>
@@ -5368,15 +5551,16 @@
           <w:lang w:val="sv-SE"/>
         </w:rPr>
       </w:pPr>
-      <w:bookmarkStart w:id="50" w:name="_Toc391456185"/>
-      <w:bookmarkEnd w:id="50"/>
+      <w:bookmarkStart w:id="55" w:name="_Toc391456185"/>
+      <w:bookmarkStart w:id="56" w:name="_Toc393266459"/>
+      <w:bookmarkEnd w:id="55"/>
       <w:r>
         <w:rPr>
           <w:lang w:val="sv-SE"/>
         </w:rPr>
-        <w:lastRenderedPageBreak/>
         <w:t>Diskussion</w:t>
       </w:r>
+      <w:bookmarkEnd w:id="56"/>
     </w:p>
     <w:p>
       <w:pPr>
@@ -5495,7 +5679,6 @@
           <w:sz w:val="22"/>
           <w:szCs w:val="22"/>
         </w:rPr>
-        <w:lastRenderedPageBreak/>
         <w:t>Gå tillbaka till rapportens syfte och diskutera huruvida resultaten besvarar de frågor du ställde i syftet.</w:t>
       </w:r>
     </w:p>
@@ -5769,15 +5952,16 @@
           <w:lang w:val="sv-SE"/>
         </w:rPr>
       </w:pPr>
-      <w:bookmarkStart w:id="51" w:name="_Toc391456186"/>
-      <w:bookmarkEnd w:id="51"/>
+      <w:bookmarkStart w:id="57" w:name="_Toc391456186"/>
+      <w:bookmarkStart w:id="58" w:name="_Toc393266460"/>
+      <w:bookmarkEnd w:id="57"/>
       <w:r>
         <w:rPr>
           <w:lang w:val="sv-SE"/>
         </w:rPr>
-        <w:lastRenderedPageBreak/>
         <w:t>Referenser</w:t>
       </w:r>
+      <w:bookmarkEnd w:id="58"/>
     </w:p>
     <w:p>
       <w:pPr>
@@ -8226,10 +8410,10 @@
       <w:r>
         <w:fldChar w:fldCharType="end"/>
       </w:r>
-      <w:bookmarkStart w:id="52" w:name="__Fieldmark__1067_823957682"/>
-      <w:bookmarkStart w:id="53" w:name="__Fieldmark__744_3764101930"/>
-      <w:bookmarkEnd w:id="52"/>
-      <w:bookmarkEnd w:id="53"/>
+      <w:bookmarkStart w:id="59" w:name="__Fieldmark__1067_823957682"/>
+      <w:bookmarkStart w:id="60" w:name="__Fieldmark__744_3764101930"/>
+      <w:bookmarkEnd w:id="59"/>
+      <w:bookmarkEnd w:id="60"/>
     </w:p>
     <w:p>
       <w:pPr>
@@ -8458,7 +8642,6 @@
           <w:shd w:val="clear" w:color="auto" w:fill="FFFFFF"/>
           <w:lang w:eastAsia="sv-SE"/>
         </w:rPr>
-        <w:lastRenderedPageBreak/>
         <w:t>Yeh</w:t>
       </w:r>
       <w:proofErr w:type="spellEnd"/>
@@ -8969,15 +9152,16 @@
           <w:lang w:val="sv-SE"/>
         </w:rPr>
       </w:pPr>
-      <w:bookmarkStart w:id="54" w:name="_Toc391456187"/>
-      <w:bookmarkEnd w:id="54"/>
+      <w:bookmarkStart w:id="61" w:name="_Toc391456187"/>
+      <w:bookmarkStart w:id="62" w:name="_Toc393266461"/>
+      <w:bookmarkEnd w:id="61"/>
       <w:r>
         <w:rPr>
           <w:lang w:val="sv-SE"/>
         </w:rPr>
-        <w:lastRenderedPageBreak/>
         <w:t>Bilaga A – Intervjufrågor</w:t>
       </w:r>
+      <w:bookmarkEnd w:id="62"/>
     </w:p>
     <w:p>
       <w:pPr>
@@ -9606,7 +9790,6 @@
           <w:sz w:val="23"/>
           <w:szCs w:val="23"/>
         </w:rPr>
-        <w:lastRenderedPageBreak/>
         <w:t>Bedömning &amp; Hjälp</w:t>
       </w:r>
     </w:p>
@@ -9917,15 +10100,16 @@
           <w:lang w:val="sv-SE"/>
         </w:rPr>
       </w:pPr>
-      <w:bookmarkStart w:id="55" w:name="_Toc391456188"/>
-      <w:bookmarkEnd w:id="55"/>
+      <w:bookmarkStart w:id="63" w:name="_Toc391456188"/>
+      <w:bookmarkStart w:id="64" w:name="_Toc393266462"/>
+      <w:bookmarkEnd w:id="63"/>
       <w:r>
         <w:rPr>
           <w:lang w:val="sv-SE"/>
         </w:rPr>
-        <w:lastRenderedPageBreak/>
         <w:t>Bilaga B – Pedagogisk tabell</w:t>
       </w:r>
+      <w:bookmarkEnd w:id="64"/>
     </w:p>
     <w:p>
       <w:pPr>
@@ -12189,15 +12373,16 @@
           <w:lang w:val="sv-SE"/>
         </w:rPr>
       </w:pPr>
-      <w:bookmarkStart w:id="56" w:name="_Toc391456189"/>
-      <w:bookmarkEnd w:id="56"/>
+      <w:bookmarkStart w:id="65" w:name="_Toc391456189"/>
+      <w:bookmarkStart w:id="66" w:name="_Toc393266463"/>
+      <w:bookmarkEnd w:id="65"/>
       <w:r>
         <w:rPr>
           <w:lang w:val="sv-SE"/>
         </w:rPr>
-        <w:lastRenderedPageBreak/>
         <w:t>Bilaga C – Reflektionsdokument 1</w:t>
       </w:r>
+      <w:bookmarkEnd w:id="66"/>
     </w:p>
     <w:p>
       <w:pPr>
@@ -12229,15 +12414,16 @@
           <w:lang w:val="sv-SE"/>
         </w:rPr>
       </w:pPr>
-      <w:bookmarkStart w:id="57" w:name="_Toc391456190"/>
-      <w:bookmarkEnd w:id="57"/>
+      <w:bookmarkStart w:id="67" w:name="_Toc391456190"/>
+      <w:bookmarkStart w:id="68" w:name="_Toc393266464"/>
+      <w:bookmarkEnd w:id="67"/>
       <w:r>
         <w:rPr>
           <w:lang w:val="sv-SE"/>
         </w:rPr>
-        <w:lastRenderedPageBreak/>
         <w:t>Bilaga D – Reflektionsdokument 2</w:t>
       </w:r>
+      <w:bookmarkEnd w:id="68"/>
     </w:p>
     <w:p>
       <w:pPr>
@@ -12307,7 +12493,7 @@
 
 <file path=word/comments.xml><?xml version="1.0" encoding="utf-8"?>
 <w:comments xmlns:wpc="http://schemas.microsoft.com/office/word/2010/wordprocessingCanvas" xmlns:mo="http://schemas.microsoft.com/office/mac/office/2008/main" xmlns:mc="http://schemas.openxmlformats.org/markup-compatibility/2006" xmlns:mv="urn:schemas-microsoft-com:mac:vml" xmlns:o="urn:schemas-microsoft-com:office:office" xmlns:r="http://schemas.openxmlformats.org/officeDocument/2006/relationships" xmlns:m="http://schemas.openxmlformats.org/officeDocument/2006/math" xmlns:v="urn:schemas-microsoft-com:vml" xmlns:wp14="http://schemas.microsoft.com/office/word/2010/wordprocessingDrawing" xmlns:wp="http://schemas.openxmlformats.org/drawingml/2006/wordprocessingDrawing" xmlns:w10="urn:schemas-microsoft-com:office:word" xmlns:w="http://schemas.openxmlformats.org/wordprocessingml/2006/main" xmlns:w14="http://schemas.microsoft.com/office/word/2010/wordml" xmlns:wpg="http://schemas.microsoft.com/office/word/2010/wordprocessingGroup" xmlns:wpi="http://schemas.microsoft.com/office/word/2010/wordprocessingInk" xmlns:wne="http://schemas.microsoft.com/office/word/2006/wordml" xmlns:wps="http://schemas.microsoft.com/office/word/2010/wordprocessingShape" mc:Ignorable="w14 wp14">
-  <w:comment w:id="3" w:author="Unknown Author" w:date="2018-06-28T11:37:00Z" w:initials="">
+  <w:comment w:id="7" w:author="Unknown Author" w:date="2018-06-28T11:37:00Z" w:initials="">
     <w:p>
       <w:proofErr w:type="spellStart"/>
       <w:r>
@@ -14016,7 +14202,7 @@
       </w:r>
     </w:p>
   </w:comment>
-  <w:comment w:id="6" w:author="Jason Serviss" w:date="2018-07-14T10:25:00Z" w:initials="JS">
+  <w:comment w:id="12" w:author="Jason Serviss" w:date="2018-07-14T10:25:00Z" w:initials="JS">
     <w:p>
       <w:pPr>
         <w:pStyle w:val="Kommentarer"/>
@@ -14096,7 +14282,7 @@
       </w:r>
     </w:p>
   </w:comment>
-  <w:comment w:id="7" w:author="Jason Serviss" w:date="2018-07-14T10:25:00Z" w:initials="JS">
+  <w:comment w:id="13" w:author="Jason Serviss" w:date="2018-07-14T10:25:00Z" w:initials="JS">
     <w:p>
       <w:pPr>
         <w:pStyle w:val="Kommentarer"/>
@@ -14229,7 +14415,7 @@
       </w:r>
     </w:p>
   </w:comment>
-  <w:comment w:id="8" w:author="Jason Serviss" w:date="2018-07-14T10:35:00Z" w:initials="JS">
+  <w:comment w:id="14" w:author="Jason Serviss" w:date="2018-07-14T10:35:00Z" w:initials="JS">
     <w:p>
       <w:pPr>
         <w:pStyle w:val="Kommentarer"/>
@@ -14474,7 +14660,7 @@
       <w:proofErr w:type="spellEnd"/>
     </w:p>
   </w:comment>
-  <w:comment w:id="9" w:author="Olivia Imner" w:date="2018-07-14T10:38:00Z" w:initials="OI">
+  <w:comment w:id="15" w:author="Olivia Imner" w:date="2018-07-14T10:38:00Z" w:initials="OI">
     <w:p>
       <w:pPr>
         <w:pStyle w:val="Kommentarer"/>
@@ -14787,7 +14973,7 @@
       </w:r>
     </w:p>
   </w:comment>
-  <w:comment w:id="10" w:author="Jason Serviss" w:date="2018-07-14T10:44:00Z" w:initials="JS">
+  <w:comment w:id="16" w:author="Jason Serviss" w:date="2018-07-14T10:44:00Z" w:initials="JS">
     <w:p>
       <w:pPr>
         <w:pStyle w:val="Kommentarer"/>
@@ -15080,7 +15266,7 @@
       </w:r>
     </w:p>
   </w:comment>
-  <w:comment w:id="12" w:author="Jason Serviss" w:date="2018-07-14T10:48:00Z" w:initials="JS">
+  <w:comment w:id="18" w:author="Jason Serviss" w:date="2018-07-14T10:48:00Z" w:initials="JS">
     <w:p>
       <w:pPr>
         <w:pStyle w:val="Kommentarer"/>
@@ -15144,7 +15330,7 @@
       </w:r>
     </w:p>
   </w:comment>
-  <w:comment w:id="11" w:author="Jason Serviss" w:date="2018-07-14T10:45:00Z" w:initials="JS">
+  <w:comment w:id="17" w:author="Jason Serviss" w:date="2018-07-14T10:45:00Z" w:initials="JS">
     <w:p>
       <w:pPr>
         <w:pStyle w:val="Kommentarer"/>
@@ -15213,7 +15399,7 @@
       </w:r>
     </w:p>
   </w:comment>
-  <w:comment w:id="13" w:author="Jason Serviss" w:date="2018-07-14T10:51:00Z" w:initials="JS">
+  <w:comment w:id="19" w:author="Jason Serviss" w:date="2018-07-14T10:51:00Z" w:initials="JS">
     <w:p>
       <w:pPr>
         <w:pStyle w:val="Kommentarer"/>
@@ -15418,7 +15604,7 @@
       </w:r>
     </w:p>
   </w:comment>
-  <w:comment w:id="14" w:author="Jason Serviss" w:date="2018-07-14T10:57:00Z" w:initials="JS">
+  <w:comment w:id="20" w:author="Jason Serviss" w:date="2018-07-14T10:57:00Z" w:initials="JS">
     <w:p>
       <w:pPr>
         <w:pStyle w:val="Kommentarer"/>
@@ -15687,7 +15873,7 @@
       </w:r>
     </w:p>
   </w:comment>
-  <w:comment w:id="15" w:author="Jason Serviss" w:date="2018-07-14T10:58:00Z" w:initials="JS">
+  <w:comment w:id="21" w:author="Jason Serviss" w:date="2018-07-14T10:58:00Z" w:initials="JS">
     <w:p>
       <w:pPr>
         <w:pStyle w:val="Kommentarer"/>
@@ -15751,7 +15937,7 @@
       </w:r>
     </w:p>
   </w:comment>
-  <w:comment w:id="17" w:author="Jason Serviss" w:date="2018-07-14T11:01:00Z" w:initials="JS">
+  <w:comment w:id="24" w:author="Jason Serviss" w:date="2018-07-14T11:01:00Z" w:initials="JS">
     <w:p>
       <w:pPr>
         <w:pStyle w:val="Kommentarer"/>
@@ -15996,7 +16182,7 @@
       </w:r>
     </w:p>
   </w:comment>
-  <w:comment w:id="18" w:author="Jason Serviss" w:date="2018-07-14T11:02:00Z" w:initials="JS">
+  <w:comment w:id="25" w:author="Jason Serviss" w:date="2018-07-14T11:02:00Z" w:initials="JS">
     <w:p>
       <w:pPr>
         <w:pStyle w:val="Kommentarer"/>
@@ -16073,7 +16259,7 @@
       </w:r>
     </w:p>
   </w:comment>
-  <w:comment w:id="19" w:author="Jason Serviss" w:date="2018-07-14T11:03:00Z" w:initials="JS">
+  <w:comment w:id="26" w:author="Jason Serviss" w:date="2018-07-14T11:03:00Z" w:initials="JS">
     <w:p>
       <w:pPr>
         <w:pStyle w:val="Kommentarer"/>
@@ -16166,7 +16352,7 @@
       </w:r>
     </w:p>
   </w:comment>
-  <w:comment w:id="23" w:author="Jason Serviss" w:date="2018-07-14T11:07:00Z" w:initials="JS">
+  <w:comment w:id="31" w:author="Jason Serviss" w:date="2018-07-14T11:07:00Z" w:initials="JS">
     <w:p>
       <w:pPr>
         <w:pStyle w:val="Kommentarer"/>
@@ -16219,7 +16405,7 @@
       </w:r>
     </w:p>
   </w:comment>
-  <w:comment w:id="24" w:author="Jason Serviss" w:date="2018-07-14T11:17:00Z" w:initials="JS">
+  <w:comment w:id="32" w:author="Jason Serviss" w:date="2018-07-14T11:17:00Z" w:initials="JS">
     <w:p>
       <w:pPr>
         <w:pStyle w:val="Kommentarer"/>
@@ -16491,7 +16677,7 @@
       </w:r>
     </w:p>
   </w:comment>
-  <w:comment w:id="25" w:author="Jason Serviss" w:date="2018-07-14T11:20:00Z" w:initials="JS">
+  <w:comment w:id="33" w:author="Jason Serviss" w:date="2018-07-14T11:20:00Z" w:initials="JS">
     <w:p>
       <w:pPr>
         <w:pStyle w:val="Kommentarer"/>
@@ -16787,7 +16973,7 @@
       </w:r>
     </w:p>
   </w:comment>
-  <w:comment w:id="26" w:author="Jason Serviss" w:date="2018-07-14T11:13:00Z" w:initials="JS">
+  <w:comment w:id="34" w:author="Jason Serviss" w:date="2018-07-14T11:13:00Z" w:initials="JS">
     <w:p>
       <w:pPr>
         <w:pStyle w:val="Kommentarer"/>
@@ -16947,7 +17133,7 @@
       </w:r>
     </w:p>
   </w:comment>
-  <w:comment w:id="27" w:author="Jason Serviss" w:date="2018-07-14T11:23:00Z" w:initials="JS">
+  <w:comment w:id="35" w:author="Jason Serviss" w:date="2018-07-14T11:23:00Z" w:initials="JS">
     <w:p>
       <w:pPr>
         <w:pStyle w:val="Kommentarer"/>
@@ -17117,7 +17303,7 @@
       <w:proofErr w:type="spellEnd"/>
     </w:p>
   </w:comment>
-  <w:comment w:id="29" w:author="Jason Serviss" w:date="2018-07-14T11:28:00Z" w:initials="JS">
+  <w:comment w:id="37" w:author="Jason Serviss" w:date="2018-07-14T11:28:00Z" w:initials="JS">
     <w:p>
       <w:pPr>
         <w:pStyle w:val="Kommentarer"/>
@@ -17253,7 +17439,7 @@
       </w:r>
     </w:p>
   </w:comment>
-  <w:comment w:id="30" w:author="Jason Serviss" w:date="2018-07-14T11:31:00Z" w:initials="JS">
+  <w:comment w:id="38" w:author="Jason Serviss" w:date="2018-07-14T11:31:00Z" w:initials="JS">
     <w:p>
       <w:pPr>
         <w:pStyle w:val="Kommentarer"/>
@@ -17826,7 +18012,7 @@
       </w:r>
     </w:p>
   </w:comment>
-  <w:comment w:id="31" w:author="Jason Serviss" w:date="2018-07-14T11:32:00Z" w:initials="JS">
+  <w:comment w:id="39" w:author="Jason Serviss" w:date="2018-07-14T11:32:00Z" w:initials="JS">
     <w:p>
       <w:pPr>
         <w:pStyle w:val="Kommentarer"/>
@@ -17879,7 +18065,7 @@
       </w:r>
     </w:p>
   </w:comment>
-  <w:comment w:id="32" w:author="Jason Serviss" w:date="2018-07-14T11:33:00Z" w:initials="JS">
+  <w:comment w:id="40" w:author="Jason Serviss" w:date="2018-07-14T11:33:00Z" w:initials="JS">
     <w:p>
       <w:pPr>
         <w:pStyle w:val="Kommentarer"/>
@@ -18028,7 +18214,7 @@
       </w:r>
     </w:p>
   </w:comment>
-  <w:comment w:id="34" w:author="Olivia Imner" w:date="2018-07-11T16:46:00Z" w:initials="OI">
+  <w:comment w:id="42" w:author="Olivia Imner" w:date="2018-07-11T16:46:00Z" w:initials="OI">
     <w:p>
       <w:pPr>
         <w:pStyle w:val="Kommentarer"/>
@@ -18089,7 +18275,7 @@
       </w:r>
     </w:p>
   </w:comment>
-  <w:comment w:id="33" w:author="Jason Serviss" w:date="2018-07-14T11:48:00Z" w:initials="JS">
+  <w:comment w:id="41" w:author="Jason Serviss" w:date="2018-07-14T11:48:00Z" w:initials="JS">
     <w:p>
       <w:pPr>
         <w:pStyle w:val="Kommentarer"/>
@@ -18142,7 +18328,7 @@
       <w:proofErr w:type="spellEnd"/>
     </w:p>
   </w:comment>
-  <w:comment w:id="35" w:author="Jason Serviss" w:date="2018-07-14T11:54:00Z" w:initials="JS">
+  <w:comment w:id="43" w:author="Jason Serviss" w:date="2018-07-14T11:54:00Z" w:initials="JS">
     <w:p>
       <w:pPr>
         <w:pStyle w:val="Kommentarer"/>
@@ -18467,7 +18653,7 @@
       </w:r>
     </w:p>
   </w:comment>
-  <w:comment w:id="42" w:author="Jason Serviss" w:date="2018-07-14T11:57:00Z" w:initials="JS">
+  <w:comment w:id="50" w:author="Jason Serviss" w:date="2018-07-14T11:57:00Z" w:initials="JS">
     <w:p>
       <w:pPr>
         <w:pStyle w:val="Kommentarer"/>
@@ -18571,7 +18757,7 @@
       </w:r>
     </w:p>
   </w:comment>
-  <w:comment w:id="44" w:author="Jason Serviss" w:date="2018-07-14T12:00:00Z" w:initials="JS">
+  <w:comment w:id="51" w:author="Jason Serviss" w:date="2018-07-14T12:00:00Z" w:initials="JS">
     <w:p>
       <w:pPr>
         <w:pStyle w:val="Kommentarer"/>
@@ -18653,243 +18839,6 @@
       <w:proofErr w:type="spellEnd"/>
       <w:r>
         <w:t xml:space="preserve"> present</w:t>
-      </w:r>
-    </w:p>
-  </w:comment>
-  <w:comment w:id="45" w:author="Olivia Imner" w:date="2018-07-07T13:23:00Z" w:initials="OI">
-    <w:p>
-      <w:pPr>
-        <w:pStyle w:val="Kommentarer"/>
-      </w:pPr>
-      <w:r>
-        <w:rPr>
-          <w:rStyle w:val="Kommentarsreferens"/>
-        </w:rPr>
-        <w:annotationRef/>
-      </w:r>
-      <w:proofErr w:type="spellStart"/>
-      <w:r>
-        <w:t>Here</w:t>
-      </w:r>
-      <w:proofErr w:type="spellEnd"/>
-      <w:r>
-        <w:t xml:space="preserve"> </w:t>
-      </w:r>
-      <w:proofErr w:type="spellStart"/>
-      <w:r>
-        <w:t>you</w:t>
-      </w:r>
-      <w:proofErr w:type="spellEnd"/>
-      <w:r>
-        <w:t xml:space="preserve">, </w:t>
-      </w:r>
-      <w:proofErr w:type="spellStart"/>
-      <w:r>
-        <w:t>again</w:t>
-      </w:r>
-      <w:proofErr w:type="spellEnd"/>
-      <w:r>
-        <w:t xml:space="preserve">, </w:t>
-      </w:r>
-      <w:proofErr w:type="spellStart"/>
-      <w:r>
-        <w:t>need</w:t>
-      </w:r>
-      <w:proofErr w:type="spellEnd"/>
-      <w:r>
-        <w:t xml:space="preserve"> a </w:t>
-      </w:r>
-      <w:proofErr w:type="spellStart"/>
-      <w:r>
-        <w:t>introduction</w:t>
-      </w:r>
-      <w:proofErr w:type="spellEnd"/>
-      <w:r>
-        <w:t xml:space="preserve"> </w:t>
-      </w:r>
-      <w:proofErr w:type="spellStart"/>
-      <w:r>
-        <w:t>sentance</w:t>
-      </w:r>
-      <w:proofErr w:type="spellEnd"/>
-      <w:r>
-        <w:t xml:space="preserve"> </w:t>
-      </w:r>
-      <w:proofErr w:type="spellStart"/>
-      <w:r>
-        <w:t>stating</w:t>
-      </w:r>
-      <w:proofErr w:type="spellEnd"/>
-      <w:r>
-        <w:t xml:space="preserve"> </w:t>
-      </w:r>
-      <w:proofErr w:type="spellStart"/>
-      <w:r>
-        <w:t>what</w:t>
-      </w:r>
-      <w:proofErr w:type="spellEnd"/>
-      <w:r>
-        <w:t xml:space="preserve"> </w:t>
-      </w:r>
-      <w:proofErr w:type="spellStart"/>
-      <w:r>
-        <w:t>you</w:t>
-      </w:r>
-      <w:proofErr w:type="spellEnd"/>
-      <w:r>
-        <w:t xml:space="preserve"> </w:t>
-      </w:r>
-      <w:proofErr w:type="spellStart"/>
-      <w:r>
-        <w:t>were</w:t>
-      </w:r>
-      <w:proofErr w:type="spellEnd"/>
-      <w:r>
-        <w:t xml:space="preserve"> </w:t>
-      </w:r>
-      <w:proofErr w:type="spellStart"/>
-      <w:r>
-        <w:t>trying</w:t>
-      </w:r>
-      <w:proofErr w:type="spellEnd"/>
-      <w:r>
-        <w:t xml:space="preserve"> </w:t>
-      </w:r>
-      <w:proofErr w:type="spellStart"/>
-      <w:r>
-        <w:t>to</w:t>
-      </w:r>
-      <w:proofErr w:type="spellEnd"/>
-      <w:r>
-        <w:t xml:space="preserve"> </w:t>
-      </w:r>
-      <w:proofErr w:type="spellStart"/>
-      <w:r>
-        <w:t>understand</w:t>
-      </w:r>
-      <w:proofErr w:type="spellEnd"/>
-      <w:r>
-        <w:t xml:space="preserve"> </w:t>
-      </w:r>
-      <w:proofErr w:type="spellStart"/>
-      <w:r>
-        <w:t>with</w:t>
-      </w:r>
-      <w:proofErr w:type="spellEnd"/>
-      <w:r>
-        <w:t xml:space="preserve"> the </w:t>
-      </w:r>
-      <w:proofErr w:type="spellStart"/>
-      <w:r>
-        <w:t>next</w:t>
-      </w:r>
-      <w:proofErr w:type="spellEnd"/>
-      <w:r>
-        <w:t xml:space="preserve"> part </w:t>
-      </w:r>
-      <w:proofErr w:type="spellStart"/>
-      <w:r>
-        <w:t>of</w:t>
-      </w:r>
-      <w:proofErr w:type="spellEnd"/>
-      <w:r>
-        <w:t xml:space="preserve"> the </w:t>
-      </w:r>
-      <w:proofErr w:type="spellStart"/>
-      <w:r>
-        <w:t>analysis</w:t>
-      </w:r>
-      <w:proofErr w:type="spellEnd"/>
-      <w:r>
-        <w:t>.</w:t>
-      </w:r>
-    </w:p>
-  </w:comment>
-  <w:comment w:id="46" w:author="Olivia Imner" w:date="2018-07-07T13:28:00Z" w:initials="OI">
-    <w:p>
-      <w:pPr>
-        <w:pStyle w:val="Kommentarer"/>
-      </w:pPr>
-      <w:r>
-        <w:rPr>
-          <w:rStyle w:val="Kommentarsreferens"/>
-        </w:rPr>
-        <w:annotationRef/>
-      </w:r>
-      <w:r>
-        <w:t xml:space="preserve">The </w:t>
-      </w:r>
-      <w:proofErr w:type="spellStart"/>
-      <w:r>
-        <w:t>results</w:t>
-      </w:r>
-      <w:proofErr w:type="spellEnd"/>
-      <w:r>
-        <w:t xml:space="preserve"> in </w:t>
-      </w:r>
-      <w:proofErr w:type="spellStart"/>
-      <w:r>
-        <w:t>this</w:t>
-      </w:r>
-      <w:proofErr w:type="spellEnd"/>
-      <w:r>
-        <w:t xml:space="preserve"> </w:t>
-      </w:r>
-      <w:proofErr w:type="spellStart"/>
-      <w:r>
-        <w:t>section</w:t>
-      </w:r>
-      <w:proofErr w:type="spellEnd"/>
-      <w:r>
-        <w:t xml:space="preserve"> </w:t>
-      </w:r>
-      <w:proofErr w:type="spellStart"/>
-      <w:r>
-        <w:t>need</w:t>
-      </w:r>
-      <w:proofErr w:type="spellEnd"/>
-      <w:r>
-        <w:t xml:space="preserve"> </w:t>
-      </w:r>
-      <w:proofErr w:type="spellStart"/>
-      <w:r>
-        <w:t>to</w:t>
-      </w:r>
-      <w:proofErr w:type="spellEnd"/>
-      <w:r>
-        <w:t xml:space="preserve"> be </w:t>
-      </w:r>
-      <w:proofErr w:type="spellStart"/>
-      <w:r>
-        <w:t>more</w:t>
-      </w:r>
-      <w:proofErr w:type="spellEnd"/>
-      <w:r>
-        <w:t xml:space="preserve"> </w:t>
-      </w:r>
-      <w:proofErr w:type="spellStart"/>
-      <w:r>
-        <w:t>thought</w:t>
-      </w:r>
-      <w:proofErr w:type="spellEnd"/>
-      <w:r>
-        <w:t xml:space="preserve"> </w:t>
-      </w:r>
-      <w:proofErr w:type="spellStart"/>
-      <w:r>
-        <w:t>out</w:t>
-      </w:r>
-      <w:proofErr w:type="spellEnd"/>
-      <w:r>
-        <w:t xml:space="preserve"> and </w:t>
-      </w:r>
-      <w:proofErr w:type="spellStart"/>
-      <w:r>
-        <w:t>thorough</w:t>
-      </w:r>
-      <w:proofErr w:type="spellEnd"/>
-      <w:r>
-        <w:t>.</w:t>
       </w:r>
     </w:p>
   </w:comment>
@@ -18977,7 +18926,7 @@
           <w:rPr>
             <w:noProof/>
           </w:rPr>
-          <w:t>7</w:t>
+          <w:t>14</w:t>
         </w:r>
         <w:r>
           <w:fldChar w:fldCharType="end"/>
@@ -20490,7 +20439,6 @@
   <w:style w:type="character" w:default="1" w:styleId="Standardstycketypsnitt">
     <w:name w:val="Default Paragraph Font"/>
     <w:uiPriority w:val="1"/>
-    <w:semiHidden/>
     <w:unhideWhenUsed/>
   </w:style>
   <w:style w:type="table" w:default="1" w:styleId="Normaltabell">
@@ -22021,6 +21969,31 @@
         <w:right w:w="108" w:type="dxa"/>
       </w:tblCellMar>
     </w:tblPr>
+  </w:style>
+  <w:style w:type="paragraph" w:styleId="Innehll1">
+    <w:name w:val="toc 1"/>
+    <w:basedOn w:val="Normal"/>
+    <w:next w:val="Normal"/>
+    <w:autoRedefine/>
+    <w:uiPriority w:val="39"/>
+    <w:unhideWhenUsed/>
+    <w:rsid w:val="00DD0DB5"/>
+    <w:pPr>
+      <w:spacing w:after="100"/>
+    </w:pPr>
+  </w:style>
+  <w:style w:type="paragraph" w:styleId="Innehll2">
+    <w:name w:val="toc 2"/>
+    <w:basedOn w:val="Normal"/>
+    <w:next w:val="Normal"/>
+    <w:autoRedefine/>
+    <w:uiPriority w:val="39"/>
+    <w:unhideWhenUsed/>
+    <w:rsid w:val="00DD0DB5"/>
+    <w:pPr>
+      <w:spacing w:after="100"/>
+      <w:ind w:left="220"/>
+    </w:pPr>
   </w:style>
 </w:styles>
 </file>
@@ -22203,7 +22176,6 @@
   <w:style w:type="character" w:default="1" w:styleId="Standardstycketypsnitt">
     <w:name w:val="Default Paragraph Font"/>
     <w:uiPriority w:val="1"/>
-    <w:semiHidden/>
     <w:unhideWhenUsed/>
   </w:style>
   <w:style w:type="table" w:default="1" w:styleId="Normaltabell">
@@ -23734,6 +23706,31 @@
         <w:right w:w="108" w:type="dxa"/>
       </w:tblCellMar>
     </w:tblPr>
+  </w:style>
+  <w:style w:type="paragraph" w:styleId="Innehll1">
+    <w:name w:val="toc 1"/>
+    <w:basedOn w:val="Normal"/>
+    <w:next w:val="Normal"/>
+    <w:autoRedefine/>
+    <w:uiPriority w:val="39"/>
+    <w:unhideWhenUsed/>
+    <w:rsid w:val="00DD0DB5"/>
+    <w:pPr>
+      <w:spacing w:after="100"/>
+    </w:pPr>
+  </w:style>
+  <w:style w:type="paragraph" w:styleId="Innehll2">
+    <w:name w:val="toc 2"/>
+    <w:basedOn w:val="Normal"/>
+    <w:next w:val="Normal"/>
+    <w:autoRedefine/>
+    <w:uiPriority w:val="39"/>
+    <w:unhideWhenUsed/>
+    <w:rsid w:val="00DD0DB5"/>
+    <w:pPr>
+      <w:spacing w:after="100"/>
+      <w:ind w:left="220"/>
+    </w:pPr>
   </w:style>
 </w:styles>
 </file>
@@ -24026,7 +24023,7 @@
 </file>
 
 <file path=customXml/itemProps1.xml><?xml version="1.0" encoding="utf-8"?>
-<ds:datastoreItem xmlns:ds="http://schemas.openxmlformats.org/officeDocument/2006/customXml" ds:itemID="{40778BDF-DE35-F14F-8E13-0ADD2B1C5473}">
+<ds:datastoreItem xmlns:ds="http://schemas.openxmlformats.org/officeDocument/2006/customXml" ds:itemID="{BC28339A-25BF-4E4D-B990-0F78F8FED97F}">
   <ds:schemaRefs>
     <ds:schemaRef ds:uri="http://schemas.openxmlformats.org/officeDocument/2006/bibliography"/>
   </ds:schemaRefs>

</xml_diff>

<commit_message>
read it through several times
</commit_message>
<xml_diff>
--- a/Thesis/workingProgress.docx
+++ b/Thesis/workingProgress.docx
@@ -459,7 +459,19 @@
         <w:rPr>
           <w:lang w:eastAsia="en-US"/>
         </w:rPr>
-        <w:t>Här kan man tacka de personer som bidragit till examensarbetet</w:t>
+        <w:t>Jag tackar Jason Serviss för att ha</w:t>
+      </w:r>
+      <w:r>
+        <w:rPr>
+          <w:lang w:eastAsia="en-US"/>
+        </w:rPr>
+        <w:t xml:space="preserve"> bidragit till examensarbetet</w:t>
+      </w:r>
+      <w:r>
+        <w:rPr>
+          <w:lang w:eastAsia="en-US"/>
+        </w:rPr>
+        <w:t xml:space="preserve"> med din kunskap och tid.</w:t>
       </w:r>
     </w:p>
     <w:p>
@@ -557,7 +569,7 @@
         <w:rPr>
           <w:noProof/>
         </w:rPr>
-        <w:instrText xml:space="preserve"> PAGEREF _Toc394045293 \h </w:instrText>
+        <w:instrText xml:space="preserve"> PAGEREF _Toc394248552 \h </w:instrText>
       </w:r>
       <w:r>
         <w:rPr>
@@ -636,7 +648,7 @@
         <w:rPr>
           <w:noProof/>
         </w:rPr>
-        <w:instrText xml:space="preserve"> PAGEREF _Toc394045294 \h </w:instrText>
+        <w:instrText xml:space="preserve"> PAGEREF _Toc394248553 \h </w:instrText>
       </w:r>
       <w:r>
         <w:rPr>
@@ -698,7 +710,7 @@
         <w:rPr>
           <w:noProof/>
         </w:rPr>
-        <w:instrText xml:space="preserve"> PAGEREF _Toc394045295 \h </w:instrText>
+        <w:instrText xml:space="preserve"> PAGEREF _Toc394248554 \h </w:instrText>
       </w:r>
       <w:r>
         <w:rPr>
@@ -777,7 +789,7 @@
         <w:rPr>
           <w:noProof/>
         </w:rPr>
-        <w:instrText xml:space="preserve"> PAGEREF _Toc394045296 \h </w:instrText>
+        <w:instrText xml:space="preserve"> PAGEREF _Toc394248555 \h </w:instrText>
       </w:r>
       <w:r>
         <w:rPr>
@@ -839,7 +851,7 @@
         <w:rPr>
           <w:noProof/>
         </w:rPr>
-        <w:instrText xml:space="preserve"> PAGEREF _Toc394045297 \h </w:instrText>
+        <w:instrText xml:space="preserve"> PAGEREF _Toc394248556 \h </w:instrText>
       </w:r>
       <w:r>
         <w:rPr>
@@ -901,7 +913,7 @@
         <w:rPr>
           <w:noProof/>
         </w:rPr>
-        <w:instrText xml:space="preserve"> PAGEREF _Toc394045298 \h </w:instrText>
+        <w:instrText xml:space="preserve"> PAGEREF _Toc394248557 \h </w:instrText>
       </w:r>
       <w:r>
         <w:rPr>
@@ -980,7 +992,7 @@
         <w:rPr>
           <w:noProof/>
         </w:rPr>
-        <w:instrText xml:space="preserve"> PAGEREF _Toc394045299 \h </w:instrText>
+        <w:instrText xml:space="preserve"> PAGEREF _Toc394248558 \h </w:instrText>
       </w:r>
       <w:r>
         <w:rPr>
@@ -1059,7 +1071,7 @@
         <w:rPr>
           <w:noProof/>
         </w:rPr>
-        <w:instrText xml:space="preserve"> PAGEREF _Toc394045300 \h </w:instrText>
+        <w:instrText xml:space="preserve"> PAGEREF _Toc394248559 \h </w:instrText>
       </w:r>
       <w:r>
         <w:rPr>
@@ -1138,7 +1150,7 @@
         <w:rPr>
           <w:noProof/>
         </w:rPr>
-        <w:instrText xml:space="preserve"> PAGEREF _Toc394045301 \h </w:instrText>
+        <w:instrText xml:space="preserve"> PAGEREF _Toc394248560 \h </w:instrText>
       </w:r>
       <w:r>
         <w:rPr>
@@ -1199,7 +1211,7 @@
         <w:rPr>
           <w:noProof/>
         </w:rPr>
-        <w:t>Bilaga 1 – Pedagogisk tabell</w:t>
+        <w:t>Bilagor</w:t>
       </w:r>
       <w:r>
         <w:rPr>
@@ -1217,7 +1229,7 @@
         <w:rPr>
           <w:noProof/>
         </w:rPr>
-        <w:instrText xml:space="preserve"> PAGEREF _Toc394045302 \h </w:instrText>
+        <w:instrText xml:space="preserve"> PAGEREF _Toc394248561 \h </w:instrText>
       </w:r>
       <w:r>
         <w:rPr>
@@ -1245,524 +1257,21 @@
     </w:p>
     <w:p>
       <w:pPr>
-        <w:pStyle w:val="Innehll1"/>
-        <w:tabs>
-          <w:tab w:val="left" w:pos="350"/>
-          <w:tab w:val="right" w:leader="dot" w:pos="9062"/>
-        </w:tabs>
-        <w:rPr>
-          <w:rFonts w:asciiTheme="minorHAnsi" w:eastAsiaTheme="minorEastAsia" w:hAnsiTheme="minorHAnsi"/>
-          <w:noProof/>
-          <w:sz w:val="24"/>
-          <w:szCs w:val="24"/>
-          <w:lang w:eastAsia="ja-JP"/>
-        </w:rPr>
-      </w:pPr>
-      <w:r>
-        <w:rPr>
-          <w:noProof/>
-        </w:rPr>
-        <w:t>8</w:t>
-      </w:r>
-      <w:r>
-        <w:rPr>
-          <w:rFonts w:asciiTheme="minorHAnsi" w:eastAsiaTheme="minorEastAsia" w:hAnsiTheme="minorHAnsi"/>
-          <w:noProof/>
-          <w:sz w:val="24"/>
-          <w:szCs w:val="24"/>
-          <w:lang w:eastAsia="ja-JP"/>
-        </w:rPr>
-        <w:tab/>
-      </w:r>
-      <w:r>
-        <w:rPr>
-          <w:noProof/>
-        </w:rPr>
-        <w:t>Bilaga 2 – Intervjufrågor</w:t>
-      </w:r>
-      <w:r>
-        <w:rPr>
-          <w:noProof/>
-        </w:rPr>
-        <w:tab/>
-      </w:r>
-      <w:r>
-        <w:rPr>
-          <w:noProof/>
-        </w:rPr>
-        <w:fldChar w:fldCharType="begin"/>
-      </w:r>
-      <w:r>
-        <w:rPr>
-          <w:noProof/>
-        </w:rPr>
-        <w:instrText xml:space="preserve"> PAGEREF _Toc394045303 \h </w:instrText>
-      </w:r>
-      <w:r>
-        <w:rPr>
-          <w:noProof/>
-        </w:rPr>
-      </w:r>
-      <w:r>
-        <w:rPr>
-          <w:noProof/>
-        </w:rPr>
-        <w:fldChar w:fldCharType="separate"/>
-      </w:r>
-      <w:r>
-        <w:rPr>
-          <w:noProof/>
-        </w:rPr>
-        <w:t>20</w:t>
-      </w:r>
-      <w:r>
-        <w:rPr>
-          <w:noProof/>
-        </w:rPr>
+        <w:rPr>
+          <w:rFonts w:ascii="Verdana" w:hAnsi="Verdana"/>
+        </w:rPr>
+      </w:pPr>
+      <w:r>
         <w:fldChar w:fldCharType="end"/>
       </w:r>
     </w:p>
     <w:p>
       <w:pPr>
-        <w:pStyle w:val="Innehll1"/>
-        <w:tabs>
-          <w:tab w:val="right" w:leader="dot" w:pos="9062"/>
-        </w:tabs>
-        <w:rPr>
-          <w:rFonts w:asciiTheme="minorHAnsi" w:eastAsiaTheme="minorEastAsia" w:hAnsiTheme="minorHAnsi"/>
-          <w:noProof/>
-          <w:sz w:val="24"/>
-          <w:szCs w:val="24"/>
-          <w:lang w:eastAsia="ja-JP"/>
-        </w:rPr>
-      </w:pPr>
-      <w:r>
-        <w:rPr>
-          <w:noProof/>
-        </w:rPr>
-        <w:t>9</w:t>
-      </w:r>
-      <w:r>
-        <w:rPr>
-          <w:noProof/>
-        </w:rPr>
-        <w:tab/>
-      </w:r>
-      <w:r>
-        <w:rPr>
-          <w:noProof/>
-        </w:rPr>
-        <w:fldChar w:fldCharType="begin"/>
-      </w:r>
-      <w:r>
-        <w:rPr>
-          <w:noProof/>
-        </w:rPr>
-        <w:instrText xml:space="preserve"> PAGEREF _Toc394045304 \h </w:instrText>
-      </w:r>
-      <w:r>
-        <w:rPr>
-          <w:noProof/>
-        </w:rPr>
-      </w:r>
-      <w:r>
-        <w:rPr>
-          <w:noProof/>
-        </w:rPr>
-        <w:fldChar w:fldCharType="separate"/>
-      </w:r>
-      <w:r>
-        <w:rPr>
-          <w:noProof/>
-        </w:rPr>
-        <w:t>21</w:t>
-      </w:r>
-      <w:r>
-        <w:rPr>
-          <w:noProof/>
-        </w:rPr>
-        <w:fldChar w:fldCharType="end"/>
-      </w:r>
-    </w:p>
-    <w:p>
-      <w:pPr>
-        <w:pStyle w:val="Innehll1"/>
-        <w:tabs>
-          <w:tab w:val="left" w:pos="460"/>
-          <w:tab w:val="right" w:leader="dot" w:pos="9062"/>
-        </w:tabs>
-        <w:rPr>
-          <w:rFonts w:asciiTheme="minorHAnsi" w:eastAsiaTheme="minorEastAsia" w:hAnsiTheme="minorHAnsi"/>
-          <w:noProof/>
-          <w:sz w:val="24"/>
-          <w:szCs w:val="24"/>
-          <w:lang w:eastAsia="ja-JP"/>
-        </w:rPr>
-      </w:pPr>
-      <w:r>
-        <w:rPr>
-          <w:noProof/>
-        </w:rPr>
-        <w:t>10</w:t>
-      </w:r>
-      <w:r>
-        <w:rPr>
-          <w:rFonts w:asciiTheme="minorHAnsi" w:eastAsiaTheme="minorEastAsia" w:hAnsiTheme="minorHAnsi"/>
-          <w:noProof/>
-          <w:sz w:val="24"/>
-          <w:szCs w:val="24"/>
-          <w:lang w:eastAsia="ja-JP"/>
-        </w:rPr>
-        <w:tab/>
-      </w:r>
-      <w:r>
-        <w:rPr>
-          <w:noProof/>
-        </w:rPr>
-        <w:t>Bilaga D – Reflektionsdokument 2</w:t>
-      </w:r>
-      <w:r>
-        <w:rPr>
-          <w:noProof/>
-        </w:rPr>
-        <w:tab/>
-      </w:r>
-      <w:r>
-        <w:rPr>
-          <w:noProof/>
-        </w:rPr>
-        <w:fldChar w:fldCharType="begin"/>
-      </w:r>
-      <w:r>
-        <w:rPr>
-          <w:noProof/>
-        </w:rPr>
-        <w:instrText xml:space="preserve"> PAGEREF _Toc394045305 \h </w:instrText>
-      </w:r>
-      <w:r>
-        <w:rPr>
-          <w:noProof/>
-        </w:rPr>
-      </w:r>
-      <w:r>
-        <w:rPr>
-          <w:noProof/>
-        </w:rPr>
-        <w:fldChar w:fldCharType="separate"/>
-      </w:r>
-      <w:r>
-        <w:rPr>
-          <w:noProof/>
-        </w:rPr>
-        <w:t>24</w:t>
-      </w:r>
-      <w:r>
-        <w:rPr>
-          <w:noProof/>
-        </w:rPr>
-        <w:fldChar w:fldCharType="end"/>
-      </w:r>
-    </w:p>
-    <w:p>
-      <w:pPr>
-        <w:pStyle w:val="Innehll1"/>
-        <w:tabs>
-          <w:tab w:val="right" w:leader="dot" w:pos="9062"/>
-        </w:tabs>
-        <w:rPr>
-          <w:rFonts w:asciiTheme="minorHAnsi" w:eastAsiaTheme="minorEastAsia" w:hAnsiTheme="minorHAnsi"/>
-          <w:noProof/>
-          <w:sz w:val="24"/>
-          <w:szCs w:val="24"/>
-          <w:lang w:eastAsia="ja-JP"/>
-        </w:rPr>
-      </w:pPr>
-      <w:r>
-        <w:rPr>
-          <w:noProof/>
-        </w:rPr>
-        <w:t>11</w:t>
-      </w:r>
-      <w:r>
-        <w:rPr>
-          <w:noProof/>
-        </w:rPr>
-        <w:tab/>
-      </w:r>
-      <w:r>
-        <w:rPr>
-          <w:noProof/>
-        </w:rPr>
-        <w:fldChar w:fldCharType="begin"/>
-      </w:r>
-      <w:r>
-        <w:rPr>
-          <w:noProof/>
-        </w:rPr>
-        <w:instrText xml:space="preserve"> PAGEREF _Toc394045306 \h </w:instrText>
-      </w:r>
-      <w:r>
-        <w:rPr>
-          <w:noProof/>
-        </w:rPr>
-      </w:r>
-      <w:r>
-        <w:rPr>
-          <w:noProof/>
-        </w:rPr>
-        <w:fldChar w:fldCharType="separate"/>
-      </w:r>
-      <w:r>
-        <w:rPr>
-          <w:noProof/>
-        </w:rPr>
-        <w:t>24</w:t>
-      </w:r>
-      <w:r>
-        <w:rPr>
-          <w:noProof/>
-        </w:rPr>
-        <w:fldChar w:fldCharType="end"/>
-      </w:r>
-    </w:p>
-    <w:p>
-      <w:pPr>
+        <w:spacing w:after="200" w:line="0" w:lineRule="auto"/>
         <w:rPr>
           <w:rFonts w:ascii="Verdana" w:hAnsi="Verdana"/>
         </w:rPr>
       </w:pPr>
-      <w:r>
-        <w:fldChar w:fldCharType="end"/>
-      </w:r>
-    </w:p>
-    <w:p>
-      <w:pPr>
-        <w:spacing w:after="200" w:line="0" w:lineRule="auto"/>
-        <w:rPr>
-          <w:rFonts w:ascii="Verdana" w:hAnsi="Verdana"/>
-        </w:rPr>
-      </w:pPr>
-      <w:r>
-        <w:br w:type="page"/>
-      </w:r>
-    </w:p>
-    <w:p>
-      <w:pPr>
-        <w:pStyle w:val="Tableofcontent"/>
-        <w:rPr>
-          <w:sz w:val="32"/>
-          <w:szCs w:val="32"/>
-        </w:rPr>
-      </w:pPr>
-      <w:r>
-        <w:rPr>
-          <w:sz w:val="32"/>
-          <w:szCs w:val="32"/>
-        </w:rPr>
-        <w:lastRenderedPageBreak/>
-        <w:t>Figurer</w:t>
-      </w:r>
-    </w:p>
-    <w:p>
-      <w:pPr>
-        <w:pStyle w:val="Figurfrteckning"/>
-        <w:tabs>
-          <w:tab w:val="right" w:leader="dot" w:pos="9062"/>
-        </w:tabs>
-        <w:rPr>
-          <w:rFonts w:asciiTheme="minorHAnsi" w:eastAsiaTheme="minorEastAsia" w:hAnsiTheme="minorHAnsi"/>
-          <w:sz w:val="24"/>
-          <w:szCs w:val="24"/>
-          <w:lang w:eastAsia="ja-JP"/>
-        </w:rPr>
-      </w:pPr>
-      <w:r>
-        <w:fldChar w:fldCharType="begin"/>
-      </w:r>
-      <w:r>
-        <w:instrText>TOC \c "Figur"</w:instrText>
-      </w:r>
-      <w:r>
-        <w:fldChar w:fldCharType="separate"/>
-      </w:r>
-      <w:r>
-        <w:t>Figur 1 Grades logga</w:t>
-      </w:r>
-      <w:r>
-        <w:tab/>
-        <w:t>2</w:t>
-      </w:r>
-    </w:p>
-    <w:p>
-      <w:pPr>
-        <w:pStyle w:val="Figurfrteckning"/>
-        <w:tabs>
-          <w:tab w:val="right" w:leader="dot" w:pos="9062"/>
-        </w:tabs>
-        <w:rPr>
-          <w:rFonts w:asciiTheme="minorHAnsi" w:eastAsiaTheme="minorEastAsia" w:hAnsiTheme="minorHAnsi"/>
-          <w:sz w:val="24"/>
-          <w:szCs w:val="24"/>
-          <w:lang w:eastAsia="ja-JP"/>
-        </w:rPr>
-      </w:pPr>
-      <w:r>
-        <w:t>Figur 2 Forskningsstrategier och forskningsmetoder</w:t>
-      </w:r>
-      <w:r>
-        <w:tab/>
-        <w:t>7</w:t>
-      </w:r>
-    </w:p>
-    <w:p>
-      <w:r>
-        <w:fldChar w:fldCharType="end"/>
-      </w:r>
-    </w:p>
-    <w:p>
-      <w:pPr>
-        <w:pStyle w:val="Tableofcontent"/>
-        <w:rPr>
-          <w:sz w:val="32"/>
-          <w:szCs w:val="32"/>
-        </w:rPr>
-      </w:pPr>
-      <w:r>
-        <w:rPr>
-          <w:sz w:val="32"/>
-          <w:szCs w:val="32"/>
-        </w:rPr>
-        <w:t>Figurer</w:t>
-      </w:r>
-    </w:p>
-    <w:p>
-      <w:pPr>
-        <w:pStyle w:val="Figurfrteckning"/>
-        <w:tabs>
-          <w:tab w:val="right" w:leader="dot" w:pos="9062"/>
-        </w:tabs>
-        <w:rPr>
-          <w:rFonts w:asciiTheme="minorHAnsi" w:eastAsiaTheme="minorEastAsia" w:hAnsiTheme="minorHAnsi"/>
-          <w:lang w:eastAsia="en-GB"/>
-        </w:rPr>
-      </w:pPr>
-      <w:r>
-        <w:fldChar w:fldCharType="begin"/>
-      </w:r>
-      <w:r>
-        <w:instrText>TOC \c "Tabell"</w:instrText>
-      </w:r>
-      <w:r>
-        <w:fldChar w:fldCharType="separate"/>
-      </w:r>
-      <w:hyperlink w:anchor="_Toc489811950">
-        <w:r>
-          <w:rPr>
-            <w:webHidden/>
-          </w:rPr>
-          <w:fldChar w:fldCharType="begin"/>
-        </w:r>
-        <w:r>
-          <w:rPr>
-            <w:webHidden/>
-          </w:rPr>
-          <w:instrText>PAGEREF _Toc489811950 \h</w:instrText>
-        </w:r>
-        <w:r>
-          <w:rPr>
-            <w:webHidden/>
-          </w:rPr>
-        </w:r>
-        <w:r>
-          <w:rPr>
-            <w:webHidden/>
-          </w:rPr>
-          <w:fldChar w:fldCharType="separate"/>
-        </w:r>
-        <w:r>
-          <w:rPr>
-            <w:rStyle w:val="IndexLink"/>
-          </w:rPr>
-          <w:t>Tabell 1 1</w:t>
-        </w:r>
-        <w:r>
-          <w:rPr>
-            <w:rStyle w:val="IndexLink"/>
-          </w:rPr>
-          <w:tab/>
-          <w:t>8</w:t>
-        </w:r>
-        <w:r>
-          <w:rPr>
-            <w:webHidden/>
-          </w:rPr>
-          <w:fldChar w:fldCharType="end"/>
-        </w:r>
-      </w:hyperlink>
-    </w:p>
-    <w:p>
-      <w:pPr>
-        <w:pStyle w:val="Figurfrteckning"/>
-        <w:tabs>
-          <w:tab w:val="right" w:leader="dot" w:pos="9062"/>
-        </w:tabs>
-        <w:rPr>
-          <w:rFonts w:asciiTheme="minorHAnsi" w:eastAsiaTheme="minorEastAsia" w:hAnsiTheme="minorHAnsi"/>
-          <w:lang w:eastAsia="en-GB"/>
-        </w:rPr>
-      </w:pPr>
-      <w:hyperlink w:anchor="_Toc489811951">
-        <w:r>
-          <w:rPr>
-            <w:webHidden/>
-          </w:rPr>
-          <w:fldChar w:fldCharType="begin"/>
-        </w:r>
-        <w:r>
-          <w:rPr>
-            <w:webHidden/>
-          </w:rPr>
-          <w:instrText>PAGEREF _Toc489811951 \h</w:instrText>
-        </w:r>
-        <w:r>
-          <w:rPr>
-            <w:webHidden/>
-          </w:rPr>
-        </w:r>
-        <w:r>
-          <w:rPr>
-            <w:webHidden/>
-          </w:rPr>
-          <w:fldChar w:fldCharType="separate"/>
-        </w:r>
-        <w:r>
-          <w:rPr>
-            <w:rStyle w:val="IndexLink"/>
-          </w:rPr>
-          <w:t>Tabell 2 Filosofiska böcker 2</w:t>
-        </w:r>
-        <w:r>
-          <w:rPr>
-            <w:rStyle w:val="IndexLink"/>
-          </w:rPr>
-          <w:tab/>
-          <w:t>8</w:t>
-        </w:r>
-        <w:r>
-          <w:rPr>
-            <w:webHidden/>
-          </w:rPr>
-          <w:fldChar w:fldCharType="end"/>
-        </w:r>
-      </w:hyperlink>
-    </w:p>
-    <w:p>
-      <w:pPr>
-        <w:pStyle w:val="Header1"/>
-      </w:pPr>
-      <w:r>
-        <w:fldChar w:fldCharType="end"/>
-      </w:r>
     </w:p>
     <w:p>
       <w:pPr>
@@ -1984,7 +1493,7 @@
         <w:pStyle w:val="Heading11"/>
       </w:pPr>
       <w:bookmarkStart w:id="1" w:name="_Toc391456178"/>
-      <w:bookmarkStart w:id="2" w:name="_Toc394045293"/>
+      <w:bookmarkStart w:id="2" w:name="_Toc394248552"/>
       <w:bookmarkEnd w:id="1"/>
       <w:r>
         <w:lastRenderedPageBreak/>
@@ -2199,7 +1708,7 @@
         <w:pStyle w:val="Heading11"/>
       </w:pPr>
       <w:bookmarkStart w:id="3" w:name="_Toc391456179"/>
-      <w:bookmarkStart w:id="4" w:name="_Toc394045294"/>
+      <w:bookmarkStart w:id="4" w:name="_Toc394248553"/>
       <w:bookmarkEnd w:id="3"/>
       <w:r>
         <w:lastRenderedPageBreak/>
@@ -2250,7 +1759,27 @@
           <w:rFonts w:cs="Times New Roman"/>
         </w:rPr>
         <w:lastRenderedPageBreak/>
-        <w:t xml:space="preserve">koncept som beskriver hur kursen ska uppnå företagets mål.  Beroende på budget utförs en analys över vad som är möjligt att göra, som till exempel använda animerad film eller instruerade bilder. Eftersom processen tar varierande tid, behövs det en utförlig projektplan. Förslag tas fram och bearbetas under en utsatt tidsram och skickas därefter ut för att testas.  Eftersom pedagogiken behöver arbetas med konstant använts ett hjälpmedel som kallas Storyline, det visar och berätta hur kursen kan se ut innan den är klar och gör det enklare att applicera pedagogik igenom hela kursen. </w:t>
+        <w:t xml:space="preserve">koncept som beskriver hur kursen ska uppnå företagets mål.  Beroende på budget utförs en analys över vad som är möjligt att göra, som till exempel använda animerad film eller instruerade bilder. Eftersom processen tar varierande tid, behövs det en utförlig projektplan. Förslag tas fram och bearbetas under en utsatt tidsram och skickas därefter ut för att testas.  Eftersom pedagogiken behöver arbetas med konstant använts ett hjälpmedel som kallas </w:t>
+      </w:r>
+      <w:commentRangeStart w:id="5"/>
+      <w:r>
+        <w:rPr>
+          <w:rFonts w:cs="Times New Roman"/>
+        </w:rPr>
+        <w:t>Storyline</w:t>
+      </w:r>
+      <w:commentRangeEnd w:id="5"/>
+      <w:r>
+        <w:rPr>
+          <w:rStyle w:val="Kommentarsreferens"/>
+        </w:rPr>
+        <w:commentReference w:id="5"/>
+      </w:r>
+      <w:r>
+        <w:rPr>
+          <w:rFonts w:cs="Times New Roman"/>
+        </w:rPr>
+        <w:t xml:space="preserve">, det visar och berätta hur kursen kan se ut innan den är klar och gör det enklare att applicera pedagogik igenom hela kursen. </w:t>
       </w:r>
     </w:p>
     <w:p>
@@ -2350,13 +1879,13 @@
           <w:numId w:val="0"/>
         </w:numPr>
       </w:pPr>
-      <w:bookmarkStart w:id="5" w:name="_Toc391456180"/>
-      <w:bookmarkStart w:id="6" w:name="_Toc394045295"/>
+      <w:bookmarkStart w:id="6" w:name="_Toc391456180"/>
+      <w:bookmarkStart w:id="7" w:name="_Toc394248554"/>
       <w:r>
         <w:t>Syfte</w:t>
       </w:r>
-      <w:bookmarkEnd w:id="5"/>
       <w:bookmarkEnd w:id="6"/>
+      <w:bookmarkEnd w:id="7"/>
       <w:r>
         <w:t xml:space="preserve">  </w:t>
       </w:r>
@@ -2393,29 +1922,117 @@
         </w:rPr>
         <w:t>För nuvarande anpassar Grade sina e-kurser efter vad EIF kräver och arbetar genom att använda ett antal pedagogiska riktlinjer</w:t>
       </w:r>
-      <w:commentRangeStart w:id="7"/>
+      <w:commentRangeStart w:id="8"/>
       <w:r>
         <w:rPr>
           <w:szCs w:val="22"/>
         </w:rPr>
         <w:t>.</w:t>
       </w:r>
-      <w:commentRangeEnd w:id="7"/>
-      <w:r>
-        <w:commentReference w:id="7"/>
+      <w:commentRangeEnd w:id="8"/>
+      <w:r>
+        <w:commentReference w:id="8"/>
       </w:r>
       <w:r>
         <w:rPr>
           <w:szCs w:val="22"/>
         </w:rPr>
-        <w:t xml:space="preserve"> Eftersom Grade inte utgår från någon specifik pedagogisk ansats i dagsläget, kan det vara fördelaktigt för de att utnyttja en pedagogisk modell för att göra deras pedagogik ytterligare strukturerad och enklare kunna utvärdera hur deras pedagogik levereras till EIF. </w:t>
-      </w:r>
+        <w:t xml:space="preserve"> </w:t>
+      </w:r>
+      <w:commentRangeStart w:id="9"/>
       <w:r>
         <w:rPr>
           <w:szCs w:val="22"/>
         </w:rPr>
+        <w:t xml:space="preserve">De </w:t>
+      </w:r>
+      <w:r>
+        <w:rPr>
+          <w:szCs w:val="22"/>
+        </w:rPr>
+        <w:t>nuvarande riktlinjerna</w:t>
+      </w:r>
+      <w:r>
+        <w:rPr>
+          <w:szCs w:val="22"/>
+        </w:rPr>
+        <w:t xml:space="preserve"> har ingen koppling till </w:t>
+      </w:r>
+      <w:proofErr w:type="gramStart"/>
+      <w:r>
+        <w:rPr>
+          <w:szCs w:val="22"/>
+        </w:rPr>
+        <w:t>en</w:t>
+      </w:r>
+      <w:proofErr w:type="gramEnd"/>
+      <w:r>
+        <w:rPr>
+          <w:szCs w:val="22"/>
+        </w:rPr>
+        <w:t xml:space="preserve"> </w:t>
+      </w:r>
+      <w:r>
+        <w:rPr>
+          <w:szCs w:val="22"/>
+        </w:rPr>
+        <w:t>vetenskapligt arbete</w:t>
+      </w:r>
+      <w:r>
+        <w:rPr>
+          <w:szCs w:val="22"/>
+        </w:rPr>
+        <w:t xml:space="preserve"> och har utvecklats genom att använda v</w:t>
+      </w:r>
+      <w:r>
+        <w:rPr>
+          <w:szCs w:val="22"/>
+        </w:rPr>
+        <w:t>isa tekniker som till exempel, S</w:t>
+      </w:r>
+      <w:r>
+        <w:rPr>
+          <w:szCs w:val="22"/>
+        </w:rPr>
+        <w:t>toryline som utspe</w:t>
+      </w:r>
+      <w:r>
+        <w:rPr>
+          <w:szCs w:val="22"/>
+        </w:rPr>
+        <w:t xml:space="preserve">lar sig som en form av Powerpoint presentation. </w:t>
+      </w:r>
+      <w:commentRangeEnd w:id="9"/>
+      <w:r>
+        <w:rPr>
+          <w:rStyle w:val="Kommentarsreferens"/>
+          <w:rFonts w:eastAsiaTheme="minorHAnsi" w:cstheme="minorBidi"/>
+          <w:lang w:eastAsia="en-US"/>
+        </w:rPr>
+        <w:commentReference w:id="9"/>
+      </w:r>
+      <w:commentRangeStart w:id="10"/>
+      <w:r>
+        <w:rPr>
+          <w:szCs w:val="22"/>
+        </w:rPr>
+        <w:t xml:space="preserve">Eftersom Grade inte utgår från någon specifik pedagogisk ansats </w:t>
+      </w:r>
+      <w:commentRangeEnd w:id="10"/>
+      <w:r>
+        <w:rPr>
+          <w:rStyle w:val="Kommentarsreferens"/>
+          <w:rFonts w:eastAsiaTheme="minorHAnsi" w:cstheme="minorBidi"/>
+          <w:lang w:eastAsia="en-US"/>
+        </w:rPr>
         <w:lastRenderedPageBreak/>
-        <w:t>I denna studie utgår vi med tanken att övergångsprocessen från Grades nuvarande pedagogiska strategi till en modellbaserad strategi skulle stödjas genom att förstå hur deras befintliga pedagogik passar in i på de pedagogiska perspektiven (</w:t>
+        <w:commentReference w:id="10"/>
+      </w:r>
+      <w:r>
+        <w:rPr>
+          <w:szCs w:val="22"/>
+        </w:rPr>
+        <w:t>i dagsläget, kan det vara fördelaktigt för de att utnyttja en pedagogisk modell för att göra deras pedagogik ytterligare strukturerad och enklare kunna utvärdera hur deras pedagogik levereras till EIF. I denna studie utgår vi med tanken att övergångsprocessen från Grades nuvarande pedagogiska strategi till en modellbaserad strategi skulle stödjas genom att förstå hur deras befintliga pedagogik passar in i på de pedagogiska perspektiven (</w:t>
       </w:r>
       <w:r>
         <w:t xml:space="preserve">associativ, konstruktivism och sociokulturellt) </w:t>
@@ -2451,14 +2068,14 @@
       <w:pPr>
         <w:pStyle w:val="Heading11"/>
       </w:pPr>
-      <w:bookmarkStart w:id="8" w:name="_Toc391456181"/>
-      <w:bookmarkStart w:id="9" w:name="_Toc394045296"/>
-      <w:bookmarkEnd w:id="8"/>
+      <w:bookmarkStart w:id="11" w:name="_Toc391456181"/>
+      <w:bookmarkStart w:id="12" w:name="_Toc394248555"/>
+      <w:bookmarkEnd w:id="11"/>
       <w:r>
         <w:lastRenderedPageBreak/>
         <w:t>Metod</w:t>
       </w:r>
-      <w:bookmarkEnd w:id="9"/>
+      <w:bookmarkEnd w:id="12"/>
     </w:p>
     <w:p>
       <w:pPr>
@@ -2468,13 +2085,13 @@
           <w:numId w:val="0"/>
         </w:numPr>
       </w:pPr>
-      <w:bookmarkStart w:id="10" w:name="_Toc391456182"/>
-      <w:bookmarkStart w:id="11" w:name="_Toc394045297"/>
-      <w:bookmarkEnd w:id="10"/>
+      <w:bookmarkStart w:id="13" w:name="_Toc391456182"/>
+      <w:bookmarkStart w:id="14" w:name="_Toc394248556"/>
+      <w:bookmarkEnd w:id="13"/>
       <w:r>
         <w:t>Intervjun</w:t>
       </w:r>
-      <w:bookmarkEnd w:id="11"/>
+      <w:bookmarkEnd w:id="14"/>
     </w:p>
     <w:p>
       <w:pPr>
@@ -2539,28 +2156,59 @@
         <w:t xml:space="preserve">perspektivet associativ, konstruktivism, och sociokulturellt, respektive. Slutligen utnyttjades </w:t>
       </w:r>
       <w:r>
-        <w:t>Conole (2010), och Mayes och Freitas (2004) studier för att analysera och sammanställa modellerna i form av en förklarande faktauppställning (Bilaga 1). Målet med tabellen var att sammanfatta alla modellfaser och element på ett jämförbart sätt där de motsvara varandra i en så stor utsträckning som möjligt. Genom att använda tabellen kunde vi sedan skapa</w:t>
-      </w:r>
-      <w:r>
-        <w:t xml:space="preserve"> ordföljder av frågor och</w:t>
+        <w:t xml:space="preserve">Conole (2010), och Mayes och Freitas (2004) studier för att analysera och sammanställa modellerna i form av en förklarande faktauppställning (Bilaga 1). Målet med </w:t>
+      </w:r>
+      <w:r>
+        <w:t xml:space="preserve">faktauppställning </w:t>
+      </w:r>
+      <w:r>
+        <w:t xml:space="preserve">var att sammanfatta alla modellfaser och element på ett jämförbart sätt där de motsvara varandra i en så stor utsträckning som möjligt. Genom att använda </w:t>
+      </w:r>
+      <w:r>
+        <w:t xml:space="preserve">faktauppställning </w:t>
+      </w:r>
+      <w:r>
+        <w:t>kunde vi sedan skapa</w:t>
       </w:r>
       <w:r>
         <w:t xml:space="preserve"> </w:t>
       </w:r>
-      <w:commentRangeStart w:id="12"/>
+      <w:commentRangeStart w:id="15"/>
+      <w:r>
+        <w:t>ordföljder av frågor och</w:t>
+      </w:r>
+      <w:r>
+        <w:t xml:space="preserve"> </w:t>
+      </w:r>
+      <w:commentRangeStart w:id="16"/>
       <w:r>
         <w:t>påståenden</w:t>
       </w:r>
-      <w:commentRangeEnd w:id="12"/>
-      <w:r>
-        <w:commentReference w:id="12"/>
-      </w:r>
-      <w:r>
-        <w:t xml:space="preserve"> för intervjun som täcker varje modell fas och element. Detta </w:t>
-      </w:r>
+      <w:commentRangeEnd w:id="16"/>
+      <w:r>
+        <w:commentReference w:id="16"/>
+      </w:r>
+      <w:r>
+        <w:t xml:space="preserve"> </w:t>
+      </w:r>
+      <w:commentRangeEnd w:id="15"/>
+      <w:r>
+        <w:rPr>
+          <w:rStyle w:val="Kommentarsreferens"/>
+        </w:rPr>
+        <w:commentReference w:id="15"/>
+      </w:r>
+      <w:r>
+        <w:t xml:space="preserve">för intervjun som täcker varje modell fas </w:t>
+      </w:r>
+      <w:proofErr w:type="gramStart"/>
       <w:r>
         <w:lastRenderedPageBreak/>
-        <w:t xml:space="preserve">resulterade i mellan 2-4 </w:t>
+        <w:t>och element.</w:t>
+      </w:r>
+      <w:proofErr w:type="gramEnd"/>
+      <w:r>
+        <w:t xml:space="preserve"> Detta resulterade i mellan 2-4 </w:t>
       </w:r>
       <w:r>
         <w:t>ordföljder</w:t>
@@ -2596,13 +2244,13 @@
           <w:numId w:val="0"/>
         </w:numPr>
       </w:pPr>
-      <w:bookmarkStart w:id="13" w:name="_Toc391456183"/>
-      <w:bookmarkStart w:id="14" w:name="_Toc394045298"/>
+      <w:bookmarkStart w:id="17" w:name="_Toc391456183"/>
+      <w:bookmarkStart w:id="18" w:name="_Toc394248557"/>
       <w:r>
         <w:t>Utvärdering</w:t>
       </w:r>
-      <w:bookmarkEnd w:id="13"/>
-      <w:bookmarkEnd w:id="14"/>
+      <w:bookmarkEnd w:id="17"/>
+      <w:bookmarkEnd w:id="18"/>
       <w:r>
         <w:t xml:space="preserve"> </w:t>
       </w:r>
@@ -2632,19 +2280,33 @@
         </w:rPr>
         <w:t xml:space="preserve">Genom att </w:t>
       </w:r>
-      <w:commentRangeStart w:id="15"/>
+      <w:commentRangeStart w:id="19"/>
       <w:r>
         <w:rPr>
           <w:rFonts w:eastAsia="Times New Roman" w:cs="Times New Roman"/>
           <w:lang w:eastAsia="sv-SE"/>
         </w:rPr>
-        <w:t xml:space="preserve">använda DIM för en utvärdering kunde vi evaluera kvalitén av kurser och </w:t>
+        <w:t>använda DIM för en utvärdering kunde vi evaluera kvalitén av</w:t>
       </w:r>
       <w:r>
         <w:rPr>
           <w:rFonts w:eastAsia="Times New Roman" w:cs="Times New Roman"/>
           <w:lang w:eastAsia="sv-SE"/>
         </w:rPr>
+        <w:t xml:space="preserve"> tidigare </w:t>
+      </w:r>
+      <w:r>
+        <w:rPr>
+          <w:rFonts w:eastAsia="Times New Roman" w:cs="Times New Roman"/>
+          <w:lang w:eastAsia="sv-SE"/>
+        </w:rPr>
+        <w:t xml:space="preserve">kurser och </w:t>
+      </w:r>
+      <w:r>
+        <w:rPr>
+          <w:rFonts w:eastAsia="Times New Roman" w:cs="Times New Roman"/>
+          <w:lang w:eastAsia="sv-SE"/>
+        </w:rPr>
         <w:t>utnyttja</w:t>
       </w:r>
       <w:r>
@@ -2654,9 +2316,9 @@
         </w:rPr>
         <w:t xml:space="preserve"> resultatet till att ta reda hur väl DIM matchade Grade underliggande pedagogik. </w:t>
       </w:r>
-      <w:commentRangeEnd w:id="15"/>
-      <w:r>
-        <w:commentReference w:id="15"/>
+      <w:commentRangeEnd w:id="19"/>
+      <w:r>
+        <w:commentReference w:id="19"/>
       </w:r>
       <w:r>
         <w:rPr>
@@ -2679,7 +2341,7 @@
         </w:rPr>
         <w:t xml:space="preserve">, </w:t>
       </w:r>
-      <w:commentRangeStart w:id="16"/>
+      <w:commentRangeStart w:id="20"/>
       <w:r>
         <w:rPr>
           <w:rFonts w:eastAsia="Times New Roman" w:cs="Times New Roman"/>
@@ -2688,9 +2350,9 @@
         </w:rPr>
         <w:t>referens</w:t>
       </w:r>
-      <w:commentRangeEnd w:id="16"/>
-      <w:r>
-        <w:commentReference w:id="16"/>
+      <w:commentRangeEnd w:id="20"/>
+      <w:r>
+        <w:commentReference w:id="20"/>
       </w:r>
       <w:r>
         <w:rPr>
@@ -2707,7 +2369,7 @@
         </w:rPr>
         <w:t>). Med hjälp av formuläret</w:t>
       </w:r>
-      <w:ins w:id="17" w:author="Jason Serviss" w:date="2018-07-15T10:03:00Z">
+      <w:ins w:id="21" w:author="Jason Serviss" w:date="2018-07-15T10:03:00Z">
         <w:r>
           <w:rPr>
             <w:rFonts w:eastAsia="Times New Roman" w:cs="Times New Roman"/>
@@ -2721,19 +2383,36 @@
           <w:rFonts w:eastAsia="Times New Roman" w:cs="Times New Roman"/>
           <w:lang w:eastAsia="sv-SE"/>
         </w:rPr>
-        <w:t xml:space="preserve">sammanställdes 17 påståenden som korresponderade med modellens fem olika faser och varje element i respektive fas med genomsnitt 4 påståenden per fas och 1-2 påståenden per element (Bilaga 3). Fyra slumpmässigt utvalda kurserna från 2017 </w:t>
-      </w:r>
-      <w:commentRangeStart w:id="18"/>
+        <w:t>sammanställdes 17 påståenden som korresponderade med modellens fem olika faser och varje element i respektive fas med genomsnitt 4 påståenden per fas och 1-2 påståenden per element (Bilaga 3). Fyra slumpmässigt utvalda kurserna från 2017 utvärderades</w:t>
+      </w:r>
       <w:r>
         <w:rPr>
           <w:rFonts w:eastAsia="Times New Roman" w:cs="Times New Roman"/>
           <w:lang w:eastAsia="sv-SE"/>
         </w:rPr>
-        <w:t xml:space="preserve">utvärderades </w:t>
-      </w:r>
-      <w:commentRangeEnd w:id="18"/>
-      <w:r>
-        <w:commentReference w:id="18"/>
+        <w:t xml:space="preserve"> av </w:t>
+      </w:r>
+      <w:commentRangeStart w:id="22"/>
+      <w:r>
+        <w:rPr>
+          <w:rFonts w:eastAsia="Times New Roman" w:cs="Times New Roman"/>
+          <w:lang w:eastAsia="sv-SE"/>
+        </w:rPr>
+        <w:t>en enskild person</w:t>
+      </w:r>
+      <w:r>
+        <w:rPr>
+          <w:rFonts w:eastAsia="Times New Roman" w:cs="Times New Roman"/>
+          <w:lang w:eastAsia="sv-SE"/>
+        </w:rPr>
+        <w:t xml:space="preserve"> </w:t>
+      </w:r>
+      <w:commentRangeEnd w:id="22"/>
+      <w:r>
+        <w:rPr>
+          <w:rStyle w:val="Kommentarsreferens"/>
+        </w:rPr>
+        <w:commentReference w:id="22"/>
       </w:r>
       <w:r>
         <w:rPr>
@@ -2799,14 +2478,14 @@
       <w:pPr>
         <w:pStyle w:val="Heading11"/>
       </w:pPr>
-      <w:bookmarkStart w:id="19" w:name="_Toc391456184"/>
-      <w:bookmarkStart w:id="20" w:name="_Toc394045299"/>
-      <w:bookmarkEnd w:id="19"/>
+      <w:bookmarkStart w:id="23" w:name="_Toc391456184"/>
+      <w:bookmarkStart w:id="24" w:name="_Toc394248558"/>
+      <w:bookmarkEnd w:id="23"/>
       <w:r>
         <w:lastRenderedPageBreak/>
         <w:t>Resultat</w:t>
       </w:r>
-      <w:bookmarkEnd w:id="20"/>
+      <w:bookmarkEnd w:id="24"/>
     </w:p>
     <w:p>
       <w:pPr>
@@ -2847,105 +2526,181 @@
           <w:color w:val="353535"/>
           <w:szCs w:val="22"/>
         </w:rPr>
-        <w:t xml:space="preserve"> respektive modell som ligger närmast den strategi som Grade använder idag, genomfördes det en evaluering med hjälp av en </w:t>
-      </w:r>
-      <w:commentRangeStart w:id="21"/>
+        <w:t xml:space="preserve"> respektive modell som ligger närmast den strategi som Grade använder idag, genomfördes d</w:t>
+      </w:r>
       <w:r>
         <w:rPr>
           <w:color w:val="353535"/>
           <w:szCs w:val="22"/>
         </w:rPr>
-        <w:t>intervju</w:t>
-      </w:r>
-      <w:commentRangeEnd w:id="21"/>
-      <w:r>
-        <w:commentReference w:id="21"/>
+        <w:t>et en evaluering med hjälp av att</w:t>
       </w:r>
       <w:r>
         <w:rPr>
           <w:color w:val="353535"/>
           <w:szCs w:val="22"/>
         </w:rPr>
-        <w:t xml:space="preserve"> av den ansvariga </w:t>
-      </w:r>
+        <w:t xml:space="preserve"> </w:t>
+      </w:r>
+      <w:commentRangeStart w:id="25"/>
       <w:r>
         <w:rPr>
           <w:color w:val="353535"/>
           <w:szCs w:val="22"/>
         </w:rPr>
-        <w:t>för pedagogiken</w:t>
+        <w:t>intervju</w:t>
+      </w:r>
+      <w:commentRangeEnd w:id="25"/>
+      <w:r>
+        <w:commentReference w:id="25"/>
       </w:r>
       <w:r>
         <w:rPr>
           <w:color w:val="353535"/>
           <w:szCs w:val="22"/>
         </w:rPr>
-        <w:t xml:space="preserve">. För att fullfölja intervjun skapades </w:t>
+        <w:t>a ansvarig</w:t>
       </w:r>
       <w:r>
         <w:rPr>
           <w:color w:val="353535"/>
           <w:szCs w:val="22"/>
         </w:rPr>
-        <w:t xml:space="preserve">ordföljder av </w:t>
+        <w:t xml:space="preserve"> </w:t>
       </w:r>
       <w:r>
         <w:rPr>
           <w:color w:val="353535"/>
           <w:szCs w:val="22"/>
         </w:rPr>
-        <w:t xml:space="preserve">påståenden </w:t>
+        <w:t>för pedagogiken</w:t>
       </w:r>
       <w:r>
         <w:rPr>
           <w:color w:val="353535"/>
           <w:szCs w:val="22"/>
         </w:rPr>
-        <w:t xml:space="preserve">och frågor </w:t>
+        <w:t xml:space="preserve">. För att fullfölja intervjun skapades </w:t>
       </w:r>
       <w:r>
         <w:rPr>
           <w:color w:val="353535"/>
           <w:szCs w:val="22"/>
         </w:rPr>
-        <w:t xml:space="preserve">genom att göra en faktauppställning </w:t>
-      </w:r>
-      <w:commentRangeStart w:id="22"/>
+        <w:t xml:space="preserve">ordföljder av </w:t>
+      </w:r>
       <w:r>
         <w:rPr>
           <w:color w:val="353535"/>
           <w:szCs w:val="22"/>
         </w:rPr>
-        <w:t xml:space="preserve">där det var möjligt att </w:t>
-      </w:r>
-      <w:r>
-        <w:rPr>
-          <w:szCs w:val="22"/>
-        </w:rPr>
-        <w:t>modellernas faser och element var jämförbara och kunde motsvara varandra</w:t>
-      </w:r>
-      <w:commentRangeEnd w:id="22"/>
-      <w:r>
-        <w:commentReference w:id="22"/>
-      </w:r>
-      <w:r>
-        <w:rPr>
-          <w:szCs w:val="22"/>
-        </w:rPr>
-        <w:t xml:space="preserve"> i fall detta var möjligt</w:t>
-      </w:r>
-      <w:r>
-        <w:rPr>
-          <w:szCs w:val="22"/>
-        </w:rPr>
-        <w:t xml:space="preserve"> (Bilaga 1, Bilaga 2). </w:t>
+        <w:t xml:space="preserve">påståenden </w:t>
       </w:r>
       <w:r>
         <w:rPr>
           <w:color w:val="353535"/>
           <w:szCs w:val="22"/>
         </w:rPr>
-        <w:t>Resultat från intervjun visar att DIM har ett genomsnittlig högre poäng med ett medelvärde på 4,5 poäng, jämfört med ATM (medelpoäng = 3) och KLM (medelpoäng = 4) (Figur 1a).</w:t>
+        <w:t xml:space="preserve">och frågor </w:t>
+      </w:r>
+      <w:r>
+        <w:rPr>
+          <w:color w:val="353535"/>
+          <w:szCs w:val="22"/>
+        </w:rPr>
+        <w:t xml:space="preserve">genom att göra en faktauppställning </w:t>
+      </w:r>
+      <w:commentRangeStart w:id="26"/>
+      <w:r>
+        <w:rPr>
+          <w:color w:val="353535"/>
+          <w:szCs w:val="22"/>
+        </w:rPr>
+        <w:t>av</w:t>
+      </w:r>
+      <w:r>
+        <w:rPr>
+          <w:color w:val="353535"/>
+          <w:szCs w:val="22"/>
+        </w:rPr>
+        <w:t xml:space="preserve"> </w:t>
+      </w:r>
+      <w:r>
+        <w:rPr>
+          <w:szCs w:val="22"/>
+        </w:rPr>
+        <w:t>m</w:t>
+      </w:r>
+      <w:r>
+        <w:rPr>
+          <w:szCs w:val="22"/>
+        </w:rPr>
+        <w:t>odellernas faser och element som var jämförbara och</w:t>
+      </w:r>
+      <w:r>
+        <w:rPr>
+          <w:szCs w:val="22"/>
+        </w:rPr>
+        <w:t xml:space="preserve"> </w:t>
+      </w:r>
+      <w:r>
+        <w:rPr>
+          <w:szCs w:val="22"/>
+        </w:rPr>
+        <w:t xml:space="preserve">kunde </w:t>
+      </w:r>
+      <w:r>
+        <w:rPr>
+          <w:szCs w:val="22"/>
+        </w:rPr>
+        <w:t>motsvara varandra</w:t>
+      </w:r>
+      <w:commentRangeEnd w:id="26"/>
+      <w:r>
+        <w:commentReference w:id="26"/>
+      </w:r>
+      <w:r>
+        <w:rPr>
+          <w:szCs w:val="22"/>
+        </w:rPr>
+        <w:t xml:space="preserve"> i fall detta var möjligt</w:t>
+      </w:r>
+      <w:r>
+        <w:rPr>
+          <w:szCs w:val="22"/>
+        </w:rPr>
+        <w:t xml:space="preserve"> (Bilaga 1, Bilaga 2). </w:t>
+      </w:r>
+      <w:r>
+        <w:rPr>
+          <w:color w:val="353535"/>
+          <w:szCs w:val="22"/>
+        </w:rPr>
+        <w:t xml:space="preserve">Resultat från intervjun visar att DIM har ett genomsnittlig högre poäng med ett </w:t>
+      </w:r>
+      <w:commentRangeStart w:id="27"/>
+      <w:r>
+        <w:rPr>
+          <w:color w:val="353535"/>
+          <w:szCs w:val="22"/>
+        </w:rPr>
+        <w:t>medelvärde</w:t>
+      </w:r>
+      <w:commentRangeEnd w:id="27"/>
+      <w:r>
+        <w:rPr>
+          <w:rStyle w:val="Kommentarsreferens"/>
+          <w:rFonts w:eastAsiaTheme="minorHAnsi" w:cstheme="minorBidi"/>
+          <w:lang w:eastAsia="en-US"/>
+        </w:rPr>
+        <w:commentReference w:id="27"/>
+      </w:r>
+      <w:r>
+        <w:rPr>
+          <w:color w:val="353535"/>
+          <w:szCs w:val="22"/>
+        </w:rPr>
+        <w:t xml:space="preserve"> på 4,5 poäng, jämfört med ATM (medelpoäng = 3) och KLM (medelpoäng = 4) (Figur 1a).</w:t>
       </w:r>
       <w:r>
         <w:t xml:space="preserve"> </w:t>
@@ -3001,13 +2756,13 @@
         </w:rPr>
         <w:t xml:space="preserve">element </w:t>
       </w:r>
-      <w:commentRangeStart w:id="23"/>
+      <w:commentRangeStart w:id="28"/>
       <w:r>
         <w:rPr>
           <w:color w:val="353535"/>
           <w:szCs w:val="22"/>
         </w:rPr>
-        <w:t xml:space="preserve">besvarades med att DIM fick en </w:t>
+        <w:t xml:space="preserve">fick en </w:t>
       </w:r>
       <w:r>
         <w:rPr>
@@ -3042,52 +2797,94 @@
           <w:color w:val="353535"/>
           <w:szCs w:val="22"/>
         </w:rPr>
-        <w:t>genom hela elementet och utgav 2</w:t>
+        <w:t>i</w:t>
       </w:r>
       <w:r>
         <w:rPr>
           <w:color w:val="353535"/>
           <w:szCs w:val="22"/>
         </w:rPr>
-        <w:t xml:space="preserve"> av 5 påståenden</w:t>
+        <w:t>genom hela elementet och utgav 2</w:t>
       </w:r>
       <w:r>
         <w:rPr>
           <w:color w:val="353535"/>
           <w:szCs w:val="22"/>
         </w:rPr>
-        <w:t xml:space="preserve"> </w:t>
-      </w:r>
-      <w:commentRangeStart w:id="24"/>
+        <w:t xml:space="preserve"> av 5</w:t>
+      </w:r>
       <w:r>
         <w:rPr>
           <w:color w:val="353535"/>
           <w:szCs w:val="22"/>
         </w:rPr>
-        <w:t>(Medelpoäng = 0.4)</w:t>
+        <w:t xml:space="preserve"> från</w:t>
       </w:r>
       <w:r>
         <w:rPr>
           <w:color w:val="353535"/>
           <w:szCs w:val="22"/>
         </w:rPr>
-        <w:t>.</w:t>
+        <w:t xml:space="preserve"> </w:t>
       </w:r>
       <w:r>
         <w:rPr>
           <w:color w:val="353535"/>
           <w:szCs w:val="22"/>
         </w:rPr>
+        <w:t>ordföljderna</w:t>
+      </w:r>
+      <w:r>
+        <w:rPr>
+          <w:color w:val="353535"/>
+          <w:szCs w:val="22"/>
+        </w:rPr>
         <w:t xml:space="preserve"> </w:t>
       </w:r>
-      <w:commentRangeEnd w:id="24"/>
+      <w:commentRangeStart w:id="29"/>
+      <w:r>
+        <w:rPr>
+          <w:color w:val="353535"/>
+          <w:szCs w:val="22"/>
+        </w:rPr>
+        <w:t>(</w:t>
+      </w:r>
+      <w:r>
+        <w:rPr>
+          <w:color w:val="353535"/>
+          <w:szCs w:val="22"/>
+        </w:rPr>
+        <w:t>Medelpoäng = 0,</w:t>
+      </w:r>
+      <w:r>
+        <w:rPr>
+          <w:color w:val="353535"/>
+          <w:szCs w:val="22"/>
+        </w:rPr>
+        <w:t>4)</w:t>
+      </w:r>
+      <w:r>
+        <w:rPr>
+          <w:color w:val="353535"/>
+          <w:szCs w:val="22"/>
+        </w:rPr>
+        <w:t>.</w:t>
+      </w:r>
+      <w:r>
+        <w:rPr>
+          <w:color w:val="353535"/>
+          <w:szCs w:val="22"/>
+        </w:rPr>
+        <w:t xml:space="preserve"> </w:t>
+      </w:r>
+      <w:commentRangeEnd w:id="29"/>
       <w:r>
         <w:rPr>
           <w:rStyle w:val="Kommentarsreferens"/>
           <w:rFonts w:eastAsiaTheme="minorHAnsi" w:cstheme="minorBidi"/>
           <w:lang w:eastAsia="en-US"/>
         </w:rPr>
-        <w:commentReference w:id="24"/>
+        <w:commentReference w:id="29"/>
       </w:r>
       <w:r>
         <w:rPr>
@@ -3109,7 +2906,21 @@
           <w:color w:val="353535"/>
           <w:szCs w:val="22"/>
         </w:rPr>
-        <w:t xml:space="preserve">gav DIM ett bättre resultat och ett utfall med 1 poäng starkare, jämfört med KLM. I </w:t>
+        <w:t>gav DIM ett bättre resultat och ett utfall med 1 poäng starkare, jämfört med KLM</w:t>
+      </w:r>
+      <w:r>
+        <w:rPr>
+          <w:color w:val="353535"/>
+          <w:szCs w:val="22"/>
+        </w:rPr>
+        <w:t xml:space="preserve"> (poäng = 5 respektive 4)</w:t>
+      </w:r>
+      <w:r>
+        <w:rPr>
+          <w:color w:val="353535"/>
+          <w:szCs w:val="22"/>
+        </w:rPr>
+        <w:t xml:space="preserve">. I </w:t>
       </w:r>
       <w:r>
         <w:rPr>
@@ -3145,7 +2956,21 @@
           <w:color w:val="353535"/>
           <w:szCs w:val="22"/>
         </w:rPr>
-        <w:t xml:space="preserve"> kvalitet.</w:t>
+        <w:t xml:space="preserve"> kvalitet</w:t>
+      </w:r>
+      <w:r>
+        <w:rPr>
+          <w:color w:val="353535"/>
+          <w:szCs w:val="22"/>
+        </w:rPr>
+        <w:t xml:space="preserve"> (poäng = 5 respektive 1)</w:t>
+      </w:r>
+      <w:r>
+        <w:rPr>
+          <w:color w:val="353535"/>
+          <w:szCs w:val="22"/>
+        </w:rPr>
+        <w:t>.</w:t>
       </w:r>
       <w:r>
         <w:rPr>
@@ -3188,7 +3013,21 @@
           <w:color w:val="353535"/>
           <w:szCs w:val="22"/>
         </w:rPr>
-        <w:t xml:space="preserve"> starkare poäng jämfört med KLM. Elementet </w:t>
+        <w:t xml:space="preserve"> starkare poäng jämfört med KLM</w:t>
+      </w:r>
+      <w:r>
+        <w:rPr>
+          <w:color w:val="353535"/>
+          <w:szCs w:val="22"/>
+        </w:rPr>
+        <w:t xml:space="preserve"> (poäng = 4 respektive 2)</w:t>
+      </w:r>
+      <w:r>
+        <w:rPr>
+          <w:color w:val="353535"/>
+          <w:szCs w:val="22"/>
+        </w:rPr>
+        <w:t xml:space="preserve">. Elementet </w:t>
       </w:r>
       <w:r>
         <w:rPr>
@@ -3218,56 +3057,91 @@
           <w:color w:val="353535"/>
           <w:szCs w:val="22"/>
         </w:rPr>
-        <w:t xml:space="preserve">då KLM gjorde ett bättre intryck. </w:t>
+        <w:t xml:space="preserve">då KLM gjorde ett bättre </w:t>
       </w:r>
       <w:r>
         <w:rPr>
           <w:color w:val="353535"/>
           <w:szCs w:val="22"/>
         </w:rPr>
-        <w:t>Resultatet</w:t>
+        <w:t>inverkan</w:t>
       </w:r>
       <w:r>
         <w:rPr>
           <w:color w:val="353535"/>
           <w:szCs w:val="22"/>
         </w:rPr>
-        <w:t xml:space="preserve"> från intervju</w:t>
+        <w:t xml:space="preserve"> (poäng = 4</w:t>
       </w:r>
       <w:r>
         <w:rPr>
           <w:color w:val="353535"/>
           <w:szCs w:val="22"/>
         </w:rPr>
-        <w:t>n element</w:t>
+        <w:t xml:space="preserve"> respektive element</w:t>
       </w:r>
       <w:r>
         <w:rPr>
           <w:color w:val="353535"/>
           <w:szCs w:val="22"/>
         </w:rPr>
-        <w:t xml:space="preserve"> visade att det var en konkurrens mellan DIM och KLM, dock visade DIM en högre genomsnittlig poäng</w:t>
-      </w:r>
-      <w:commentRangeEnd w:id="23"/>
-      <w:r>
-        <w:commentReference w:id="23"/>
-      </w:r>
-      <w:commentRangeStart w:id="25"/>
+        <w:t>)</w:t>
+      </w:r>
       <w:r>
         <w:rPr>
           <w:color w:val="353535"/>
           <w:szCs w:val="22"/>
         </w:rPr>
+        <w:t xml:space="preserve">. </w:t>
+      </w:r>
+      <w:r>
+        <w:rPr>
+          <w:color w:val="353535"/>
+          <w:szCs w:val="22"/>
+        </w:rPr>
+        <w:t>Resultatet</w:t>
+      </w:r>
+      <w:r>
+        <w:rPr>
+          <w:color w:val="353535"/>
+          <w:szCs w:val="22"/>
+        </w:rPr>
+        <w:t xml:space="preserve"> från intervju</w:t>
+      </w:r>
+      <w:r>
+        <w:rPr>
+          <w:color w:val="353535"/>
+          <w:szCs w:val="22"/>
+        </w:rPr>
+        <w:t>n element</w:t>
+      </w:r>
+      <w:r>
+        <w:rPr>
+          <w:color w:val="353535"/>
+          <w:szCs w:val="22"/>
+        </w:rPr>
+        <w:t xml:space="preserve"> visade att det var en konkurrens mellan DIM och KLM, dock visade DIM en högre genomsnittlig poäng</w:t>
+      </w:r>
+      <w:commentRangeEnd w:id="28"/>
+      <w:r>
+        <w:commentReference w:id="28"/>
+      </w:r>
+      <w:commentRangeStart w:id="30"/>
+      <w:r>
+        <w:rPr>
+          <w:color w:val="353535"/>
+          <w:szCs w:val="22"/>
+        </w:rPr>
         <w:t xml:space="preserve"> </w:t>
       </w:r>
-      <w:commentRangeEnd w:id="25"/>
+      <w:commentRangeEnd w:id="30"/>
       <w:r>
         <w:rPr>
           <w:rStyle w:val="Kommentarsreferens"/>
           <w:rFonts w:eastAsiaTheme="minorHAnsi" w:cstheme="minorBidi"/>
           <w:lang w:eastAsia="en-US"/>
         </w:rPr>
-        <w:commentReference w:id="25"/>
+        <w:commentReference w:id="30"/>
       </w:r>
       <w:r>
         <w:rPr>
@@ -3290,43 +3164,42 @@
         </w:rPr>
         <w:t>).</w:t>
       </w:r>
-      <w:commentRangeStart w:id="26"/>
+      <w:commentRangeStart w:id="31"/>
       <w:r>
         <w:rPr>
           <w:color w:val="353535"/>
           <w:szCs w:val="22"/>
         </w:rPr>
-        <w:t xml:space="preserve"> Från resultatet summerade vi att det </w:t>
+        <w:t xml:space="preserve"> Från resultatet summerade vi </w:t>
       </w:r>
       <w:r>
         <w:rPr>
           <w:color w:val="353535"/>
           <w:szCs w:val="22"/>
         </w:rPr>
-        <w:t xml:space="preserve">DIM passar in bäst på Grade nuvarande pedagogik och det innebär att det associativa </w:t>
+        <w:lastRenderedPageBreak/>
+        <w:t xml:space="preserve">att det </w:t>
       </w:r>
       <w:r>
         <w:rPr>
           <w:color w:val="353535"/>
           <w:szCs w:val="22"/>
         </w:rPr>
-        <w:t>perspektivet</w:t>
+        <w:t xml:space="preserve">DIM passar in bäst på Grade nuvarande pedagogik och det innebär att det associativa </w:t>
       </w:r>
       <w:r>
         <w:rPr>
           <w:color w:val="353535"/>
           <w:szCs w:val="22"/>
         </w:rPr>
-        <w:t xml:space="preserve"> oc</w:t>
-      </w:r>
-      <w:bookmarkStart w:id="27" w:name="_GoBack"/>
-      <w:bookmarkEnd w:id="27"/>
+        <w:t>perspektivet</w:t>
+      </w:r>
       <w:r>
         <w:rPr>
           <w:color w:val="353535"/>
           <w:szCs w:val="22"/>
         </w:rPr>
-        <w:t>kså är ett matchade alternativ för Grade.</w:t>
+        <w:t xml:space="preserve"> också är ett matchade alternativ för Grade.</w:t>
       </w:r>
       <w:r>
         <w:rPr>
@@ -3335,9 +3208,9 @@
         </w:rPr>
         <w:t xml:space="preserve"> </w:t>
       </w:r>
-      <w:commentRangeEnd w:id="26"/>
-      <w:r>
-        <w:commentReference w:id="26"/>
+      <w:commentRangeEnd w:id="31"/>
+      <w:r>
+        <w:commentReference w:id="31"/>
       </w:r>
     </w:p>
     <w:p>
@@ -3353,7 +3226,6 @@
           <w:sz w:val="18"/>
           <w:szCs w:val="18"/>
         </w:rPr>
-        <w:lastRenderedPageBreak/>
         <w:drawing>
           <wp:inline distT="0" distB="0" distL="0" distR="0" wp14:anchorId="2F3806C5" wp14:editId="58B81874">
             <wp:extent cx="5760720" cy="3376930"/>
@@ -3408,6 +3280,7 @@
         </w:rPr>
         <w:t xml:space="preserve">Figur </w:t>
       </w:r>
+      <w:commentRangeStart w:id="32"/>
       <w:r>
         <w:rPr>
           <w:b/>
@@ -3427,6 +3300,16 @@
       <w:r>
         <w:fldChar w:fldCharType="end"/>
       </w:r>
+      <w:commentRangeEnd w:id="32"/>
+      <w:r>
+        <w:rPr>
+          <w:rStyle w:val="Kommentarsreferens"/>
+          <w:rFonts w:ascii="Times New Roman" w:hAnsi="Times New Roman"/>
+          <w:bCs w:val="0"/>
+          <w:i w:val="0"/>
+        </w:rPr>
+        <w:commentReference w:id="32"/>
+      </w:r>
       <w:r>
         <w:rPr>
           <w:b/>
@@ -3457,15 +3340,39 @@
         <w:rPr>
           <w:i w:val="0"/>
         </w:rPr>
-        <w:t xml:space="preserve">Intervjun är uppdelad i sammanställda element som motsvarar delar från modellerna ATM, DIM, och KLM. </w:t>
+        <w:t>Intervjun är uppdelad i samm</w:t>
       </w:r>
       <w:r>
         <w:rPr>
           <w:i w:val="0"/>
         </w:rPr>
+        <w:t>anställda element som motsvarar</w:t>
+      </w:r>
+      <w:r>
+        <w:rPr>
+          <w:i w:val="0"/>
+        </w:rPr>
+        <w:t xml:space="preserve"> ATM, DIM, och KLM</w:t>
+      </w:r>
+      <w:r>
+        <w:rPr>
+          <w:i w:val="0"/>
+        </w:rPr>
+        <w:t xml:space="preserve"> innehåll</w:t>
+      </w:r>
+      <w:r>
+        <w:rPr>
+          <w:i w:val="0"/>
+        </w:rPr>
+        <w:t xml:space="preserve">. </w:t>
+      </w:r>
+      <w:r>
+        <w:rPr>
+          <w:i w:val="0"/>
+        </w:rPr>
         <w:t>Ordföljdernas</w:t>
       </w:r>
-      <w:commentRangeStart w:id="28"/>
+      <w:commentRangeStart w:id="33"/>
       <w:r>
         <w:rPr>
           <w:i w:val="0"/>
@@ -3484,9 +3391,9 @@
         </w:rPr>
         <w:t>i bilaga 2.</w:t>
       </w:r>
-      <w:commentRangeEnd w:id="28"/>
-      <w:r>
-        <w:commentReference w:id="28"/>
+      <w:commentRangeEnd w:id="33"/>
+      <w:r>
+        <w:commentReference w:id="33"/>
       </w:r>
     </w:p>
     <w:p>
@@ -3522,35 +3429,47 @@
         <w:t>Grades</w:t>
       </w:r>
       <w:r>
-        <w:t xml:space="preserve"> tidigare kurserna, </w:t>
-      </w:r>
-      <w:commentRangeStart w:id="29"/>
+        <w:t xml:space="preserve"> </w:t>
+      </w:r>
+      <w:r>
+        <w:t>kurser</w:t>
+      </w:r>
+      <w:r>
+        <w:t xml:space="preserve">, </w:t>
+      </w:r>
+      <w:commentRangeStart w:id="34"/>
       <w:r>
         <w:t>e</w:t>
       </w:r>
       <w:r>
         <w:t>valuer</w:t>
       </w:r>
-      <w:commentRangeEnd w:id="29"/>
+      <w:commentRangeEnd w:id="34"/>
       <w:r>
         <w:t>ade vi 4 av deras tidigare kurser som var nyligen designade under 2017 (KS Strålskydd, PT Strålsäkerhet, RCC, Telia GDPR)</w:t>
       </w:r>
       <w:r>
-        <w:commentReference w:id="29"/>
-      </w:r>
-      <w:r>
-        <w:t xml:space="preserve"> enligt DIM’s ramverk. </w:t>
+        <w:commentReference w:id="34"/>
+      </w:r>
+      <w:r>
+        <w:t xml:space="preserve"> </w:t>
+      </w:r>
+      <w:r>
+        <w:t xml:space="preserve">och </w:t>
+      </w:r>
+      <w:r>
+        <w:t xml:space="preserve">enligt DIM’s ramverk. </w:t>
       </w:r>
       <w:r>
         <w:t>Först sammanfattade vi DIM’s faser och element (Bilaga 1) för att sedan sammanställa påståenden (Bilaga 3)</w:t>
       </w:r>
-      <w:commentRangeStart w:id="30"/>
+      <w:commentRangeStart w:id="35"/>
       <w:r>
         <w:t xml:space="preserve"> som motsvarade modellens innehåll</w:t>
       </w:r>
-      <w:commentRangeEnd w:id="30"/>
-      <w:r>
-        <w:commentReference w:id="30"/>
+      <w:commentRangeEnd w:id="35"/>
+      <w:r>
+        <w:commentReference w:id="35"/>
       </w:r>
       <w:r>
         <w:t xml:space="preserve">, för att därefter kunna utvärdera kurserna. </w:t>
@@ -3562,6 +3481,7 @@
         <w:spacing w:line="600" w:lineRule="auto"/>
       </w:pPr>
       <w:r>
+        <w:lastRenderedPageBreak/>
         <w:t xml:space="preserve">Resultatet visade att </w:t>
       </w:r>
       <w:r>
@@ -3613,19 +3533,18 @@
         <w:spacing w:line="600" w:lineRule="auto"/>
       </w:pPr>
       <w:r>
-        <w:lastRenderedPageBreak/>
         <w:t>DIM</w:t>
       </w:r>
       <w:r>
         <w:t>’s faser innehöll underliggande element som presenterade olika instruktioner för att använda modellen. Elementen blev tilldelade poäng beroende på vilken grad den uppvisade i Grades tidigare kurser</w:t>
       </w:r>
-      <w:commentRangeStart w:id="31"/>
+      <w:commentRangeStart w:id="36"/>
       <w:r>
         <w:t xml:space="preserve">. </w:t>
       </w:r>
-      <w:commentRangeEnd w:id="31"/>
-      <w:r>
-        <w:commentReference w:id="31"/>
+      <w:commentRangeEnd w:id="36"/>
+      <w:r>
+        <w:commentReference w:id="36"/>
       </w:r>
       <w:r>
         <w:t xml:space="preserve">I </w:t>
@@ -3657,19 +3576,14 @@
       <w:r>
         <w:t xml:space="preserve"> 4,</w:t>
       </w:r>
-      <w:proofErr w:type="gramStart"/>
-      <w:r>
-        <w:t xml:space="preserve">4 </w:t>
-      </w:r>
-      <w:r>
-        <w:t>,</w:t>
-      </w:r>
-      <w:proofErr w:type="gramEnd"/>
+      <w:r>
+        <w:t>4,</w:t>
+      </w:r>
       <w:r>
         <w:t xml:space="preserve">och 4,8) </w:t>
       </w:r>
       <w:r>
-        <w:commentReference w:id="32"/>
+        <w:commentReference w:id="37"/>
       </w:r>
       <w:r>
         <w:t xml:space="preserve">(Figur 2b). </w:t>
@@ -3701,13 +3615,13 @@
       <w:r>
         <w:t xml:space="preserve"> </w:t>
       </w:r>
-      <w:commentRangeStart w:id="33"/>
+      <w:commentRangeStart w:id="38"/>
       <w:r>
         <w:t xml:space="preserve">utgav ett enhetligt resultat </w:t>
       </w:r>
-      <w:commentRangeEnd w:id="33"/>
-      <w:r>
-        <w:commentReference w:id="33"/>
+      <w:commentRangeEnd w:id="38"/>
+      <w:r>
+        <w:commentReference w:id="38"/>
       </w:r>
       <w:r>
         <w:t xml:space="preserve">jämfört med </w:t>
@@ -3757,7 +3671,7 @@
       <w:r>
         <w:t xml:space="preserve">faser. Båda elementen som inkluderades i fasen, elementet </w:t>
       </w:r>
-      <w:commentRangeStart w:id="34"/>
+      <w:commentRangeStart w:id="39"/>
       <w:r>
         <w:rPr>
           <w:i/>
@@ -3779,20 +3693,21 @@
       <w:r>
         <w:t xml:space="preserve">, visade </w:t>
       </w:r>
-      <w:proofErr w:type="gramStart"/>
-      <w:r>
-        <w:t>en</w:t>
-      </w:r>
-      <w:proofErr w:type="gramEnd"/>
+      <w:r>
+        <w:t>ett</w:t>
+      </w:r>
       <w:r>
         <w:t xml:space="preserve"> konsekvent </w:t>
       </w:r>
       <w:r>
-        <w:t>medel resultat på 1,5 respektive 2</w:t>
-      </w:r>
-      <w:commentRangeEnd w:id="34"/>
-      <w:r>
-        <w:commentReference w:id="34"/>
+        <w:t>medel</w:t>
+      </w:r>
+      <w:r>
+        <w:t>resultat på 1,5 respektive 2</w:t>
+      </w:r>
+      <w:commentRangeEnd w:id="39"/>
+      <w:r>
+        <w:commentReference w:id="39"/>
       </w:r>
       <w:r>
         <w:t xml:space="preserve">. </w:t>
@@ -3845,7 +3760,7 @@
       <w:r>
         <w:t xml:space="preserve"> uppmärksamhet. </w:t>
       </w:r>
-      <w:commentRangeStart w:id="35"/>
+      <w:commentRangeStart w:id="41"/>
       <w:r>
         <w:t xml:space="preserve">Sammanfattningsvis </w:t>
       </w:r>
@@ -3858,15 +3773,15 @@
       <w:r>
         <w:t xml:space="preserve">från denna analys en tydlig bild över vilken del av kursen som skulle kunna förbättras enligt DIM. </w:t>
       </w:r>
-      <w:commentRangeEnd w:id="35"/>
-      <w:r>
-        <w:commentReference w:id="35"/>
+      <w:commentRangeEnd w:id="41"/>
+      <w:r>
+        <w:commentReference w:id="41"/>
       </w:r>
       <w:r>
         <w:t xml:space="preserve"> </w:t>
       </w:r>
       <w:r>
-        <w:commentReference w:id="36"/>
+        <w:commentReference w:id="42"/>
       </w:r>
     </w:p>
     <w:p>
@@ -3875,6 +3790,7 @@
           <w:noProof/>
           <w:lang w:eastAsia="sv-SE"/>
         </w:rPr>
+        <w:lastRenderedPageBreak/>
         <w:drawing>
           <wp:inline distT="0" distB="0" distL="0" distR="0" wp14:anchorId="21C454E6" wp14:editId="03F9C5F6">
             <wp:extent cx="5727700" cy="3303270"/>
@@ -3914,7 +3830,7 @@
         </w:drawing>
       </w:r>
       <w:r>
-        <w:commentReference w:id="37"/>
+        <w:commentReference w:id="43"/>
       </w:r>
     </w:p>
     <w:p>
@@ -4042,6 +3958,7 @@
       </w:r>
       <w:r>
         <w:rPr>
+          <w:i w:val="0"/>
           <w:iCs/>
         </w:rPr>
         <w:t>eller färdighet</w:t>
@@ -4074,7 +3991,7 @@
         <w:pStyle w:val="Brdtext"/>
         <w:spacing w:line="600" w:lineRule="auto"/>
         <w:rPr>
-          <w:ins w:id="38" w:author="Olivia Imner" w:date="2018-07-07T12:55:00Z"/>
+          <w:ins w:id="44" w:author="Olivia Imner" w:date="2018-07-07T12:55:00Z"/>
         </w:rPr>
       </w:pPr>
       <w:r>
@@ -4084,7 +4001,7 @@
         <w:t xml:space="preserve">förstå hur Grades tidigare kurser levererade tillsammans med DIM gjorde vi en utvärdering. Det gjordes genom att </w:t>
       </w:r>
       <w:r>
-        <w:commentReference w:id="39"/>
+        <w:commentReference w:id="45"/>
       </w:r>
       <w:r>
         <w:t>granska</w:t>
@@ -4102,30 +4019,45 @@
         <w:t xml:space="preserve">medel </w:t>
       </w:r>
       <w:r>
-        <w:t xml:space="preserve">differens på cirka 0,5 poäng (Figur 3a). Det indikerar att poängen som har delats ut är likartad från varje kurs </w:t>
-      </w:r>
-      <w:commentRangeStart w:id="40"/>
+        <w:t>differens på cirka 0,5 poäng (Figur 3a). Det indikera</w:t>
+      </w:r>
+      <w:r>
+        <w:t>r att poängen som har utdelats</w:t>
+      </w:r>
+      <w:r>
+        <w:t xml:space="preserve"> är likartad från varje </w:t>
+      </w:r>
+      <w:r>
+        <w:t xml:space="preserve">enskild </w:t>
+      </w:r>
+      <w:r>
+        <w:t xml:space="preserve">kurs </w:t>
+      </w:r>
+      <w:commentRangeStart w:id="46"/>
       <w:r>
         <w:t>o</w:t>
       </w:r>
       <w:r>
-        <w:t>ch kan ge Grade</w:t>
+        <w:t xml:space="preserve">ch kan ge </w:t>
+      </w:r>
+      <w:r>
+        <w:t xml:space="preserve">ett utrymme till förbättring i </w:t>
+      </w:r>
+      <w:r>
+        <w:t>Grade</w:t>
       </w:r>
       <w:r>
         <w:t>s</w:t>
       </w:r>
       <w:r>
-        <w:t xml:space="preserve"> pedagogiska standard enligt DIM </w:t>
-      </w:r>
-      <w:r>
-        <w:t>ett utrymme till förbättring</w:t>
+        <w:t xml:space="preserve"> pedagogiska standard enligt DIM</w:t>
       </w:r>
       <w:r>
         <w:t>.</w:t>
       </w:r>
-      <w:commentRangeEnd w:id="40"/>
-      <w:r>
-        <w:commentReference w:id="40"/>
+      <w:commentRangeEnd w:id="46"/>
+      <w:r>
+        <w:commentReference w:id="46"/>
       </w:r>
       <w:r>
         <w:t xml:space="preserve"> Eftersom kurserna uppvisar att ha jämförligt resultat kan ge möjligheten till att utförligare visa hur uppdelningen av poäng resulterade i med DIM’s faser (Figur 3b). KS Strålskydd och Telia GDPR en särskild högre </w:t>
@@ -4140,10 +4072,44 @@
         <w:t>majoriteten av</w:t>
       </w:r>
       <w:r>
-        <w:t xml:space="preserve"> DIM’s faser och kan ge möjligen ge anvisningar på hur Grade ska börja arbeta med Bedömning och Utvärderings fasen eftersom den delen i deras kurser har ett medelmåttigt resultat (Figur 3b). Sammanfattningsvis kan resultatet visa hur Grades tidigare kurser kan ge möjligheten till att förstå var de kan börja titta på i kurserna för att kunna inleda med förändringar i nuvarande kurser.</w:t>
-      </w:r>
-      <w:bookmarkStart w:id="41" w:name="_Toc489811950"/>
-      <w:bookmarkStart w:id="42" w:name="_Ref489810823"/>
+        <w:t xml:space="preserve"> DIM’s faser och kan ge möjligen ge anvisningar på hur Grade ska börja arbeta med Bedömning och Utvärderings fasen eftersom den delen i deras kurser har ett medelmåttigt resultat (Figur 3b). Sammanfattningsvis </w:t>
+      </w:r>
+      <w:r>
+        <w:t xml:space="preserve">visar </w:t>
+      </w:r>
+      <w:r>
+        <w:t xml:space="preserve">resultatet </w:t>
+      </w:r>
+      <w:r>
+        <w:t xml:space="preserve">att </w:t>
+      </w:r>
+      <w:r>
+        <w:t xml:space="preserve">Grades tidigare kurser kan ge möjligheten till att </w:t>
+      </w:r>
+      <w:r>
+        <w:lastRenderedPageBreak/>
+        <w:t xml:space="preserve">förstå var de kan börja </w:t>
+      </w:r>
+      <w:r>
+        <w:t>fokusera</w:t>
+      </w:r>
+      <w:r>
+        <w:t xml:space="preserve"> på i kurserna </w:t>
+      </w:r>
+      <w:r>
+        <w:t>och därmed klara av</w:t>
+      </w:r>
+      <w:r>
+        <w:t xml:space="preserve"> </w:t>
+      </w:r>
+      <w:r>
+        <w:t>att påbörja</w:t>
+      </w:r>
+      <w:r>
+        <w:t xml:space="preserve"> förändringar i nuvarande kurser.</w:t>
+      </w:r>
+      <w:bookmarkStart w:id="47" w:name="_Toc489811950"/>
+      <w:bookmarkStart w:id="48" w:name="_Ref489810823"/>
     </w:p>
     <w:p>
       <w:r>
@@ -4151,7 +4117,6 @@
           <w:noProof/>
           <w:lang w:eastAsia="sv-SE"/>
         </w:rPr>
-        <w:lastRenderedPageBreak/>
         <w:drawing>
           <wp:inline distT="0" distB="4445" distL="0" distR="12700" wp14:anchorId="202C3002" wp14:editId="5A3A74B2">
             <wp:extent cx="5727700" cy="3297555"/>
@@ -4267,8 +4232,8 @@
         </w:rPr>
         <w:t xml:space="preserve"> </w:t>
       </w:r>
-      <w:bookmarkEnd w:id="41"/>
-      <w:bookmarkEnd w:id="42"/>
+      <w:bookmarkEnd w:id="47"/>
+      <w:bookmarkEnd w:id="48"/>
       <w:r>
         <w:rPr>
           <w:i w:val="0"/>
@@ -4288,14 +4253,14 @@
       <w:pPr>
         <w:pStyle w:val="Heading11"/>
       </w:pPr>
-      <w:bookmarkStart w:id="43" w:name="_Toc391456185"/>
-      <w:bookmarkStart w:id="44" w:name="_Toc394045300"/>
-      <w:bookmarkEnd w:id="43"/>
+      <w:bookmarkStart w:id="49" w:name="_Toc391456185"/>
+      <w:bookmarkStart w:id="50" w:name="_Toc394248559"/>
+      <w:bookmarkEnd w:id="49"/>
       <w:r>
         <w:lastRenderedPageBreak/>
         <w:t>Diskussion</w:t>
       </w:r>
-      <w:bookmarkEnd w:id="44"/>
+      <w:bookmarkEnd w:id="50"/>
     </w:p>
     <w:p>
       <w:pPr>
@@ -4655,14 +4620,14 @@
       <w:pPr>
         <w:pStyle w:val="Heading11"/>
       </w:pPr>
-      <w:bookmarkStart w:id="45" w:name="_Toc391456186"/>
-      <w:bookmarkStart w:id="46" w:name="_Toc394045301"/>
-      <w:bookmarkEnd w:id="45"/>
+      <w:bookmarkStart w:id="51" w:name="_Toc391456186"/>
+      <w:bookmarkStart w:id="52" w:name="_Toc394248560"/>
+      <w:bookmarkEnd w:id="51"/>
       <w:r>
         <w:lastRenderedPageBreak/>
         <w:t>Referenser</w:t>
       </w:r>
-      <w:bookmarkEnd w:id="46"/>
+      <w:bookmarkEnd w:id="52"/>
     </w:p>
     <w:p>
       <w:pPr>
@@ -5553,12 +5518,12 @@
       <w:r>
         <w:fldChar w:fldCharType="end"/>
       </w:r>
-      <w:bookmarkStart w:id="47" w:name="__Fieldmark__1067_823957682"/>
-      <w:bookmarkStart w:id="48" w:name="__Fieldmark__744_3764101930"/>
-      <w:bookmarkStart w:id="49" w:name="__Fieldmark__1179_1934263386"/>
-      <w:bookmarkEnd w:id="47"/>
-      <w:bookmarkEnd w:id="48"/>
-      <w:bookmarkEnd w:id="49"/>
+      <w:bookmarkStart w:id="53" w:name="__Fieldmark__1067_823957682"/>
+      <w:bookmarkStart w:id="54" w:name="__Fieldmark__744_3764101930"/>
+      <w:bookmarkStart w:id="55" w:name="__Fieldmark__1179_1934263386"/>
+      <w:bookmarkEnd w:id="53"/>
+      <w:bookmarkEnd w:id="54"/>
+      <w:bookmarkEnd w:id="55"/>
     </w:p>
     <w:p>
       <w:pPr>
@@ -5747,17 +5712,17 @@
       <w:pPr>
         <w:pStyle w:val="Heading11"/>
       </w:pPr>
-      <w:bookmarkStart w:id="50" w:name="_Toc391456187"/>
-      <w:bookmarkStart w:id="51" w:name="_Toc394045302"/>
-      <w:bookmarkEnd w:id="50"/>
+      <w:bookmarkStart w:id="56" w:name="_Toc391456187"/>
+      <w:bookmarkStart w:id="57" w:name="_Toc394248561"/>
+      <w:bookmarkEnd w:id="56"/>
       <w:r>
         <w:lastRenderedPageBreak/>
         <w:t>Bilagor</w:t>
       </w:r>
+      <w:bookmarkEnd w:id="57"/>
       <w:r>
         <w:t xml:space="preserve"> </w:t>
       </w:r>
-      <w:bookmarkEnd w:id="51"/>
     </w:p>
     <w:tbl>
       <w:tblPr>
@@ -8033,7 +7998,7 @@
         <w:t xml:space="preserve"> </w:t>
       </w:r>
       <w:r>
-        <w:commentReference w:id="52"/>
+        <w:commentReference w:id="58"/>
       </w:r>
       <w:r>
         <w:rPr>
@@ -8056,8 +8021,8 @@
           <w:color w:val="00000A"/>
         </w:rPr>
       </w:pPr>
-      <w:bookmarkStart w:id="53" w:name="_Toc391456188"/>
-      <w:bookmarkEnd w:id="53"/>
+      <w:bookmarkStart w:id="59" w:name="_Toc391456188"/>
+      <w:bookmarkEnd w:id="59"/>
       <w:r>
         <w:rPr>
           <w:rStyle w:val="Starkbetoning"/>
@@ -8739,7 +8704,7 @@
         <w:rPr>
           <w:rStyle w:val="Kommentarsreferens"/>
         </w:rPr>
-        <w:commentReference w:id="54"/>
+        <w:commentReference w:id="60"/>
       </w:r>
     </w:p>
     <w:p>
@@ -8794,16 +8759,16 @@
         </w:rPr>
         <w:t>av ordföljder</w:t>
       </w:r>
-      <w:commentRangeStart w:id="55"/>
+      <w:commentRangeStart w:id="61"/>
       <w:r>
         <w:rPr>
           <w:rFonts w:ascii="Verdana" w:hAnsi="Verdana"/>
           <w:sz w:val="16"/>
           <w:szCs w:val="16"/>
         </w:rPr>
-        <w:commentReference w:id="56"/>
-      </w:r>
-      <w:commentRangeEnd w:id="55"/>
+        <w:commentReference w:id="62"/>
+      </w:r>
+      <w:commentRangeEnd w:id="61"/>
       <w:r>
         <w:rPr>
           <w:rStyle w:val="Kommentarsreferens"/>
@@ -8811,7 +8776,7 @@
           <w:sz w:val="16"/>
           <w:szCs w:val="16"/>
         </w:rPr>
-        <w:commentReference w:id="55"/>
+        <w:commentReference w:id="61"/>
       </w:r>
       <w:r>
         <w:rPr>
@@ -8821,10 +8786,8 @@
         </w:rPr>
         <w:t xml:space="preserve"> och ska betygsättas på en skala mellan 1-5. Sammanfattning av skala: 1 = Instämmer inte alls, 2 = Instämmer delvis inte, 3 = Varken instämmer eller inte, 4 = Instämmer delvis, 5 = Instämmer helt.</w:t>
       </w:r>
-      <w:bookmarkStart w:id="57" w:name="_Toc394045304"/>
-      <w:bookmarkStart w:id="58" w:name="_Toc391456189"/>
-      <w:bookmarkEnd w:id="57"/>
-      <w:bookmarkEnd w:id="58"/>
+      <w:bookmarkStart w:id="63" w:name="_Toc391456189"/>
+      <w:bookmarkEnd w:id="63"/>
     </w:p>
     <w:p>
       <w:pPr>
@@ -9890,7 +9853,23 @@
 
 <file path=word/comments.xml><?xml version="1.0" encoding="utf-8"?>
 <w:comments xmlns:wpc="http://schemas.microsoft.com/office/word/2010/wordprocessingCanvas" xmlns:mo="http://schemas.microsoft.com/office/mac/office/2008/main" xmlns:mc="http://schemas.openxmlformats.org/markup-compatibility/2006" xmlns:mv="urn:schemas-microsoft-com:mac:vml" xmlns:o="urn:schemas-microsoft-com:office:office" xmlns:r="http://schemas.openxmlformats.org/officeDocument/2006/relationships" xmlns:m="http://schemas.openxmlformats.org/officeDocument/2006/math" xmlns:v="urn:schemas-microsoft-com:vml" xmlns:wp14="http://schemas.microsoft.com/office/word/2010/wordprocessingDrawing" xmlns:wp="http://schemas.openxmlformats.org/drawingml/2006/wordprocessingDrawing" xmlns:w10="urn:schemas-microsoft-com:office:word" xmlns:w="http://schemas.openxmlformats.org/wordprocessingml/2006/main" xmlns:w14="http://schemas.microsoft.com/office/word/2010/wordml" xmlns:wpg="http://schemas.microsoft.com/office/word/2010/wordprocessingGroup" xmlns:wpi="http://schemas.microsoft.com/office/word/2010/wordprocessingInk" xmlns:wne="http://schemas.microsoft.com/office/word/2006/wordml" xmlns:wps="http://schemas.microsoft.com/office/word/2010/wordprocessingShape" mc:Ignorable="w14 wp14">
-  <w:comment w:id="7" w:author="Unknown Author" w:date="2018-06-28T11:37:00Z" w:initials="">
+  <w:comment w:id="5" w:author="Olivia Imner" w:date="2018-07-26T18:43:00Z" w:initials="OI">
+    <w:p>
+      <w:pPr>
+        <w:pStyle w:val="Kommentarer"/>
+      </w:pPr>
+      <w:r>
+        <w:rPr>
+          <w:rStyle w:val="Kommentarsreferens"/>
+        </w:rPr>
+        <w:annotationRef/>
+      </w:r>
+      <w:r>
+        <w:t>Ska jag ha med det?</w:t>
+      </w:r>
+    </w:p>
+  </w:comment>
+  <w:comment w:id="8" w:author="Unknown Author" w:date="2018-06-28T11:37:00Z" w:initials="">
     <w:p>
       <w:r>
         <w:rPr>
@@ -9903,7 +9882,47 @@
       </w:r>
     </w:p>
   </w:comment>
-  <w:comment w:id="12" w:author="Unknown Author" w:date="2018-07-24T08:41:00Z" w:initials="">
+  <w:comment w:id="9" w:author="Olivia Imner" w:date="2018-07-26T19:43:00Z" w:initials="OI">
+    <w:p>
+      <w:pPr>
+        <w:pStyle w:val="Kommentarer"/>
+      </w:pPr>
+      <w:r>
+        <w:rPr>
+          <w:rStyle w:val="Kommentarsreferens"/>
+        </w:rPr>
+        <w:annotationRef/>
+      </w:r>
+      <w:r>
+        <w:t xml:space="preserve">Nytt, typ något </w:t>
+      </w:r>
+      <w:proofErr w:type="gramStart"/>
+      <w:r>
+        <w:t>sånt</w:t>
+      </w:r>
+      <w:proofErr w:type="gramEnd"/>
+      <w:r>
+        <w:t>?</w:t>
+      </w:r>
+    </w:p>
+  </w:comment>
+  <w:comment w:id="10" w:author="Olivia Imner" w:date="2018-07-26T19:44:00Z" w:initials="OI">
+    <w:p>
+      <w:pPr>
+        <w:pStyle w:val="Kommentarer"/>
+      </w:pPr>
+      <w:r>
+        <w:rPr>
+          <w:rStyle w:val="Kommentarsreferens"/>
+        </w:rPr>
+        <w:annotationRef/>
+      </w:r>
+      <w:r>
+        <w:t>Får ändra om det här om meningen innan ska vara kvar.</w:t>
+      </w:r>
+    </w:p>
+  </w:comment>
+  <w:comment w:id="16" w:author="Unknown Author" w:date="2018-07-24T08:41:00Z" w:initials="">
     <w:p>
       <w:r>
         <w:rPr>
@@ -9914,7 +9933,23 @@
       </w:r>
     </w:p>
   </w:comment>
-  <w:comment w:id="15" w:author="Jason Serviss" w:date="2018-07-18T07:20:00Z" w:initials="JS">
+  <w:comment w:id="15" w:author="Olivia Imner" w:date="2018-07-26T19:45:00Z" w:initials="OI">
+    <w:p>
+      <w:pPr>
+        <w:pStyle w:val="Kommentarer"/>
+      </w:pPr>
+      <w:r>
+        <w:rPr>
+          <w:rStyle w:val="Kommentarsreferens"/>
+        </w:rPr>
+        <w:annotationRef/>
+      </w:r>
+      <w:r>
+        <w:t>Nytt</w:t>
+      </w:r>
+    </w:p>
+  </w:comment>
+  <w:comment w:id="19" w:author="Jason Serviss" w:date="2018-07-18T07:20:00Z" w:initials="JS">
     <w:p>
       <w:r>
         <w:rPr>
@@ -9927,7 +9962,7 @@
       </w:r>
     </w:p>
   </w:comment>
-  <w:comment w:id="16" w:author="Olivia Imner" w:date="2018-07-15T16:12:00Z" w:initials="OI">
+  <w:comment w:id="20" w:author="Olivia Imner" w:date="2018-07-15T16:12:00Z" w:initials="OI">
     <w:p>
       <w:r>
         <w:rPr>
@@ -9941,7 +9976,331 @@
     </w:p>
     <w:p/>
   </w:comment>
-  <w:comment w:id="18" w:author="Jason Serviss" w:date="2018-07-17T20:09:00Z" w:initials="JS">
+  <w:comment w:id="22" w:author="Olivia Imner" w:date="2018-07-26T18:35:00Z" w:initials="OI">
+    <w:p>
+      <w:pPr>
+        <w:pStyle w:val="Kommentarer"/>
+      </w:pPr>
+      <w:r>
+        <w:rPr>
+          <w:rStyle w:val="Kommentarsreferens"/>
+        </w:rPr>
+        <w:annotationRef/>
+      </w:r>
+      <w:r>
+        <w:t>Vad tycker du?</w:t>
+      </w:r>
+    </w:p>
+  </w:comment>
+  <w:comment w:id="25" w:author="Unknown Author" w:date="2018-07-25T12:33:00Z" w:initials="">
+    <w:p>
+      <w:r>
+        <w:rPr>
+          <w:rFonts w:asciiTheme="minorHAnsi" w:hAnsiTheme="minorHAnsi"/>
+          <w:sz w:val="20"/>
+        </w:rPr>
+        <w:t>An iterview of who</w:t>
+      </w:r>
+      <w:proofErr w:type="gramStart"/>
+      <w:r>
+        <w:rPr>
+          <w:rFonts w:asciiTheme="minorHAnsi" w:hAnsiTheme="minorHAnsi"/>
+          <w:sz w:val="20"/>
+        </w:rPr>
+        <w:t>?Fixed</w:t>
+      </w:r>
+      <w:proofErr w:type="gramEnd"/>
+    </w:p>
+  </w:comment>
+  <w:comment w:id="26" w:author="Unknown Author" w:date="2018-07-25T12:33:00Z" w:initials="">
+    <w:p>
+      <w:r>
+        <w:rPr>
+          <w:rFonts w:asciiTheme="minorHAnsi" w:hAnsiTheme="minorHAnsi"/>
+          <w:sz w:val="20"/>
+        </w:rPr>
+        <w:t xml:space="preserve">:-| NO. ”genom att göra en faktauppställning av modellernas faser och element var jämförbara och kunde motsvara varandra i fall detta var möjligt” Fixed </w:t>
+      </w:r>
+    </w:p>
+  </w:comment>
+  <w:comment w:id="27" w:author="Olivia Imner" w:date="2018-07-26T19:46:00Z" w:initials="OI">
+    <w:p>
+      <w:pPr>
+        <w:pStyle w:val="Kommentarer"/>
+      </w:pPr>
+      <w:r>
+        <w:rPr>
+          <w:rStyle w:val="Kommentarsreferens"/>
+        </w:rPr>
+        <w:annotationRef/>
+      </w:r>
+      <w:r>
+        <w:t>Medelpoäng istället?</w:t>
+      </w:r>
+    </w:p>
+  </w:comment>
+  <w:comment w:id="29" w:author="Olivia Imner" w:date="2018-07-24T07:00:00Z" w:initials="OI">
+    <w:p>
+      <w:pPr>
+        <w:pStyle w:val="Kommentarer"/>
+      </w:pPr>
+      <w:r>
+        <w:rPr>
+          <w:rStyle w:val="Kommentarsreferens"/>
+        </w:rPr>
+        <w:annotationRef/>
+      </w:r>
+      <w:r>
+        <w:t>Tycker du att jag ska ha med medelpoäng från figur 1b?</w:t>
+      </w:r>
+    </w:p>
+  </w:comment>
+  <w:comment w:id="28" w:author="Unknown Author" w:date="2018-07-25T12:33:00Z" w:initials="">
+    <w:p>
+      <w:r>
+        <w:rPr>
+          <w:rFonts w:asciiTheme="minorHAnsi" w:hAnsiTheme="minorHAnsi"/>
+          <w:sz w:val="20"/>
+        </w:rPr>
+        <w:t>You are still failing to draw results from figure 1b. LOOK AT THE FIGURE and WRITE what results you see there!fixed</w:t>
+      </w:r>
+    </w:p>
+  </w:comment>
+  <w:comment w:id="30" w:author="Olivia Imner" w:date="2018-07-24T07:12:00Z" w:initials="OI">
+    <w:p>
+      <w:pPr>
+        <w:pStyle w:val="Kommentarer"/>
+      </w:pPr>
+      <w:r>
+        <w:rPr>
+          <w:rStyle w:val="Kommentarsreferens"/>
+        </w:rPr>
+        <w:annotationRef/>
+      </w:r>
+      <w:r>
+        <w:t>Lägga till medelpoäng?</w:t>
+      </w:r>
+    </w:p>
+  </w:comment>
+  <w:comment w:id="31" w:author="Unknown Author" w:date="2018-07-24T08:43:00Z" w:initials="">
+    <w:p>
+      <w:r>
+        <w:rPr>
+          <w:rFonts w:asciiTheme="minorHAnsi" w:hAnsiTheme="minorHAnsi"/>
+          <w:sz w:val="20"/>
+        </w:rPr>
+        <w:t>Please stop doing this! This is the 3rd time I write this comment. You should not draw conclusions or summarize results based on what the next analysis you are going to do is. The result has its own value without the need for further analysis and it is this that you need to highlight. Fixed</w:t>
+      </w:r>
+    </w:p>
+  </w:comment>
+  <w:comment w:id="32" w:author="Olivia Imner" w:date="2018-07-28T07:41:00Z" w:initials="OI">
+    <w:p>
+      <w:pPr>
+        <w:pStyle w:val="Kommentarer"/>
+      </w:pPr>
+      <w:r>
+        <w:rPr>
+          <w:rStyle w:val="Kommentarsreferens"/>
+        </w:rPr>
+        <w:annotationRef/>
+      </w:r>
+      <w:r>
+        <w:t>Ska det vara såhär?</w:t>
+      </w:r>
+    </w:p>
+  </w:comment>
+  <w:comment w:id="33" w:author="Unknown Author" w:date="2018-07-24T08:27:00Z" w:initials="">
+    <w:p>
+      <w:r>
+        <w:rPr>
+          <w:rFonts w:asciiTheme="minorHAnsi" w:hAnsiTheme="minorHAnsi"/>
+          <w:sz w:val="20"/>
+        </w:rPr>
+        <w:t>It is great that this is included now but it is NOT enough information to describe the figure! Add another sentance or 2 before this sentance and describe the figure. Fixed</w:t>
+      </w:r>
+    </w:p>
+  </w:comment>
+  <w:comment w:id="34" w:author="Unknown Author" w:date="2018-07-24T08:27:00Z" w:initials="">
+    <w:p>
+      <w:r>
+        <w:rPr>
+          <w:rFonts w:asciiTheme="minorHAnsi" w:hAnsiTheme="minorHAnsi"/>
+          <w:sz w:val="20"/>
+        </w:rPr>
+        <w:t>”</w:t>
+      </w:r>
+      <w:proofErr w:type="gramStart"/>
+      <w:r>
+        <w:rPr>
+          <w:rFonts w:asciiTheme="minorHAnsi" w:hAnsiTheme="minorHAnsi"/>
+          <w:sz w:val="20"/>
+        </w:rPr>
+        <w:t>...evaluerade</w:t>
+      </w:r>
+      <w:proofErr w:type="gramEnd"/>
+      <w:r>
+        <w:rPr>
+          <w:rFonts w:asciiTheme="minorHAnsi" w:hAnsiTheme="minorHAnsi"/>
+          <w:sz w:val="20"/>
+        </w:rPr>
+        <w:t xml:space="preserve"> vi 4 of deras tidigare kurser som var </w:t>
+      </w:r>
+      <w:r>
+        <w:rPr>
+          <w:rFonts w:ascii="Calibri" w:eastAsia="Calibri" w:hAnsi="Calibri"/>
+          <w:color w:val="000000"/>
+          <w:sz w:val="20"/>
+        </w:rPr>
+        <w:t xml:space="preserve">nyligen </w:t>
+      </w:r>
+      <w:r>
+        <w:rPr>
+          <w:rFonts w:asciiTheme="minorHAnsi" w:hAnsiTheme="minorHAnsi"/>
+          <w:sz w:val="20"/>
+        </w:rPr>
+        <w:t>designade under året 2017 (put course names here)”FIxed</w:t>
+      </w:r>
+    </w:p>
+  </w:comment>
+  <w:comment w:id="35" w:author="Unknown Author" w:date="2018-07-24T07:50:00Z" w:initials="">
+    <w:p>
+      <w:r>
+        <w:rPr>
+          <w:rFonts w:asciiTheme="minorHAnsi" w:hAnsiTheme="minorHAnsi"/>
+          <w:sz w:val="20"/>
+        </w:rPr>
+        <w:t>”Först sammanfattade vi DIM’s faser och element (Bilaga 3) för att sedan sammanställa påstående (</w:t>
+      </w:r>
+      <w:proofErr w:type="gramStart"/>
+      <w:r>
+        <w:rPr>
+          <w:rFonts w:asciiTheme="minorHAnsi" w:hAnsiTheme="minorHAnsi"/>
+          <w:sz w:val="20"/>
+        </w:rPr>
+        <w:t>Bilaga ?</w:t>
+      </w:r>
+      <w:proofErr w:type="gramEnd"/>
+      <w:r>
+        <w:rPr>
+          <w:rFonts w:asciiTheme="minorHAnsi" w:hAnsiTheme="minorHAnsi"/>
+          <w:sz w:val="20"/>
+        </w:rPr>
+        <w:t xml:space="preserve">) som motsvarade modellens innehåll, för att därefter...” </w:t>
+      </w:r>
+      <w:r>
+        <w:rPr>
+          <w:rFonts w:asciiTheme="minorHAnsi" w:hAnsiTheme="minorHAnsi"/>
+          <w:color w:val="FF0000"/>
+          <w:sz w:val="20"/>
+        </w:rPr>
+        <w:t>DIM faser är bilaga 1 då och Bilaga 3 är påståendena</w:t>
+      </w:r>
+      <w:r>
+        <w:rPr>
+          <w:rFonts w:asciiTheme="minorHAnsi" w:hAnsiTheme="minorHAnsi"/>
+          <w:sz w:val="20"/>
+        </w:rPr>
+        <w:t xml:space="preserve"> </w:t>
+      </w:r>
+    </w:p>
+  </w:comment>
+  <w:comment w:id="36" w:author="Unknown Author" w:date="2018-07-24T08:27:00Z" w:initials="">
+    <w:p>
+      <w:r>
+        <w:rPr>
+          <w:rFonts w:asciiTheme="minorHAnsi" w:hAnsiTheme="minorHAnsi"/>
+          <w:sz w:val="20"/>
+        </w:rPr>
+        <w:t>Completley revise this sentance. You are getting ready to present figure 2b and you need to prepare the reader for the results by explaining what you did and why you did it. Fixed</w:t>
+      </w:r>
+    </w:p>
+  </w:comment>
+  <w:comment w:id="37" w:author="Unknown Author" w:date="2018-07-25T13:19:00Z" w:initials="">
+    <w:p>
+      <w:r>
+        <w:rPr>
+          <w:rFonts w:asciiTheme="minorHAnsi" w:hAnsiTheme="minorHAnsi"/>
+          <w:sz w:val="20"/>
+        </w:rPr>
+        <w:t xml:space="preserve">All of the other elements had a relativley high score so it is better that you contrast with the others as a group instead of just one of them. </w:t>
+      </w:r>
+    </w:p>
+  </w:comment>
+  <w:comment w:id="38" w:author="Unknown Author" w:date="2018-07-24T08:27:00Z" w:initials="">
+    <w:p>
+      <w:r>
+        <w:rPr>
+          <w:rFonts w:asciiTheme="minorHAnsi" w:hAnsiTheme="minorHAnsi"/>
+          <w:sz w:val="20"/>
+        </w:rPr>
+        <w:t>Compared to what? Fixed</w:t>
+      </w:r>
+    </w:p>
+  </w:comment>
+  <w:comment w:id="39" w:author="Unknown Author" w:date="2018-07-24T08:35:00Z" w:initials="">
+    <w:p>
+      <w:r>
+        <w:rPr>
+          <w:rFonts w:asciiTheme="minorHAnsi" w:hAnsiTheme="minorHAnsi"/>
+          <w:sz w:val="20"/>
+        </w:rPr>
+        <w:t>Here it would be better to say something along the lines of: ”</w:t>
+      </w:r>
+      <w:r>
+        <w:rPr>
+          <w:rFonts w:asciiTheme="minorHAnsi" w:hAnsiTheme="minorHAnsi"/>
+          <w:i/>
+          <w:iCs/>
+          <w:sz w:val="20"/>
+        </w:rPr>
+        <w:t>Bedömning och Utvärderings</w:t>
+      </w:r>
+      <w:r>
+        <w:rPr>
+          <w:rFonts w:asciiTheme="minorHAnsi" w:hAnsiTheme="minorHAnsi"/>
+          <w:sz w:val="20"/>
+        </w:rPr>
+        <w:t xml:space="preserve"> fasen fick den lägsta medel poängen jämfört med alla DIM faser. Båda element som är inkluderade i </w:t>
+      </w:r>
+      <w:proofErr w:type="gramStart"/>
+      <w:r>
+        <w:rPr>
+          <w:rFonts w:asciiTheme="minorHAnsi" w:hAnsiTheme="minorHAnsi"/>
+          <w:sz w:val="20"/>
+        </w:rPr>
+        <w:t>fasen,  Validering</w:t>
+      </w:r>
+      <w:proofErr w:type="gramEnd"/>
+      <w:r>
+        <w:rPr>
+          <w:rFonts w:asciiTheme="minorHAnsi" w:hAnsiTheme="minorHAnsi"/>
+          <w:sz w:val="20"/>
+        </w:rPr>
+        <w:t xml:space="preserve"> element och Sammanfattning e</w:t>
+      </w:r>
+      <w:bookmarkStart w:id="40" w:name="_GoBack"/>
+      <w:bookmarkEnd w:id="40"/>
+      <w:r>
+        <w:rPr>
+          <w:rFonts w:asciiTheme="minorHAnsi" w:hAnsiTheme="minorHAnsi"/>
+          <w:sz w:val="20"/>
+        </w:rPr>
+        <w:t>lement,  visade en konsekvent låg medel resultalt på 1.5 respektiv 2.” Fixed</w:t>
+      </w:r>
+    </w:p>
+  </w:comment>
+  <w:comment w:id="41" w:author="Unknown Author" w:date="2018-07-24T08:37:00Z" w:initials="">
+    <w:p>
+      <w:r>
+        <w:rPr>
+          <w:rFonts w:asciiTheme="minorHAnsi" w:hAnsiTheme="minorHAnsi"/>
+          <w:sz w:val="20"/>
+        </w:rPr>
+        <w:t>The conclusion should be similar to waht we already wrote in the last paragraph of the introduction, i.e. ”I sin helhet ger resultatet från denna analys en tydlig karta över vilken del av kursen som skulle kunna förbättras enligt DIM.” Fixed</w:t>
+      </w:r>
+    </w:p>
+  </w:comment>
+  <w:comment w:id="42" w:author="Olivia Imner" w:date="2018-07-15T18:13:00Z" w:initials="OI">
     <w:p>
       <w:r>
         <w:rPr>
@@ -9950,18 +10309,18 @@
           <w:szCs w:val="24"/>
           <w:lang w:val="en-US" w:bidi="en-US"/>
         </w:rPr>
-        <w:t>By who? HUR SKA JAG LÄGGA TILL ATT JAG GJORDE DET SJÄLV? Leave this for now</w:t>
+        <w:t>Each individual and specific result from figure 1a should be presented. Once this is done, the results for figure 1a should be summarized, ideally in one sentance. Then you start a new paragraph and do the same thing, i.e. specific individula results followed by a summary, for figure 1b. Do this for all the figures in the results section.</w:t>
       </w:r>
     </w:p>
   </w:comment>
-  <w:comment w:id="21" w:author="Unknown Author" w:date="2018-07-25T12:33:00Z" w:initials="">
+  <w:comment w:id="43" w:author="Unknown Author" w:date="2018-07-25T15:56:00Z" w:initials="">
     <w:p>
       <w:r>
         <w:rPr>
           <w:rFonts w:asciiTheme="minorHAnsi" w:hAnsiTheme="minorHAnsi"/>
           <w:sz w:val="20"/>
         </w:rPr>
-        <w:t>An iterview of who</w:t>
+        <w:t xml:space="preserve">Remind </w:t>
       </w:r>
       <w:proofErr w:type="gramStart"/>
       <w:r>
@@ -9969,153 +10328,42 @@
           <w:rFonts w:asciiTheme="minorHAnsi" w:hAnsiTheme="minorHAnsi"/>
           <w:sz w:val="20"/>
         </w:rPr>
-        <w:t>?Fixed</w:t>
+        <w:t>me</w:t>
       </w:r>
       <w:proofErr w:type="gramEnd"/>
-    </w:p>
-  </w:comment>
-  <w:comment w:id="22" w:author="Unknown Author" w:date="2018-07-25T12:33:00Z" w:initials="">
-    <w:p>
       <w:r>
         <w:rPr>
           <w:rFonts w:asciiTheme="minorHAnsi" w:hAnsiTheme="minorHAnsi"/>
           <w:sz w:val="20"/>
         </w:rPr>
-        <w:t xml:space="preserve">:-| NO. ”genom att göra en faktauppställning av modellernas faser och element var jämförbara och kunde motsvara varandra i fall detta var möjligt” Fixed </w:t>
+        <w:t xml:space="preserve"> toa so they are in the same order as the elements on the x axis.</w:t>
       </w:r>
     </w:p>
   </w:comment>
-  <w:comment w:id="24" w:author="Olivia Imner" w:date="2018-07-24T07:00:00Z" w:initials="OI">
-    <w:p>
-      <w:pPr>
-        <w:pStyle w:val="Kommentarer"/>
-      </w:pPr>
-      <w:r>
-        <w:rPr>
-          <w:rStyle w:val="Kommentarsreferens"/>
-        </w:rPr>
-        <w:annotationRef/>
-      </w:r>
-      <w:r>
-        <w:t>Tycker du att jag ska ha med medelpoäng från figur 1b?</w:t>
-      </w:r>
-    </w:p>
-  </w:comment>
-  <w:comment w:id="23" w:author="Unknown Author" w:date="2018-07-25T12:33:00Z" w:initials="">
+  <w:comment w:id="45" w:author="Unknown Author" w:date="2018-07-25T13:28:00Z" w:initials="">
     <w:p>
       <w:r>
         <w:rPr>
           <w:rFonts w:asciiTheme="minorHAnsi" w:hAnsiTheme="minorHAnsi"/>
           <w:sz w:val="20"/>
         </w:rPr>
-        <w:t>You are still failing to draw results from figure 1b. LOOK AT THE FIGURE and WRITE what results you see there!fixed</w:t>
+        <w:t>I would start this paragraph with saying WHY you looked at this. Again, first WHY then WHAT/HOW. Fixed</w:t>
       </w:r>
     </w:p>
   </w:comment>
-  <w:comment w:id="25" w:author="Olivia Imner" w:date="2018-07-24T07:12:00Z" w:initials="OI">
-    <w:p>
-      <w:pPr>
-        <w:pStyle w:val="Kommentarer"/>
-      </w:pPr>
-      <w:r>
-        <w:rPr>
-          <w:rStyle w:val="Kommentarsreferens"/>
-        </w:rPr>
-        <w:annotationRef/>
-      </w:r>
-      <w:r>
-        <w:t>Lägga till medelpoäng?</w:t>
-      </w:r>
-    </w:p>
-  </w:comment>
-  <w:comment w:id="26" w:author="Unknown Author" w:date="2018-07-24T08:43:00Z" w:initials="">
-    <w:p>
+  <w:comment w:id="46" w:author="Unknown Author" w:date="2018-07-26T17:45:00Z" w:initials="">
+    <w:p>
+      <w:pPr>
+        <w:rPr>
+          <w:color w:val="FF0000"/>
+        </w:rPr>
+      </w:pPr>
       <w:r>
         <w:rPr>
           <w:rFonts w:asciiTheme="minorHAnsi" w:hAnsiTheme="minorHAnsi"/>
           <w:sz w:val="20"/>
         </w:rPr>
-        <w:t>Please stop doing this! This is the 3rd time I write this comment. You should not draw conclusions or summarize results based on what the next analysis you are going to do is. The result has its own value without the need for further analysis and it is this that you need to highlight. Fixed</w:t>
-      </w:r>
-    </w:p>
-  </w:comment>
-  <w:comment w:id="28" w:author="Unknown Author" w:date="2018-07-24T08:27:00Z" w:initials="">
-    <w:p>
-      <w:r>
-        <w:rPr>
-          <w:rFonts w:asciiTheme="minorHAnsi" w:hAnsiTheme="minorHAnsi"/>
-          <w:sz w:val="20"/>
-        </w:rPr>
-        <w:t>It is great that this is included now but it is NOT enough information to describe the figure! Add another sentance or 2 before this sentance and describe the figure. Fixed</w:t>
-      </w:r>
-    </w:p>
-  </w:comment>
-  <w:comment w:id="29" w:author="Unknown Author" w:date="2018-07-24T08:27:00Z" w:initials="">
-    <w:p>
-      <w:r>
-        <w:rPr>
-          <w:rFonts w:asciiTheme="minorHAnsi" w:hAnsiTheme="minorHAnsi"/>
-          <w:sz w:val="20"/>
-        </w:rPr>
-        <w:t>”</w:t>
-      </w:r>
-      <w:proofErr w:type="gramStart"/>
-      <w:r>
-        <w:rPr>
-          <w:rFonts w:asciiTheme="minorHAnsi" w:hAnsiTheme="minorHAnsi"/>
-          <w:sz w:val="20"/>
-        </w:rPr>
-        <w:t>...evaluerade</w:t>
-      </w:r>
-      <w:proofErr w:type="gramEnd"/>
-      <w:r>
-        <w:rPr>
-          <w:rFonts w:asciiTheme="minorHAnsi" w:hAnsiTheme="minorHAnsi"/>
-          <w:sz w:val="20"/>
-        </w:rPr>
-        <w:t xml:space="preserve"> vi 4 of deras tidigare kurser som var </w:t>
-      </w:r>
-      <w:r>
-        <w:rPr>
-          <w:rFonts w:ascii="Calibri" w:eastAsia="Calibri" w:hAnsi="Calibri"/>
-          <w:color w:val="000000"/>
-          <w:sz w:val="20"/>
-        </w:rPr>
-        <w:t xml:space="preserve">nyligen </w:t>
-      </w:r>
-      <w:r>
-        <w:rPr>
-          <w:rFonts w:asciiTheme="minorHAnsi" w:hAnsiTheme="minorHAnsi"/>
-          <w:sz w:val="20"/>
-        </w:rPr>
-        <w:t>designade under året 2017 (put course names here)”FIxed</w:t>
-      </w:r>
-    </w:p>
-  </w:comment>
-  <w:comment w:id="30" w:author="Unknown Author" w:date="2018-07-24T07:50:00Z" w:initials="">
-    <w:p>
-      <w:r>
-        <w:rPr>
-          <w:rFonts w:asciiTheme="minorHAnsi" w:hAnsiTheme="minorHAnsi"/>
-          <w:sz w:val="20"/>
-        </w:rPr>
-        <w:t>”Först sammanfattade vi DIM’s faser och element (Bilaga 3) för att sedan sammanställa påstående (</w:t>
-      </w:r>
-      <w:proofErr w:type="gramStart"/>
-      <w:r>
-        <w:rPr>
-          <w:rFonts w:asciiTheme="minorHAnsi" w:hAnsiTheme="minorHAnsi"/>
-          <w:sz w:val="20"/>
-        </w:rPr>
-        <w:t>Bilaga ?</w:t>
-      </w:r>
-      <w:proofErr w:type="gramEnd"/>
-      <w:r>
-        <w:rPr>
-          <w:rFonts w:asciiTheme="minorHAnsi" w:hAnsiTheme="minorHAnsi"/>
-          <w:sz w:val="20"/>
-        </w:rPr>
-        <w:t xml:space="preserve">) som motsvarade modellens innehåll, för att därefter...” </w:t>
+        <w:t xml:space="preserve">This is not the correct conclusion. First of all, how does this information tell Grade how they can ”förbättra med att använda DIM”? The results show that independant of course topic or EIF requirements, Grades pedagogic standard, according to DIM, shows equal room for improvment. You need to rethink what the information in this analysis is telling you and revise all sentances including this type of information. </w:t>
       </w:r>
       <w:r>
         <w:rPr>
@@ -10123,178 +10371,22 @@
           <w:color w:val="FF0000"/>
           <w:sz w:val="20"/>
         </w:rPr>
-        <w:t>DIM faser är bilaga 1 då och Bilaga 3 är påståendena</w:t>
-      </w:r>
+        <w:t xml:space="preserve">Är det en konstig mening? </w:t>
+      </w:r>
+    </w:p>
+  </w:comment>
+  <w:comment w:id="58" w:author="Unknown Author" w:date="2018-07-18T15:43:00Z" w:initials="">
+    <w:p>
       <w:r>
         <w:rPr>
           <w:rFonts w:asciiTheme="minorHAnsi" w:hAnsiTheme="minorHAnsi"/>
           <w:sz w:val="20"/>
         </w:rPr>
-        <w:t xml:space="preserve"> </w:t>
+        <w:t>Description of table needs to be more detailed.</w:t>
       </w:r>
     </w:p>
   </w:comment>
-  <w:comment w:id="31" w:author="Unknown Author" w:date="2018-07-24T08:27:00Z" w:initials="">
-    <w:p>
-      <w:r>
-        <w:rPr>
-          <w:rFonts w:asciiTheme="minorHAnsi" w:hAnsiTheme="minorHAnsi"/>
-          <w:sz w:val="20"/>
-        </w:rPr>
-        <w:t>Completley revise this sentance. You are getting ready to present figure 2b and you need to prepare the reader for the results by explaining what you did and why you did it. Fixed</w:t>
-      </w:r>
-    </w:p>
-  </w:comment>
-  <w:comment w:id="32" w:author="Unknown Author" w:date="2018-07-25T13:19:00Z" w:initials="">
-    <w:p>
-      <w:r>
-        <w:rPr>
-          <w:rFonts w:asciiTheme="minorHAnsi" w:hAnsiTheme="minorHAnsi"/>
-          <w:sz w:val="20"/>
-        </w:rPr>
-        <w:t xml:space="preserve">All of the other elements had a relativley high score so it is better that you contrast with the others as a group instead of just one of them. </w:t>
-      </w:r>
-    </w:p>
-  </w:comment>
-  <w:comment w:id="33" w:author="Unknown Author" w:date="2018-07-24T08:27:00Z" w:initials="">
-    <w:p>
-      <w:r>
-        <w:rPr>
-          <w:rFonts w:asciiTheme="minorHAnsi" w:hAnsiTheme="minorHAnsi"/>
-          <w:sz w:val="20"/>
-        </w:rPr>
-        <w:t>Compared to what? Fixed</w:t>
-      </w:r>
-    </w:p>
-  </w:comment>
-  <w:comment w:id="34" w:author="Unknown Author" w:date="2018-07-24T08:35:00Z" w:initials="">
-    <w:p>
-      <w:r>
-        <w:rPr>
-          <w:rFonts w:asciiTheme="minorHAnsi" w:hAnsiTheme="minorHAnsi"/>
-          <w:sz w:val="20"/>
-        </w:rPr>
-        <w:t>Here it would be better to say something along the lines of: ”</w:t>
-      </w:r>
-      <w:r>
-        <w:rPr>
-          <w:rFonts w:asciiTheme="minorHAnsi" w:hAnsiTheme="minorHAnsi"/>
-          <w:i/>
-          <w:iCs/>
-          <w:sz w:val="20"/>
-        </w:rPr>
-        <w:t>Bedömning och Utvärderings</w:t>
-      </w:r>
-      <w:r>
-        <w:rPr>
-          <w:rFonts w:asciiTheme="minorHAnsi" w:hAnsiTheme="minorHAnsi"/>
-          <w:sz w:val="20"/>
-        </w:rPr>
-        <w:t xml:space="preserve"> fasen fick den lägsta medel poängen jämfört med alla DIM faser. Båda element som är inkluderade i </w:t>
-      </w:r>
-      <w:proofErr w:type="gramStart"/>
-      <w:r>
-        <w:rPr>
-          <w:rFonts w:asciiTheme="minorHAnsi" w:hAnsiTheme="minorHAnsi"/>
-          <w:sz w:val="20"/>
-        </w:rPr>
-        <w:t>fasen,  Validering</w:t>
-      </w:r>
-      <w:proofErr w:type="gramEnd"/>
-      <w:r>
-        <w:rPr>
-          <w:rFonts w:asciiTheme="minorHAnsi" w:hAnsiTheme="minorHAnsi"/>
-          <w:sz w:val="20"/>
-        </w:rPr>
-        <w:t xml:space="preserve"> element och Sammanfattning element,  visade en konsekvent låg medel resultalt på 1.5 respektiv 2.” Fixed</w:t>
-      </w:r>
-    </w:p>
-  </w:comment>
-  <w:comment w:id="35" w:author="Unknown Author" w:date="2018-07-24T08:37:00Z" w:initials="">
-    <w:p>
-      <w:r>
-        <w:rPr>
-          <w:rFonts w:asciiTheme="minorHAnsi" w:hAnsiTheme="minorHAnsi"/>
-          <w:sz w:val="20"/>
-        </w:rPr>
-        <w:t>The conclusion should be similar to waht we already wrote in the last paragraph of the introduction, i.e. ”I sin helhet ger resultatet från denna analys en tydlig karta över vilken del av kursen som skulle kunna förbättras enligt DIM.” Fixed</w:t>
-      </w:r>
-    </w:p>
-  </w:comment>
-  <w:comment w:id="36" w:author="Olivia Imner" w:date="2018-07-15T18:13:00Z" w:initials="OI">
-    <w:p>
-      <w:r>
-        <w:rPr>
-          <w:rFonts w:ascii="Liberation Serif" w:eastAsia="Tahoma" w:hAnsi="Liberation Serif" w:cs="Tahoma"/>
-          <w:sz w:val="24"/>
-          <w:szCs w:val="24"/>
-          <w:lang w:val="en-US" w:bidi="en-US"/>
-        </w:rPr>
-        <w:t>Each individual and specific result from figure 1a should be presented. Once this is done, the results for figure 1a should be summarized, ideally in one sentance. Then you start a new paragraph and do the same thing, i.e. specific individula results followed by a summary, for figure 1b. Do this for all the figures in the results section.</w:t>
-      </w:r>
-    </w:p>
-  </w:comment>
-  <w:comment w:id="37" w:author="Unknown Author" w:date="2018-07-18T17:47:00Z" w:initials="">
-    <w:p>
-      <w:r>
-        <w:rPr>
-          <w:rFonts w:asciiTheme="minorHAnsi" w:hAnsiTheme="minorHAnsi"/>
-          <w:sz w:val="20"/>
-        </w:rPr>
-        <w:t xml:space="preserve">Remind </w:t>
-      </w:r>
-      <w:proofErr w:type="gramStart"/>
-      <w:r>
-        <w:rPr>
-          <w:rFonts w:asciiTheme="minorHAnsi" w:hAnsiTheme="minorHAnsi"/>
-          <w:sz w:val="20"/>
-        </w:rPr>
-        <w:t>me</w:t>
-      </w:r>
-      <w:proofErr w:type="gramEnd"/>
-      <w:r>
-        <w:rPr>
-          <w:rFonts w:asciiTheme="minorHAnsi" w:hAnsiTheme="minorHAnsi"/>
-          <w:sz w:val="20"/>
-        </w:rPr>
-        <w:t xml:space="preserve"> to change the order of the phases in the legend of figure 1b so they are in the same order as the elements on the x axis.</w:t>
-      </w:r>
-    </w:p>
-  </w:comment>
-  <w:comment w:id="39" w:author="Unknown Author" w:date="2018-07-25T13:28:00Z" w:initials="">
-    <w:p>
-      <w:r>
-        <w:rPr>
-          <w:rFonts w:asciiTheme="minorHAnsi" w:hAnsiTheme="minorHAnsi"/>
-          <w:sz w:val="20"/>
-        </w:rPr>
-        <w:t>I would start this paragraph with saying WHY you looked at this. Again, first WHY then WHAT/HOW. Fixed</w:t>
-      </w:r>
-    </w:p>
-  </w:comment>
-  <w:comment w:id="40" w:author="Unknown Author" w:date="2018-07-18T17:57:00Z" w:initials="">
-    <w:p>
-      <w:r>
-        <w:rPr>
-          <w:rFonts w:asciiTheme="minorHAnsi" w:hAnsiTheme="minorHAnsi"/>
-          <w:sz w:val="20"/>
-        </w:rPr>
-        <w:t xml:space="preserve">This is not the correct conclusion. First of all, how does this information tell Grade how they can ”förbättra med att använda DIM”? The results show that independant of course topic or EIF requirements, Grades pedagogic standard, according to DIM, shows equal room for improvment. You need to rethink what the information in this analysis is telling you and revise all sentances including this type of information </w:t>
-      </w:r>
-    </w:p>
-  </w:comment>
-  <w:comment w:id="52" w:author="Unknown Author" w:date="2018-07-18T15:43:00Z" w:initials="">
-    <w:p>
-      <w:r>
-        <w:rPr>
-          <w:rFonts w:asciiTheme="minorHAnsi" w:hAnsiTheme="minorHAnsi"/>
-          <w:sz w:val="20"/>
-        </w:rPr>
-        <w:t>Description of table needs to be more detailed.</w:t>
-      </w:r>
-    </w:p>
-  </w:comment>
-  <w:comment w:id="54" w:author="Olivia Imner" w:date="2018-07-25T07:47:00Z" w:initials="OI">
+  <w:comment w:id="60" w:author="Olivia Imner" w:date="2018-07-25T07:47:00Z" w:initials="OI">
     <w:p>
       <w:pPr>
         <w:rPr>
@@ -10350,7 +10442,7 @@
       </w:pPr>
     </w:p>
   </w:comment>
-  <w:comment w:id="56" w:author="Unknown Author" w:date="2018-07-24T10:00:00Z" w:initials="">
+  <w:comment w:id="62" w:author="Unknown Author" w:date="2018-07-24T10:00:00Z" w:initials="">
     <w:p>
       <w:r>
         <w:rPr>
@@ -10361,7 +10453,7 @@
       </w:r>
     </w:p>
   </w:comment>
-  <w:comment w:id="55" w:author="Olivia Imner" w:date="2018-07-25T08:06:00Z" w:initials="OI">
+  <w:comment w:id="61" w:author="Olivia Imner" w:date="2018-07-25T08:06:00Z" w:initials="OI">
     <w:p>
       <w:pPr>
         <w:pStyle w:val="Kommentarer"/>
@@ -10461,7 +10553,7 @@
           <w:rPr>
             <w:noProof/>
           </w:rPr>
-          <w:t>14</w:t>
+          <w:t>12</w:t>
         </w:r>
         <w:r>
           <w:fldChar w:fldCharType="end"/>
@@ -16012,7 +16104,7 @@
 </file>
 
 <file path=customXml/itemProps1.xml><?xml version="1.0" encoding="utf-8"?>
-<ds:datastoreItem xmlns:ds="http://schemas.openxmlformats.org/officeDocument/2006/customXml" ds:itemID="{520463C9-A69C-9C47-A158-A5469E15D869}">
+<ds:datastoreItem xmlns:ds="http://schemas.openxmlformats.org/officeDocument/2006/customXml" ds:itemID="{2F82186E-15CE-224E-AAF1-38FD0F722CE4}">
   <ds:schemaRefs>
     <ds:schemaRef ds:uri="http://schemas.openxmlformats.org/officeDocument/2006/bibliography"/>
   </ds:schemaRefs>

</xml_diff>

<commit_message>
Writing the begining of discussion
</commit_message>
<xml_diff>
--- a/Thesis/workingProgress.docx
+++ b/Thesis/workingProgress.docx
@@ -1525,13 +1525,8 @@
         <w:spacing w:line="480" w:lineRule="auto"/>
       </w:pPr>
       <w:r>
-        <w:t xml:space="preserve">I takt med att ökad användning av e-lärande har forskning av pedagogiska modeller anpassade för e-kurser utvecklats och börjats användas ofta hos EIF som en plattform för att bygga kurspedagogik på. Att arbeta från en pedagogisk modell, speciellt designad för e-lärande erbjuder en stark ram för vidare utveckla e-kurser enligt det behov i det företag som kursen är utformad för. Dessutom ger det specifika mål som i efterhand kan utvärderas effektivt av det kursdesignade företaget för att kunna ge konkret information om kvalitén på den levererade produkten. I denna studie har vi </w:t>
-      </w:r>
-      <w:proofErr w:type="gramStart"/>
-      <w:r>
-        <w:t>..</w:t>
-      </w:r>
-      <w:proofErr w:type="gramEnd"/>
+        <w:t>I takt med att ökad användning av e-lärande har forskning av pedagogiska modeller anpassade för e-kurser utvecklats och börjats användas ofta hos EIF som en plattform för att bygga kurspedagogik på. Att arbeta från en pedagogisk modell, speciellt designad för e-lärande erbjuder en stark ram för vidare utveckla e-kurser enligt det behov i det företag som kursen är utformad för. Dessutom ger det specifika mål som i efterhand kan utvärderas effektivt av det kursdesignade företaget för att kunna ge konkret information om kvalitén på den levererade produkten. I denna studie har vi ..</w:t>
+      </w:r>
     </w:p>
     <w:p>
       <w:pPr>
@@ -2647,13 +2642,7 @@
         <w:rPr>
           <w:szCs w:val="22"/>
         </w:rPr>
-        <w:t xml:space="preserve">.  </w:t>
-      </w:r>
-      <w:r>
-        <w:rPr>
-          <w:szCs w:val="22"/>
-        </w:rPr>
-        <w:t xml:space="preserve"> </w:t>
+        <w:t xml:space="preserve">. </w:t>
       </w:r>
       <w:r>
         <w:rPr>
@@ -3434,7 +3423,23 @@
         <w:rPr>
           <w:szCs w:val="22"/>
         </w:rPr>
-        <w:t xml:space="preserve">som vanligtvis används inom e-lärande. För att utvärdera detta jämförde vi Grades nuvarande pedagogiska strategi med en representativ modell (DIM, KLM, ATM) från vart och ett av de tre pedagogiska perspektiven. Resultatet visade att det associativa perspektivet är lämpligast att representera Grades aktuella pedagogiska strategi och att DIM hade en bättre prestation jämfört med de två andra perspektivens respektive modeller.  DIM resultaten tyder på att den modell skulle representera en logisk utgångspunkt för att fortsätta undersöka vilka modeller som skulle kunna implementeras i framtiden på Grade. Ytterligare analyserade vi hur väl fyra av Grades tidigare kurser följer riktlinjer för DIM och hittade varierande resultat beroende på vilket modell fas som evaluerades. Resultatet visar att Prestations fasen hade den högsta prestandan i de utvärderade kurserna, samtidigt som Bedömning och Utvärderings fasen visar mest möjligheter att kunna förbättras. I sin helhet ger resultatet från denna analys en tydlig karta över vilken del av kursen som skulle kunna förbättras enligt DIM. </w:t>
+        <w:t>som vanligtvis används inom e-lärande. För att utvärdera detta jämförde vi Grades nuvarande pedagogiska strategi med en representativ modell (DIM, KLM, ATM) från vart och ett av de tre pedagogiska perspektiven. Resultatet visade att det associativa perspektivet är lämpligast att representera Grades aktuella pedagogiska strategi och att DIM hade en bättre prestation jämfört med de två andra perspektivens respektive modeller.  DIM resultaten tyder på att den modell skulle representera en logisk utgångspunkt för att fortsätta undersöka vilka modeller som skulle kunna implementeras i framtiden på Grade. Ytterligare analyserade vi hur väl fyra av Grades tidigare kurser följer riktlinjer för DIM och hittade varierande resultat beroende på vilket modell fas som evaluerades. Resultatet visar att Prestations fasen hade den högsta prestandan i de utvärderade kurserna, samtidigt som Bedömning och Utvärderings fasen visar mest möjligheter att kunna förbättras. I sin helhet ger resultatet från denna analys en tydlig karta över vilken del av kursen som skulle kunna förbättras enligt DIM</w:t>
+      </w:r>
+      <w:commentRangeStart w:id="9"/>
+      <w:r>
+        <w:rPr>
+          <w:szCs w:val="22"/>
+        </w:rPr>
+        <w:t xml:space="preserve">. </w:t>
+      </w:r>
+      <w:commentRangeEnd w:id="9"/>
+      <w:r>
+        <w:rPr>
+          <w:rStyle w:val="Kommentarsreferens"/>
+          <w:rFonts w:eastAsiaTheme="minorHAnsi" w:cstheme="minorBidi"/>
+          <w:lang w:eastAsia="en-US"/>
+        </w:rPr>
+        <w:commentReference w:id="9"/>
       </w:r>
     </w:p>
     <w:p>
@@ -3453,14 +3458,14 @@
       <w:pPr>
         <w:pStyle w:val="Heading11"/>
       </w:pPr>
-      <w:bookmarkStart w:id="9" w:name="_Toc391456181"/>
-      <w:bookmarkStart w:id="10" w:name="_Toc394248555"/>
-      <w:bookmarkEnd w:id="9"/>
+      <w:bookmarkStart w:id="10" w:name="_Toc391456181"/>
+      <w:bookmarkStart w:id="11" w:name="_Toc394248555"/>
+      <w:bookmarkEnd w:id="10"/>
       <w:r>
         <w:lastRenderedPageBreak/>
         <w:t>Metod</w:t>
       </w:r>
-      <w:bookmarkEnd w:id="10"/>
+      <w:bookmarkEnd w:id="11"/>
     </w:p>
     <w:p>
       <w:pPr>
@@ -3470,13 +3475,13 @@
           <w:numId w:val="0"/>
         </w:numPr>
       </w:pPr>
-      <w:bookmarkStart w:id="11" w:name="_Toc391456182"/>
-      <w:bookmarkStart w:id="12" w:name="_Toc394248556"/>
-      <w:bookmarkEnd w:id="11"/>
+      <w:bookmarkStart w:id="12" w:name="_Toc391456182"/>
+      <w:bookmarkStart w:id="13" w:name="_Toc394248556"/>
+      <w:bookmarkEnd w:id="12"/>
       <w:r>
         <w:t>Intervjun</w:t>
       </w:r>
-      <w:bookmarkEnd w:id="12"/>
+      <w:bookmarkEnd w:id="13"/>
     </w:p>
     <w:p>
       <w:pPr>
@@ -3553,7 +3558,7 @@
       <w:r>
         <w:t xml:space="preserve">var att sammanfatta alla </w:t>
       </w:r>
-      <w:commentRangeStart w:id="13"/>
+      <w:commentRangeStart w:id="14"/>
       <w:r>
         <w:t>m</w:t>
       </w:r>
@@ -3569,12 +3574,12 @@
       <w:r>
         <w:t xml:space="preserve">element </w:t>
       </w:r>
-      <w:commentRangeEnd w:id="13"/>
+      <w:commentRangeEnd w:id="14"/>
       <w:r>
         <w:rPr>
           <w:rStyle w:val="Kommentarsreferens"/>
         </w:rPr>
-        <w:commentReference w:id="13"/>
+        <w:commentReference w:id="14"/>
       </w:r>
       <w:r>
         <w:t xml:space="preserve">på ett jämförbart sätt där de motsvara varandra i en så stor utsträckning som möjligt. Genom att använda </w:t>
@@ -3634,7 +3639,7 @@
       <w:r>
         <w:t>.</w:t>
       </w:r>
-      <w:ins w:id="14" w:author="Jason Serviss" w:date="2018-09-11T17:52:00Z">
+      <w:ins w:id="15" w:author="Jason Serviss" w:date="2018-09-11T17:52:00Z">
         <w:r>
           <w:t xml:space="preserve"> </w:t>
         </w:r>
@@ -3660,16 +3665,16 @@
       <w:r>
         <w:t xml:space="preserve">resulterade i ett ojämnt antal modellspecifika frågor per element. </w:t>
       </w:r>
-      <w:commentRangeStart w:id="15"/>
+      <w:commentRangeStart w:id="16"/>
       <w:r>
         <w:t>.</w:t>
       </w:r>
-      <w:commentRangeEnd w:id="15"/>
+      <w:commentRangeEnd w:id="16"/>
       <w:r>
         <w:rPr>
           <w:rStyle w:val="Kommentarsreferens"/>
         </w:rPr>
-        <w:commentReference w:id="15"/>
+        <w:commentReference w:id="16"/>
       </w:r>
       <w:r>
         <w:t xml:space="preserve"> </w:t>
@@ -3730,13 +3735,13 @@
           <w:numId w:val="0"/>
         </w:numPr>
       </w:pPr>
-      <w:bookmarkStart w:id="16" w:name="_Toc391456183"/>
-      <w:bookmarkStart w:id="17" w:name="_Toc394248557"/>
+      <w:bookmarkStart w:id="17" w:name="_Toc391456183"/>
+      <w:bookmarkStart w:id="18" w:name="_Toc394248557"/>
       <w:r>
         <w:t>Utvärdering</w:t>
       </w:r>
-      <w:bookmarkEnd w:id="16"/>
       <w:bookmarkEnd w:id="17"/>
+      <w:bookmarkEnd w:id="18"/>
       <w:r>
         <w:t xml:space="preserve"> </w:t>
       </w:r>
@@ -4042,16 +4047,16 @@
       <w:pPr>
         <w:pStyle w:val="Heading11"/>
       </w:pPr>
-      <w:bookmarkStart w:id="18" w:name="_Toc391456184"/>
-      <w:bookmarkStart w:id="19" w:name="_Toc394248558"/>
-      <w:bookmarkEnd w:id="18"/>
-      <w:commentRangeStart w:id="20"/>
+      <w:bookmarkStart w:id="19" w:name="_Toc391456184"/>
+      <w:bookmarkStart w:id="20" w:name="_Toc394248558"/>
+      <w:bookmarkEnd w:id="19"/>
+      <w:commentRangeStart w:id="21"/>
       <w:r>
         <w:lastRenderedPageBreak/>
         <w:t>Resultat</w:t>
       </w:r>
-      <w:bookmarkEnd w:id="19"/>
-      <w:commentRangeEnd w:id="20"/>
+      <w:bookmarkEnd w:id="20"/>
+      <w:commentRangeEnd w:id="21"/>
       <w:r>
         <w:rPr>
           <w:rStyle w:val="Kommentarsreferens"/>
@@ -4059,7 +4064,7 @@
           <w:bCs w:val="0"/>
           <w:color w:val="auto"/>
         </w:rPr>
-        <w:commentReference w:id="20"/>
+        <w:commentReference w:id="21"/>
       </w:r>
     </w:p>
     <w:p>
@@ -4189,7 +4194,7 @@
         </w:rPr>
         <w:t xml:space="preserve">för </w:t>
       </w:r>
-      <w:commentRangeStart w:id="21"/>
+      <w:commentRangeStart w:id="22"/>
       <w:r>
         <w:rPr>
           <w:color w:val="353535"/>
@@ -4197,14 +4202,14 @@
         </w:rPr>
         <w:t>den</w:t>
       </w:r>
-      <w:commentRangeEnd w:id="21"/>
+      <w:commentRangeEnd w:id="22"/>
       <w:r>
         <w:rPr>
           <w:rStyle w:val="Kommentarsreferens"/>
           <w:rFonts w:eastAsiaTheme="minorHAnsi" w:cstheme="minorBidi"/>
           <w:lang w:eastAsia="en-US"/>
         </w:rPr>
-        <w:commentReference w:id="21"/>
+        <w:commentReference w:id="22"/>
       </w:r>
       <w:r>
         <w:rPr>
@@ -4370,7 +4375,7 @@
         </w:rPr>
         <w:t xml:space="preserve">av </w:t>
       </w:r>
-      <w:commentRangeStart w:id="22"/>
+      <w:commentRangeStart w:id="23"/>
       <w:r>
         <w:rPr>
           <w:color w:val="353535"/>
@@ -4378,14 +4383,14 @@
         </w:rPr>
         <w:t xml:space="preserve">påståenden och frågor </w:t>
       </w:r>
-      <w:commentRangeEnd w:id="22"/>
+      <w:commentRangeEnd w:id="23"/>
       <w:r>
         <w:rPr>
           <w:rStyle w:val="Kommentarsreferens"/>
           <w:rFonts w:eastAsiaTheme="minorHAnsi" w:cstheme="minorBidi"/>
           <w:lang w:eastAsia="en-US"/>
         </w:rPr>
-        <w:commentReference w:id="22"/>
+        <w:commentReference w:id="23"/>
       </w:r>
       <w:r>
         <w:rPr>
@@ -4421,7 +4426,7 @@
         </w:rPr>
         <w:t xml:space="preserve">n och poängsätts enligt viktigheten. </w:t>
       </w:r>
-      <w:commentRangeStart w:id="23"/>
+      <w:commentRangeStart w:id="24"/>
       <w:r>
         <w:rPr>
           <w:color w:val="353535"/>
@@ -4432,14 +4437,14 @@
       <w:r>
         <w:t xml:space="preserve"> </w:t>
       </w:r>
-      <w:commentRangeEnd w:id="23"/>
+      <w:commentRangeEnd w:id="24"/>
       <w:r>
         <w:rPr>
           <w:rStyle w:val="Kommentarsreferens"/>
           <w:rFonts w:eastAsiaTheme="minorHAnsi" w:cstheme="minorBidi"/>
           <w:lang w:eastAsia="en-US"/>
         </w:rPr>
-        <w:commentReference w:id="23"/>
+        <w:commentReference w:id="24"/>
       </w:r>
       <w:r>
         <w:rPr>
@@ -4448,7 +4453,7 @@
         </w:rPr>
         <w:t>Dessa resultat tyder på att det associativa perspektivet ger den bästa matchningen med Grades nuvarande pedagogiska ansats. I och med det visade resultatet även att DIM var den mest lämpade modellen för att passa Grade</w:t>
       </w:r>
-      <w:ins w:id="24" w:author="Jason Serviss" w:date="2018-08-31T20:24:00Z">
+      <w:ins w:id="25" w:author="Jason Serviss" w:date="2018-08-31T20:24:00Z">
         <w:r>
           <w:rPr>
             <w:color w:val="353535"/>
@@ -4485,7 +4490,7 @@
         </w:rPr>
         <w:t xml:space="preserve"> </w:t>
       </w:r>
-      <w:commentRangeStart w:id="25"/>
+      <w:commentRangeStart w:id="26"/>
       <w:r>
         <w:rPr>
           <w:color w:val="353535"/>
@@ -4601,14 +4606,14 @@
         <w:lastRenderedPageBreak/>
         <w:t xml:space="preserve">och det innebär att det associativa perspektivet representera en logisk utgångspunkt för evaluering av modeller som skulle lättare utnyttjas av Grade i framtiden. </w:t>
       </w:r>
-      <w:commentRangeEnd w:id="25"/>
+      <w:commentRangeEnd w:id="26"/>
       <w:r>
         <w:rPr>
           <w:rStyle w:val="Kommentarsreferens"/>
           <w:rFonts w:eastAsiaTheme="minorHAnsi" w:cstheme="minorBidi"/>
           <w:lang w:eastAsia="en-US"/>
         </w:rPr>
-        <w:commentReference w:id="25"/>
+        <w:commentReference w:id="26"/>
       </w:r>
     </w:p>
     <w:p>
@@ -4630,7 +4635,7 @@
         <w:keepNext/>
         <w:spacing w:line="600" w:lineRule="auto"/>
       </w:pPr>
-      <w:commentRangeStart w:id="27"/>
+      <w:commentRangeStart w:id="28"/>
       <w:r>
         <w:rPr>
           <w:rFonts w:eastAsiaTheme="minorHAnsi" w:cstheme="minorBidi"/>
@@ -4680,14 +4685,14 @@
           </wp:inline>
         </w:drawing>
       </w:r>
-      <w:commentRangeEnd w:id="27"/>
+      <w:commentRangeEnd w:id="28"/>
       <w:r>
         <w:rPr>
           <w:rStyle w:val="Kommentarsreferens"/>
           <w:rFonts w:eastAsiaTheme="minorHAnsi" w:cstheme="minorBidi"/>
           <w:lang w:eastAsia="en-US"/>
         </w:rPr>
-        <w:commentReference w:id="27"/>
+        <w:commentReference w:id="28"/>
       </w:r>
     </w:p>
     <w:p>
@@ -4785,14 +4790,14 @@
         </w:rPr>
         <w:t>)</w:t>
       </w:r>
-      <w:commentRangeStart w:id="28"/>
+      <w:commentRangeStart w:id="29"/>
       <w:r>
         <w:rPr>
           <w:i w:val="0"/>
         </w:rPr>
         <w:t xml:space="preserve"> </w:t>
       </w:r>
-      <w:commentRangeEnd w:id="28"/>
+      <w:commentRangeEnd w:id="29"/>
       <w:r>
         <w:rPr>
           <w:rStyle w:val="Kommentarsreferens"/>
@@ -4800,7 +4805,7 @@
           <w:bCs w:val="0"/>
           <w:i w:val="0"/>
         </w:rPr>
-        <w:commentReference w:id="28"/>
+        <w:commentReference w:id="29"/>
       </w:r>
       <w:r>
         <w:rPr>
@@ -4814,7 +4819,7 @@
         </w:rPr>
         <w:t>frågekonstruktionerna</w:t>
       </w:r>
-      <w:ins w:id="29" w:author="Jason Serviss" w:date="2018-09-11T17:58:00Z">
+      <w:ins w:id="30" w:author="Jason Serviss" w:date="2018-09-11T17:58:00Z">
         <w:r>
           <w:rPr>
             <w:i w:val="0"/>
@@ -4825,7 +4830,7 @@
       <w:r>
         <w:t xml:space="preserve"> </w:t>
       </w:r>
-      <w:ins w:id="30" w:author="Jason Serviss" w:date="2018-09-11T17:58:00Z">
+      <w:ins w:id="31" w:author="Jason Serviss" w:date="2018-09-11T17:58:00Z">
         <w:r>
           <w:rPr>
             <w:i w:val="0"/>
@@ -4911,7 +4916,7 @@
           <w:rFonts w:eastAsiaTheme="minorHAnsi" w:cstheme="minorBidi"/>
           <w:lang w:eastAsia="en-US"/>
         </w:rPr>
-        <w:commentReference w:id="31"/>
+        <w:commentReference w:id="32"/>
       </w:r>
       <w:r>
         <w:t xml:space="preserve">4 av </w:t>
@@ -4958,18 +4963,18 @@
       <w:r>
         <w:t xml:space="preserve">sammanfattade DIM’s </w:t>
       </w:r>
-      <w:commentRangeStart w:id="32"/>
+      <w:commentRangeStart w:id="33"/>
       <w:r>
         <w:t xml:space="preserve">faser och element </w:t>
       </w:r>
-      <w:commentRangeEnd w:id="32"/>
+      <w:commentRangeEnd w:id="33"/>
       <w:r>
         <w:rPr>
           <w:rStyle w:val="Kommentarsreferens"/>
           <w:rFonts w:eastAsiaTheme="minorHAnsi" w:cstheme="minorBidi"/>
           <w:lang w:eastAsia="en-US"/>
         </w:rPr>
-        <w:commentReference w:id="32"/>
+        <w:commentReference w:id="33"/>
       </w:r>
       <w:r>
         <w:t>(Bilaga 1) för</w:t>
@@ -5035,7 +5040,7 @@
       <w:r>
         <w:t xml:space="preserve"> fasen hade relativt höga poäng (medelpoäng = 3,5 och 2,8) i kontrast till </w:t>
       </w:r>
-      <w:commentRangeStart w:id="33"/>
+      <w:commentRangeStart w:id="34"/>
       <w:r>
         <w:rPr>
           <w:i/>
@@ -5054,14 +5059,14 @@
       <w:r>
         <w:t xml:space="preserve"> fasen som hade relativt låga poäng </w:t>
       </w:r>
-      <w:commentRangeEnd w:id="33"/>
+      <w:commentRangeEnd w:id="34"/>
       <w:r>
         <w:rPr>
           <w:rStyle w:val="Kommentarsreferens"/>
           <w:rFonts w:eastAsiaTheme="minorHAnsi" w:cstheme="minorBidi"/>
           <w:lang w:eastAsia="en-US"/>
         </w:rPr>
-        <w:commentReference w:id="33"/>
+        <w:commentReference w:id="34"/>
       </w:r>
       <w:r>
         <w:t>(medelpoäng = 2,2 och 1,5) (</w:t>
@@ -5120,12 +5125,12 @@
       <w:r>
         <w:t xml:space="preserve">fas element. </w:t>
       </w:r>
-      <w:del w:id="34" w:author="Jason Serviss" w:date="2018-09-15T15:26:00Z">
+      <w:del w:id="35" w:author="Jason Serviss" w:date="2018-09-15T15:26:00Z">
         <w:r>
           <w:delText xml:space="preserve">Nästa </w:delText>
         </w:r>
       </w:del>
-      <w:del w:id="35" w:author="Jason Serviss" w:date="2018-09-15T15:30:00Z">
+      <w:del w:id="36" w:author="Jason Serviss" w:date="2018-09-15T15:30:00Z">
         <w:r>
           <w:delText>steg var att</w:delText>
         </w:r>
@@ -5157,7 +5162,7 @@
           <w:delText xml:space="preserve">. </w:delText>
         </w:r>
       </w:del>
-      <w:del w:id="36" w:author="Jason Serviss" w:date="2018-09-15T15:31:00Z">
+      <w:del w:id="37" w:author="Jason Serviss" w:date="2018-09-15T15:31:00Z">
         <w:r>
           <w:delText xml:space="preserve">Analysen resulterade i att DIM’s </w:delText>
         </w:r>
@@ -5355,17 +5360,17 @@
       <w:r>
         <w:t>att Grade inte lägger någon större fokus på dessa områden.</w:t>
       </w:r>
-      <w:ins w:id="37" w:author="Jason Serviss" w:date="2018-09-15T15:44:00Z">
+      <w:ins w:id="38" w:author="Jason Serviss" w:date="2018-09-15T15:44:00Z">
         <w:r>
           <w:rPr>
             <w:rStyle w:val="Kommentarsreferens"/>
             <w:rFonts w:eastAsiaTheme="minorHAnsi" w:cstheme="minorBidi"/>
             <w:lang w:eastAsia="en-US"/>
           </w:rPr>
-          <w:commentReference w:id="38"/>
+          <w:commentReference w:id="39"/>
         </w:r>
       </w:ins>
-      <w:ins w:id="40" w:author="Jason Serviss" w:date="2018-09-15T15:43:00Z">
+      <w:ins w:id="41" w:author="Jason Serviss" w:date="2018-09-15T15:43:00Z">
         <w:r>
           <w:t xml:space="preserve"> </w:t>
         </w:r>
@@ -5448,7 +5453,7 @@
       <w:r>
         <w:t xml:space="preserve"> fler kurstester som hanterar hur kursen fungerar för studenten </w:t>
       </w:r>
-      <w:commentRangeStart w:id="41"/>
+      <w:commentRangeStart w:id="42"/>
       <w:r>
         <w:t>och</w:t>
       </w:r>
@@ -5458,14 +5463,14 @@
       <w:r>
         <w:t xml:space="preserve"> </w:t>
       </w:r>
-      <w:commentRangeEnd w:id="41"/>
+      <w:commentRangeEnd w:id="42"/>
       <w:r>
         <w:rPr>
           <w:rStyle w:val="Kommentarsreferens"/>
           <w:rFonts w:eastAsiaTheme="minorHAnsi" w:cstheme="minorBidi"/>
           <w:lang w:eastAsia="en-US"/>
         </w:rPr>
-        <w:commentReference w:id="41"/>
+        <w:commentReference w:id="42"/>
       </w:r>
       <w:r>
         <w:t xml:space="preserve">skulle bidrag med den största möjliga förbättring i Grades kurser enligt DIM. </w:t>
@@ -5506,7 +5511,7 @@
       <w:r>
         <w:t xml:space="preserve">Elementet </w:t>
       </w:r>
-      <w:commentRangeStart w:id="43"/>
+      <w:commentRangeStart w:id="44"/>
       <w:r>
         <w:rPr>
           <w:i/>
@@ -5525,14 +5530,14 @@
       <w:r>
         <w:t xml:space="preserve">. </w:t>
       </w:r>
-      <w:commentRangeEnd w:id="43"/>
+      <w:commentRangeEnd w:id="44"/>
       <w:r>
         <w:rPr>
           <w:rStyle w:val="Kommentarsreferens"/>
           <w:rFonts w:eastAsiaTheme="minorHAnsi" w:cstheme="minorBidi"/>
           <w:lang w:eastAsia="en-US"/>
         </w:rPr>
-        <w:commentReference w:id="43"/>
+        <w:commentReference w:id="44"/>
       </w:r>
       <w:r>
         <w:t xml:space="preserve">Sammanfattningsvis </w:t>
@@ -5622,7 +5627,7 @@
         </w:drawing>
       </w:r>
       <w:r>
-        <w:commentReference w:id="44"/>
+        <w:commentReference w:id="45"/>
       </w:r>
     </w:p>
     <w:p>
@@ -5770,7 +5775,7 @@
         <w:pStyle w:val="Brdtext"/>
         <w:spacing w:line="600" w:lineRule="auto"/>
         <w:rPr>
-          <w:ins w:id="45" w:author="Jason Serviss" w:date="2018-09-15T15:51:00Z"/>
+          <w:ins w:id="46" w:author="Jason Serviss" w:date="2018-09-15T15:51:00Z"/>
           <w:b/>
         </w:rPr>
       </w:pPr>
@@ -5795,21 +5800,21 @@
         <w:pStyle w:val="Brdtext"/>
         <w:spacing w:line="600" w:lineRule="auto"/>
         <w:rPr>
-          <w:ins w:id="46" w:author="Jason Serviss" w:date="2018-09-15T16:56:00Z"/>
-        </w:rPr>
-      </w:pPr>
-      <w:commentRangeStart w:id="47"/>
+          <w:ins w:id="47" w:author="Jason Serviss" w:date="2018-09-15T16:56:00Z"/>
+        </w:rPr>
+      </w:pPr>
+      <w:commentRangeStart w:id="48"/>
       <w:r>
         <w:t>Vi</w:t>
       </w:r>
-      <w:commentRangeEnd w:id="47"/>
+      <w:commentRangeEnd w:id="48"/>
       <w:r>
         <w:rPr>
           <w:rStyle w:val="Kommentarsreferens"/>
           <w:rFonts w:eastAsiaTheme="minorHAnsi" w:cstheme="minorBidi"/>
           <w:lang w:eastAsia="en-US"/>
         </w:rPr>
-        <w:commentReference w:id="47"/>
+        <w:commentReference w:id="48"/>
       </w:r>
       <w:r>
         <w:t xml:space="preserve"> valde att titta </w:t>
@@ -5835,18 +5840,18 @@
       <w:r>
         <w:t>på cirka 0,5 poäng</w:t>
       </w:r>
-      <w:commentRangeStart w:id="48"/>
+      <w:commentRangeStart w:id="49"/>
       <w:r>
         <w:t xml:space="preserve"> </w:t>
       </w:r>
-      <w:commentRangeEnd w:id="48"/>
+      <w:commentRangeEnd w:id="49"/>
       <w:r>
         <w:rPr>
           <w:rStyle w:val="Kommentarsreferens"/>
           <w:rFonts w:eastAsiaTheme="minorHAnsi" w:cstheme="minorBidi"/>
           <w:lang w:eastAsia="en-US"/>
         </w:rPr>
-        <w:commentReference w:id="48"/>
+        <w:commentReference w:id="49"/>
       </w:r>
       <w:r>
         <w:t xml:space="preserve">(Figur 3a). </w:t>
@@ -5878,49 +5883,47 @@
       <w:r>
         <w:t>.</w:t>
       </w:r>
-      <w:commentRangeStart w:id="49"/>
+      <w:commentRangeStart w:id="50"/>
       <w:r>
         <w:t xml:space="preserve"> </w:t>
       </w:r>
-      <w:commentRangeEnd w:id="49"/>
-      <w:proofErr w:type="gramStart"/>
+      <w:commentRangeEnd w:id="50"/>
       <w:r>
         <w:rPr>
           <w:rStyle w:val="Kommentarsreferens"/>
           <w:rFonts w:eastAsiaTheme="minorHAnsi" w:cstheme="minorBidi"/>
           <w:lang w:eastAsia="en-US"/>
         </w:rPr>
-        <w:commentReference w:id="49"/>
-      </w:r>
-      <w:commentRangeStart w:id="51"/>
+        <w:commentReference w:id="50"/>
+      </w:r>
+      <w:commentRangeStart w:id="52"/>
       <w:r>
         <w:t xml:space="preserve"> </w:t>
       </w:r>
-      <w:commentRangeStart w:id="52"/>
+      <w:commentRangeStart w:id="53"/>
       <w:r>
         <w:t xml:space="preserve"> </w:t>
       </w:r>
-      <w:commentRangeEnd w:id="52"/>
+      <w:commentRangeEnd w:id="53"/>
       <w:r>
         <w:rPr>
           <w:rStyle w:val="Kommentarsreferens"/>
           <w:rFonts w:eastAsiaTheme="minorHAnsi" w:cstheme="minorBidi"/>
           <w:lang w:eastAsia="en-US"/>
         </w:rPr>
-        <w:commentReference w:id="52"/>
-      </w:r>
-      <w:proofErr w:type="gramEnd"/>
+        <w:commentReference w:id="53"/>
+      </w:r>
       <w:r>
         <w:t xml:space="preserve"> </w:t>
       </w:r>
-      <w:commentRangeEnd w:id="51"/>
+      <w:commentRangeEnd w:id="52"/>
       <w:r>
         <w:rPr>
           <w:rStyle w:val="Kommentarsreferens"/>
           <w:rFonts w:eastAsiaTheme="minorHAnsi" w:cstheme="minorBidi"/>
           <w:lang w:eastAsia="en-US"/>
         </w:rPr>
-        <w:commentReference w:id="51"/>
+        <w:commentReference w:id="52"/>
       </w:r>
       <w:r>
         <w:t xml:space="preserve"> </w:t>
@@ -5961,7 +5964,7 @@
         <w:pStyle w:val="Brdtext"/>
         <w:spacing w:line="600" w:lineRule="auto"/>
         <w:rPr>
-          <w:ins w:id="53" w:author="Olivia Imner" w:date="2018-07-07T12:55:00Z"/>
+          <w:ins w:id="54" w:author="Olivia Imner" w:date="2018-07-07T12:55:00Z"/>
         </w:rPr>
       </w:pPr>
       <w:r>
@@ -6003,20 +6006,20 @@
       <w:r>
         <w:t>med en differens mellan kurserna KS Strålskydd och Telia GDPR</w:t>
       </w:r>
-      <w:commentRangeStart w:id="54"/>
+      <w:commentRangeStart w:id="55"/>
       <w:r>
         <w:t>.</w:t>
       </w:r>
-      <w:bookmarkStart w:id="55" w:name="_Toc489811950"/>
-      <w:bookmarkStart w:id="56" w:name="_Ref489810823"/>
-      <w:commentRangeEnd w:id="54"/>
+      <w:bookmarkStart w:id="56" w:name="_Toc489811950"/>
+      <w:bookmarkStart w:id="57" w:name="_Ref489810823"/>
+      <w:commentRangeEnd w:id="55"/>
       <w:r>
         <w:rPr>
           <w:rStyle w:val="Kommentarsreferens"/>
           <w:rFonts w:eastAsiaTheme="minorHAnsi" w:cstheme="minorBidi"/>
           <w:lang w:eastAsia="en-US"/>
         </w:rPr>
-        <w:commentReference w:id="54"/>
+        <w:commentReference w:id="55"/>
       </w:r>
       <w:r>
         <w:t xml:space="preserve"> </w:t>
@@ -6152,8 +6155,8 @@
         </w:rPr>
         <w:t xml:space="preserve"> </w:t>
       </w:r>
-      <w:bookmarkEnd w:id="55"/>
       <w:bookmarkEnd w:id="56"/>
+      <w:bookmarkEnd w:id="57"/>
       <w:r>
         <w:rPr>
           <w:i w:val="0"/>
@@ -6173,16 +6176,16 @@
       <w:pPr>
         <w:pStyle w:val="Heading11"/>
       </w:pPr>
-      <w:bookmarkStart w:id="57" w:name="_Toc391456185"/>
-      <w:bookmarkStart w:id="58" w:name="_Toc394248559"/>
-      <w:bookmarkEnd w:id="57"/>
-      <w:commentRangeStart w:id="59"/>
+      <w:bookmarkStart w:id="58" w:name="_Toc391456185"/>
+      <w:bookmarkStart w:id="59" w:name="_Toc394248559"/>
+      <w:bookmarkEnd w:id="58"/>
+      <w:commentRangeStart w:id="60"/>
       <w:r>
         <w:lastRenderedPageBreak/>
         <w:t>Diskussion</w:t>
       </w:r>
-      <w:bookmarkEnd w:id="58"/>
-      <w:commentRangeEnd w:id="59"/>
+      <w:bookmarkEnd w:id="59"/>
+      <w:commentRangeEnd w:id="60"/>
       <w:r>
         <w:rPr>
           <w:rStyle w:val="Kommentarsreferens"/>
@@ -6190,7 +6193,7 @@
           <w:bCs w:val="0"/>
           <w:color w:val="auto"/>
         </w:rPr>
-        <w:commentReference w:id="59"/>
+        <w:commentReference w:id="60"/>
       </w:r>
     </w:p>
     <w:p>
@@ -6199,224 +6202,680 @@
         <w:spacing w:line="600" w:lineRule="auto"/>
       </w:pPr>
       <w:r>
-        <w:t>Syftet med det hä</w:t>
-      </w:r>
-      <w:r>
-        <w:t>r arbetet var att utifrån Grade</w:t>
+        <w:t xml:space="preserve">Syftet med det här arbetet var att utifrån Grades befintliga pedagogik undersöka om de kan stödjas av en modellbaserad strategi och vilket av perspektiven </w:t>
+      </w:r>
+      <w:r>
+        <w:rPr>
+          <w:szCs w:val="22"/>
+        </w:rPr>
+        <w:t>(</w:t>
+      </w:r>
+      <w:r>
+        <w:t xml:space="preserve">associativ, konstruktivism och sociokulturellt) </w:t>
+      </w:r>
+      <w:r>
+        <w:t>som passar in på deras ansats.</w:t>
       </w:r>
       <w:r>
         <w:t xml:space="preserve"> </w:t>
       </w:r>
       <w:r>
-        <w:t>undersöka vilket pedagogiskt</w:t>
+        <w:t>Sedan</w:t>
       </w:r>
       <w:r>
         <w:t xml:space="preserve"> </w:t>
       </w:r>
       <w:r>
-        <w:t xml:space="preserve">perspektiv som de </w:t>
-      </w:r>
-      <w:r>
-        <w:t>omfattar</w:t>
+        <w:t>ska det v</w:t>
+      </w:r>
+      <w:r>
+        <w:t xml:space="preserve">äljas en respektive modell från det utvalda </w:t>
+      </w:r>
+      <w:r>
+        <w:t>perspektivet</w:t>
+      </w:r>
+      <w:r>
+        <w:t xml:space="preserve"> för att </w:t>
+      </w:r>
+      <w:r>
+        <w:t xml:space="preserve">se om den </w:t>
+      </w:r>
+      <w:r>
+        <w:t>matcha</w:t>
+      </w:r>
+      <w:r>
+        <w:t>r</w:t>
+      </w:r>
+      <w:r>
+        <w:t xml:space="preserve"> in på</w:t>
+      </w:r>
+      <w:r>
+        <w:t xml:space="preserve"> Grade nuvarande pedagogik. </w:t>
+      </w:r>
+      <w:r>
+        <w:t xml:space="preserve">Resultatet visade att det </w:t>
+      </w:r>
+      <w:r>
+        <w:t xml:space="preserve">associativa perspektivet </w:t>
+      </w:r>
+      <w:r>
+        <w:t xml:space="preserve">var lämpligast för att </w:t>
+      </w:r>
+      <w:r>
+        <w:t>inrama</w:t>
+      </w:r>
+      <w:r>
+        <w:t xml:space="preserve"> Grades pedagogiska</w:t>
+      </w:r>
+      <w:r>
+        <w:t xml:space="preserve"> ansats</w:t>
       </w:r>
       <w:r>
         <w:t xml:space="preserve"> </w:t>
       </w:r>
       <w:r>
-        <w:t xml:space="preserve">för nuvarande </w:t>
-      </w:r>
-      <w:r>
         <w:t xml:space="preserve">och </w:t>
       </w:r>
       <w:r>
-        <w:t>det gjorde</w:t>
-      </w:r>
-      <w:r>
-        <w:t>s</w:t>
-      </w:r>
-      <w:r>
-        <w:t xml:space="preserve"> med hjälp av att </w:t>
-      </w:r>
-      <w:r>
-        <w:t>använda utvalda</w:t>
-      </w:r>
-      <w:r>
-        <w:t xml:space="preserve"> pedagogiska modell</w:t>
+        <w:t>det gav oss möjlighet att kartlägga</w:t>
+      </w:r>
+      <w:r>
+        <w:t xml:space="preserve"> </w:t>
+      </w:r>
+      <w:r>
+        <w:t>hur väl DIM</w:t>
+      </w:r>
+      <w:r>
+        <w:t xml:space="preserve"> </w:t>
+      </w:r>
+      <w:r>
+        <w:t>platsar</w:t>
+      </w:r>
+      <w:r>
+        <w:t xml:space="preserve"> i </w:t>
+      </w:r>
+      <w:r>
+        <w:t xml:space="preserve">med </w:t>
+      </w:r>
+      <w:r>
+        <w:t xml:space="preserve">de </w:t>
+      </w:r>
+      <w:r>
+        <w:t>befintliga kurserna</w:t>
+      </w:r>
+      <w:r>
+        <w:t>.</w:t>
+      </w:r>
+    </w:p>
+    <w:p>
+      <w:pPr>
+        <w:pStyle w:val="Brdtext"/>
+        <w:spacing w:line="600" w:lineRule="auto"/>
+      </w:pPr>
+    </w:p>
+    <w:p>
+      <w:pPr>
+        <w:pStyle w:val="Brdtext"/>
+        <w:spacing w:line="600" w:lineRule="auto"/>
+      </w:pPr>
+      <w:r>
+        <w:t>En av förutsättningarna under arbetet var att varje perspektiv hade blivit tilldelad endast en pedagogisk modell. Det betyder inte att</w:t>
+      </w:r>
+      <w:r>
+        <w:t xml:space="preserve"> det finns flera alternativ eller </w:t>
+      </w:r>
+      <w:r>
+        <w:t xml:space="preserve">möjligheter för att utvinna ytterligare fakta om vad andra modeller inom perspektiven kan åstadkomma. </w:t>
+      </w:r>
+      <w:r>
+        <w:t>Från intervju</w:t>
+      </w:r>
+      <w:r>
+        <w:t>resultatet</w:t>
+      </w:r>
+      <w:r>
+        <w:t xml:space="preserve"> fick vi svaret att Konstruktiv</w:t>
+      </w:r>
+      <w:r>
+        <w:t xml:space="preserve"> läromiljö och det Associativa perspektivet</w:t>
+      </w:r>
+      <w:r>
+        <w:t xml:space="preserve"> hade r</w:t>
+      </w:r>
+      <w:r>
+        <w:t>esultat</w:t>
+      </w:r>
+      <w:r>
+        <w:t xml:space="preserve"> som låg nära inpå varandra</w:t>
+      </w:r>
+      <w:r>
+        <w:t xml:space="preserve">. </w:t>
+      </w:r>
+      <w:r>
+        <w:t xml:space="preserve">Resultatet kan bidra med att göra ytterligare utvärderingar gällande Konstruktiv läromiljö eller också </w:t>
+      </w:r>
+      <w:bookmarkStart w:id="61" w:name="_GoBack"/>
+      <w:bookmarkEnd w:id="61"/>
+    </w:p>
+    <w:p>
+      <w:pPr>
+        <w:pStyle w:val="Brdtext"/>
+        <w:spacing w:line="600" w:lineRule="auto"/>
+      </w:pPr>
+    </w:p>
+    <w:p>
+      <w:pPr>
+        <w:pStyle w:val="Brdtext"/>
+        <w:spacing w:line="600" w:lineRule="auto"/>
+      </w:pPr>
+      <w:r>
+        <w:t xml:space="preserve">Det här kan bero på att intervjun endast bestod av en person, men det </w:t>
+      </w:r>
+      <w:r>
+        <w:t xml:space="preserve">är </w:t>
+      </w:r>
+      <w:r>
+        <w:t>till följd att Grade inte har tillräckligt med personal som arbetar med pedagogiken i kurserna</w:t>
+      </w:r>
+      <w:r>
+        <w:t xml:space="preserve">. Det </w:t>
+      </w:r>
+      <w:r>
+        <w:t xml:space="preserve">kan </w:t>
+      </w:r>
+      <w:r>
+        <w:t xml:space="preserve">också </w:t>
+      </w:r>
+      <w:r>
+        <w:t xml:space="preserve">bero </w:t>
+      </w:r>
+      <w:r>
+        <w:t>på</w:t>
+      </w:r>
+      <w:r>
+        <w:t xml:space="preserve"> att </w:t>
+      </w:r>
+      <w:r>
+        <w:t xml:space="preserve">mycket </w:t>
+      </w:r>
+      <w:r>
+        <w:t xml:space="preserve">av </w:t>
+      </w:r>
+      <w:r>
+        <w:t>resurser</w:t>
+      </w:r>
+      <w:r>
+        <w:t>na</w:t>
+      </w:r>
+      <w:r>
+        <w:t xml:space="preserve"> går åt </w:t>
+      </w:r>
+      <w:r>
+        <w:t xml:space="preserve">till </w:t>
+      </w:r>
+      <w:r>
+        <w:t>att</w:t>
+      </w:r>
+      <w:r>
+        <w:t xml:space="preserve"> kurserna</w:t>
+      </w:r>
+      <w:r>
+        <w:t xml:space="preserve"> </w:t>
+      </w:r>
+      <w:r>
+        <w:t xml:space="preserve">ska </w:t>
+      </w:r>
+      <w:r>
+        <w:t xml:space="preserve">fungera på den funktionella och tekniska nivån innan lärandet kan få </w:t>
+      </w:r>
+      <w:r>
+        <w:t xml:space="preserve">någon </w:t>
+      </w:r>
+      <w:r>
+        <w:t xml:space="preserve">fokus. Dessutom blir det att </w:t>
+      </w:r>
+      <w:r>
+        <w:t>intervju</w:t>
+      </w:r>
+      <w:r>
+        <w:t xml:space="preserve">svaren </w:t>
+      </w:r>
+      <w:r>
+        <w:t>från den pedagogisk</w:t>
+      </w:r>
+      <w:r>
+        <w:t>t</w:t>
+      </w:r>
+      <w:r>
+        <w:t xml:space="preserve"> ansvarig</w:t>
+      </w:r>
+      <w:r>
+        <w:t>a</w:t>
+      </w:r>
+      <w:r>
+        <w:t xml:space="preserve"> </w:t>
+      </w:r>
+      <w:r>
+        <w:t>är</w:t>
+      </w:r>
+      <w:r>
+        <w:t xml:space="preserve"> </w:t>
+      </w:r>
+      <w:r>
+        <w:t xml:space="preserve">under kritik </w:t>
+      </w:r>
+      <w:r>
+        <w:t>eftersom det inte finns en majoritet i svaren som kan f</w:t>
+      </w:r>
+      <w:r>
+        <w:t xml:space="preserve">örutsättas var helt trovärdig. </w:t>
+      </w:r>
+      <w:r>
+        <w:t>Ett förslag på en lösning kan vara att man</w:t>
+      </w:r>
+      <w:r>
+        <w:t xml:space="preserve"> kanske</w:t>
+      </w:r>
+      <w:r>
+        <w:t xml:space="preserve"> bör fokus</w:t>
+      </w:r>
+      <w:r>
+        <w:t>era</w:t>
+      </w:r>
+      <w:r>
+        <w:t xml:space="preserve"> på att intervjua och analysera </w:t>
+      </w:r>
+      <w:r>
+        <w:t>vad studenter tycker hur pedagogiken är i Grades kurs</w:t>
       </w:r>
       <w:r>
         <w:t>er</w:t>
       </w:r>
       <w:r>
-        <w:t xml:space="preserve"> som</w:t>
-      </w:r>
-      <w:r>
-        <w:t xml:space="preserve"> passa in</w:t>
-      </w:r>
-      <w:r>
-        <w:t xml:space="preserve"> på </w:t>
-      </w:r>
-      <w:r>
-        <w:t>respektive</w:t>
-      </w:r>
-      <w:r>
-        <w:t xml:space="preserve"> perspektiv</w:t>
-      </w:r>
-      <w:r>
-        <w:t>.</w:t>
+        <w:t xml:space="preserve">, </w:t>
+      </w:r>
+      <w:r>
+        <w:t xml:space="preserve">för att få </w:t>
+      </w:r>
+      <w:r>
+        <w:t>underlag</w:t>
+      </w:r>
+      <w:r>
+        <w:t xml:space="preserve"> i hur studenten lär sig i kurserna för att därmed hitta ett passade </w:t>
+      </w:r>
+      <w:r>
+        <w:t xml:space="preserve">pedagogiskt perspektiv. </w:t>
       </w:r>
       <w:r>
         <w:t xml:space="preserve"> </w:t>
       </w:r>
       <w:r>
-        <w:t xml:space="preserve">Perspektiven </w:t>
-      </w:r>
-      <w:r>
-        <w:t xml:space="preserve">som valdes var i syfte </w:t>
-      </w:r>
-      <w:r>
-        <w:t>för</w:t>
-      </w:r>
-      <w:r>
-        <w:t xml:space="preserve"> att få information om hur Grade arbetar med pedagogiken i dagsläget och </w:t>
-      </w:r>
-      <w:r>
-        <w:t>analysera</w:t>
-      </w:r>
-      <w:r>
-        <w:t xml:space="preserve"> en passad modell för vidare utveckling inom </w:t>
-      </w:r>
-      <w:r>
-        <w:t xml:space="preserve">den </w:t>
-      </w:r>
-      <w:r>
-        <w:t>pedagogisk</w:t>
-      </w:r>
-      <w:r>
-        <w:t>a</w:t>
+        <w:t xml:space="preserve">Meningen med att intervjun </w:t>
+      </w:r>
+      <w:r>
+        <w:t xml:space="preserve">var </w:t>
+      </w:r>
+      <w:r>
+        <w:t xml:space="preserve">för att </w:t>
+      </w:r>
+      <w:r>
+        <w:t>få en överblick hur Grade arbetar för tillfället med pedagogiken och förstå vilket perspektiv och modell som</w:t>
+      </w:r>
+      <w:r>
+        <w:t xml:space="preserve"> kan förbättra kurserna. </w:t>
+      </w:r>
+      <w:r>
+        <w:t xml:space="preserve">Resultatet från intervjun kan tolkas att vi fick ett </w:t>
+      </w:r>
+      <w:r>
+        <w:t xml:space="preserve">bra </w:t>
+      </w:r>
+      <w:r>
+        <w:t xml:space="preserve">svar på vilken pedagogisk modell som skulle testas men att ett mer överlägset resultat kan vara väsentligt om fler analysera ska </w:t>
+      </w:r>
+      <w:r>
+        <w:t xml:space="preserve">göras inom Grade. Eftersom DIM behandlades i detta arbete betyder det inte att Grade har möjligheten att bara använda endast en modell utan också testa fler och analysera hur dessa fungerar med deras kurser. </w:t>
+      </w:r>
+    </w:p>
+    <w:p>
+      <w:pPr>
+        <w:pStyle w:val="Brdtext"/>
+        <w:spacing w:line="600" w:lineRule="auto"/>
+      </w:pPr>
+      <w:r>
+        <w:t>Resultatet</w:t>
+      </w:r>
+      <w:r>
+        <w:t xml:space="preserve"> från </w:t>
+      </w:r>
+      <w:r>
+        <w:t>i</w:t>
+      </w:r>
+      <w:r>
+        <w:t xml:space="preserve">ntervjun </w:t>
+      </w:r>
+      <w:r>
+        <w:t>gav oss möjligheten att</w:t>
+      </w:r>
+      <w:r>
+        <w:t xml:space="preserve"> utvärdera DIM och det </w:t>
+      </w:r>
+      <w:r>
+        <w:t xml:space="preserve">visade </w:t>
+      </w:r>
+      <w:r>
+        <w:t>att</w:t>
       </w:r>
       <w:r>
         <w:t xml:space="preserve"> </w:t>
       </w:r>
       <w:r>
-        <w:t>ansatsen</w:t>
-      </w:r>
-      <w:r>
-        <w:t>. Detta gjordes</w:t>
-      </w:r>
-      <w:r>
-        <w:t xml:space="preserve"> därför </w:t>
-      </w:r>
-      <w:r>
-        <w:t xml:space="preserve">att </w:t>
-      </w:r>
-      <w:r>
-        <w:t xml:space="preserve">Grade inte arbetar med sin pedagogik för nuvarande och </w:t>
-      </w:r>
-      <w:r>
-        <w:t>att kommande arbeten kan utveckla</w:t>
-      </w:r>
-      <w:r>
-        <w:t>s till att bli</w:t>
+        <w:t xml:space="preserve">faserna </w:t>
+      </w:r>
+      <w:r>
+        <w:rPr>
+          <w:i/>
+        </w:rPr>
+        <w:t>Övervakning och Återkopplings</w:t>
+      </w:r>
+      <w:r>
+        <w:t xml:space="preserve"> fasen och </w:t>
+      </w:r>
+      <w:r>
+        <w:rPr>
+          <w:i/>
+        </w:rPr>
+        <w:t>Bedömning och Utvärderings</w:t>
       </w:r>
       <w:r>
         <w:t xml:space="preserve"> </w:t>
       </w:r>
       <w:r>
-        <w:t>pedagogiskt bättre</w:t>
-      </w:r>
-      <w:r>
-        <w:t>.</w:t>
+        <w:t xml:space="preserve">i </w:t>
+      </w:r>
+      <w:r>
+        <w:t xml:space="preserve">modellen </w:t>
+      </w:r>
+      <w:r>
+        <w:t xml:space="preserve">fick låga </w:t>
+      </w:r>
+      <w:r>
+        <w:t xml:space="preserve">poäng. Det </w:t>
+      </w:r>
+      <w:r>
+        <w:t>här kan bero på att Grade inte prio</w:t>
+      </w:r>
+      <w:r>
+        <w:t>riterar dessa faser</w:t>
+      </w:r>
+      <w:r>
+        <w:t xml:space="preserve"> på grund av visa omständigheter eller att Grade </w:t>
+      </w:r>
+      <w:r>
+        <w:t>egentligen prioriterar</w:t>
+      </w:r>
+      <w:r>
+        <w:t xml:space="preserve"> faserna men att de inte lyckas med implementering. Dessa</w:t>
+      </w:r>
+      <w:r>
+        <w:t xml:space="preserve"> faktorer</w:t>
       </w:r>
       <w:r>
         <w:t xml:space="preserve"> </w:t>
       </w:r>
       <w:r>
-        <w:t xml:space="preserve">Resultatet visade att det </w:t>
-      </w:r>
-      <w:r>
-        <w:t xml:space="preserve">associativa perspektivet </w:t>
-      </w:r>
-      <w:r>
-        <w:t>var lämpligast för att passa</w:t>
-      </w:r>
-      <w:r>
-        <w:t xml:space="preserve"> Grades pedagogiska</w:t>
-      </w:r>
-      <w:r>
-        <w:t xml:space="preserve"> ansats</w:t>
+        <w:t xml:space="preserve">kan </w:t>
+      </w:r>
+      <w:r>
+        <w:t>vara</w:t>
+      </w:r>
+      <w:r>
+        <w:t xml:space="preserve"> en del av att Grade varken</w:t>
+      </w:r>
+      <w:r>
+        <w:t xml:space="preserve"> fokuserar på att göra en förändring i </w:t>
+      </w:r>
+      <w:r>
+        <w:t xml:space="preserve">pedagogiken och </w:t>
+      </w:r>
+      <w:r>
+        <w:t xml:space="preserve">inte </w:t>
+      </w:r>
+      <w:r>
+        <w:t xml:space="preserve">framhäver de delar som kan vara viktiga för att </w:t>
+      </w:r>
+      <w:r>
+        <w:t xml:space="preserve">förmå sig att </w:t>
+      </w:r>
+      <w:r>
+        <w:t>utvecklas</w:t>
+      </w:r>
+      <w:r>
+        <w:t xml:space="preserve"> i</w:t>
+      </w:r>
+      <w:r>
+        <w:t xml:space="preserve">. </w:t>
+      </w:r>
+      <w:r>
+        <w:t>Arbetet</w:t>
+      </w:r>
+      <w:r>
+        <w:t xml:space="preserve"> kan hjälpa Grade bli uppmärksamma på vilka möjligheter som finns med att bli bättre i</w:t>
+      </w:r>
+      <w:r>
+        <w:t xml:space="preserve">nom pedagogiken i deras kurser och kanske förstå varför delar av kurserna inte tillför något för studenten i dagsläget. </w:t>
+      </w:r>
+    </w:p>
+    <w:p>
+      <w:pPr>
+        <w:pStyle w:val="Brdtext"/>
+        <w:spacing w:line="600" w:lineRule="auto"/>
+        <w:rPr>
+          <w:b/>
+        </w:rPr>
+      </w:pPr>
+    </w:p>
+    <w:p>
+      <w:pPr>
+        <w:pStyle w:val="Brdtext"/>
+        <w:spacing w:line="600" w:lineRule="auto"/>
+      </w:pPr>
+      <w:r>
+        <w:t xml:space="preserve">Det kan </w:t>
+      </w:r>
+      <w:r>
+        <w:t>vara en dålig idé att vi tvingar Grade att använda en modell när de redan har ett brett u</w:t>
+      </w:r>
+      <w:r>
+        <w:t xml:space="preserve">tbud </w:t>
+      </w:r>
+      <w:r>
+        <w:t>av kunder. Resultatet från DIM utvärdering</w:t>
+      </w:r>
+      <w:r>
+        <w:t>en</w:t>
       </w:r>
       <w:r>
         <w:t xml:space="preserve"> </w:t>
       </w:r>
       <w:r>
-        <w:t xml:space="preserve">och </w:t>
-      </w:r>
-      <w:r>
-        <w:t xml:space="preserve">det gav oss möjlighet att </w:t>
-      </w:r>
-      <w:r>
-        <w:t>utreda</w:t>
+        <w:t xml:space="preserve">i </w:t>
+      </w:r>
+      <w:r>
+        <w:t xml:space="preserve">sig indikerar att </w:t>
+      </w:r>
+      <w:r>
+        <w:t>enligt dessa observationer</w:t>
+      </w:r>
+      <w:r>
+        <w:t xml:space="preserve"> är detta inte e</w:t>
+      </w:r>
+      <w:r>
+        <w:t xml:space="preserve">tt problem. </w:t>
+      </w:r>
+      <w:r>
+        <w:t>Om antalet</w:t>
+      </w:r>
+      <w:r>
+        <w:t xml:space="preserve"> av Grades </w:t>
+      </w:r>
+      <w:r>
+        <w:t xml:space="preserve">kunder var så </w:t>
+      </w:r>
+      <w:r>
+        <w:t xml:space="preserve">stora </w:t>
+      </w:r>
+      <w:r>
+        <w:t xml:space="preserve">att de </w:t>
+      </w:r>
+      <w:r>
+        <w:t>behövde</w:t>
+      </w:r>
+      <w:r>
+        <w:t xml:space="preserve"> anta en annan modell</w:t>
+      </w:r>
+      <w:r>
+        <w:t xml:space="preserve"> och om det</w:t>
       </w:r>
       <w:r>
         <w:t xml:space="preserve"> </w:t>
       </w:r>
       <w:r>
-        <w:t>hur väl DIM</w:t>
+        <w:t>händer</w:t>
       </w:r>
       <w:r>
         <w:t xml:space="preserve"> </w:t>
       </w:r>
       <w:r>
-        <w:t>passa</w:t>
-      </w:r>
-      <w:r>
-        <w:t xml:space="preserve">r i </w:t>
-      </w:r>
-      <w:r>
-        <w:t xml:space="preserve">med </w:t>
-      </w:r>
-      <w:r>
-        <w:t xml:space="preserve">de </w:t>
-      </w:r>
-      <w:r>
-        <w:t>befintliga kurserna</w:t>
-      </w:r>
-      <w:r>
-        <w:t xml:space="preserve">. </w:t>
-      </w:r>
-      <w:commentRangeStart w:id="60"/>
-      <w:r>
-        <w:t>Det här beror på att</w:t>
-      </w:r>
-      <w:r>
-        <w:t xml:space="preserve"> det inte fanns tillräckligt med underlag för att utreda en nyproducerad kurs för tillfället</w:t>
-      </w:r>
-      <w:r>
-        <w:t>.</w:t>
-      </w:r>
-      <w:commentRangeEnd w:id="60"/>
+        <w:t>tillräckligt</w:t>
+      </w:r>
+      <w:r>
+        <w:t xml:space="preserve"> ofta</w:t>
+      </w:r>
+      <w:r>
+        <w:t>,</w:t>
+      </w:r>
+      <w:r>
+        <w:t xml:space="preserve"> så skulle vi se att </w:t>
+      </w:r>
+      <w:r>
+        <w:t>prestationen</w:t>
+      </w:r>
+      <w:r>
+        <w:t xml:space="preserve"> hos DIM skulle skilja s</w:t>
+      </w:r>
+      <w:r>
+        <w:t xml:space="preserve">ig </w:t>
+      </w:r>
+      <w:r>
+        <w:t xml:space="preserve">i stor del i </w:t>
+      </w:r>
+      <w:r>
+        <w:t xml:space="preserve">mellan de kurser som vi analyserade. Självklart tittar vi bara på 4 kurser </w:t>
+      </w:r>
+      <w:r>
+        <w:t xml:space="preserve">så </w:t>
+      </w:r>
+      <w:r>
+        <w:t xml:space="preserve">en </w:t>
+      </w:r>
+      <w:r>
+        <w:t xml:space="preserve">större slutsats kan därmed inte dras </w:t>
+      </w:r>
+      <w:r>
+        <w:t xml:space="preserve">från </w:t>
+      </w:r>
+      <w:r>
+        <w:t>de</w:t>
+      </w:r>
+      <w:r>
+        <w:t>n</w:t>
+      </w:r>
+      <w:r>
+        <w:t xml:space="preserve"> befintliga data. </w:t>
+      </w:r>
+      <w:commentRangeStart w:id="62"/>
+      <w:r>
+        <w:t>Även</w:t>
+      </w:r>
+      <w:commentRangeEnd w:id="62"/>
       <w:r>
         <w:rPr>
           <w:rStyle w:val="Kommentarsreferens"/>
           <w:rFonts w:eastAsiaTheme="minorHAnsi" w:cstheme="minorBidi"/>
           <w:lang w:eastAsia="en-US"/>
         </w:rPr>
-        <w:commentReference w:id="60"/>
-      </w:r>
-      <w:r>
-        <w:t xml:space="preserve"> </w:t>
-      </w:r>
-      <w:r>
-        <w:t>I detta avsnitt</w:t>
-      </w:r>
-      <w:r>
-        <w:t xml:space="preserve"> kommer det diskutera</w:t>
-      </w:r>
-      <w:r>
-        <w:t>s</w:t>
-      </w:r>
-      <w:r>
-        <w:t xml:space="preserve"> de resultat och frågor som uppkommit under arbetets gång. Det kommer också diskuteras vilka brister som finns med arbetet och vilka områden som är viktigare att vidare forskning genomförs. </w:t>
+        <w:commentReference w:id="62"/>
+      </w:r>
+      <w:r>
+        <w:t xml:space="preserve"> om vi har funnit att DIM fungerar bra med Grade nuvarande pedagogik </w:t>
+      </w:r>
+      <w:r>
+        <w:t xml:space="preserve">är vi </w:t>
+      </w:r>
+      <w:r>
+        <w:t xml:space="preserve">beroende på EIF’s specifika krav </w:t>
+      </w:r>
+      <w:r>
+        <w:t xml:space="preserve">så </w:t>
+      </w:r>
+      <w:r>
+        <w:t>kan det vara nödvändigt att anta andra modeller för att uppfylla sådana krav</w:t>
+      </w:r>
+      <w:r>
+        <w:t xml:space="preserve"> när behovet är utöver det vanliga</w:t>
+      </w:r>
+      <w:r>
+        <w:t xml:space="preserve">. </w:t>
+      </w:r>
+      <w:r>
+        <w:t>Fra</w:t>
+      </w:r>
+      <w:r>
+        <w:t>mförallt kan DIM fungera för de utvalda</w:t>
+      </w:r>
+      <w:r>
+        <w:t xml:space="preserve"> 4 kurser </w:t>
+      </w:r>
+      <w:r>
+        <w:t xml:space="preserve">i studien </w:t>
+      </w:r>
+      <w:r>
+        <w:t xml:space="preserve">men </w:t>
+      </w:r>
+      <w:r>
+        <w:t xml:space="preserve">att Grade pedagogiska ansats saknade en del viktiga aspekter av DIM och därför hade kurserna relativt låga poäng på grund av att de </w:t>
+      </w:r>
+      <w:r>
+        <w:t>samtliga</w:t>
+      </w:r>
+      <w:r>
+        <w:t xml:space="preserve"> saknade samma sak. </w:t>
+      </w:r>
+      <w:r>
+        <w:lastRenderedPageBreak/>
+        <w:t xml:space="preserve">Resultatet kan även innebära att </w:t>
+      </w:r>
+      <w:r>
+        <w:t xml:space="preserve">DIM </w:t>
+      </w:r>
+      <w:r>
+        <w:t>inte är den bästa modellen för dessa kurser och därför är inte DIM den mest passade modellen för</w:t>
+      </w:r>
+      <w:r>
+        <w:t xml:space="preserve"> Grade pedagogiska ansats</w:t>
+      </w:r>
+      <w:r>
+        <w:t xml:space="preserve">. Kurserna ska </w:t>
+      </w:r>
+      <w:r>
+        <w:t xml:space="preserve">i detta fall </w:t>
+      </w:r>
+      <w:r>
+        <w:t xml:space="preserve">representera den typiska Grade kunden och ska därmed inte vara en händelse av de ovanliga fallen. </w:t>
+      </w:r>
+      <w:r>
+        <w:t xml:space="preserve">Ett förslag är att det kan arbetas vidare med det associativa perspektivet och i utbyte undersökas hur fler modeller kan användas för att utvärdera majoritet av Grades kurser. </w:t>
       </w:r>
     </w:p>
     <w:p>
@@ -6431,31 +6890,13 @@
         <w:rPr>
           <w:b/>
         </w:rPr>
-        <w:t>Angående i</w:t>
+        <w:t xml:space="preserve">Höjdpunkter </w:t>
       </w:r>
       <w:r>
         <w:rPr>
           <w:b/>
         </w:rPr>
-        <w:t>ntervjun</w:t>
-      </w:r>
-      <w:r>
-        <w:rPr>
-          <w:b/>
-        </w:rPr>
-        <w:t xml:space="preserve"> av </w:t>
-      </w:r>
-      <w:r>
-        <w:rPr>
-          <w:b/>
-        </w:rPr>
-        <w:t xml:space="preserve">pedagogiska ansvarig </w:t>
-      </w:r>
-      <w:r>
-        <w:rPr>
-          <w:b/>
-        </w:rPr>
-        <w:t>i Grade</w:t>
+        <w:t xml:space="preserve">och ytterligare forskning </w:t>
       </w:r>
     </w:p>
     <w:p>
@@ -6464,223 +6905,25 @@
         <w:spacing w:line="600" w:lineRule="auto"/>
       </w:pPr>
       <w:r>
-        <w:t>Resultatet</w:t>
+        <w:t xml:space="preserve">Grade har möjligheten att utveckla sin pedagogisk med hjälp av </w:t>
+      </w:r>
+      <w:r>
+        <w:t>använda resultatet från detta arbete och tillsammans med EIF eventuellt skapa en relation där båda partnerna får värdefull information från studen</w:t>
+      </w:r>
+      <w:r>
+        <w:t>terna. I detta fall kan ett exempel vara att studenterna gör en</w:t>
       </w:r>
       <w:r>
         <w:t xml:space="preserve"> </w:t>
       </w:r>
       <w:r>
-        <w:t xml:space="preserve">från intervjun hade en viktig utgångspunkt eftersom </w:t>
-      </w:r>
-      <w:r>
-        <w:t>Konstruktiv läromiljö och det Associativa perspektivet</w:t>
-      </w:r>
-      <w:r>
-        <w:t xml:space="preserve"> hade likar</w:t>
-      </w:r>
-      <w:r>
-        <w:t>tat</w:t>
-      </w:r>
-      <w:r>
-        <w:t xml:space="preserve"> resultat. </w:t>
-      </w:r>
-      <w:r>
-        <w:t xml:space="preserve">En </w:t>
-      </w:r>
-      <w:r>
-        <w:t>aspekt</w:t>
-      </w:r>
-      <w:r>
-        <w:t xml:space="preserve"> är</w:t>
-      </w:r>
-      <w:r>
-        <w:t xml:space="preserve"> </w:t>
-      </w:r>
-      <w:r>
-        <w:t xml:space="preserve">att </w:t>
-      </w:r>
-      <w:r>
-        <w:t xml:space="preserve">göra </w:t>
-      </w:r>
-      <w:r>
-        <w:t xml:space="preserve">ytterligare utvärderingar </w:t>
-      </w:r>
-      <w:r>
-        <w:t xml:space="preserve">av Konstruktiv </w:t>
-      </w:r>
-      <w:r>
-        <w:t xml:space="preserve">läromiljö </w:t>
-      </w:r>
-      <w:r>
-        <w:t xml:space="preserve">för att se hur Grade passar med KLM. </w:t>
-      </w:r>
-      <w:r>
-        <w:t xml:space="preserve">Det här kan bero på att intervjun endast bestod av en person, men det </w:t>
-      </w:r>
-      <w:r>
-        <w:t xml:space="preserve">är </w:t>
-      </w:r>
-      <w:r>
-        <w:t>till följd att Grade inte har tillräckligt med personal som arbetar med pedagogiken i kurserna</w:t>
-      </w:r>
-      <w:r>
-        <w:t xml:space="preserve">. Det </w:t>
-      </w:r>
-      <w:r>
-        <w:t xml:space="preserve">kan </w:t>
-      </w:r>
-      <w:r>
-        <w:t xml:space="preserve">också </w:t>
-      </w:r>
-      <w:r>
-        <w:t xml:space="preserve">bero </w:t>
-      </w:r>
-      <w:r>
-        <w:t>på</w:t>
-      </w:r>
-      <w:r>
-        <w:t xml:space="preserve"> att </w:t>
-      </w:r>
-      <w:r>
-        <w:t xml:space="preserve">mycket </w:t>
-      </w:r>
-      <w:r>
-        <w:t xml:space="preserve">av </w:t>
-      </w:r>
-      <w:r>
-        <w:t>resurser</w:t>
-      </w:r>
-      <w:r>
-        <w:t>na</w:t>
-      </w:r>
-      <w:r>
-        <w:t xml:space="preserve"> går åt </w:t>
-      </w:r>
-      <w:r>
-        <w:t xml:space="preserve">till </w:t>
-      </w:r>
-      <w:r>
-        <w:t>att</w:t>
-      </w:r>
-      <w:r>
-        <w:t xml:space="preserve"> kurserna</w:t>
-      </w:r>
-      <w:r>
-        <w:t xml:space="preserve"> </w:t>
-      </w:r>
-      <w:r>
-        <w:t xml:space="preserve">ska </w:t>
-      </w:r>
-      <w:r>
-        <w:t xml:space="preserve">fungera på den funktionella och tekniska nivån innan lärandet kan få </w:t>
-      </w:r>
-      <w:r>
-        <w:t xml:space="preserve">någon </w:t>
-      </w:r>
-      <w:r>
-        <w:t xml:space="preserve">fokus. Dessutom blir det att </w:t>
-      </w:r>
-      <w:r>
-        <w:t>intervju</w:t>
-      </w:r>
-      <w:r>
-        <w:t xml:space="preserve">svaren </w:t>
-      </w:r>
-      <w:r>
-        <w:t>från den pedagogisk</w:t>
-      </w:r>
-      <w:r>
-        <w:t>t</w:t>
-      </w:r>
-      <w:r>
-        <w:t xml:space="preserve"> ansvarig</w:t>
-      </w:r>
-      <w:r>
-        <w:t>a</w:t>
-      </w:r>
-      <w:r>
-        <w:t xml:space="preserve"> </w:t>
-      </w:r>
-      <w:r>
-        <w:t>är</w:t>
-      </w:r>
-      <w:r>
-        <w:t xml:space="preserve"> </w:t>
-      </w:r>
-      <w:r>
-        <w:t xml:space="preserve">under kritik </w:t>
-      </w:r>
-      <w:r>
-        <w:t>eftersom det inte finns en majoritet i svaren som kan f</w:t>
-      </w:r>
-      <w:r>
-        <w:t xml:space="preserve">örutsättas var helt trovärdig. </w:t>
-      </w:r>
-      <w:r>
-        <w:t>Ett förslag på en lösning kan vara att man</w:t>
-      </w:r>
-      <w:r>
-        <w:t xml:space="preserve"> kanske</w:t>
-      </w:r>
-      <w:r>
-        <w:t xml:space="preserve"> bör fokus</w:t>
-      </w:r>
-      <w:r>
-        <w:t>era</w:t>
-      </w:r>
-      <w:r>
-        <w:t xml:space="preserve"> på att intervjua och analysera </w:t>
-      </w:r>
-      <w:r>
-        <w:t>vad studenter tycker hur pedagogiken är i Grades kurs</w:t>
-      </w:r>
-      <w:r>
-        <w:t>er</w:t>
-      </w:r>
-      <w:r>
-        <w:t xml:space="preserve">, </w:t>
-      </w:r>
-      <w:r>
-        <w:t xml:space="preserve">för att få </w:t>
-      </w:r>
-      <w:r>
-        <w:t>underlag</w:t>
-      </w:r>
-      <w:r>
-        <w:t xml:space="preserve"> i hur studenten lär sig i kurserna för att därmed hitta ett passade </w:t>
-      </w:r>
-      <w:r>
-        <w:t xml:space="preserve">pedagogiskt perspektiv. </w:t>
-      </w:r>
-      <w:r>
-        <w:t xml:space="preserve"> </w:t>
-      </w:r>
-      <w:r>
-        <w:t xml:space="preserve">Meningen med att intervjun </w:t>
-      </w:r>
-      <w:r>
-        <w:t xml:space="preserve">var </w:t>
-      </w:r>
-      <w:r>
-        <w:t xml:space="preserve">för att </w:t>
-      </w:r>
-      <w:r>
-        <w:t>få en överblick hur Grade arbetar för tillfället med pedagogiken och förstå vilket perspektiv och modell som</w:t>
-      </w:r>
-      <w:r>
-        <w:t xml:space="preserve"> kan förbättra kurserna. </w:t>
-      </w:r>
-      <w:r>
-        <w:t xml:space="preserve">Resultatet från intervjun kan tolkas att vi fick ett </w:t>
-      </w:r>
-      <w:r>
-        <w:t xml:space="preserve">bra </w:t>
-      </w:r>
-      <w:r>
-        <w:t xml:space="preserve">svar på vilken pedagogisk modell som skulle testas men att ett mer överlägset resultat kan vara väsentligt om fler analysera ska </w:t>
-      </w:r>
-      <w:r>
-        <w:t xml:space="preserve">göras inom Grade. Eftersom DIM behandlades i detta arbete betyder det inte att Grade har möjligheten att bara använda endast en modell utan också testa fler och analysera hur dessa fungerar med deras kurser. </w:t>
+        <w:t xml:space="preserve">utvärdering efter varje kurs och därpå får Grade direkt återkoppling hur kurspedagogiken omfattar. </w:t>
+      </w:r>
+      <w:r>
+        <w:t xml:space="preserve">få tillgång till studenternas resultat inom kurserna kan bidra med att få djupare förståelse till att arbeta med en pedagogisk modell kan vara bra i kommande kurser. Eftersom Grade får chansen till att se vilka tillgångar som behöver mer fokus kan det vara bra för att även lägga mer tid på hur de arbetar med pedagogiken tillsammans med studenten. Speciellt kan utvärderingar göras när studenten får olika alternativ på kurser och arbetar med hur de snabbast eller </w:t>
+      </w:r>
+      <w:r>
+        <w:t xml:space="preserve">enklast lär sig nya saker. Resultatet kan också innebära att </w:t>
       </w:r>
     </w:p>
     <w:p>
@@ -6688,393 +6931,6 @@
         <w:pStyle w:val="Brdtext"/>
         <w:spacing w:line="600" w:lineRule="auto"/>
       </w:pPr>
-      <w:r>
-        <w:t>Resultatet</w:t>
-      </w:r>
-      <w:r>
-        <w:t xml:space="preserve"> från </w:t>
-      </w:r>
-      <w:r>
-        <w:t>i</w:t>
-      </w:r>
-      <w:r>
-        <w:t xml:space="preserve">ntervjun </w:t>
-      </w:r>
-      <w:r>
-        <w:t>gav oss möjligheten att</w:t>
-      </w:r>
-      <w:r>
-        <w:t xml:space="preserve"> att utvärdera DIM och det </w:t>
-      </w:r>
-      <w:r>
-        <w:t xml:space="preserve">visade </w:t>
-      </w:r>
-      <w:r>
-        <w:t>att</w:t>
-      </w:r>
-      <w:r>
-        <w:t xml:space="preserve"> </w:t>
-      </w:r>
-      <w:r>
-        <w:t xml:space="preserve">faserna </w:t>
-      </w:r>
-      <w:r>
-        <w:rPr>
-          <w:i/>
-        </w:rPr>
-        <w:t>Övervakning och Återkopplings</w:t>
-      </w:r>
-      <w:r>
-        <w:t xml:space="preserve"> fasen och </w:t>
-      </w:r>
-      <w:r>
-        <w:rPr>
-          <w:i/>
-        </w:rPr>
-        <w:t>Bedömning och Utvärderings</w:t>
-      </w:r>
-      <w:r>
-        <w:t xml:space="preserve"> </w:t>
-      </w:r>
-      <w:r>
-        <w:t xml:space="preserve">i </w:t>
-      </w:r>
-      <w:r>
-        <w:t xml:space="preserve">modellen </w:t>
-      </w:r>
-      <w:r>
-        <w:t xml:space="preserve">fick låga </w:t>
-      </w:r>
-      <w:r>
-        <w:t xml:space="preserve">poäng. Det </w:t>
-      </w:r>
-      <w:r>
-        <w:t>här kan bero på att Grade inte prio</w:t>
-      </w:r>
-      <w:r>
-        <w:t>riterar dessa faser</w:t>
-      </w:r>
-      <w:r>
-        <w:t xml:space="preserve"> på grund av visa omständigheter eller att Grade </w:t>
-      </w:r>
-      <w:r>
-        <w:t>egentligen prioriterar</w:t>
-      </w:r>
-      <w:r>
-        <w:t xml:space="preserve"> faserna men att de inte lyckas med implementering. Dessa</w:t>
-      </w:r>
-      <w:r>
-        <w:t xml:space="preserve"> faktorer</w:t>
-      </w:r>
-      <w:r>
-        <w:t xml:space="preserve"> </w:t>
-      </w:r>
-      <w:r>
-        <w:t xml:space="preserve">kan </w:t>
-      </w:r>
-      <w:r>
-        <w:t>vara</w:t>
-      </w:r>
-      <w:r>
-        <w:t xml:space="preserve"> en del av att Grade varken</w:t>
-      </w:r>
-      <w:r>
-        <w:t xml:space="preserve"> fokuserar på att göra en förändring i </w:t>
-      </w:r>
-      <w:r>
-        <w:t xml:space="preserve">pedagogiken och </w:t>
-      </w:r>
-      <w:r>
-        <w:t xml:space="preserve">inte </w:t>
-      </w:r>
-      <w:r>
-        <w:t xml:space="preserve">framhäver de delar som kan vara viktiga för att </w:t>
-      </w:r>
-      <w:r>
-        <w:t xml:space="preserve">förmå sig att </w:t>
-      </w:r>
-      <w:r>
-        <w:t>utvecklas</w:t>
-      </w:r>
-      <w:r>
-        <w:t xml:space="preserve"> i</w:t>
-      </w:r>
-      <w:r>
-        <w:t xml:space="preserve">. </w:t>
-      </w:r>
-      <w:r>
-        <w:t>Arbetet</w:t>
-      </w:r>
-      <w:r>
-        <w:t xml:space="preserve"> kan hjälpa Grade bli uppmärksamma på vilka möjligheter som finns med att bli bättre i</w:t>
-      </w:r>
-      <w:r>
-        <w:t xml:space="preserve">nom pedagogiken i deras kurser och kanske förstå varför delar av kurserna inte tillför något för studenten i dagsläget. </w:t>
-      </w:r>
-    </w:p>
-    <w:p>
-      <w:pPr>
-        <w:pStyle w:val="Brdtext"/>
-        <w:spacing w:line="600" w:lineRule="auto"/>
-        <w:rPr>
-          <w:b/>
-        </w:rPr>
-      </w:pPr>
-      <w:r>
-        <w:rPr>
-          <w:b/>
-        </w:rPr>
-        <w:t xml:space="preserve">Angående utvärderingen av </w:t>
-      </w:r>
-      <w:r>
-        <w:rPr>
-          <w:b/>
-        </w:rPr>
-        <w:t>tidigare</w:t>
-      </w:r>
-      <w:r>
-        <w:rPr>
-          <w:b/>
-        </w:rPr>
-        <w:t xml:space="preserve"> kurser </w:t>
-      </w:r>
-    </w:p>
-    <w:p>
-      <w:pPr>
-        <w:pStyle w:val="Brdtext"/>
-        <w:spacing w:line="600" w:lineRule="auto"/>
-      </w:pPr>
-      <w:r>
-        <w:t xml:space="preserve">Det kan </w:t>
-      </w:r>
-      <w:r>
-        <w:t>vara en dålig idé att vi tvingar Grade att använda en modell när de redan har ett brett u</w:t>
-      </w:r>
-      <w:r>
-        <w:t xml:space="preserve">tbud </w:t>
-      </w:r>
-      <w:r>
-        <w:t>av kunder. Resultatet från DIM utvärdering</w:t>
-      </w:r>
-      <w:r>
-        <w:t>en</w:t>
-      </w:r>
-      <w:r>
-        <w:t xml:space="preserve"> </w:t>
-      </w:r>
-      <w:r>
-        <w:t xml:space="preserve">i </w:t>
-      </w:r>
-      <w:r>
-        <w:t xml:space="preserve">sig indikerar att </w:t>
-      </w:r>
-      <w:r>
-        <w:t>enligt dessa observationer</w:t>
-      </w:r>
-      <w:r>
-        <w:t xml:space="preserve"> är detta inte e</w:t>
-      </w:r>
-      <w:r>
-        <w:t xml:space="preserve">tt problem. </w:t>
-      </w:r>
-      <w:r>
-        <w:t>Om antalet</w:t>
-      </w:r>
-      <w:r>
-        <w:t xml:space="preserve"> av Grades </w:t>
-      </w:r>
-      <w:r>
-        <w:t xml:space="preserve">kunder var så </w:t>
-      </w:r>
-      <w:r>
-        <w:t xml:space="preserve">stora </w:t>
-      </w:r>
-      <w:r>
-        <w:t xml:space="preserve">att de </w:t>
-      </w:r>
-      <w:r>
-        <w:t>behövde</w:t>
-      </w:r>
-      <w:r>
-        <w:t xml:space="preserve"> anta en annan modell</w:t>
-      </w:r>
-      <w:r>
-        <w:t xml:space="preserve"> och om det</w:t>
-      </w:r>
-      <w:r>
-        <w:t xml:space="preserve"> </w:t>
-      </w:r>
-      <w:r>
-        <w:t>händer</w:t>
-      </w:r>
-      <w:r>
-        <w:t xml:space="preserve"> </w:t>
-      </w:r>
-      <w:r>
-        <w:t>tillräckligt</w:t>
-      </w:r>
-      <w:r>
-        <w:t xml:space="preserve"> ofta</w:t>
-      </w:r>
-      <w:r>
-        <w:t>,</w:t>
-      </w:r>
-      <w:r>
-        <w:t xml:space="preserve"> så skulle vi se att </w:t>
-      </w:r>
-      <w:r>
-        <w:t>prestationen</w:t>
-      </w:r>
-      <w:r>
-        <w:t xml:space="preserve"> hos DIM skulle skilja s</w:t>
-      </w:r>
-      <w:r>
-        <w:t xml:space="preserve">ig </w:t>
-      </w:r>
-      <w:r>
-        <w:t xml:space="preserve">i stor del i </w:t>
-      </w:r>
-      <w:r>
-        <w:t xml:space="preserve">mellan de kurser som vi analyserade. Självklart tittar vi bara på 4 kurser </w:t>
-      </w:r>
-      <w:r>
-        <w:t xml:space="preserve">så </w:t>
-      </w:r>
-      <w:r>
-        <w:t xml:space="preserve">en </w:t>
-      </w:r>
-      <w:r>
-        <w:t xml:space="preserve">större slutsats kan därmed inte dras </w:t>
-      </w:r>
-      <w:r>
-        <w:t xml:space="preserve">från </w:t>
-      </w:r>
-      <w:proofErr w:type="gramStart"/>
-      <w:r>
-        <w:t>de</w:t>
-      </w:r>
-      <w:r>
-        <w:t>n</w:t>
-      </w:r>
-      <w:proofErr w:type="gramEnd"/>
-      <w:r>
-        <w:t xml:space="preserve"> befintliga data. </w:t>
-      </w:r>
-      <w:commentRangeStart w:id="61"/>
-      <w:r>
-        <w:t>Även</w:t>
-      </w:r>
-      <w:commentRangeEnd w:id="61"/>
-      <w:r>
-        <w:rPr>
-          <w:rStyle w:val="Kommentarsreferens"/>
-          <w:rFonts w:eastAsiaTheme="minorHAnsi" w:cstheme="minorBidi"/>
-          <w:lang w:eastAsia="en-US"/>
-        </w:rPr>
-        <w:commentReference w:id="61"/>
-      </w:r>
-      <w:r>
-        <w:t xml:space="preserve"> om vi har funnit att DIM fungerar bra med Grade nuvarande pedagogik </w:t>
-      </w:r>
-      <w:r>
-        <w:t xml:space="preserve">är vi </w:t>
-      </w:r>
-      <w:r>
-        <w:t xml:space="preserve">beroende på EIF’s specifika krav </w:t>
-      </w:r>
-      <w:r>
-        <w:t xml:space="preserve">så </w:t>
-      </w:r>
-      <w:r>
-        <w:t>kan det vara nödvändigt att anta andra modeller för att uppfylla sådana krav</w:t>
-      </w:r>
-      <w:r>
-        <w:t xml:space="preserve"> när behovet är utöver det vanliga</w:t>
-      </w:r>
-      <w:r>
-        <w:t xml:space="preserve">. </w:t>
-      </w:r>
-      <w:r>
-        <w:t>Fra</w:t>
-      </w:r>
-      <w:r>
-        <w:t>mförallt kan DIM fungera för de utvalda</w:t>
-      </w:r>
-      <w:r>
-        <w:t xml:space="preserve"> 4 kurser </w:t>
-      </w:r>
-      <w:r>
-        <w:t xml:space="preserve">i studien </w:t>
-      </w:r>
-      <w:r>
-        <w:t xml:space="preserve">men </w:t>
-      </w:r>
-      <w:r>
-        <w:t xml:space="preserve">att Grade pedagogiska ansats saknade en del viktiga aspekter av DIM och därför hade kurserna relativt låga poäng på grund av att de </w:t>
-      </w:r>
-      <w:r>
-        <w:t>samtliga</w:t>
-      </w:r>
-      <w:r>
-        <w:t xml:space="preserve"> saknade samma sak. </w:t>
-      </w:r>
-      <w:r>
-        <w:lastRenderedPageBreak/>
-        <w:t xml:space="preserve">Resultatet kan även innebära att </w:t>
-      </w:r>
-      <w:r>
-        <w:t xml:space="preserve">DIM </w:t>
-      </w:r>
-      <w:r>
-        <w:t>inte är den bästa modellen för dessa kurser och därför är inte DIM den mest passade modellen för</w:t>
-      </w:r>
-      <w:r>
-        <w:t xml:space="preserve"> Grade pedagogiska ansats</w:t>
-      </w:r>
-      <w:r>
-        <w:t xml:space="preserve">. Kurserna ska </w:t>
-      </w:r>
-      <w:r>
-        <w:t xml:space="preserve">i detta fall </w:t>
-      </w:r>
-      <w:r>
-        <w:t xml:space="preserve">representera den typiska Grade kunden och ska därmed inte vara en händelse av de ovanliga fallen. </w:t>
-      </w:r>
-      <w:r>
-        <w:t xml:space="preserve">Ett förslag är att det kan arbetas vidare med det associativa perspektivet och i utbyte undersökas hur fler modeller kan användas för att utvärdera majoritet av Grades kurser. </w:t>
-      </w:r>
-    </w:p>
-    <w:p>
-      <w:pPr>
-        <w:pStyle w:val="Brdtext"/>
-        <w:spacing w:line="600" w:lineRule="auto"/>
-        <w:rPr>
-          <w:b/>
-        </w:rPr>
-      </w:pPr>
-      <w:r>
-        <w:rPr>
-          <w:b/>
-        </w:rPr>
-        <w:t xml:space="preserve">Höjdpunkter </w:t>
-      </w:r>
-      <w:r>
-        <w:rPr>
-          <w:b/>
-        </w:rPr>
-        <w:t xml:space="preserve">och ytterligare forskning </w:t>
-      </w:r>
-    </w:p>
-    <w:p>
-      <w:pPr>
-        <w:pStyle w:val="Brdtext"/>
-        <w:spacing w:line="600" w:lineRule="auto"/>
-        <w:rPr>
-          <w:b/>
-        </w:rPr>
-      </w:pPr>
-      <w:bookmarkStart w:id="62" w:name="_GoBack"/>
-      <w:bookmarkEnd w:id="62"/>
     </w:p>
     <w:p>
       <w:pPr>
@@ -8333,27 +8189,7 @@
           <w:shd w:val="clear" w:color="auto" w:fill="FFFFFF"/>
           <w:lang w:eastAsia="sv-SE"/>
         </w:rPr>
-        <w:t>Mayes</w:t>
-      </w:r>
-      <w:proofErr w:type="gramStart"/>
-      <w:r>
-        <w:rPr>
-          <w:rFonts w:eastAsia="Times New Roman" w:cs="Times New Roman"/>
-          <w:color w:val="222222"/>
-          <w:shd w:val="clear" w:color="auto" w:fill="FFFFFF"/>
-          <w:lang w:eastAsia="sv-SE"/>
-        </w:rPr>
-        <w:t>..</w:t>
-      </w:r>
-      <w:proofErr w:type="gramEnd"/>
-      <w:r>
-        <w:rPr>
-          <w:rFonts w:eastAsia="Times New Roman" w:cs="Times New Roman"/>
-          <w:color w:val="222222"/>
-          <w:shd w:val="clear" w:color="auto" w:fill="FFFFFF"/>
-          <w:lang w:eastAsia="sv-SE"/>
-        </w:rPr>
-        <w:t>lägg till källa</w:t>
+        <w:t>Mayes..lägg till källa</w:t>
       </w:r>
     </w:p>
     <w:p>
@@ -13159,19 +12995,11 @@
       </w:r>
       <w:r>
         <w:br/>
-        <w:t xml:space="preserve">Ta </w:t>
-      </w:r>
-      <w:proofErr w:type="gramStart"/>
-      <w:r>
-        <w:t>bort ?</w:t>
-      </w:r>
-      <w:proofErr w:type="gramEnd"/>
-      <w:r>
-        <w:t>/olivia</w:t>
+        <w:t>Ta bort ?/olivia</w:t>
       </w:r>
     </w:p>
   </w:comment>
-  <w:comment w:id="13" w:author="Jason Serviss" w:date="2018-09-09T09:10:00Z" w:initials="JS">
+  <w:comment w:id="9" w:author="Olivia Imner" w:date="2018-10-02T14:32:00Z" w:initials="OI">
     <w:p>
       <w:pPr>
         <w:pStyle w:val="Kommentarer"/>
@@ -13183,12 +13011,28 @@
         <w:annotationRef/>
       </w:r>
       <w:r>
+        <w:t xml:space="preserve">Slutsats: DIm funkar för de kurser som vi utvärderat och </w:t>
+      </w:r>
+    </w:p>
+  </w:comment>
+  <w:comment w:id="14" w:author="Jason Serviss" w:date="2018-09-09T09:10:00Z" w:initials="JS">
+    <w:p>
+      <w:pPr>
+        <w:pStyle w:val="Kommentarer"/>
+      </w:pPr>
+      <w:r>
         <w:rPr>
           <w:rStyle w:val="Kommentarsreferens"/>
         </w:rPr>
         <w:annotationRef/>
       </w:r>
       <w:r>
+        <w:rPr>
+          <w:rStyle w:val="Kommentarsreferens"/>
+        </w:rPr>
+        <w:annotationRef/>
+      </w:r>
+      <w:r>
         <w:t>There is a general problem with consistency of terms. In Bilaga 1 you use the word ”block” to describe different subdivisions of the models but here and in the figures you call them ”elements”. You need to be consistent with the terms you use. Fix this everywhere. Fixed</w:t>
       </w:r>
     </w:p>
@@ -13198,7 +13042,7 @@
       </w:pPr>
     </w:p>
   </w:comment>
-  <w:comment w:id="15" w:author="Jason Serviss" w:date="2018-09-13T09:24:00Z" w:initials="JS">
+  <w:comment w:id="16" w:author="Jason Serviss" w:date="2018-09-13T09:24:00Z" w:initials="JS">
     <w:p>
       <w:pPr>
         <w:pStyle w:val="Kommentarer"/>
@@ -13213,15 +13057,7 @@
         <w:annotationRef/>
       </w:r>
       <w:r>
-        <w:t xml:space="preserve">Not satisfied with this. It should be more along the lines of ”Antalet frågpr per model och element reflektera den mängd frågar som bedömdes vara nödvändigt att urskilja vilken modell passade bäst för </w:t>
-      </w:r>
-      <w:proofErr w:type="gramStart"/>
-      <w:r>
-        <w:t>den</w:t>
-      </w:r>
-      <w:proofErr w:type="gramEnd"/>
-      <w:r>
-        <w:t xml:space="preserve"> element och resulterade i ett ojämn antal modellspecifika frågor per element” </w:t>
+        <w:t xml:space="preserve">Not satisfied with this. It should be more along the lines of ”Antalet frågpr per model och element reflektera den mängd frågar som bedömdes vara nödvändigt att urskilja vilken modell passade bäst för den element och resulterade i ett ojämn antal modellspecifika frågor per element” </w:t>
       </w:r>
       <w:r>
         <w:rPr>
@@ -13231,7 +13067,7 @@
       </w:r>
     </w:p>
   </w:comment>
-  <w:comment w:id="20" w:author="Jason Serviss" w:date="2018-09-15T17:08:00Z" w:initials="JS">
+  <w:comment w:id="21" w:author="Jason Serviss" w:date="2018-09-15T17:08:00Z" w:initials="JS">
     <w:p>
       <w:pPr>
         <w:pStyle w:val="Kommentarer"/>
@@ -13247,7 +13083,7 @@
       </w:r>
     </w:p>
   </w:comment>
-  <w:comment w:id="21" w:author="Olivia Imner" w:date="2018-09-09T09:11:00Z" w:initials="OI">
+  <w:comment w:id="22" w:author="Olivia Imner" w:date="2018-09-09T09:11:00Z" w:initials="OI">
     <w:p>
       <w:pPr>
         <w:pStyle w:val="Kommentarer"/>
@@ -13259,16 +13095,11 @@
         <w:annotationRef/>
       </w:r>
       <w:r>
-        <w:t>Låter konstigt, annat ord</w:t>
-      </w:r>
-      <w:proofErr w:type="gramStart"/>
-      <w:r>
-        <w:t>..</w:t>
-      </w:r>
-      <w:proofErr w:type="gramEnd"/>
+        <w:t>Låter konstigt, annat ord..</w:t>
+      </w:r>
     </w:p>
   </w:comment>
-  <w:comment w:id="22" w:author="Olivia Imner" w:date="2018-09-09T15:54:00Z" w:initials="OI">
+  <w:comment w:id="23" w:author="Olivia Imner" w:date="2018-09-09T15:54:00Z" w:initials="OI">
     <w:p>
       <w:pPr>
         <w:pStyle w:val="Kommentarer"/>
@@ -13293,7 +13124,7 @@
       </w:r>
     </w:p>
   </w:comment>
-  <w:comment w:id="23" w:author="Jason Serviss" w:date="2018-09-09T10:29:00Z" w:initials="JS">
+  <w:comment w:id="24" w:author="Jason Serviss" w:date="2018-09-09T10:29:00Z" w:initials="JS">
     <w:p>
       <w:pPr>
         <w:pStyle w:val="Kommentarer"/>
@@ -13309,12 +13140,12 @@
       </w:r>
     </w:p>
   </w:comment>
-  <w:comment w:id="25" w:author="Jason Serviss" w:date="2018-09-09T09:50:00Z" w:initials="JS">
+  <w:comment w:id="26" w:author="Jason Serviss" w:date="2018-09-09T09:50:00Z" w:initials="JS">
     <w:p>
       <w:pPr>
         <w:pStyle w:val="Kommentarer"/>
       </w:pPr>
-      <w:ins w:id="26" w:author="Jason Serviss" w:date="2018-09-02T14:52:00Z">
+      <w:ins w:id="27" w:author="Jason Serviss" w:date="2018-09-02T14:52:00Z">
         <w:r>
           <w:rPr>
             <w:rStyle w:val="Kommentarsreferens"/>
@@ -13323,19 +13154,11 @@
         </w:r>
       </w:ins>
       <w:r>
-        <w:t xml:space="preserve">I am not </w:t>
-      </w:r>
-      <w:proofErr w:type="gramStart"/>
-      <w:r>
-        <w:t>100%</w:t>
-      </w:r>
-      <w:proofErr w:type="gramEnd"/>
-      <w:r>
-        <w:t xml:space="preserve"> satisfied with this but it  is a rough idea of what I think should be here. OK</w:t>
+        <w:t>I am not 100% satisfied with this but it  is a rough idea of what I think should be here. OK</w:t>
       </w:r>
     </w:p>
   </w:comment>
-  <w:comment w:id="27" w:author="Olivia Imner" w:date="2018-09-09T15:59:00Z" w:initials="OI">
+  <w:comment w:id="28" w:author="Olivia Imner" w:date="2018-09-09T15:59:00Z" w:initials="OI">
     <w:p>
       <w:pPr>
         <w:pStyle w:val="Kommentarer"/>
@@ -13347,19 +13170,11 @@
         <w:annotationRef/>
       </w:r>
       <w:r>
-        <w:t xml:space="preserve">Ändra Ordföljder till </w:t>
-      </w:r>
-      <w:proofErr w:type="gramStart"/>
-      <w:r>
-        <w:t>frågekonstruktionerna .</w:t>
-      </w:r>
-      <w:proofErr w:type="gramEnd"/>
-      <w:r>
-        <w:t xml:space="preserve"> </w:t>
+        <w:t xml:space="preserve">Ändra Ordföljder till frågekonstruktionerna . </w:t>
       </w:r>
     </w:p>
   </w:comment>
-  <w:comment w:id="28" w:author="Jason Serviss" w:date="2018-09-09T11:07:00Z" w:initials="JS">
+  <w:comment w:id="29" w:author="Jason Serviss" w:date="2018-09-09T11:07:00Z" w:initials="JS">
     <w:p>
       <w:pPr>
         <w:pStyle w:val="Kommentarer"/>
@@ -13375,7 +13190,7 @@
       </w:r>
     </w:p>
   </w:comment>
-  <w:comment w:id="31" w:author="Jason Serviss" w:date="2018-09-15T14:59:00Z" w:initials="JS">
+  <w:comment w:id="32" w:author="Jason Serviss" w:date="2018-09-15T14:59:00Z" w:initials="JS">
     <w:p>
       <w:pPr>
         <w:pStyle w:val="Kommentarer"/>
@@ -13391,7 +13206,7 @@
       </w:r>
     </w:p>
   </w:comment>
-  <w:comment w:id="32" w:author="Jason Serviss" w:date="2018-09-18T09:52:00Z" w:initials="JS">
+  <w:comment w:id="33" w:author="Jason Serviss" w:date="2018-09-18T09:52:00Z" w:initials="JS">
     <w:p>
       <w:pPr>
         <w:pStyle w:val="Kommentarer"/>
@@ -13413,7 +13228,7 @@
       </w:r>
     </w:p>
   </w:comment>
-  <w:comment w:id="33" w:author="Jason Serviss" w:date="2018-09-25T16:38:00Z" w:initials="JS">
+  <w:comment w:id="34" w:author="Jason Serviss" w:date="2018-09-25T16:38:00Z" w:initials="JS">
     <w:p>
       <w:pPr>
         <w:pStyle w:val="Kommentarer"/>
@@ -13435,7 +13250,7 @@
       </w:r>
     </w:p>
   </w:comment>
-  <w:comment w:id="38" w:author="Jason Serviss" w:date="2018-09-18T10:12:00Z" w:initials="JS">
+  <w:comment w:id="39" w:author="Jason Serviss" w:date="2018-10-02T14:11:00Z" w:initials="JS">
     <w:p>
       <w:pPr>
         <w:pStyle w:val="Kommentarer"/>
@@ -13443,7 +13258,7 @@
           <w:color w:val="FFFFFF" w:themeColor="background1"/>
         </w:rPr>
       </w:pPr>
-      <w:ins w:id="39" w:author="Jason Serviss" w:date="2018-09-15T15:44:00Z">
+      <w:ins w:id="40" w:author="Jason Serviss" w:date="2018-09-15T15:44:00Z">
         <w:r>
           <w:rPr>
             <w:rStyle w:val="Kommentarsreferens"/>
@@ -13458,11 +13273,11 @@
         <w:rPr>
           <w:color w:val="FFFFFF" w:themeColor="background1"/>
         </w:rPr>
-        <w:t>Lägga till poäng i bilaga 3</w:t>
+        <w:t>Vilka fleändringar kan göras?</w:t>
       </w:r>
     </w:p>
   </w:comment>
-  <w:comment w:id="41" w:author="Jason Serviss" w:date="2018-09-18T10:31:00Z" w:initials="JS">
+  <w:comment w:id="42" w:author="Jason Serviss" w:date="2018-09-18T10:31:00Z" w:initials="JS">
     <w:p>
       <w:pPr>
         <w:pStyle w:val="Kommentarer"/>
@@ -13470,7 +13285,7 @@
           <w:color w:val="FFFFFF" w:themeColor="background1"/>
         </w:rPr>
       </w:pPr>
-      <w:ins w:id="42" w:author="Jason Serviss" w:date="2018-09-15T15:46:00Z">
+      <w:ins w:id="43" w:author="Jason Serviss" w:date="2018-09-15T15:46:00Z">
         <w:r>
           <w:rPr>
             <w:rStyle w:val="Kommentarsreferens"/>
@@ -13489,7 +13304,7 @@
       </w:r>
     </w:p>
   </w:comment>
-  <w:comment w:id="43" w:author="Jason Serviss" w:date="2018-09-18T10:43:00Z" w:initials="JS">
+  <w:comment w:id="44" w:author="Jason Serviss" w:date="2018-09-18T10:43:00Z" w:initials="JS">
     <w:p>
       <w:pPr>
         <w:pStyle w:val="Kommentarer"/>
@@ -13514,34 +13329,18 @@
       </w:r>
     </w:p>
   </w:comment>
-  <w:comment w:id="44" w:author="Unknown Author" w:date="2018-07-25T15:56:00Z" w:initials="">
+  <w:comment w:id="45" w:author="Unknown Author" w:date="2018-07-25T15:56:00Z" w:initials="">
     <w:p>
       <w:r>
         <w:rPr>
           <w:rFonts w:asciiTheme="minorHAnsi" w:hAnsiTheme="minorHAnsi"/>
           <w:sz w:val="20"/>
         </w:rPr>
-        <w:t xml:space="preserve">Remind </w:t>
-      </w:r>
-      <w:proofErr w:type="gramStart"/>
-      <w:r>
-        <w:rPr>
-          <w:rFonts w:asciiTheme="minorHAnsi" w:hAnsiTheme="minorHAnsi"/>
-          <w:sz w:val="20"/>
-        </w:rPr>
-        <w:t>me</w:t>
-      </w:r>
-      <w:proofErr w:type="gramEnd"/>
-      <w:r>
-        <w:rPr>
-          <w:rFonts w:asciiTheme="minorHAnsi" w:hAnsiTheme="minorHAnsi"/>
-          <w:sz w:val="20"/>
-        </w:rPr>
-        <w:t xml:space="preserve"> toa so they are in the same order as the elements on the x axis.</w:t>
+        <w:t>Remind me toa so they are in the same order as the elements on the x axis.</w:t>
       </w:r>
     </w:p>
   </w:comment>
-  <w:comment w:id="47" w:author="Jason Serviss" w:date="2018-09-15T16:21:00Z" w:initials="JS">
+  <w:comment w:id="48" w:author="Jason Serviss" w:date="2018-09-15T16:21:00Z" w:initials="JS">
     <w:p>
       <w:pPr>
         <w:pStyle w:val="Kommentarer"/>
@@ -13557,7 +13356,7 @@
       </w:r>
     </w:p>
   </w:comment>
-  <w:comment w:id="48" w:author="Jason Serviss" w:date="2018-09-18T13:21:00Z" w:initials="JS">
+  <w:comment w:id="49" w:author="Jason Serviss" w:date="2018-09-18T13:21:00Z" w:initials="JS">
     <w:p>
       <w:pPr>
         <w:pStyle w:val="Kommentarer"/>
@@ -13582,7 +13381,7 @@
       </w:r>
     </w:p>
   </w:comment>
-  <w:comment w:id="49" w:author="Olivia Imner" w:date="2018-09-18T11:22:00Z" w:initials="OI">
+  <w:comment w:id="50" w:author="Olivia Imner" w:date="2018-09-18T11:22:00Z" w:initials="OI">
     <w:p>
       <w:pPr>
         <w:pStyle w:val="Kommentarer"/>
@@ -13594,17 +13393,9 @@
         <w:annotationRef/>
       </w:r>
       <w:r>
-        <w:t xml:space="preserve">Det stod </w:t>
-      </w:r>
-      <w:proofErr w:type="gramStart"/>
-      <w:r>
-        <w:t>innan :</w:t>
-      </w:r>
-      <w:proofErr w:type="gramEnd"/>
-      <w:r>
-        <w:t xml:space="preserve"> Det visar att varje individuell </w:t>
-      </w:r>
-      <w:ins w:id="50" w:author="Jason Serviss" w:date="2018-09-15T16:28:00Z">
+        <w:t xml:space="preserve">Det stod innan : Det visar att varje individuell </w:t>
+      </w:r>
+      <w:ins w:id="51" w:author="Jason Serviss" w:date="2018-09-15T16:28:00Z">
         <w:r>
           <w:t xml:space="preserve">utvärderade </w:t>
         </w:r>
@@ -13623,7 +13414,7 @@
       </w:r>
     </w:p>
   </w:comment>
-  <w:comment w:id="52" w:author="Jason Serviss" w:date="2018-09-15T17:12:00Z" w:initials="JS">
+  <w:comment w:id="53" w:author="Jason Serviss" w:date="2018-09-15T17:12:00Z" w:initials="JS">
     <w:p>
       <w:pPr>
         <w:pStyle w:val="Kommentarer"/>
@@ -13639,7 +13430,7 @@
       </w:r>
     </w:p>
   </w:comment>
-  <w:comment w:id="51" w:author="Jason Serviss" w:date="2018-09-15T16:13:00Z" w:initials="JS">
+  <w:comment w:id="52" w:author="Jason Serviss" w:date="2018-09-15T16:13:00Z" w:initials="JS">
     <w:p>
       <w:pPr>
         <w:pStyle w:val="Kommentarer"/>
@@ -13655,7 +13446,7 @@
       </w:r>
     </w:p>
   </w:comment>
-  <w:comment w:id="54" w:author="Jason Serviss" w:date="2018-09-18T13:19:00Z" w:initials="JS">
+  <w:comment w:id="55" w:author="Jason Serviss" w:date="2018-09-18T13:19:00Z" w:initials="JS">
     <w:p>
       <w:pPr>
         <w:pStyle w:val="Kommentarer"/>
@@ -13689,15 +13480,7 @@
         <w:pStyle w:val="Kommentarer"/>
       </w:pPr>
       <w:r>
-        <w:t xml:space="preserve">Text </w:t>
-      </w:r>
-      <w:proofErr w:type="gramStart"/>
-      <w:r>
-        <w:t>innan :</w:t>
-      </w:r>
-      <w:proofErr w:type="gramEnd"/>
-      <w:r>
-        <w:t xml:space="preserve"> Kurserna KS Strålskydd och Telia GDPR visar ett bättre resultat än majoriteten av DIM’s faser och kan ge möjligen ge anvisningar på hur Grade ska börja arbeta med </w:t>
+        <w:t xml:space="preserve">Text innan : Kurserna KS Strålskydd och Telia GDPR visar ett bättre resultat än majoriteten av DIM’s faser och kan ge möjligen ge anvisningar på hur Grade ska börja arbeta med </w:t>
       </w:r>
       <w:r>
         <w:rPr>
@@ -13710,7 +13493,7 @@
       </w:r>
     </w:p>
   </w:comment>
-  <w:comment w:id="59" w:author="Jason Serviss" w:date="2018-09-18T17:24:00Z" w:initials="JS">
+  <w:comment w:id="60" w:author="Jason Serviss" w:date="2018-09-18T17:24:00Z" w:initials="JS">
     <w:p>
       <w:pPr>
         <w:pStyle w:val="Kommentarer"/>
@@ -13778,23 +13561,7 @@
       </w:r>
     </w:p>
   </w:comment>
-  <w:comment w:id="60" w:author="Olivia Imner" w:date="2018-10-02T10:34:00Z" w:initials="OI">
-    <w:p>
-      <w:pPr>
-        <w:pStyle w:val="Kommentarer"/>
-      </w:pPr>
-      <w:r>
-        <w:rPr>
-          <w:rStyle w:val="Kommentarsreferens"/>
-        </w:rPr>
-        <w:annotationRef/>
-      </w:r>
-      <w:r>
-        <w:t>Ska jag ha med varför?</w:t>
-      </w:r>
-    </w:p>
-  </w:comment>
-  <w:comment w:id="61" w:author="Olivia Imner" w:date="2018-09-11T13:15:00Z" w:initials="OI">
+  <w:comment w:id="62" w:author="Olivia Imner" w:date="2018-09-11T13:15:00Z" w:initials="OI">
     <w:p>
       <w:pPr>
         <w:rPr>
@@ -13991,7 +13758,7 @@
           <w:rPr>
             <w:noProof/>
           </w:rPr>
-          <w:t>16</w:t>
+          <w:t>24</w:t>
         </w:r>
         <w:r>
           <w:fldChar w:fldCharType="end"/>
@@ -19649,7 +19416,7 @@
 </file>
 
 <file path=customXml/itemProps1.xml><?xml version="1.0" encoding="utf-8"?>
-<ds:datastoreItem xmlns:ds="http://schemas.openxmlformats.org/officeDocument/2006/customXml" ds:itemID="{F57EC97B-099F-3E4F-BEDB-442269320B85}">
+<ds:datastoreItem xmlns:ds="http://schemas.openxmlformats.org/officeDocument/2006/customXml" ds:itemID="{E917C98E-EC19-0444-AFD4-990C153CDA7B}">
   <ds:schemaRefs>
     <ds:schemaRef ds:uri="http://schemas.openxmlformats.org/officeDocument/2006/bibliography"/>
   </ds:schemaRefs>

</xml_diff>

<commit_message>
Intervju bilaga 2 fixed
</commit_message>
<xml_diff>
--- a/Thesis/workingProgress.docx
+++ b/Thesis/workingProgress.docx
@@ -6411,7 +6411,6 @@
         </w:drawing>
       </w:r>
     </w:p>
-    <w:p/>
     <w:p>
       <w:pPr>
         <w:pStyle w:val="Beskrivning"/>
@@ -6424,7 +6423,6 @@
           <w:b/>
           <w:i w:val="0"/>
         </w:rPr>
-        <w:lastRenderedPageBreak/>
         <w:t xml:space="preserve">Figur </w:t>
       </w:r>
       <w:r>
@@ -6512,21 +6510,10 @@
       <w:bookmarkStart w:id="30" w:name="_Toc391456185"/>
       <w:bookmarkStart w:id="31" w:name="_Toc394248559"/>
       <w:bookmarkEnd w:id="30"/>
-      <w:commentRangeStart w:id="32"/>
       <w:r>
         <w:t>Diskussion</w:t>
       </w:r>
       <w:bookmarkEnd w:id="31"/>
-      <w:commentRangeEnd w:id="32"/>
-      <w:r>
-        <w:rPr>
-          <w:rStyle w:val="Kommentarsreferens"/>
-          <w:rFonts w:ascii="Times New Roman" w:eastAsiaTheme="minorHAnsi" w:hAnsi="Times New Roman" w:cstheme="minorBidi"/>
-          <w:bCs w:val="0"/>
-          <w:color w:val="auto"/>
-        </w:rPr>
-        <w:commentReference w:id="32"/>
-      </w:r>
     </w:p>
     <w:p>
       <w:pPr>
@@ -6972,18 +6959,18 @@
       <w:r>
         <w:t xml:space="preserve"> skulle resultera i en förbättrad pedagogik i Grades kursar enligt DIM</w:t>
       </w:r>
-      <w:commentRangeStart w:id="33"/>
+      <w:commentRangeStart w:id="32"/>
       <w:r>
         <w:t>.</w:t>
       </w:r>
-      <w:commentRangeEnd w:id="33"/>
+      <w:commentRangeEnd w:id="32"/>
       <w:r>
         <w:rPr>
           <w:rStyle w:val="Kommentarsreferens"/>
           <w:rFonts w:eastAsiaTheme="minorHAnsi" w:cstheme="minorBidi"/>
           <w:lang w:eastAsia="en-US"/>
         </w:rPr>
-        <w:commentReference w:id="33"/>
+        <w:commentReference w:id="32"/>
       </w:r>
       <w:r>
         <w:t xml:space="preserve"> </w:t>
@@ -7328,14 +7315,14 @@
       <w:pPr>
         <w:pStyle w:val="Heading11"/>
       </w:pPr>
-      <w:bookmarkStart w:id="34" w:name="_Toc391456186"/>
-      <w:bookmarkStart w:id="35" w:name="_Toc394248560"/>
-      <w:bookmarkEnd w:id="34"/>
+      <w:bookmarkStart w:id="33" w:name="_Toc391456186"/>
+      <w:bookmarkStart w:id="34" w:name="_Toc394248560"/>
+      <w:bookmarkEnd w:id="33"/>
       <w:r>
         <w:lastRenderedPageBreak/>
         <w:t>Referenser</w:t>
       </w:r>
-      <w:bookmarkEnd w:id="35"/>
+      <w:bookmarkEnd w:id="34"/>
     </w:p>
     <w:p>
       <w:pPr>
@@ -9891,7 +9878,7 @@
         <w:rPr>
           <w:rStyle w:val="Kommentarsreferens"/>
         </w:rPr>
-        <w:commentReference w:id="36"/>
+        <w:commentReference w:id="35"/>
       </w:r>
     </w:p>
     <w:p>
@@ -10682,12 +10669,12 @@
         <w:pStyle w:val="Litteraturfrteckning1"/>
         <w:ind w:left="0" w:firstLine="0"/>
       </w:pPr>
-      <w:bookmarkStart w:id="37" w:name="__Fieldmark__1067_823957682"/>
-      <w:bookmarkStart w:id="38" w:name="__Fieldmark__744_3764101930"/>
-      <w:bookmarkStart w:id="39" w:name="__Fieldmark__1179_1934263386"/>
+      <w:bookmarkStart w:id="36" w:name="__Fieldmark__1067_823957682"/>
+      <w:bookmarkStart w:id="37" w:name="__Fieldmark__744_3764101930"/>
+      <w:bookmarkStart w:id="38" w:name="__Fieldmark__1179_1934263386"/>
+      <w:bookmarkEnd w:id="36"/>
       <w:bookmarkEnd w:id="37"/>
       <w:bookmarkEnd w:id="38"/>
-      <w:bookmarkEnd w:id="39"/>
     </w:p>
     <w:p>
       <w:pPr>
@@ -11511,14 +11498,13 @@
       <w:pPr>
         <w:pStyle w:val="Heading11"/>
       </w:pPr>
-      <w:bookmarkStart w:id="40" w:name="_Toc391456187"/>
-      <w:bookmarkStart w:id="41" w:name="_Toc394248561"/>
+      <w:bookmarkStart w:id="39" w:name="_Toc391456187"/>
+      <w:bookmarkStart w:id="40" w:name="_Toc394248561"/>
+      <w:bookmarkEnd w:id="39"/>
+      <w:r>
+        <w:t>Bilagor</w:t>
+      </w:r>
       <w:bookmarkEnd w:id="40"/>
-      <w:r>
-        <w:lastRenderedPageBreak/>
-        <w:t>Bilagor</w:t>
-      </w:r>
-      <w:bookmarkEnd w:id="41"/>
       <w:r>
         <w:t xml:space="preserve"> </w:t>
       </w:r>
@@ -13730,18 +13716,17 @@
           <w:b/>
           <w:i/>
           <w:color w:val="000000" w:themeColor="text1"/>
-          <w:sz w:val="14"/>
-          <w:szCs w:val="14"/>
+          <w:sz w:val="16"/>
+          <w:szCs w:val="16"/>
         </w:rPr>
       </w:pPr>
       <w:r>
         <w:rPr>
           <w:rFonts w:ascii="Verdana" w:hAnsi="Verdana" w:cs="Times New Roman"/>
           <w:b/>
-          <w:i/>
           <w:color w:val="000000" w:themeColor="text1"/>
-          <w:sz w:val="14"/>
-          <w:szCs w:val="14"/>
+          <w:sz w:val="16"/>
+          <w:szCs w:val="16"/>
         </w:rPr>
         <w:t>Bilaga</w:t>
       </w:r>
@@ -13749,10 +13734,9 @@
         <w:rPr>
           <w:rFonts w:ascii="Verdana" w:hAnsi="Verdana" w:cs="Times New Roman"/>
           <w:b/>
-          <w:i/>
           <w:color w:val="000000" w:themeColor="text1"/>
-          <w:sz w:val="14"/>
-          <w:szCs w:val="14"/>
+          <w:sz w:val="16"/>
+          <w:szCs w:val="16"/>
         </w:rPr>
         <w:t xml:space="preserve">: </w:t>
       </w:r>
@@ -13760,10 +13744,9 @@
         <w:rPr>
           <w:rFonts w:ascii="Verdana" w:hAnsi="Verdana" w:cs="Times New Roman"/>
           <w:b/>
-          <w:i/>
           <w:color w:val="000000" w:themeColor="text1"/>
-          <w:sz w:val="14"/>
-          <w:szCs w:val="14"/>
+          <w:sz w:val="16"/>
+          <w:szCs w:val="16"/>
         </w:rPr>
         <w:t xml:space="preserve">Sammanställning </w:t>
       </w:r>
@@ -13771,10 +13754,9 @@
         <w:rPr>
           <w:rFonts w:ascii="Verdana" w:hAnsi="Verdana" w:cs="Times New Roman"/>
           <w:b/>
-          <w:i/>
           <w:color w:val="000000" w:themeColor="text1"/>
-          <w:sz w:val="14"/>
-          <w:szCs w:val="14"/>
+          <w:sz w:val="16"/>
+          <w:szCs w:val="16"/>
         </w:rPr>
         <w:t>av pedagogiska modeller</w:t>
       </w:r>
@@ -13782,8 +13764,8 @@
         <w:rPr>
           <w:rFonts w:ascii="Verdana" w:hAnsi="Verdana" w:cs="Times New Roman"/>
           <w:color w:val="000000" w:themeColor="text1"/>
-          <w:sz w:val="14"/>
-          <w:szCs w:val="14"/>
+          <w:sz w:val="16"/>
+          <w:szCs w:val="16"/>
         </w:rPr>
         <w:t>.</w:t>
       </w:r>
@@ -13791,123 +13773,125 @@
         <w:rPr>
           <w:rFonts w:ascii="Verdana" w:hAnsi="Verdana" w:cs="Times New Roman"/>
           <w:color w:val="000000" w:themeColor="text1"/>
-          <w:sz w:val="14"/>
-          <w:szCs w:val="14"/>
-        </w:rPr>
-        <w:t xml:space="preserve"> </w:t>
+          <w:sz w:val="16"/>
+          <w:szCs w:val="16"/>
+        </w:rPr>
+        <w:t xml:space="preserve"> </w:t>
+      </w:r>
+      <w:r>
+        <w:rPr>
+          <w:rFonts w:ascii="Verdana" w:hAnsi="Verdana" w:cs="Times New Roman"/>
+          <w:color w:val="000000" w:themeColor="text1"/>
+          <w:sz w:val="16"/>
+          <w:szCs w:val="16"/>
+        </w:rPr>
+        <w:t xml:space="preserve">Pedagogiska modellerna (DIM, KLM, och ATM) är indelade efter tre pedagogiska perspektiv (Associativt, Konstruktivist och Sociokulturellt). </w:t>
+      </w:r>
+      <w:r>
+        <w:rPr>
+          <w:rFonts w:ascii="Verdana" w:hAnsi="Verdana" w:cs="Times New Roman"/>
+          <w:color w:val="000000" w:themeColor="text1"/>
+          <w:sz w:val="16"/>
+          <w:szCs w:val="16"/>
+        </w:rPr>
+        <w:t>Modellerna är sammanfattand</w:t>
+      </w:r>
+      <w:r>
+        <w:rPr>
+          <w:rFonts w:ascii="Verdana" w:hAnsi="Verdana" w:cs="Times New Roman"/>
+          <w:color w:val="000000" w:themeColor="text1"/>
+          <w:sz w:val="16"/>
+          <w:szCs w:val="16"/>
+        </w:rPr>
+        <w:t xml:space="preserve">e med </w:t>
+      </w:r>
+      <w:r>
+        <w:rPr>
+          <w:rFonts w:ascii="Verdana" w:hAnsi="Verdana" w:cs="Times New Roman"/>
+          <w:color w:val="000000" w:themeColor="text1"/>
+          <w:sz w:val="16"/>
+          <w:szCs w:val="16"/>
+        </w:rPr>
+        <w:t>element</w:t>
+      </w:r>
+      <w:r>
+        <w:rPr>
+          <w:rFonts w:ascii="Verdana" w:hAnsi="Verdana" w:cs="Times New Roman"/>
+          <w:color w:val="000000" w:themeColor="text1"/>
+          <w:sz w:val="16"/>
+          <w:szCs w:val="16"/>
+        </w:rPr>
+        <w:t>en</w:t>
+      </w:r>
+      <w:r>
+        <w:rPr>
+          <w:rFonts w:ascii="Verdana" w:hAnsi="Verdana" w:cs="Times New Roman"/>
+          <w:color w:val="000000" w:themeColor="text1"/>
+          <w:sz w:val="16"/>
+          <w:szCs w:val="16"/>
+        </w:rPr>
+        <w:t xml:space="preserve"> Inledning, Uppmuntra deltagare, Kontext och riktlinjer, Bedömning och Hjälp, Användarbarhet och feedback på prestation, Samarbete.</w:t>
+      </w:r>
+      <w:r>
+        <w:rPr>
+          <w:rFonts w:ascii="Verdana" w:hAnsi="Verdana" w:cs="Times New Roman"/>
+          <w:color w:val="000000" w:themeColor="text1"/>
+          <w:sz w:val="16"/>
+          <w:szCs w:val="16"/>
+        </w:rPr>
+        <w:t xml:space="preserve"> </w:t>
+      </w:r>
+      <w:r>
+        <w:rPr>
+          <w:rFonts w:ascii="Verdana" w:hAnsi="Verdana" w:cs="Times New Roman"/>
+          <w:color w:val="000000" w:themeColor="text1"/>
+          <w:sz w:val="16"/>
+          <w:szCs w:val="16"/>
+        </w:rPr>
+        <w:t>Vid vissa</w:t>
+      </w:r>
+      <w:r>
+        <w:rPr>
+          <w:rFonts w:ascii="Verdana" w:hAnsi="Verdana" w:cs="Times New Roman"/>
+          <w:color w:val="000000" w:themeColor="text1"/>
+          <w:sz w:val="16"/>
+          <w:szCs w:val="16"/>
+        </w:rPr>
+        <w:t xml:space="preserve"> tillfällen har inte modellen ett element och betecknas då med NA</w:t>
       </w:r>
       <w:r>
         <w:rPr>
           <w:rFonts w:ascii="Verdana" w:hAnsi="Verdana" w:cs="Times New Roman"/>
           <w:i/>
           <w:color w:val="000000" w:themeColor="text1"/>
-          <w:sz w:val="14"/>
-          <w:szCs w:val="14"/>
-        </w:rPr>
-        <w:t xml:space="preserve">Pedagogiska modellerna (DIM, KLM, och ATM) är indelade efter tre pedagogiska perspektiv (Associativt, Konstruktivist och Sociokulturellt). </w:t>
+          <w:sz w:val="16"/>
+          <w:szCs w:val="16"/>
+        </w:rPr>
+        <w:t>.</w:t>
       </w:r>
       <w:r>
         <w:rPr>
           <w:rFonts w:ascii="Verdana" w:hAnsi="Verdana" w:cs="Times New Roman"/>
-          <w:i/>
-          <w:color w:val="000000" w:themeColor="text1"/>
-          <w:sz w:val="14"/>
-          <w:szCs w:val="14"/>
-        </w:rPr>
-        <w:t>Modellerna är sammanfattand</w:t>
-      </w:r>
-      <w:r>
-        <w:rPr>
-          <w:rFonts w:ascii="Verdana" w:hAnsi="Verdana" w:cs="Times New Roman"/>
-          <w:i/>
-          <w:color w:val="000000" w:themeColor="text1"/>
-          <w:sz w:val="14"/>
-          <w:szCs w:val="14"/>
-        </w:rPr>
-        <w:t xml:space="preserve">e med </w:t>
-      </w:r>
-      <w:r>
-        <w:rPr>
-          <w:rFonts w:ascii="Verdana" w:hAnsi="Verdana" w:cs="Times New Roman"/>
-          <w:i/>
-          <w:color w:val="000000" w:themeColor="text1"/>
-          <w:sz w:val="14"/>
-          <w:szCs w:val="14"/>
-        </w:rPr>
-        <w:t>element</w:t>
-      </w:r>
-      <w:r>
-        <w:rPr>
-          <w:rFonts w:ascii="Verdana" w:hAnsi="Verdana" w:cs="Times New Roman"/>
-          <w:i/>
-          <w:color w:val="000000" w:themeColor="text1"/>
-          <w:sz w:val="14"/>
-          <w:szCs w:val="14"/>
-        </w:rPr>
-        <w:t>en</w:t>
-      </w:r>
-      <w:r>
-        <w:rPr>
-          <w:rFonts w:ascii="Verdana" w:hAnsi="Verdana" w:cs="Times New Roman"/>
-          <w:i/>
-          <w:color w:val="000000" w:themeColor="text1"/>
-          <w:sz w:val="14"/>
-          <w:szCs w:val="14"/>
-        </w:rPr>
-        <w:t xml:space="preserve"> Inledning, Uppmuntra deltagare, Kontext och riktlinjer, Bedömning och Hjälp, Användarbarhet och feedback på prestation, Samarbete.</w:t>
-      </w:r>
-      <w:r>
-        <w:rPr>
-          <w:rFonts w:ascii="Verdana" w:hAnsi="Verdana" w:cs="Times New Roman"/>
-          <w:color w:val="000000" w:themeColor="text1"/>
-          <w:sz w:val="14"/>
-          <w:szCs w:val="14"/>
-        </w:rPr>
-        <w:t xml:space="preserve"> </w:t>
-      </w:r>
-      <w:r>
-        <w:rPr>
-          <w:rFonts w:ascii="Verdana" w:hAnsi="Verdana" w:cs="Times New Roman"/>
-          <w:i/>
-          <w:color w:val="000000" w:themeColor="text1"/>
-          <w:sz w:val="14"/>
-          <w:szCs w:val="14"/>
-        </w:rPr>
-        <w:t>Vid vissa</w:t>
-      </w:r>
-      <w:r>
-        <w:rPr>
-          <w:rFonts w:ascii="Verdana" w:hAnsi="Verdana" w:cs="Times New Roman"/>
-          <w:i/>
-          <w:color w:val="000000" w:themeColor="text1"/>
-          <w:sz w:val="14"/>
-          <w:szCs w:val="14"/>
-        </w:rPr>
-        <w:t xml:space="preserve"> tillfällen har inte modellen ett element och betecknas då med NA.</w:t>
-      </w:r>
-      <w:r>
-        <w:rPr>
-          <w:rFonts w:ascii="Verdana" w:hAnsi="Verdana" w:cs="Times New Roman"/>
-          <w:sz w:val="14"/>
-          <w:szCs w:val="14"/>
-        </w:rPr>
-        <w:commentReference w:id="42"/>
+          <w:sz w:val="16"/>
+          <w:szCs w:val="16"/>
+        </w:rPr>
+        <w:commentReference w:id="41"/>
       </w:r>
       <w:r>
         <w:rPr>
           <w:rFonts w:ascii="Verdana" w:hAnsi="Verdana" w:cs="Times New Roman"/>
           <w:b/>
           <w:color w:val="000000" w:themeColor="text1"/>
-          <w:sz w:val="14"/>
-          <w:szCs w:val="14"/>
+          <w:sz w:val="16"/>
+          <w:szCs w:val="16"/>
         </w:rPr>
         <w:t xml:space="preserve"> </w:t>
       </w:r>
       <w:r>
         <w:rPr>
           <w:rFonts w:ascii="Verdana" w:hAnsi="Verdana" w:cs="Times New Roman"/>
-          <w:sz w:val="14"/>
-          <w:szCs w:val="14"/>
+          <w:sz w:val="16"/>
+          <w:szCs w:val="16"/>
         </w:rPr>
         <w:br w:type="page"/>
       </w:r>
@@ -13917,14 +13901,12 @@
         <w:rPr>
           <w:b/>
           <w:bCs/>
-          <w:i/>
           <w:iCs/>
           <w:color w:val="00000A"/>
         </w:rPr>
       </w:pPr>
-      <w:bookmarkStart w:id="43" w:name="_Toc391456188"/>
-      <w:bookmarkEnd w:id="43"/>
-      <w:commentRangeStart w:id="44"/>
+      <w:bookmarkStart w:id="42" w:name="_Toc391456188"/>
+      <w:bookmarkEnd w:id="42"/>
       <w:r>
         <w:rPr>
           <w:rStyle w:val="Starkbetoning"/>
@@ -13932,15 +13914,6 @@
         </w:rPr>
         <w:t xml:space="preserve">Inledning </w:t>
       </w:r>
-      <w:commentRangeEnd w:id="44"/>
-      <w:r>
-        <w:rPr>
-          <w:rStyle w:val="Kommentarsreferens"/>
-        </w:rPr>
-        <w:commentReference w:id="44"/>
-      </w:r>
-      <w:bookmarkStart w:id="45" w:name="_GoBack"/>
-      <w:bookmarkEnd w:id="45"/>
     </w:p>
     <w:p>
       <w:pPr>
@@ -13955,248 +13928,321 @@
         <w:t xml:space="preserve">1. </w:t>
       </w:r>
       <w:r>
-        <w:rPr>
-          <w:rFonts w:cs="Times New Roman"/>
-        </w:rPr>
-        <w:t xml:space="preserve">Hur viktigt är det att kursdesignen och ämnet utförligt granskas från det underliggande material? </w:t>
-      </w:r>
-    </w:p>
-    <w:p>
-      <w:pPr>
-        <w:rPr>
-          <w:ins w:id="46" w:author="Jason Serviss" w:date="2018-09-02T10:36:00Z"/>
-          <w:rFonts w:cs="Times New Roman"/>
-        </w:rPr>
-      </w:pPr>
-      <w:r>
-        <w:rPr>
-          <w:rFonts w:cs="Times New Roman"/>
-        </w:rPr>
-        <w:t xml:space="preserve">Poäng: </w:t>
-      </w:r>
-      <w:r>
-        <w:rPr>
-          <w:rFonts w:cs="Times New Roman"/>
-        </w:rPr>
-        <w:t>5</w:t>
-      </w:r>
-    </w:p>
-    <w:p>
-      <w:pPr>
-        <w:rPr>
-          <w:rFonts w:cs="Times New Roman"/>
-        </w:rPr>
-      </w:pPr>
-    </w:p>
-    <w:p>
-      <w:pPr>
-        <w:rPr>
-          <w:ins w:id="47" w:author="Jason Serviss" w:date="2018-09-02T10:37:00Z"/>
-          <w:rFonts w:cs="Times New Roman"/>
-        </w:rPr>
-      </w:pPr>
-      <w:r>
-        <w:rPr>
-          <w:rFonts w:cs="Times New Roman"/>
-        </w:rPr>
-        <w:t xml:space="preserve">2. </w:t>
-      </w:r>
-      <w:r>
-        <w:rPr>
-          <w:rFonts w:cs="Times New Roman"/>
-        </w:rPr>
-        <w:t>Hur viktigt är det att bedöma vilken användargrupp</w:t>
-      </w:r>
-      <w:r>
-        <w:rPr>
-          <w:rStyle w:val="FootnoteAnchor"/>
-          <w:rFonts w:cs="Times New Roman"/>
-        </w:rPr>
-        <w:footnoteReference w:id="1"/>
-      </w:r>
-      <w:r>
-        <w:rPr>
-          <w:rFonts w:cs="Times New Roman"/>
-        </w:rPr>
-        <w:t xml:space="preserve"> kursen riktar sig emot och därefter designa kursen enligt denna bedömning?</w:t>
-      </w:r>
-      <w:r>
-        <w:rPr>
-          <w:rFonts w:cs="Times New Roman"/>
-        </w:rPr>
-        <w:t xml:space="preserve"> Poäng: </w:t>
-      </w:r>
-      <w:r>
-        <w:rPr>
-          <w:rFonts w:cs="Times New Roman"/>
-        </w:rPr>
-        <w:t>5</w:t>
-      </w:r>
-    </w:p>
-    <w:p>
-      <w:pPr>
-        <w:rPr>
-          <w:rFonts w:cs="Times New Roman"/>
-        </w:rPr>
-      </w:pPr>
-    </w:p>
-    <w:p>
-      <w:pPr>
-        <w:rPr>
-          <w:ins w:id="48" w:author="Jason Serviss" w:date="2018-09-02T10:37:00Z"/>
-          <w:rFonts w:cs="Times New Roman"/>
-        </w:rPr>
-      </w:pPr>
-      <w:r>
-        <w:rPr>
-          <w:rFonts w:cs="Times New Roman"/>
-        </w:rPr>
-        <w:t xml:space="preserve">3. </w:t>
-      </w:r>
-      <w:r>
-        <w:rPr>
-          <w:rFonts w:cs="Times New Roman"/>
-        </w:rPr>
-        <w:t>Hur viktigt är det att uttala och förklara vad studenten ska lära sig i kursen?</w:t>
-      </w:r>
-      <w:r>
-        <w:rPr>
-          <w:rFonts w:cs="Times New Roman"/>
-        </w:rPr>
-        <w:t xml:space="preserve"> Poäng: </w:t>
-      </w:r>
-      <w:r>
-        <w:rPr>
-          <w:rFonts w:cs="Times New Roman"/>
-        </w:rPr>
-        <w:t>4</w:t>
-      </w:r>
-    </w:p>
-    <w:p>
-      <w:pPr>
-        <w:rPr>
-          <w:rFonts w:cs="Times New Roman"/>
-        </w:rPr>
-      </w:pPr>
-    </w:p>
-    <w:p>
-      <w:pPr>
-        <w:rPr>
-          <w:ins w:id="49" w:author="Jason Serviss" w:date="2018-09-02T10:37:00Z"/>
-          <w:rFonts w:cs="Times New Roman"/>
-        </w:rPr>
-      </w:pPr>
-      <w:r>
-        <w:rPr>
-          <w:rFonts w:cs="Times New Roman"/>
-        </w:rPr>
-        <w:t xml:space="preserve">4. </w:t>
-      </w:r>
-      <w:r>
-        <w:rPr>
-          <w:rFonts w:cs="Times New Roman"/>
-        </w:rPr>
-        <w:t>Hur viktigt är det att studenten aktivt kan utföra övningar i kursen, för att senare skapa något och påverka deras miljö?</w:t>
-      </w:r>
-      <w:r>
-        <w:rPr>
-          <w:rStyle w:val="FootnoteAnchor"/>
-          <w:rFonts w:cs="Times New Roman"/>
-        </w:rPr>
-        <w:footnoteReference w:id="2"/>
-      </w:r>
-      <w:r>
-        <w:rPr>
-          <w:rFonts w:cs="Times New Roman"/>
-        </w:rPr>
-        <w:t xml:space="preserve"> </w:t>
-      </w:r>
-      <w:r>
-        <w:rPr>
-          <w:rFonts w:cs="Times New Roman"/>
-        </w:rPr>
-        <w:t xml:space="preserve"> Poäng: </w:t>
-      </w:r>
-      <w:r>
-        <w:rPr>
-          <w:rFonts w:cs="Times New Roman"/>
-        </w:rPr>
-        <w:t>5</w:t>
-      </w:r>
-    </w:p>
-    <w:p>
-      <w:pPr>
-        <w:rPr>
-          <w:rFonts w:cs="Times New Roman"/>
-        </w:rPr>
-      </w:pPr>
-    </w:p>
-    <w:p>
-      <w:pPr>
-        <w:rPr>
-          <w:ins w:id="50" w:author="Jason Serviss" w:date="2018-09-02T10:37:00Z"/>
-          <w:rFonts w:cs="Times New Roman"/>
-        </w:rPr>
-      </w:pPr>
-      <w:r>
-        <w:rPr>
-          <w:rFonts w:cs="Times New Roman"/>
-          <w:color w:val="000000"/>
-        </w:rPr>
-        <w:t xml:space="preserve">5. </w:t>
-      </w:r>
-      <w:r>
-        <w:rPr>
-          <w:rFonts w:cs="Times New Roman"/>
-          <w:color w:val="000000"/>
-        </w:rPr>
-        <w:t>Hur viktigt är det att studenten få tillgång till ytterligare fördjupning i kursen?</w:t>
-      </w:r>
-      <w:r>
-        <w:rPr>
-          <w:rFonts w:cs="Times New Roman"/>
-        </w:rPr>
-        <w:t xml:space="preserve"> Poäng: </w:t>
-      </w:r>
-      <w:r>
-        <w:rPr>
-          <w:rFonts w:cs="Times New Roman"/>
-        </w:rPr>
-        <w:t>2</w:t>
-      </w:r>
-    </w:p>
-    <w:p>
-      <w:pPr>
-        <w:rPr>
-          <w:rFonts w:eastAsiaTheme="minorEastAsia"/>
-          <w:i/>
-          <w:sz w:val="23"/>
-          <w:szCs w:val="23"/>
-        </w:rPr>
-      </w:pPr>
-    </w:p>
-    <w:p>
-      <w:pPr>
         <w:rPr>
           <w:b/>
           <w:bCs/>
-          <w:i/>
           <w:iCs/>
           <w:color w:val="00000A"/>
         </w:rPr>
-      </w:pPr>
-      <w:r>
+        <w:t>DIM</w:t>
+      </w:r>
+      <w:r>
+        <w:rPr>
+          <w:rFonts w:cs="Times New Roman"/>
+        </w:rPr>
+        <w:t xml:space="preserve">: </w:t>
+      </w:r>
+      <w:r>
+        <w:rPr>
+          <w:rFonts w:cs="Times New Roman"/>
+        </w:rPr>
+        <w:t xml:space="preserve">Hur viktigt är det att kursdesignen och ämnet utförligt granskas från det underliggande material? </w:t>
+      </w:r>
+      <w:r>
+        <w:rPr>
+          <w:rFonts w:cs="Times New Roman"/>
+        </w:rPr>
+        <w:t xml:space="preserve">Poäng: </w:t>
+      </w:r>
+      <w:r>
+        <w:rPr>
+          <w:rFonts w:cs="Times New Roman"/>
+        </w:rPr>
+        <w:t>5</w:t>
+      </w:r>
+    </w:p>
+    <w:p>
+      <w:pPr>
+        <w:rPr>
+          <w:ins w:id="43" w:author="Jason Serviss" w:date="2018-09-02T10:36:00Z"/>
+          <w:rFonts w:cs="Times New Roman"/>
+        </w:rPr>
+      </w:pPr>
+    </w:p>
+    <w:p>
+      <w:pPr>
+        <w:rPr>
+          <w:rFonts w:cs="Times New Roman"/>
+        </w:rPr>
+      </w:pPr>
+      <w:r>
+        <w:rPr>
+          <w:rFonts w:cs="Times New Roman"/>
+        </w:rPr>
+        <w:t xml:space="preserve">2. </w:t>
+      </w:r>
+      <w:r>
+        <w:rPr>
+          <w:rFonts w:cs="Times New Roman"/>
+          <w:b/>
+        </w:rPr>
+        <w:t>ATM</w:t>
+      </w:r>
+      <w:r>
+        <w:rPr>
+          <w:rFonts w:cs="Times New Roman"/>
+        </w:rPr>
+        <w:t xml:space="preserve">: </w:t>
+      </w:r>
+      <w:r>
+        <w:rPr>
+          <w:rFonts w:cs="Times New Roman"/>
+        </w:rPr>
+        <w:t>Hur viktigt är det att bedöma vilken användargrupp</w:t>
+      </w:r>
+      <w:r>
+        <w:rPr>
+          <w:rStyle w:val="FootnoteAnchor"/>
+          <w:rFonts w:cs="Times New Roman"/>
+        </w:rPr>
+        <w:footnoteReference w:id="1"/>
+      </w:r>
+      <w:r>
+        <w:rPr>
+          <w:rFonts w:cs="Times New Roman"/>
+        </w:rPr>
+        <w:t xml:space="preserve"> kursen riktar sig emot och därefter designa kursen enligt denna bedömning?</w:t>
+      </w:r>
+      <w:r>
+        <w:rPr>
+          <w:rFonts w:cs="Times New Roman"/>
+        </w:rPr>
+        <w:t xml:space="preserve"> Poäng: </w:t>
+      </w:r>
+      <w:r>
+        <w:rPr>
+          <w:rFonts w:cs="Times New Roman"/>
+        </w:rPr>
+        <w:t>5</w:t>
+      </w:r>
+    </w:p>
+    <w:p>
+      <w:pPr>
+        <w:rPr>
+          <w:ins w:id="44" w:author="Jason Serviss" w:date="2018-09-02T10:37:00Z"/>
+          <w:rFonts w:cs="Times New Roman"/>
+          <w:b/>
+        </w:rPr>
+      </w:pPr>
+    </w:p>
+    <w:p>
+      <w:pPr>
+        <w:rPr>
+          <w:rFonts w:cs="Times New Roman"/>
+        </w:rPr>
+      </w:pPr>
+      <w:r>
+        <w:rPr>
+          <w:rFonts w:cs="Times New Roman"/>
+        </w:rPr>
+        <w:t xml:space="preserve">3. </w:t>
+      </w:r>
+      <w:r>
+        <w:rPr>
+          <w:rFonts w:cs="Times New Roman"/>
+          <w:b/>
+        </w:rPr>
+        <w:t>DIM</w:t>
+      </w:r>
+      <w:r>
+        <w:rPr>
+          <w:rFonts w:cs="Times New Roman"/>
+        </w:rPr>
+        <w:t xml:space="preserve">: </w:t>
+      </w:r>
+      <w:r>
+        <w:rPr>
+          <w:rFonts w:cs="Times New Roman"/>
+        </w:rPr>
+        <w:t>Hur viktigt är det att uttala och förklara vad studenten ska lära sig i kursen?</w:t>
+      </w:r>
+      <w:r>
+        <w:rPr>
+          <w:rFonts w:cs="Times New Roman"/>
+        </w:rPr>
+        <w:t xml:space="preserve"> Poäng: </w:t>
+      </w:r>
+      <w:r>
+        <w:rPr>
+          <w:rFonts w:cs="Times New Roman"/>
+        </w:rPr>
+        <w:t>4</w:t>
+      </w:r>
+    </w:p>
+    <w:p>
+      <w:pPr>
+        <w:rPr>
+          <w:ins w:id="45" w:author="Jason Serviss" w:date="2018-09-02T10:37:00Z"/>
+          <w:rFonts w:cs="Times New Roman"/>
+          <w:b/>
+        </w:rPr>
+      </w:pPr>
+    </w:p>
+    <w:p>
+      <w:pPr>
+        <w:rPr>
+          <w:rFonts w:cs="Times New Roman"/>
+        </w:rPr>
+      </w:pPr>
+      <w:r>
+        <w:rPr>
+          <w:rFonts w:cs="Times New Roman"/>
+        </w:rPr>
+        <w:t>4.</w:t>
+      </w:r>
+      <w:r>
+        <w:rPr>
+          <w:rFonts w:cs="Times New Roman"/>
+        </w:rPr>
+        <w:t xml:space="preserve"> </w:t>
+      </w:r>
+      <w:r>
+        <w:rPr>
+          <w:rFonts w:cs="Times New Roman"/>
+          <w:b/>
+        </w:rPr>
+        <w:t>KLM</w:t>
+      </w:r>
+      <w:r>
+        <w:rPr>
+          <w:rFonts w:cs="Times New Roman"/>
+          <w:b/>
+        </w:rPr>
+        <w:t>:</w:t>
+      </w:r>
+      <w:r>
+        <w:rPr>
+          <w:rFonts w:cs="Times New Roman"/>
+        </w:rPr>
+        <w:t xml:space="preserve"> </w:t>
+      </w:r>
+      <w:r>
+        <w:rPr>
+          <w:rFonts w:cs="Times New Roman"/>
+        </w:rPr>
+        <w:t>Hur viktigt är det att studenten aktivt kan utföra övningar i kursen, för att senare skapa något och påverka deras miljö?</w:t>
+      </w:r>
+      <w:r>
+        <w:rPr>
+          <w:rStyle w:val="FootnoteAnchor"/>
+          <w:rFonts w:cs="Times New Roman"/>
+        </w:rPr>
+        <w:footnoteReference w:id="2"/>
+      </w:r>
+      <w:r>
+        <w:rPr>
+          <w:rFonts w:cs="Times New Roman"/>
+        </w:rPr>
+        <w:t xml:space="preserve"> </w:t>
+      </w:r>
+      <w:r>
+        <w:rPr>
+          <w:rFonts w:cs="Times New Roman"/>
+        </w:rPr>
+        <w:t xml:space="preserve">Poäng: </w:t>
+      </w:r>
+      <w:r>
+        <w:rPr>
+          <w:rFonts w:cs="Times New Roman"/>
+        </w:rPr>
+        <w:t>5</w:t>
+      </w:r>
+    </w:p>
+    <w:p>
+      <w:pPr>
+        <w:rPr>
+          <w:ins w:id="46" w:author="Jason Serviss" w:date="2018-09-02T10:37:00Z"/>
+          <w:rFonts w:cs="Times New Roman"/>
+          <w:b/>
+        </w:rPr>
+      </w:pPr>
+    </w:p>
+    <w:p>
+      <w:pPr>
+        <w:rPr>
+          <w:rFonts w:cs="Times New Roman"/>
+          <w:b/>
+        </w:rPr>
+      </w:pPr>
+      <w:r>
+        <w:rPr>
+          <w:rFonts w:cs="Times New Roman"/>
+          <w:color w:val="000000"/>
+        </w:rPr>
+        <w:t xml:space="preserve">5. </w:t>
+      </w:r>
+      <w:r>
+        <w:rPr>
+          <w:rFonts w:cs="Times New Roman"/>
+          <w:b/>
+        </w:rPr>
+        <w:t>ATM</w:t>
+      </w:r>
+      <w:r>
+        <w:rPr>
+          <w:rFonts w:cs="Times New Roman"/>
+          <w:b/>
+        </w:rPr>
+        <w:t xml:space="preserve">: </w:t>
+      </w:r>
+      <w:r>
+        <w:rPr>
+          <w:rFonts w:cs="Times New Roman"/>
+          <w:color w:val="000000"/>
+        </w:rPr>
+        <w:t>Hur viktigt är det att studenten få tillgång till ytterligare fördjupning i kursen?</w:t>
+      </w:r>
+      <w:r>
+        <w:rPr>
+          <w:rFonts w:cs="Times New Roman"/>
+        </w:rPr>
+        <w:t xml:space="preserve"> Poäng: </w:t>
+      </w:r>
+      <w:r>
+        <w:rPr>
+          <w:rFonts w:cs="Times New Roman"/>
+        </w:rPr>
+        <w:t>2</w:t>
+      </w:r>
+    </w:p>
+    <w:p>
+      <w:pPr>
         <w:rPr>
           <w:rStyle w:val="Starkbetoning"/>
           <w:color w:val="00000A"/>
         </w:rPr>
+      </w:pPr>
+    </w:p>
+    <w:p>
+      <w:pPr>
+        <w:rPr>
+          <w:b/>
+          <w:bCs/>
+          <w:iCs/>
+          <w:color w:val="00000A"/>
+        </w:rPr>
+      </w:pPr>
+      <w:r>
+        <w:rPr>
+          <w:rStyle w:val="Starkbetoning"/>
+          <w:color w:val="00000A"/>
+        </w:rPr>
         <w:t>Uppmuntra deltagande</w:t>
       </w:r>
     </w:p>
     <w:p>
       <w:pPr>
         <w:rPr>
-          <w:ins w:id="51" w:author="Jason Serviss" w:date="2018-09-02T10:37:00Z"/>
           <w:rFonts w:cs="Times New Roman"/>
         </w:rPr>
       </w:pPr>
@@ -14209,37 +14255,56 @@
       </w:r>
       <w:r>
         <w:rPr>
+          <w:rStyle w:val="Starkbetoning"/>
+          <w:i w:val="0"/>
+          <w:color w:val="00000A"/>
+        </w:rPr>
+        <w:t>DIM</w:t>
+      </w:r>
+      <w:r>
+        <w:rPr>
           <w:rFonts w:eastAsia="Times New Roman" w:cs="Times New Roman"/>
           <w:color w:val="333333"/>
         </w:rPr>
-        <w:t>Hur viktigt är det att studenten får veta varför kursen är betydande och visa att de förstår?</w:t>
-      </w:r>
-      <w:r>
-        <w:rPr>
-          <w:rFonts w:cs="Times New Roman"/>
-        </w:rPr>
-        <w:t xml:space="preserve"> Poäng: </w:t>
-      </w:r>
-      <w:r>
-        <w:rPr>
-          <w:rFonts w:cs="Times New Roman"/>
-        </w:rPr>
-        <w:t>5</w:t>
-      </w:r>
-    </w:p>
-    <w:p>
-      <w:pPr>
+        <w:t xml:space="preserve">: </w:t>
+      </w:r>
+      <w:r>
         <w:rPr>
           <w:rFonts w:eastAsia="Times New Roman" w:cs="Times New Roman"/>
           <w:color w:val="333333"/>
         </w:rPr>
-      </w:pPr>
-    </w:p>
-    <w:p>
-      <w:pPr>
-        <w:rPr>
-          <w:ins w:id="52" w:author="Jason Serviss" w:date="2018-09-02T10:37:00Z"/>
-          <w:rFonts w:cs="Times New Roman"/>
+        <w:t>Hur viktigt är det att studenten får veta varför kursen är betydande och visa att de förstår?</w:t>
+      </w:r>
+      <w:r>
+        <w:rPr>
+          <w:rFonts w:cs="Times New Roman"/>
+        </w:rPr>
+        <w:t xml:space="preserve"> Poäng: </w:t>
+      </w:r>
+      <w:r>
+        <w:rPr>
+          <w:rFonts w:cs="Times New Roman"/>
+        </w:rPr>
+        <w:t>5</w:t>
+      </w:r>
+    </w:p>
+    <w:p>
+      <w:pPr>
+        <w:rPr>
+          <w:b/>
+          <w:bCs/>
+          <w:iCs/>
+          <w:color w:val="00000A"/>
+        </w:rPr>
+      </w:pPr>
+    </w:p>
+    <w:p>
+      <w:pPr>
+        <w:rPr>
+          <w:b/>
+          <w:bCs/>
+          <w:iCs/>
+          <w:color w:val="00000A"/>
         </w:rPr>
       </w:pPr>
       <w:r>
@@ -14248,6 +14313,23 @@
           <w:color w:val="333333"/>
         </w:rPr>
         <w:t xml:space="preserve">7. </w:t>
+      </w:r>
+      <w:r>
+        <w:rPr>
+          <w:rFonts w:eastAsia="Times New Roman" w:cs="Times New Roman"/>
+          <w:b/>
+          <w:color w:val="333333"/>
+        </w:rPr>
+        <w:t>KLM</w:t>
+      </w:r>
+      <w:r>
+        <w:rPr>
+          <w:b/>
+          <w:bCs/>
+          <w:iCs/>
+          <w:color w:val="00000A"/>
+        </w:rPr>
+        <w:t xml:space="preserve">: </w:t>
       </w:r>
       <w:r>
         <w:rPr>
@@ -14304,8 +14386,6 @@
         <w:rPr>
           <w:rStyle w:val="Starkbetoning"/>
           <w:color w:val="00000A"/>
-          <w:sz w:val="23"/>
-          <w:szCs w:val="23"/>
         </w:rPr>
       </w:pPr>
     </w:p>
@@ -14314,7 +14394,6 @@
         <w:rPr>
           <w:b/>
           <w:bCs/>
-          <w:i/>
           <w:iCs/>
           <w:color w:val="00000A"/>
         </w:rPr>
@@ -14358,7 +14437,6 @@
     <w:p>
       <w:pPr>
         <w:rPr>
-          <w:ins w:id="53" w:author="Jason Serviss" w:date="2018-09-02T10:37:00Z"/>
           <w:rFonts w:cs="Times New Roman"/>
         </w:rPr>
       </w:pPr>
@@ -14372,10 +14450,26 @@
       </w:r>
       <w:r>
         <w:rPr>
+          <w:rStyle w:val="Starkbetoning"/>
+          <w:i w:val="0"/>
+          <w:color w:val="00000A"/>
+        </w:rPr>
+        <w:t>ATM</w:t>
+      </w:r>
+      <w:r>
+        <w:rPr>
           <w:rStyle w:val="Betoning"/>
           <w:rFonts w:cs="Times New Roman"/>
           <w:i w:val="0"/>
         </w:rPr>
+        <w:t xml:space="preserve">: </w:t>
+      </w:r>
+      <w:r>
+        <w:rPr>
+          <w:rStyle w:val="Betoning"/>
+          <w:rFonts w:cs="Times New Roman"/>
+          <w:i w:val="0"/>
+        </w:rPr>
         <w:t>Hur viktigt är det att det genomförs en analys av studentens explicita och implicita normer</w:t>
       </w:r>
       <w:r>
@@ -14409,26 +14503,33 @@
     <w:p>
       <w:pPr>
         <w:rPr>
+          <w:ins w:id="47" w:author="Jason Serviss" w:date="2018-09-02T10:37:00Z"/>
+          <w:rFonts w:cs="Times New Roman"/>
+        </w:rPr>
+      </w:pPr>
+    </w:p>
+    <w:p>
+      <w:pPr>
+        <w:rPr>
+          <w:rFonts w:cs="Times New Roman"/>
+        </w:rPr>
+      </w:pPr>
+      <w:r>
+        <w:rPr>
           <w:rStyle w:val="Betoning"/>
           <w:rFonts w:cs="Times New Roman"/>
           <w:i w:val="0"/>
         </w:rPr>
-      </w:pPr>
-    </w:p>
-    <w:p>
-      <w:pPr>
-        <w:rPr>
-          <w:ins w:id="54" w:author="Jason Serviss" w:date="2018-09-02T10:37:00Z"/>
-          <w:rFonts w:cs="Times New Roman"/>
-        </w:rPr>
-      </w:pPr>
+        <w:t xml:space="preserve">9. </w:t>
+      </w:r>
       <w:r>
         <w:rPr>
           <w:rStyle w:val="Betoning"/>
           <w:rFonts w:cs="Times New Roman"/>
+          <w:b/>
           <w:i w:val="0"/>
         </w:rPr>
-        <w:t xml:space="preserve">9. </w:t>
+        <w:t>KLM</w:t>
       </w:r>
       <w:r>
         <w:rPr>
@@ -14436,7 +14537,23 @@
           <w:rFonts w:cs="Times New Roman"/>
           <w:i w:val="0"/>
         </w:rPr>
-        <w:t>Hur viktigt är det att skapa ett meningsfullt sammanhang för studenten genom att ge de chanser att lösa olika problem?</w:t>
+        <w:t xml:space="preserve">: </w:t>
+      </w:r>
+      <w:r>
+        <w:rPr>
+          <w:rStyle w:val="Betoning"/>
+          <w:rFonts w:cs="Times New Roman"/>
+          <w:i w:val="0"/>
+        </w:rPr>
+        <w:t>Hur</w:t>
+      </w:r>
+      <w:r>
+        <w:rPr>
+          <w:rStyle w:val="Betoning"/>
+          <w:rFonts w:cs="Times New Roman"/>
+          <w:i w:val="0"/>
+        </w:rPr>
+        <w:t xml:space="preserve"> viktigt är det att skapa ett meningsfullt sammanhang för studenten genom att ge de chanser att lösa olika problem?</w:t>
       </w:r>
       <w:r>
         <w:rPr>
@@ -14454,26 +14571,38 @@
     <w:p>
       <w:pPr>
         <w:rPr>
+          <w:ins w:id="48" w:author="Jason Serviss" w:date="2018-09-02T10:37:00Z"/>
+          <w:rFonts w:cs="Times New Roman"/>
+          <w:b/>
+          <w:iCs/>
+        </w:rPr>
+      </w:pPr>
+    </w:p>
+    <w:p>
+      <w:pPr>
+        <w:rPr>
+          <w:ins w:id="49" w:author="Jason Serviss" w:date="2018-09-02T10:37:00Z"/>
+          <w:rFonts w:cs="Times New Roman"/>
+          <w:b/>
+          <w:iCs/>
+        </w:rPr>
+      </w:pPr>
+      <w:r>
+        <w:rPr>
           <w:rStyle w:val="Betoning"/>
           <w:rFonts w:cs="Times New Roman"/>
           <w:i w:val="0"/>
         </w:rPr>
-      </w:pPr>
-    </w:p>
-    <w:p>
-      <w:pPr>
-        <w:rPr>
-          <w:ins w:id="55" w:author="Jason Serviss" w:date="2018-09-02T10:37:00Z"/>
-          <w:rFonts w:cs="Times New Roman"/>
-        </w:rPr>
-      </w:pPr>
+        <w:t xml:space="preserve">10. </w:t>
+      </w:r>
       <w:r>
         <w:rPr>
           <w:rStyle w:val="Betoning"/>
           <w:rFonts w:cs="Times New Roman"/>
+          <w:b/>
           <w:i w:val="0"/>
         </w:rPr>
-        <w:t xml:space="preserve">10. </w:t>
+        <w:t>DIM</w:t>
       </w:r>
       <w:r>
         <w:rPr>
@@ -14481,7 +14610,23 @@
           <w:rFonts w:cs="Times New Roman"/>
           <w:i w:val="0"/>
         </w:rPr>
-        <w:t>Hur viktigt är det att lärandet genomförs med hjälp av övning och granskning</w:t>
+        <w:t xml:space="preserve">: </w:t>
+      </w:r>
+      <w:r>
+        <w:rPr>
+          <w:rStyle w:val="Betoning"/>
+          <w:rFonts w:cs="Times New Roman"/>
+          <w:i w:val="0"/>
+        </w:rPr>
+        <w:t>Hur</w:t>
+      </w:r>
+      <w:r>
+        <w:rPr>
+          <w:rStyle w:val="Betoning"/>
+          <w:rFonts w:cs="Times New Roman"/>
+          <w:i w:val="0"/>
+        </w:rPr>
+        <w:t xml:space="preserve"> viktigt är det att lärandet genomförs med hjälp av övning och granskning</w:t>
       </w:r>
       <w:r>
         <w:rPr>
@@ -14510,15 +14655,6 @@
         </w:rPr>
         <w:t>5</w:t>
       </w:r>
-    </w:p>
-    <w:p>
-      <w:pPr>
-        <w:rPr>
-          <w:i/>
-          <w:sz w:val="23"/>
-          <w:szCs w:val="23"/>
-        </w:rPr>
-      </w:pPr>
     </w:p>
     <w:p>
       <w:pPr>
@@ -14527,6 +14663,13 @@
           <w:i/>
         </w:rPr>
       </w:pPr>
+    </w:p>
+    <w:p>
+      <w:pPr>
+        <w:rPr>
+          <w:b/>
+        </w:rPr>
+      </w:pPr>
       <w:r>
         <w:rPr>
           <w:b/>
@@ -14538,7 +14681,6 @@
     <w:p>
       <w:pPr>
         <w:rPr>
-          <w:ins w:id="56" w:author="Jason Serviss" w:date="2018-09-02T10:37:00Z"/>
           <w:rFonts w:cs="Times New Roman"/>
         </w:rPr>
       </w:pPr>
@@ -14552,10 +14694,24 @@
       </w:r>
       <w:r>
         <w:rPr>
+          <w:b/>
+        </w:rPr>
+        <w:t>DIM</w:t>
+      </w:r>
+      <w:r>
+        <w:rPr>
           <w:rStyle w:val="Betoning"/>
           <w:rFonts w:cs="Times New Roman"/>
           <w:i w:val="0"/>
         </w:rPr>
+        <w:t xml:space="preserve">: </w:t>
+      </w:r>
+      <w:r>
+        <w:rPr>
+          <w:rStyle w:val="Betoning"/>
+          <w:rFonts w:cs="Times New Roman"/>
+          <w:i w:val="0"/>
+        </w:rPr>
         <w:t>Hur viktigt är det att kursen har formativa bedömningar av studenten för att skapa en lärmiljö som ger studenten möjligheter att lära sig? T.ex. kapiteltester och avslutnings test.</w:t>
       </w:r>
       <w:r>
@@ -14574,16 +14730,14 @@
     <w:p>
       <w:pPr>
         <w:rPr>
-          <w:rStyle w:val="Betoning"/>
-          <w:rFonts w:cs="Times New Roman"/>
-          <w:i w:val="0"/>
-        </w:rPr>
-      </w:pPr>
-    </w:p>
-    <w:p>
-      <w:pPr>
-        <w:rPr>
-          <w:ins w:id="57" w:author="Jason Serviss" w:date="2018-09-02T10:37:00Z"/>
+          <w:ins w:id="50" w:author="Jason Serviss" w:date="2018-09-02T10:37:00Z"/>
+          <w:rFonts w:cs="Times New Roman"/>
+        </w:rPr>
+      </w:pPr>
+    </w:p>
+    <w:p>
+      <w:pPr>
+        <w:rPr>
           <w:rFonts w:cs="Times New Roman"/>
         </w:rPr>
       </w:pPr>
@@ -14596,6 +14750,32 @@
       </w:r>
       <w:r>
         <w:rPr>
+          <w:rStyle w:val="Betoning"/>
+          <w:rFonts w:cs="Times New Roman"/>
+          <w:b/>
+          <w:i w:val="0"/>
+        </w:rPr>
+        <w:t>KLM</w:t>
+      </w:r>
+      <w:r>
+        <w:rPr>
+          <w:rStyle w:val="Betoning"/>
+          <w:rFonts w:cs="Times New Roman"/>
+          <w:i w:val="0"/>
+        </w:rPr>
+        <w:t>:</w:t>
+      </w:r>
+      <w:r>
+        <w:rPr>
+          <w:rStyle w:val="Betoning"/>
+          <w:rFonts w:cs="Times New Roman"/>
+          <w:b/>
+          <w:i w:val="0"/>
+        </w:rPr>
+        <w:t xml:space="preserve"> </w:t>
+      </w:r>
+      <w:r>
+        <w:rPr>
           <w:rFonts w:eastAsia="Times New Roman" w:cs="Times New Roman"/>
           <w:color w:val="333333"/>
         </w:rPr>
@@ -14617,24 +14797,51 @@
     <w:p>
       <w:pPr>
         <w:rPr>
+          <w:ins w:id="51" w:author="Jason Serviss" w:date="2018-09-02T10:37:00Z"/>
+          <w:rFonts w:cs="Times New Roman"/>
+          <w:b/>
+          <w:iCs/>
+        </w:rPr>
+      </w:pPr>
+    </w:p>
+    <w:p>
+      <w:pPr>
+        <w:rPr>
+          <w:ins w:id="52" w:author="Jason Serviss" w:date="2018-09-02T10:37:00Z"/>
+          <w:rFonts w:eastAsia="Times New Roman" w:cs="Times New Roman"/>
+          <w:b/>
+          <w:color w:val="333333"/>
+        </w:rPr>
+      </w:pPr>
+      <w:r>
+        <w:rPr>
           <w:rFonts w:eastAsia="Times New Roman" w:cs="Times New Roman"/>
           <w:color w:val="333333"/>
         </w:rPr>
-      </w:pPr>
-    </w:p>
-    <w:p>
-      <w:pPr>
-        <w:rPr>
-          <w:ins w:id="58" w:author="Jason Serviss" w:date="2018-09-02T10:37:00Z"/>
-          <w:rFonts w:cs="Times New Roman"/>
-        </w:rPr>
-      </w:pPr>
+        <w:t xml:space="preserve">13. </w:t>
+      </w:r>
+      <w:r>
+        <w:rPr>
+          <w:rFonts w:eastAsia="Times New Roman" w:cs="Times New Roman"/>
+          <w:b/>
+          <w:color w:val="333333"/>
+        </w:rPr>
+        <w:t>ATM</w:t>
+      </w:r>
       <w:r>
         <w:rPr>
           <w:rFonts w:eastAsia="Times New Roman" w:cs="Times New Roman"/>
           <w:color w:val="333333"/>
         </w:rPr>
-        <w:t xml:space="preserve">13. </w:t>
+        <w:t>:</w:t>
+      </w:r>
+      <w:r>
+        <w:rPr>
+          <w:rFonts w:eastAsia="Times New Roman" w:cs="Times New Roman"/>
+          <w:b/>
+          <w:color w:val="333333"/>
+        </w:rPr>
+        <w:t xml:space="preserve"> </w:t>
       </w:r>
       <w:r>
         <w:rPr>
@@ -14661,8 +14868,6 @@
         <w:rPr>
           <w:rStyle w:val="Starkbetoning"/>
           <w:color w:val="00000A"/>
-          <w:sz w:val="23"/>
-          <w:szCs w:val="23"/>
         </w:rPr>
       </w:pPr>
     </w:p>
@@ -14671,7 +14876,6 @@
         <w:rPr>
           <w:b/>
           <w:bCs/>
-          <w:i/>
           <w:iCs/>
           <w:color w:val="00000A"/>
         </w:rPr>
@@ -14708,7 +14912,7 @@
     <w:p>
       <w:pPr>
         <w:rPr>
-          <w:ins w:id="59" w:author="Jason Serviss" w:date="2018-09-02T10:38:00Z"/>
+          <w:ins w:id="53" w:author="Jason Serviss" w:date="2018-09-02T10:38:00Z"/>
           <w:rFonts w:cs="Times New Roman"/>
         </w:rPr>
       </w:pPr>
@@ -14728,9 +14932,24 @@
       </w:r>
       <w:r>
         <w:rPr>
+          <w:rStyle w:val="Starkbetoning"/>
+          <w:i w:val="0"/>
+          <w:color w:val="00000A"/>
+        </w:rPr>
+        <w:t>DIM</w:t>
+      </w:r>
+      <w:r>
+        <w:rPr>
           <w:rFonts w:eastAsia="Times New Roman" w:cs="Times New Roman"/>
           <w:color w:val="333333"/>
         </w:rPr>
+        <w:t xml:space="preserve">: </w:t>
+      </w:r>
+      <w:r>
+        <w:rPr>
+          <w:rFonts w:eastAsia="Times New Roman" w:cs="Times New Roman"/>
+          <w:color w:val="333333"/>
+        </w:rPr>
         <w:t>Hur viktigt är det att studenten blir korrigerad när misstag utförs i kursen?</w:t>
       </w:r>
       <w:r>
@@ -14751,8 +14970,6 @@
         <w:rPr>
           <w:rStyle w:val="Starkbetoning"/>
           <w:color w:val="00000A"/>
-          <w:sz w:val="23"/>
-          <w:szCs w:val="23"/>
         </w:rPr>
       </w:pPr>
     </w:p>
@@ -14777,8 +14994,11 @@
           <w:bottom w:val="single" w:sz="6" w:space="1" w:color="auto"/>
         </w:pBdr>
         <w:rPr>
-          <w:ins w:id="60" w:author="Jason Serviss" w:date="2018-09-02T10:38:00Z"/>
+          <w:rStyle w:val="Starkbetoning"/>
           <w:rFonts w:eastAsia="Times New Roman" w:cs="Times New Roman"/>
+          <w:bCs w:val="0"/>
+          <w:i w:val="0"/>
+          <w:iCs w:val="0"/>
           <w:color w:val="333333"/>
         </w:rPr>
       </w:pPr>
@@ -14798,13 +15018,12 @@
         <w:rPr>
           <w:rStyle w:val="Starkbetoning"/>
           <w:rFonts w:eastAsia="Times New Roman" w:cs="Times New Roman"/>
-          <w:b w:val="0"/>
           <w:bCs w:val="0"/>
           <w:i w:val="0"/>
           <w:iCs w:val="0"/>
           <w:color w:val="333333"/>
         </w:rPr>
-        <w:t>Hur viktigt är det att studenten alltid ska få samarbeta med andra för att hitta en bättre förståelse av kursinnehållet?</w:t>
+        <w:t>KLM</w:t>
       </w:r>
       <w:r>
         <w:rPr>
@@ -14816,26 +15035,20 @@
           <w:iCs w:val="0"/>
           <w:color w:val="333333"/>
         </w:rPr>
-        <w:t xml:space="preserve"> </w:t>
-      </w:r>
-      <w:r>
-        <w:rPr>
-          <w:rFonts w:cs="Times New Roman"/>
-        </w:rPr>
-        <w:t>Poäng:</w:t>
-      </w:r>
-      <w:r>
-        <w:rPr>
-          <w:rFonts w:cs="Times New Roman"/>
-        </w:rPr>
-        <w:t xml:space="preserve"> 4</w:t>
-      </w:r>
-    </w:p>
-    <w:p>
-      <w:pPr>
-        <w:pBdr>
-          <w:bottom w:val="single" w:sz="6" w:space="1" w:color="auto"/>
-        </w:pBdr>
+        <w:t>:</w:t>
+      </w:r>
+      <w:r>
+        <w:rPr>
+          <w:rStyle w:val="Starkbetoning"/>
+          <w:rFonts w:eastAsia="Times New Roman" w:cs="Times New Roman"/>
+          <w:bCs w:val="0"/>
+          <w:i w:val="0"/>
+          <w:iCs w:val="0"/>
+          <w:color w:val="333333"/>
+        </w:rPr>
+        <w:t xml:space="preserve"> </w:t>
+      </w:r>
+      <w:r>
         <w:rPr>
           <w:rStyle w:val="Starkbetoning"/>
           <w:rFonts w:eastAsia="Times New Roman" w:cs="Times New Roman"/>
@@ -14845,7 +15058,34 @@
           <w:iCs w:val="0"/>
           <w:color w:val="333333"/>
         </w:rPr>
-      </w:pPr>
+        <w:t>Hur viktigt är det att studenten alltid ska få samarbeta med andra för att hitta en bättre förståelse av kursinnehållet?</w:t>
+      </w:r>
+      <w:r>
+        <w:rPr>
+          <w:rStyle w:val="Starkbetoning"/>
+          <w:rFonts w:eastAsia="Times New Roman" w:cs="Times New Roman"/>
+          <w:b w:val="0"/>
+          <w:bCs w:val="0"/>
+          <w:i w:val="0"/>
+          <w:iCs w:val="0"/>
+          <w:color w:val="333333"/>
+        </w:rPr>
+        <w:t xml:space="preserve"> </w:t>
+      </w:r>
+      <w:r>
+        <w:rPr>
+          <w:rFonts w:cs="Times New Roman"/>
+        </w:rPr>
+        <w:t>Poäng:</w:t>
+      </w:r>
+      <w:r>
+        <w:rPr>
+          <w:rFonts w:cs="Times New Roman"/>
+        </w:rPr>
+        <w:t xml:space="preserve"> 4</w:t>
+      </w:r>
+      <w:bookmarkStart w:id="54" w:name="_GoBack"/>
+      <w:bookmarkEnd w:id="54"/>
     </w:p>
     <w:p>
       <w:pPr>
@@ -14897,16 +15137,15 @@
           <w:sz w:val="16"/>
           <w:szCs w:val="16"/>
         </w:rPr>
-        <w:t>av ordföljder</w:t>
-      </w:r>
-      <w:r>
-        <w:rPr>
-          <w:rStyle w:val="Kommentarsreferens"/>
+        <w:t xml:space="preserve">av </w:t>
+      </w:r>
+      <w:r>
+        <w:rPr>
           <w:rFonts w:ascii="Verdana" w:hAnsi="Verdana"/>
           <w:sz w:val="16"/>
           <w:szCs w:val="16"/>
         </w:rPr>
-        <w:commentReference w:id="61"/>
+        <w:t>frågekonstruktioner</w:t>
       </w:r>
       <w:r>
         <w:rPr>
@@ -15028,23 +15267,15 @@
         </w:rPr>
         <w:t>.</w:t>
       </w:r>
-      <w:bookmarkStart w:id="62" w:name="_Toc391456189"/>
-      <w:bookmarkEnd w:id="62"/>
-    </w:p>
-    <w:p>
-      <w:pPr>
-        <w:rPr>
-          <w:ins w:id="63" w:author="Jason Serviss" w:date="2018-09-02T10:07:00Z"/>
-          <w:rFonts w:cs="Times New Roman"/>
-          <w:b/>
-        </w:rPr>
-      </w:pPr>
-    </w:p>
-    <w:p>
-      <w:pPr>
-        <w:rPr>
-          <w:rFonts w:cs="Times New Roman"/>
-          <w:b/>
+      <w:bookmarkStart w:id="55" w:name="_Toc391456189"/>
+      <w:bookmarkEnd w:id="55"/>
+    </w:p>
+    <w:p>
+      <w:pPr>
+        <w:rPr>
+          <w:rFonts w:ascii="Verdana" w:hAnsi="Verdana"/>
+          <w:sz w:val="16"/>
+          <w:szCs w:val="16"/>
         </w:rPr>
       </w:pPr>
       <w:r>
@@ -15927,7 +16158,7 @@
           <w:bottom w:val="single" w:sz="12" w:space="1" w:color="auto"/>
         </w:pBdr>
         <w:rPr>
-          <w:ins w:id="64" w:author="Jason Serviss" w:date="2018-09-02T10:46:00Z"/>
+          <w:ins w:id="56" w:author="Jason Serviss" w:date="2018-09-02T10:46:00Z"/>
           <w:rFonts w:ascii="Verdana" w:hAnsi="Verdana"/>
           <w:b/>
           <w:sz w:val="16"/>
@@ -17584,7 +17815,7 @@
       <w:proofErr w:type="spellEnd"/>
     </w:p>
   </w:comment>
-  <w:comment w:id="32" w:author="Jason Serviss" w:date="2018-09-18T17:24:00Z" w:initials="JS">
+  <w:comment w:id="32" w:author="Olivia Imner" w:date="2018-10-06T17:31:00Z" w:initials="OI">
     <w:p>
       <w:pPr>
         <w:pStyle w:val="Kommentarer"/>
@@ -17595,20 +17826,17 @@
         </w:rPr>
         <w:annotationRef/>
       </w:r>
-      <w:r>
-        <w:t xml:space="preserve">I </w:t>
-      </w:r>
-      <w:proofErr w:type="spellStart"/>
-      <w:r>
-        <w:t>stopped</w:t>
-      </w:r>
-      <w:proofErr w:type="spellEnd"/>
-      <w:r>
-        <w:t xml:space="preserve"> </w:t>
-      </w:r>
-      <w:proofErr w:type="spellStart"/>
-      <w:r>
-        <w:t>reading</w:t>
+      <w:proofErr w:type="spellStart"/>
+      <w:r>
+        <w:t>Discuss</w:t>
+      </w:r>
+      <w:proofErr w:type="spellEnd"/>
+      <w:r>
+        <w:t xml:space="preserve"> ”brister” </w:t>
+      </w:r>
+      <w:proofErr w:type="spellStart"/>
+      <w:r>
+        <w:t>with</w:t>
       </w:r>
       <w:proofErr w:type="spellEnd"/>
       <w:r>
@@ -17616,55 +17844,119 @@
       </w:r>
       <w:proofErr w:type="spellStart"/>
       <w:r>
-        <w:t>discussion</w:t>
-      </w:r>
-      <w:proofErr w:type="spellEnd"/>
-      <w:r>
-        <w:t xml:space="preserve"> </w:t>
-      </w:r>
-      <w:proofErr w:type="spellStart"/>
-      <w:r>
-        <w:t>after</w:t>
-      </w:r>
-      <w:proofErr w:type="spellEnd"/>
-      <w:r>
-        <w:t xml:space="preserve"> the </w:t>
-      </w:r>
-      <w:proofErr w:type="spellStart"/>
-      <w:r>
-        <w:t>first</w:t>
-      </w:r>
-      <w:proofErr w:type="spellEnd"/>
-      <w:r>
-        <w:t xml:space="preserve"> 3 </w:t>
-      </w:r>
-      <w:proofErr w:type="spellStart"/>
-      <w:r>
-        <w:t>sentances</w:t>
-      </w:r>
-      <w:proofErr w:type="spellEnd"/>
-      <w:r>
-        <w:t xml:space="preserve">. The </w:t>
-      </w:r>
-      <w:proofErr w:type="spellStart"/>
-      <w:r>
-        <w:t>discussion</w:t>
-      </w:r>
-      <w:proofErr w:type="spellEnd"/>
-      <w:r>
-        <w:t xml:space="preserve"> </w:t>
-      </w:r>
-      <w:proofErr w:type="spellStart"/>
-      <w:r>
-        <w:t>needs</w:t>
-      </w:r>
-      <w:proofErr w:type="spellEnd"/>
-      <w:r>
-        <w:t xml:space="preserve"> </w:t>
-      </w:r>
-      <w:proofErr w:type="spellStart"/>
-      <w:r>
-        <w:t>to</w:t>
+        <w:t>evaluation</w:t>
+      </w:r>
+      <w:proofErr w:type="spellEnd"/>
+      <w:r>
+        <w:t xml:space="preserve">. </w:t>
+      </w:r>
+      <w:proofErr w:type="spellStart"/>
+      <w:r>
+        <w:t>Use</w:t>
+      </w:r>
+      <w:proofErr w:type="spellEnd"/>
+      <w:r>
+        <w:t xml:space="preserve"> the format </w:t>
+      </w:r>
+      <w:proofErr w:type="spellStart"/>
+      <w:r>
+        <w:t>that</w:t>
+      </w:r>
+      <w:proofErr w:type="spellEnd"/>
+      <w:r>
+        <w:t xml:space="preserve"> </w:t>
+      </w:r>
+      <w:proofErr w:type="spellStart"/>
+      <w:r>
+        <w:t>you</w:t>
+      </w:r>
+      <w:proofErr w:type="spellEnd"/>
+      <w:r>
+        <w:t xml:space="preserve"> </w:t>
+      </w:r>
+      <w:proofErr w:type="spellStart"/>
+      <w:r>
+        <w:t>already</w:t>
+      </w:r>
+      <w:proofErr w:type="spellEnd"/>
+      <w:r>
+        <w:t xml:space="preserve"> </w:t>
+      </w:r>
+      <w:proofErr w:type="spellStart"/>
+      <w:r>
+        <w:t>used</w:t>
+      </w:r>
+      <w:proofErr w:type="spellEnd"/>
+      <w:r>
+        <w:t xml:space="preserve"> for the </w:t>
+      </w:r>
+      <w:proofErr w:type="spellStart"/>
+      <w:r>
+        <w:t>interview</w:t>
+      </w:r>
+      <w:proofErr w:type="spellEnd"/>
+      <w:r>
+        <w:t xml:space="preserve"> ”brister”, i.e. </w:t>
+      </w:r>
+      <w:proofErr w:type="spellStart"/>
+      <w:r>
+        <w:t>say</w:t>
+      </w:r>
+      <w:proofErr w:type="spellEnd"/>
+      <w:r>
+        <w:t xml:space="preserve"> </w:t>
+      </w:r>
+      <w:proofErr w:type="spellStart"/>
+      <w:r>
+        <w:t>what</w:t>
+      </w:r>
+      <w:proofErr w:type="spellEnd"/>
+      <w:r>
+        <w:t xml:space="preserve"> </w:t>
+      </w:r>
+      <w:proofErr w:type="spellStart"/>
+      <w:r>
+        <w:t>they</w:t>
+      </w:r>
+      <w:proofErr w:type="spellEnd"/>
+      <w:r>
+        <w:t xml:space="preserve"> </w:t>
+      </w:r>
+      <w:proofErr w:type="spellStart"/>
+      <w:r>
+        <w:t>are</w:t>
+      </w:r>
+      <w:proofErr w:type="spellEnd"/>
+      <w:r>
+        <w:t xml:space="preserve"> and </w:t>
+      </w:r>
+      <w:proofErr w:type="spellStart"/>
+      <w:r>
+        <w:t>then</w:t>
+      </w:r>
+      <w:proofErr w:type="spellEnd"/>
+      <w:r>
+        <w:t xml:space="preserve"> </w:t>
+      </w:r>
+      <w:proofErr w:type="spellStart"/>
+      <w:r>
+        <w:t>how</w:t>
+      </w:r>
+      <w:proofErr w:type="spellEnd"/>
+      <w:r>
+        <w:t xml:space="preserve"> </w:t>
+      </w:r>
+      <w:proofErr w:type="spellStart"/>
+      <w:r>
+        <w:t>they</w:t>
+      </w:r>
+      <w:proofErr w:type="spellEnd"/>
+      <w:r>
+        <w:t xml:space="preserve"> </w:t>
+      </w:r>
+      <w:proofErr w:type="spellStart"/>
+      <w:r>
+        <w:t>could</w:t>
       </w:r>
       <w:proofErr w:type="spellEnd"/>
       <w:r>
@@ -17672,307 +17964,43 @@
       </w:r>
       <w:proofErr w:type="spellStart"/>
       <w:r>
-        <w:t>divided</w:t>
-      </w:r>
-      <w:proofErr w:type="spellEnd"/>
-      <w:r>
-        <w:t xml:space="preserve"> </w:t>
-      </w:r>
-      <w:proofErr w:type="spellStart"/>
-      <w:r>
-        <w:t>into</w:t>
-      </w:r>
-      <w:proofErr w:type="spellEnd"/>
-      <w:r>
-        <w:t xml:space="preserve"> </w:t>
-      </w:r>
-      <w:proofErr w:type="spellStart"/>
-      <w:r>
-        <w:t>specific</w:t>
-      </w:r>
-      <w:proofErr w:type="spellEnd"/>
-      <w:r>
-        <w:t xml:space="preserve"> </w:t>
-      </w:r>
-      <w:proofErr w:type="spellStart"/>
-      <w:r>
-        <w:t>paragraphs</w:t>
-      </w:r>
-      <w:proofErr w:type="spellEnd"/>
-      <w:r>
-        <w:t xml:space="preserve"> </w:t>
-      </w:r>
-      <w:proofErr w:type="spellStart"/>
-      <w:r>
-        <w:t>with</w:t>
-      </w:r>
-      <w:proofErr w:type="spellEnd"/>
-      <w:r>
-        <w:t xml:space="preserve"> </w:t>
-      </w:r>
-      <w:proofErr w:type="spellStart"/>
-      <w:r>
-        <w:t>each</w:t>
-      </w:r>
-      <w:proofErr w:type="spellEnd"/>
-      <w:r>
-        <w:t xml:space="preserve"> </w:t>
-      </w:r>
-      <w:proofErr w:type="spellStart"/>
-      <w:r>
-        <w:t>one</w:t>
-      </w:r>
-      <w:proofErr w:type="spellEnd"/>
-      <w:r>
-        <w:t xml:space="preserve"> </w:t>
-      </w:r>
-      <w:proofErr w:type="spellStart"/>
-      <w:r>
-        <w:t>discussing</w:t>
-      </w:r>
-      <w:proofErr w:type="spellEnd"/>
-      <w:r>
-        <w:t xml:space="preserve"> </w:t>
-      </w:r>
-      <w:proofErr w:type="spellStart"/>
-      <w:r>
-        <w:t>specific</w:t>
-      </w:r>
-      <w:proofErr w:type="spellEnd"/>
-      <w:r>
-        <w:t xml:space="preserve"> </w:t>
-      </w:r>
-      <w:proofErr w:type="spellStart"/>
-      <w:r>
-        <w:t>aspects</w:t>
-      </w:r>
-      <w:proofErr w:type="spellEnd"/>
-      <w:r>
-        <w:t xml:space="preserve"> </w:t>
-      </w:r>
-      <w:proofErr w:type="spellStart"/>
-      <w:r>
-        <w:t>of</w:t>
-      </w:r>
-      <w:proofErr w:type="spellEnd"/>
-      <w:r>
-        <w:t xml:space="preserve"> the </w:t>
-      </w:r>
-      <w:proofErr w:type="spellStart"/>
-      <w:r>
-        <w:t>study</w:t>
-      </w:r>
-      <w:proofErr w:type="spellEnd"/>
-      <w:r>
-        <w:t xml:space="preserve">. </w:t>
-      </w:r>
-      <w:proofErr w:type="spellStart"/>
-      <w:r>
-        <w:t>First</w:t>
-      </w:r>
-      <w:proofErr w:type="spellEnd"/>
-      <w:r>
-        <w:t xml:space="preserve">, it is common </w:t>
-      </w:r>
-      <w:proofErr w:type="spellStart"/>
-      <w:r>
-        <w:t>to</w:t>
-      </w:r>
-      <w:proofErr w:type="spellEnd"/>
-      <w:r>
-        <w:t xml:space="preserve"> </w:t>
-      </w:r>
-      <w:proofErr w:type="spellStart"/>
-      <w:r>
-        <w:t>restate</w:t>
-      </w:r>
-      <w:proofErr w:type="spellEnd"/>
-      <w:r>
-        <w:t xml:space="preserve"> the </w:t>
-      </w:r>
-      <w:proofErr w:type="spellStart"/>
-      <w:r>
-        <w:t>purpose</w:t>
-      </w:r>
-      <w:proofErr w:type="spellEnd"/>
-      <w:r>
-        <w:t xml:space="preserve"> </w:t>
-      </w:r>
-      <w:proofErr w:type="spellStart"/>
-      <w:r>
-        <w:t>of</w:t>
-      </w:r>
-      <w:proofErr w:type="spellEnd"/>
-      <w:r>
-        <w:t xml:space="preserve"> the </w:t>
-      </w:r>
-      <w:proofErr w:type="spellStart"/>
-      <w:r>
-        <w:t>study</w:t>
-      </w:r>
-      <w:proofErr w:type="spellEnd"/>
-      <w:r>
-        <w:t xml:space="preserve"> and </w:t>
-      </w:r>
-      <w:proofErr w:type="spellStart"/>
-      <w:r>
-        <w:t>summarize</w:t>
-      </w:r>
-      <w:proofErr w:type="spellEnd"/>
-      <w:r>
-        <w:t xml:space="preserve"> the </w:t>
-      </w:r>
-      <w:proofErr w:type="spellStart"/>
-      <w:r>
-        <w:t>results</w:t>
-      </w:r>
-      <w:proofErr w:type="spellEnd"/>
-      <w:r>
-        <w:t xml:space="preserve">. </w:t>
-      </w:r>
-      <w:proofErr w:type="spellStart"/>
-      <w:r>
-        <w:t>This</w:t>
-      </w:r>
-      <w:proofErr w:type="spellEnd"/>
-      <w:r>
-        <w:t xml:space="preserve"> </w:t>
-      </w:r>
-      <w:proofErr w:type="spellStart"/>
-      <w:r>
-        <w:t>you</w:t>
-      </w:r>
-      <w:proofErr w:type="spellEnd"/>
-      <w:r>
-        <w:t xml:space="preserve"> </w:t>
-      </w:r>
-      <w:proofErr w:type="spellStart"/>
-      <w:r>
-        <w:t>have</w:t>
-      </w:r>
-      <w:proofErr w:type="spellEnd"/>
-      <w:r>
-        <w:t xml:space="preserve"> </w:t>
-      </w:r>
-      <w:proofErr w:type="spellStart"/>
-      <w:r>
-        <w:t>tried</w:t>
-      </w:r>
-      <w:proofErr w:type="spellEnd"/>
-      <w:r>
-        <w:t xml:space="preserve"> </w:t>
-      </w:r>
-      <w:proofErr w:type="spellStart"/>
-      <w:r>
-        <w:t>to</w:t>
-      </w:r>
-      <w:proofErr w:type="spellEnd"/>
-      <w:r>
-        <w:t xml:space="preserve"> do </w:t>
-      </w:r>
-      <w:proofErr w:type="spellStart"/>
-      <w:r>
-        <w:t>but</w:t>
-      </w:r>
-      <w:proofErr w:type="spellEnd"/>
-      <w:r>
-        <w:t xml:space="preserve"> it </w:t>
-      </w:r>
-      <w:proofErr w:type="spellStart"/>
-      <w:r>
-        <w:t>needs</w:t>
-      </w:r>
-      <w:proofErr w:type="spellEnd"/>
-      <w:r>
-        <w:t xml:space="preserve"> </w:t>
-      </w:r>
-      <w:proofErr w:type="spellStart"/>
-      <w:r>
-        <w:t>to</w:t>
-      </w:r>
-      <w:proofErr w:type="spellEnd"/>
-      <w:r>
-        <w:t xml:space="preserve"> be </w:t>
-      </w:r>
-      <w:proofErr w:type="spellStart"/>
-      <w:r>
-        <w:t>improved</w:t>
-      </w:r>
-      <w:proofErr w:type="spellEnd"/>
-      <w:r>
-        <w:t xml:space="preserve">.  </w:t>
-      </w:r>
-      <w:proofErr w:type="spellStart"/>
-      <w:r>
-        <w:t>After</w:t>
-      </w:r>
-      <w:proofErr w:type="spellEnd"/>
-      <w:r>
-        <w:t xml:space="preserve"> </w:t>
-      </w:r>
-      <w:proofErr w:type="spellStart"/>
-      <w:r>
-        <w:t>that</w:t>
-      </w:r>
-      <w:proofErr w:type="spellEnd"/>
-      <w:r>
-        <w:t xml:space="preserve"> </w:t>
-      </w:r>
-      <w:proofErr w:type="spellStart"/>
-      <w:r>
-        <w:t>you</w:t>
-      </w:r>
-      <w:proofErr w:type="spellEnd"/>
-      <w:r>
-        <w:t xml:space="preserve"> </w:t>
-      </w:r>
-      <w:proofErr w:type="spellStart"/>
-      <w:r>
-        <w:t>should</w:t>
-      </w:r>
-      <w:proofErr w:type="spellEnd"/>
-      <w:r>
-        <w:t xml:space="preserve"> </w:t>
-      </w:r>
-      <w:proofErr w:type="spellStart"/>
-      <w:r>
-        <w:t>probably</w:t>
-      </w:r>
-      <w:proofErr w:type="spellEnd"/>
-      <w:r>
-        <w:t xml:space="preserve"> </w:t>
-      </w:r>
-      <w:proofErr w:type="spellStart"/>
-      <w:r>
-        <w:t>have</w:t>
-      </w:r>
-      <w:proofErr w:type="spellEnd"/>
-      <w:r>
-        <w:t xml:space="preserve"> a </w:t>
-      </w:r>
-      <w:proofErr w:type="spellStart"/>
-      <w:r>
-        <w:t>paragraph</w:t>
-      </w:r>
-      <w:proofErr w:type="spellEnd"/>
-      <w:r>
-        <w:t xml:space="preserve"> per major </w:t>
-      </w:r>
-      <w:proofErr w:type="spellStart"/>
-      <w:r>
-        <w:t>result</w:t>
-      </w:r>
-      <w:proofErr w:type="spellEnd"/>
-      <w:r>
-        <w:t xml:space="preserve">, </w:t>
-      </w:r>
-    </w:p>
+        <w:t>avoided</w:t>
+      </w:r>
+      <w:proofErr w:type="spellEnd"/>
+      <w:r>
+        <w:t xml:space="preserve"> in </w:t>
+      </w:r>
+      <w:proofErr w:type="spellStart"/>
+      <w:r>
+        <w:t>future</w:t>
+      </w:r>
+      <w:proofErr w:type="spellEnd"/>
+      <w:r>
+        <w:t xml:space="preserve"> studies. </w:t>
+      </w:r>
+      <w:proofErr w:type="spellStart"/>
+      <w:r>
+        <w:rPr>
+          <w:color w:val="FFFFFF" w:themeColor="background1"/>
+        </w:rPr>
+        <w:t>Fixed</w:t>
+      </w:r>
+      <w:proofErr w:type="spellEnd"/>
+    </w:p>
+  </w:comment>
+  <w:comment w:id="35" w:author="Olivia Imner" w:date="2018-10-09T08:49:00Z" w:initials="OI">
     <w:p>
       <w:pPr>
         <w:pStyle w:val="Kommentarer"/>
       </w:pPr>
       <w:r>
-        <w:t>i.e.</w:t>
+        <w:rPr>
+          <w:rStyle w:val="Kommentarsreferens"/>
+        </w:rPr>
+        <w:annotationRef/>
+      </w:r>
+      <w:r>
+        <w:t xml:space="preserve">Visa källor blir inte bra </w:t>
       </w:r>
     </w:p>
     <w:p>
@@ -17980,1257 +18008,8 @@
         <w:pStyle w:val="Kommentarer"/>
       </w:pPr>
     </w:p>
-    <w:p>
-      <w:pPr>
-        <w:pStyle w:val="Kommentarer"/>
-        <w:rPr>
-          <w:b/>
-        </w:rPr>
-      </w:pPr>
-      <w:r>
-        <w:rPr>
-          <w:b/>
-        </w:rPr>
-        <w:t xml:space="preserve">1 for </w:t>
-      </w:r>
-      <w:proofErr w:type="spellStart"/>
-      <w:r>
-        <w:rPr>
-          <w:b/>
-        </w:rPr>
-        <w:t>interview</w:t>
-      </w:r>
-      <w:proofErr w:type="spellEnd"/>
-      <w:r>
-        <w:rPr>
-          <w:b/>
-        </w:rPr>
-        <w:t xml:space="preserve"> and </w:t>
-      </w:r>
-      <w:proofErr w:type="spellStart"/>
-      <w:r>
-        <w:rPr>
-          <w:b/>
-        </w:rPr>
-        <w:t>o</w:t>
-      </w:r>
-      <w:r>
-        <w:rPr>
-          <w:b/>
-        </w:rPr>
-        <w:t>ne</w:t>
-      </w:r>
-      <w:proofErr w:type="spellEnd"/>
-      <w:r>
-        <w:rPr>
-          <w:b/>
-        </w:rPr>
-        <w:t xml:space="preserve"> for </w:t>
-      </w:r>
-      <w:proofErr w:type="spellStart"/>
-      <w:r>
-        <w:rPr>
-          <w:b/>
-        </w:rPr>
-        <w:t>evaluation</w:t>
-      </w:r>
-      <w:proofErr w:type="spellEnd"/>
-      <w:r>
-        <w:rPr>
-          <w:b/>
-        </w:rPr>
-        <w:t xml:space="preserve">, </w:t>
-      </w:r>
-      <w:proofErr w:type="spellStart"/>
-      <w:r>
-        <w:rPr>
-          <w:b/>
-        </w:rPr>
-        <w:t>where</w:t>
-      </w:r>
-      <w:proofErr w:type="spellEnd"/>
-      <w:r>
-        <w:rPr>
-          <w:b/>
-        </w:rPr>
-        <w:t xml:space="preserve"> </w:t>
-      </w:r>
-      <w:proofErr w:type="spellStart"/>
-      <w:r>
-        <w:rPr>
-          <w:b/>
-        </w:rPr>
-        <w:t>you</w:t>
-      </w:r>
-      <w:proofErr w:type="spellEnd"/>
-      <w:r>
-        <w:rPr>
-          <w:b/>
-        </w:rPr>
-        <w:t xml:space="preserve"> </w:t>
-      </w:r>
-      <w:proofErr w:type="spellStart"/>
-      <w:r>
-        <w:rPr>
-          <w:b/>
-        </w:rPr>
-        <w:t>d</w:t>
-      </w:r>
-      <w:r>
-        <w:rPr>
-          <w:b/>
-        </w:rPr>
-        <w:t>iscuss</w:t>
-      </w:r>
-      <w:proofErr w:type="spellEnd"/>
-      <w:r>
-        <w:rPr>
-          <w:b/>
-        </w:rPr>
-        <w:t xml:space="preserve"> the </w:t>
-      </w:r>
-      <w:proofErr w:type="spellStart"/>
-      <w:r>
-        <w:rPr>
-          <w:b/>
-        </w:rPr>
-        <w:t>result</w:t>
-      </w:r>
-      <w:proofErr w:type="spellEnd"/>
-      <w:r>
-        <w:rPr>
-          <w:b/>
-        </w:rPr>
-        <w:t xml:space="preserve"> </w:t>
-      </w:r>
-      <w:proofErr w:type="spellStart"/>
-      <w:r>
-        <w:rPr>
-          <w:b/>
-        </w:rPr>
-        <w:t>further</w:t>
-      </w:r>
-      <w:proofErr w:type="spellEnd"/>
-      <w:r>
-        <w:rPr>
-          <w:b/>
-        </w:rPr>
-        <w:t xml:space="preserve">, </w:t>
-      </w:r>
-      <w:proofErr w:type="spellStart"/>
-      <w:r>
-        <w:rPr>
-          <w:b/>
-        </w:rPr>
-        <w:t>take</w:t>
-      </w:r>
-      <w:proofErr w:type="spellEnd"/>
-      <w:r>
-        <w:rPr>
-          <w:b/>
-        </w:rPr>
-        <w:t xml:space="preserve"> </w:t>
-      </w:r>
-      <w:proofErr w:type="spellStart"/>
-      <w:r>
-        <w:rPr>
-          <w:b/>
-        </w:rPr>
-        <w:t>up</w:t>
-      </w:r>
-      <w:proofErr w:type="spellEnd"/>
-      <w:r>
-        <w:rPr>
-          <w:b/>
-        </w:rPr>
-        <w:t xml:space="preserve"> </w:t>
-      </w:r>
-      <w:proofErr w:type="spellStart"/>
-      <w:r>
-        <w:rPr>
-          <w:b/>
-        </w:rPr>
-        <w:t>additional</w:t>
-      </w:r>
-      <w:proofErr w:type="spellEnd"/>
-      <w:r>
-        <w:rPr>
-          <w:b/>
-        </w:rPr>
-        <w:t xml:space="preserve"> </w:t>
-      </w:r>
-      <w:proofErr w:type="spellStart"/>
-      <w:r>
-        <w:rPr>
-          <w:b/>
-        </w:rPr>
-        <w:t>points</w:t>
-      </w:r>
-      <w:proofErr w:type="spellEnd"/>
-      <w:r>
-        <w:rPr>
-          <w:b/>
-        </w:rPr>
-        <w:t xml:space="preserve"> </w:t>
-      </w:r>
-      <w:proofErr w:type="spellStart"/>
-      <w:r>
-        <w:rPr>
-          <w:b/>
-        </w:rPr>
-        <w:t>that</w:t>
-      </w:r>
-      <w:proofErr w:type="spellEnd"/>
-      <w:r>
-        <w:rPr>
-          <w:b/>
-        </w:rPr>
-        <w:t xml:space="preserve"> </w:t>
-      </w:r>
-      <w:proofErr w:type="spellStart"/>
-      <w:r>
-        <w:rPr>
-          <w:b/>
-        </w:rPr>
-        <w:t>need</w:t>
-      </w:r>
-      <w:proofErr w:type="spellEnd"/>
-      <w:r>
-        <w:rPr>
-          <w:b/>
-        </w:rPr>
-        <w:t xml:space="preserve"> </w:t>
-      </w:r>
-      <w:proofErr w:type="spellStart"/>
-      <w:r>
-        <w:rPr>
-          <w:b/>
-        </w:rPr>
-        <w:t>to</w:t>
-      </w:r>
-      <w:proofErr w:type="spellEnd"/>
-      <w:r>
-        <w:rPr>
-          <w:b/>
-        </w:rPr>
-        <w:t xml:space="preserve"> be </w:t>
-      </w:r>
-      <w:proofErr w:type="spellStart"/>
-      <w:r>
-        <w:rPr>
-          <w:b/>
-        </w:rPr>
-        <w:t>discussed</w:t>
-      </w:r>
-      <w:proofErr w:type="spellEnd"/>
-      <w:r>
-        <w:rPr>
-          <w:b/>
-        </w:rPr>
-        <w:t xml:space="preserve">, ”brister” in the </w:t>
-      </w:r>
-      <w:proofErr w:type="spellStart"/>
-      <w:r>
-        <w:rPr>
-          <w:b/>
-        </w:rPr>
-        <w:t>procurment</w:t>
-      </w:r>
-      <w:proofErr w:type="spellEnd"/>
-      <w:r>
-        <w:rPr>
-          <w:b/>
-        </w:rPr>
-        <w:t xml:space="preserve"> </w:t>
-      </w:r>
-      <w:proofErr w:type="spellStart"/>
-      <w:r>
-        <w:rPr>
-          <w:b/>
-        </w:rPr>
-        <w:t>of</w:t>
-      </w:r>
-      <w:proofErr w:type="spellEnd"/>
-      <w:r>
-        <w:rPr>
-          <w:b/>
-        </w:rPr>
-        <w:t xml:space="preserve"> the </w:t>
-      </w:r>
-      <w:proofErr w:type="spellStart"/>
-      <w:r>
-        <w:rPr>
-          <w:b/>
-        </w:rPr>
-        <w:t>results</w:t>
-      </w:r>
-      <w:proofErr w:type="spellEnd"/>
-      <w:r>
-        <w:rPr>
-          <w:b/>
-        </w:rPr>
-        <w:t xml:space="preserve"> or </w:t>
-      </w:r>
-      <w:proofErr w:type="spellStart"/>
-      <w:r>
-        <w:rPr>
-          <w:b/>
-        </w:rPr>
-        <w:t>study</w:t>
-      </w:r>
-      <w:proofErr w:type="spellEnd"/>
-      <w:r>
-        <w:rPr>
-          <w:b/>
-        </w:rPr>
-        <w:t xml:space="preserve"> design, mm. </w:t>
-      </w:r>
-      <w:proofErr w:type="spellStart"/>
-      <w:r>
-        <w:rPr>
-          <w:b/>
-        </w:rPr>
-        <w:t>Finally</w:t>
-      </w:r>
-      <w:proofErr w:type="spellEnd"/>
-      <w:r>
-        <w:rPr>
-          <w:b/>
-        </w:rPr>
-        <w:t xml:space="preserve">, in the last </w:t>
-      </w:r>
-      <w:proofErr w:type="spellStart"/>
-      <w:r>
-        <w:rPr>
-          <w:b/>
-        </w:rPr>
-        <w:t>paragraph</w:t>
-      </w:r>
-      <w:proofErr w:type="spellEnd"/>
-      <w:r>
-        <w:rPr>
-          <w:b/>
-        </w:rPr>
-        <w:t xml:space="preserve">, </w:t>
-      </w:r>
-      <w:proofErr w:type="spellStart"/>
-      <w:r>
-        <w:rPr>
-          <w:b/>
-        </w:rPr>
-        <w:t>you</w:t>
-      </w:r>
-      <w:proofErr w:type="spellEnd"/>
-      <w:r>
-        <w:rPr>
-          <w:b/>
-        </w:rPr>
-        <w:t xml:space="preserve"> </w:t>
-      </w:r>
-      <w:proofErr w:type="spellStart"/>
-      <w:r>
-        <w:rPr>
-          <w:b/>
-        </w:rPr>
-        <w:t>whould</w:t>
-      </w:r>
-      <w:proofErr w:type="spellEnd"/>
-      <w:r>
-        <w:rPr>
-          <w:b/>
-        </w:rPr>
-        <w:t xml:space="preserve"> </w:t>
-      </w:r>
-      <w:proofErr w:type="spellStart"/>
-      <w:r>
-        <w:rPr>
-          <w:b/>
-        </w:rPr>
-        <w:t>bring</w:t>
-      </w:r>
-      <w:proofErr w:type="spellEnd"/>
-      <w:r>
-        <w:rPr>
-          <w:b/>
-        </w:rPr>
-        <w:t xml:space="preserve"> </w:t>
-      </w:r>
-      <w:proofErr w:type="spellStart"/>
-      <w:r>
-        <w:rPr>
-          <w:b/>
-        </w:rPr>
-        <w:t>up</w:t>
-      </w:r>
-      <w:proofErr w:type="spellEnd"/>
-      <w:r>
-        <w:rPr>
-          <w:b/>
-        </w:rPr>
-        <w:t xml:space="preserve"> </w:t>
-      </w:r>
-      <w:proofErr w:type="spellStart"/>
-      <w:r>
-        <w:rPr>
-          <w:b/>
-        </w:rPr>
-        <w:t>future</w:t>
-      </w:r>
-      <w:proofErr w:type="spellEnd"/>
-      <w:r>
-        <w:rPr>
-          <w:b/>
-        </w:rPr>
-        <w:t xml:space="preserve"> </w:t>
-      </w:r>
-      <w:proofErr w:type="spellStart"/>
-      <w:r>
-        <w:rPr>
-          <w:b/>
-        </w:rPr>
-        <w:t>perspectives</w:t>
-      </w:r>
-      <w:proofErr w:type="spellEnd"/>
-      <w:r>
-        <w:rPr>
-          <w:b/>
-        </w:rPr>
-        <w:t xml:space="preserve"> and </w:t>
-      </w:r>
-      <w:proofErr w:type="spellStart"/>
-      <w:r>
-        <w:rPr>
-          <w:b/>
-        </w:rPr>
-        <w:t>highlight</w:t>
-      </w:r>
-      <w:proofErr w:type="spellEnd"/>
-      <w:r>
-        <w:rPr>
-          <w:b/>
-        </w:rPr>
-        <w:t xml:space="preserve"> </w:t>
-      </w:r>
-      <w:proofErr w:type="spellStart"/>
-      <w:r>
-        <w:rPr>
-          <w:b/>
-        </w:rPr>
-        <w:t>how</w:t>
-      </w:r>
-      <w:proofErr w:type="spellEnd"/>
-      <w:r>
-        <w:rPr>
-          <w:b/>
-        </w:rPr>
-        <w:t xml:space="preserve"> </w:t>
-      </w:r>
-      <w:proofErr w:type="spellStart"/>
-      <w:r>
-        <w:rPr>
-          <w:b/>
-        </w:rPr>
-        <w:t>additional</w:t>
-      </w:r>
-      <w:proofErr w:type="spellEnd"/>
-      <w:r>
-        <w:rPr>
-          <w:b/>
-        </w:rPr>
-        <w:t xml:space="preserve"> research </w:t>
-      </w:r>
-      <w:proofErr w:type="spellStart"/>
-      <w:r>
-        <w:rPr>
-          <w:b/>
-        </w:rPr>
-        <w:t>could</w:t>
-      </w:r>
-      <w:proofErr w:type="spellEnd"/>
-      <w:r>
-        <w:rPr>
-          <w:b/>
-        </w:rPr>
-        <w:t xml:space="preserve"> be </w:t>
-      </w:r>
-      <w:proofErr w:type="spellStart"/>
-      <w:r>
-        <w:rPr>
-          <w:b/>
-        </w:rPr>
-        <w:t>preformed</w:t>
-      </w:r>
-      <w:proofErr w:type="spellEnd"/>
-      <w:r>
-        <w:rPr>
-          <w:b/>
-        </w:rPr>
-        <w:t xml:space="preserve"> </w:t>
-      </w:r>
-      <w:proofErr w:type="spellStart"/>
-      <w:r>
-        <w:rPr>
-          <w:b/>
-        </w:rPr>
-        <w:t>to</w:t>
-      </w:r>
-      <w:proofErr w:type="spellEnd"/>
-      <w:r>
-        <w:rPr>
-          <w:b/>
-        </w:rPr>
-        <w:t xml:space="preserve"> </w:t>
-      </w:r>
-      <w:proofErr w:type="spellStart"/>
-      <w:r>
-        <w:rPr>
-          <w:b/>
-        </w:rPr>
-        <w:t>add</w:t>
-      </w:r>
-      <w:proofErr w:type="spellEnd"/>
-      <w:r>
-        <w:rPr>
-          <w:b/>
-        </w:rPr>
-        <w:t xml:space="preserve"> </w:t>
-      </w:r>
-      <w:proofErr w:type="spellStart"/>
-      <w:r>
-        <w:rPr>
-          <w:b/>
-        </w:rPr>
-        <w:t>to</w:t>
-      </w:r>
-      <w:proofErr w:type="spellEnd"/>
-      <w:r>
-        <w:rPr>
-          <w:b/>
-        </w:rPr>
-        <w:t xml:space="preserve"> the </w:t>
-      </w:r>
-      <w:proofErr w:type="spellStart"/>
-      <w:r>
-        <w:rPr>
-          <w:b/>
-        </w:rPr>
-        <w:t>results</w:t>
-      </w:r>
-      <w:proofErr w:type="spellEnd"/>
-      <w:r>
-        <w:rPr>
-          <w:b/>
-        </w:rPr>
-        <w:t xml:space="preserve"> </w:t>
-      </w:r>
-      <w:proofErr w:type="spellStart"/>
-      <w:r>
-        <w:rPr>
-          <w:b/>
-        </w:rPr>
-        <w:t>you</w:t>
-      </w:r>
-      <w:proofErr w:type="spellEnd"/>
-      <w:r>
-        <w:rPr>
-          <w:b/>
-        </w:rPr>
-        <w:t xml:space="preserve"> </w:t>
-      </w:r>
-      <w:proofErr w:type="spellStart"/>
-      <w:r>
-        <w:rPr>
-          <w:b/>
-        </w:rPr>
-        <w:t>have</w:t>
-      </w:r>
-      <w:proofErr w:type="spellEnd"/>
-      <w:r>
-        <w:rPr>
-          <w:b/>
-        </w:rPr>
-        <w:t xml:space="preserve"> </w:t>
-      </w:r>
-      <w:proofErr w:type="spellStart"/>
-      <w:r>
-        <w:rPr>
-          <w:b/>
-        </w:rPr>
-        <w:t>already</w:t>
-      </w:r>
-      <w:proofErr w:type="spellEnd"/>
-      <w:r>
-        <w:rPr>
-          <w:b/>
-        </w:rPr>
-        <w:t xml:space="preserve">. In the last </w:t>
-      </w:r>
-      <w:proofErr w:type="spellStart"/>
-      <w:r>
-        <w:rPr>
-          <w:b/>
-        </w:rPr>
-        <w:t>sentance</w:t>
-      </w:r>
-      <w:proofErr w:type="spellEnd"/>
-      <w:r>
-        <w:rPr>
-          <w:b/>
-        </w:rPr>
-        <w:t xml:space="preserve"> </w:t>
-      </w:r>
-      <w:proofErr w:type="spellStart"/>
-      <w:r>
-        <w:rPr>
-          <w:b/>
-        </w:rPr>
-        <w:t>of</w:t>
-      </w:r>
-      <w:proofErr w:type="spellEnd"/>
-      <w:r>
-        <w:rPr>
-          <w:b/>
-        </w:rPr>
-        <w:t xml:space="preserve"> the last </w:t>
-      </w:r>
-      <w:proofErr w:type="spellStart"/>
-      <w:r>
-        <w:rPr>
-          <w:b/>
-        </w:rPr>
-        <w:t>paragraph</w:t>
-      </w:r>
-      <w:proofErr w:type="spellEnd"/>
-      <w:r>
-        <w:rPr>
-          <w:b/>
-        </w:rPr>
-        <w:t xml:space="preserve"> </w:t>
-      </w:r>
-      <w:proofErr w:type="spellStart"/>
-      <w:r>
-        <w:rPr>
-          <w:b/>
-        </w:rPr>
-        <w:t>you</w:t>
-      </w:r>
-      <w:proofErr w:type="spellEnd"/>
-      <w:r>
-        <w:rPr>
-          <w:b/>
-        </w:rPr>
-        <w:t xml:space="preserve">, </w:t>
-      </w:r>
-      <w:proofErr w:type="spellStart"/>
-      <w:r>
-        <w:rPr>
-          <w:b/>
-        </w:rPr>
-        <w:t>again</w:t>
-      </w:r>
-      <w:proofErr w:type="spellEnd"/>
-      <w:r>
-        <w:rPr>
-          <w:b/>
-        </w:rPr>
-        <w:t xml:space="preserve">, </w:t>
-      </w:r>
-      <w:proofErr w:type="spellStart"/>
-      <w:r>
-        <w:rPr>
-          <w:b/>
-        </w:rPr>
-        <w:t>summarize</w:t>
-      </w:r>
-      <w:proofErr w:type="spellEnd"/>
-      <w:r>
-        <w:rPr>
-          <w:b/>
-        </w:rPr>
-        <w:t xml:space="preserve"> the </w:t>
-      </w:r>
-      <w:proofErr w:type="spellStart"/>
-      <w:r>
-        <w:rPr>
-          <w:b/>
-        </w:rPr>
-        <w:t>reaearch</w:t>
-      </w:r>
-      <w:proofErr w:type="spellEnd"/>
-      <w:r>
-        <w:rPr>
-          <w:b/>
-        </w:rPr>
-        <w:t xml:space="preserve"> </w:t>
-      </w:r>
-      <w:proofErr w:type="spellStart"/>
-      <w:r>
-        <w:rPr>
-          <w:b/>
-        </w:rPr>
-        <w:t>result</w:t>
-      </w:r>
-      <w:proofErr w:type="spellEnd"/>
-      <w:r>
-        <w:rPr>
-          <w:b/>
-        </w:rPr>
-        <w:t xml:space="preserve"> and </w:t>
-      </w:r>
-      <w:proofErr w:type="spellStart"/>
-      <w:r>
-        <w:rPr>
-          <w:b/>
-        </w:rPr>
-        <w:t>its</w:t>
-      </w:r>
-      <w:proofErr w:type="spellEnd"/>
-      <w:r>
-        <w:rPr>
-          <w:b/>
-        </w:rPr>
-        <w:t xml:space="preserve"> </w:t>
-      </w:r>
-      <w:proofErr w:type="spellStart"/>
-      <w:r>
-        <w:rPr>
-          <w:b/>
-        </w:rPr>
-        <w:t>importance</w:t>
-      </w:r>
-      <w:proofErr w:type="spellEnd"/>
-      <w:r>
-        <w:rPr>
-          <w:b/>
-        </w:rPr>
-        <w:t xml:space="preserve"> in a </w:t>
-      </w:r>
-      <w:proofErr w:type="spellStart"/>
-      <w:r>
-        <w:rPr>
-          <w:b/>
-        </w:rPr>
-        <w:t>broader</w:t>
-      </w:r>
-      <w:proofErr w:type="spellEnd"/>
-      <w:r>
-        <w:rPr>
-          <w:b/>
-        </w:rPr>
-        <w:t xml:space="preserve"> </w:t>
-      </w:r>
-      <w:proofErr w:type="spellStart"/>
-      <w:r>
-        <w:rPr>
-          <w:b/>
-        </w:rPr>
-        <w:t>context</w:t>
-      </w:r>
-      <w:proofErr w:type="spellEnd"/>
-      <w:r>
-        <w:rPr>
-          <w:b/>
-        </w:rPr>
-        <w:t xml:space="preserve">. If </w:t>
-      </w:r>
-      <w:proofErr w:type="spellStart"/>
-      <w:r>
-        <w:rPr>
-          <w:b/>
-        </w:rPr>
-        <w:t>you</w:t>
-      </w:r>
-      <w:proofErr w:type="spellEnd"/>
-      <w:r>
-        <w:rPr>
-          <w:b/>
-        </w:rPr>
-        <w:t xml:space="preserve"> </w:t>
-      </w:r>
-      <w:proofErr w:type="spellStart"/>
-      <w:r>
-        <w:rPr>
-          <w:b/>
-        </w:rPr>
-        <w:t>don’t</w:t>
-      </w:r>
-      <w:proofErr w:type="spellEnd"/>
-      <w:r>
-        <w:rPr>
-          <w:b/>
-        </w:rPr>
-        <w:t xml:space="preserve"> </w:t>
-      </w:r>
-      <w:proofErr w:type="spellStart"/>
-      <w:r>
-        <w:rPr>
-          <w:b/>
-        </w:rPr>
-        <w:t>want</w:t>
-      </w:r>
-      <w:proofErr w:type="spellEnd"/>
-      <w:r>
-        <w:rPr>
-          <w:b/>
-        </w:rPr>
-        <w:t xml:space="preserve"> the </w:t>
-      </w:r>
-      <w:proofErr w:type="spellStart"/>
-      <w:r>
-        <w:rPr>
-          <w:b/>
-        </w:rPr>
-        <w:t>ddiscussion</w:t>
-      </w:r>
-      <w:proofErr w:type="spellEnd"/>
-      <w:r>
-        <w:rPr>
-          <w:b/>
-        </w:rPr>
-        <w:t xml:space="preserve"> </w:t>
-      </w:r>
-      <w:proofErr w:type="spellStart"/>
-      <w:r>
-        <w:rPr>
-          <w:b/>
-        </w:rPr>
-        <w:t>writing</w:t>
-      </w:r>
-      <w:proofErr w:type="spellEnd"/>
-      <w:r>
-        <w:rPr>
-          <w:b/>
-        </w:rPr>
-        <w:t xml:space="preserve"> </w:t>
-      </w:r>
-      <w:proofErr w:type="spellStart"/>
-      <w:r>
-        <w:rPr>
-          <w:b/>
-        </w:rPr>
-        <w:t>to</w:t>
-      </w:r>
-      <w:proofErr w:type="spellEnd"/>
-      <w:r>
-        <w:rPr>
-          <w:b/>
-        </w:rPr>
-        <w:t xml:space="preserve"> </w:t>
-      </w:r>
-      <w:proofErr w:type="spellStart"/>
-      <w:r>
-        <w:rPr>
-          <w:b/>
-        </w:rPr>
-        <w:t>take</w:t>
-      </w:r>
-      <w:proofErr w:type="spellEnd"/>
-      <w:r>
-        <w:rPr>
-          <w:b/>
-        </w:rPr>
-        <w:t xml:space="preserve"> </w:t>
-      </w:r>
-      <w:proofErr w:type="spellStart"/>
-      <w:r>
-        <w:rPr>
-          <w:b/>
-        </w:rPr>
-        <w:t>another</w:t>
-      </w:r>
-      <w:proofErr w:type="spellEnd"/>
-      <w:r>
-        <w:rPr>
-          <w:b/>
-        </w:rPr>
-        <w:t xml:space="preserve"> </w:t>
-      </w:r>
-    </w:p>
-    <w:p>
-      <w:pPr>
-        <w:pStyle w:val="Kommentarer"/>
-      </w:pPr>
-    </w:p>
-    <w:p>
-      <w:pPr>
-        <w:pStyle w:val="Kommentarer"/>
-      </w:pPr>
-      <w:r>
-        <w:t xml:space="preserve">2 </w:t>
-      </w:r>
-      <w:proofErr w:type="spellStart"/>
-      <w:r>
-        <w:t>months</w:t>
-      </w:r>
-      <w:proofErr w:type="spellEnd"/>
-      <w:r>
-        <w:t xml:space="preserve"> </w:t>
-      </w:r>
-      <w:proofErr w:type="spellStart"/>
-      <w:r>
-        <w:t>you</w:t>
-      </w:r>
-      <w:proofErr w:type="spellEnd"/>
-      <w:r>
-        <w:t xml:space="preserve"> </w:t>
-      </w:r>
-      <w:proofErr w:type="spellStart"/>
-      <w:r>
-        <w:t>should</w:t>
-      </w:r>
-      <w:proofErr w:type="spellEnd"/>
-      <w:r>
-        <w:t xml:space="preserve"> REALLY read a </w:t>
-      </w:r>
-      <w:proofErr w:type="spellStart"/>
-      <w:r>
-        <w:t>few</w:t>
-      </w:r>
-      <w:proofErr w:type="spellEnd"/>
-      <w:r>
-        <w:t xml:space="preserve"> </w:t>
-      </w:r>
-      <w:proofErr w:type="spellStart"/>
-      <w:r>
-        <w:t>discussions</w:t>
-      </w:r>
-      <w:proofErr w:type="spellEnd"/>
-      <w:r>
-        <w:t xml:space="preserve"> and </w:t>
-      </w:r>
-      <w:proofErr w:type="spellStart"/>
-      <w:r>
-        <w:t>understand</w:t>
-      </w:r>
-      <w:proofErr w:type="spellEnd"/>
-      <w:r>
-        <w:t xml:space="preserve"> </w:t>
-      </w:r>
-      <w:proofErr w:type="spellStart"/>
-      <w:r>
-        <w:t>how</w:t>
-      </w:r>
-      <w:proofErr w:type="spellEnd"/>
-      <w:r>
-        <w:t xml:space="preserve"> </w:t>
-      </w:r>
-      <w:proofErr w:type="spellStart"/>
-      <w:r>
-        <w:t>they</w:t>
-      </w:r>
-      <w:proofErr w:type="spellEnd"/>
-      <w:r>
-        <w:t xml:space="preserve"> </w:t>
-      </w:r>
-      <w:proofErr w:type="spellStart"/>
-      <w:r>
-        <w:t>are</w:t>
-      </w:r>
-      <w:proofErr w:type="spellEnd"/>
-      <w:r>
-        <w:t xml:space="preserve"> </w:t>
-      </w:r>
-      <w:proofErr w:type="spellStart"/>
-      <w:r>
-        <w:t>typically</w:t>
-      </w:r>
-      <w:proofErr w:type="spellEnd"/>
-      <w:r>
-        <w:t xml:space="preserve"> </w:t>
-      </w:r>
-      <w:proofErr w:type="spellStart"/>
-      <w:r>
-        <w:t>constructed</w:t>
-      </w:r>
-      <w:proofErr w:type="spellEnd"/>
-      <w:r>
-        <w:t xml:space="preserve">. The </w:t>
-      </w:r>
-      <w:proofErr w:type="spellStart"/>
-      <w:r>
-        <w:t>discussions</w:t>
-      </w:r>
-      <w:proofErr w:type="spellEnd"/>
-      <w:r>
-        <w:t xml:space="preserve"> </w:t>
-      </w:r>
-      <w:proofErr w:type="spellStart"/>
-      <w:r>
-        <w:t>can</w:t>
-      </w:r>
-      <w:proofErr w:type="spellEnd"/>
-      <w:r>
-        <w:t xml:space="preserve"> be on </w:t>
-      </w:r>
-      <w:proofErr w:type="spellStart"/>
-      <w:r>
-        <w:t>any</w:t>
-      </w:r>
-      <w:proofErr w:type="spellEnd"/>
-      <w:r>
-        <w:t xml:space="preserve"> </w:t>
-      </w:r>
-      <w:proofErr w:type="spellStart"/>
-      <w:r>
-        <w:t>topic</w:t>
-      </w:r>
-      <w:proofErr w:type="spellEnd"/>
-      <w:r>
-        <w:t xml:space="preserve"> in a </w:t>
-      </w:r>
-      <w:proofErr w:type="spellStart"/>
-      <w:r>
-        <w:t>thesis</w:t>
-      </w:r>
-      <w:proofErr w:type="spellEnd"/>
-      <w:r>
-        <w:t xml:space="preserve"> or </w:t>
-      </w:r>
-      <w:proofErr w:type="spellStart"/>
-      <w:r>
-        <w:t>article</w:t>
-      </w:r>
-      <w:proofErr w:type="spellEnd"/>
-      <w:r>
-        <w:t xml:space="preserve">… </w:t>
-      </w:r>
-      <w:proofErr w:type="spellStart"/>
-      <w:r>
-        <w:t>they</w:t>
-      </w:r>
-      <w:proofErr w:type="spellEnd"/>
-      <w:r>
-        <w:t xml:space="preserve"> </w:t>
-      </w:r>
-      <w:proofErr w:type="spellStart"/>
-      <w:r>
-        <w:t>are</w:t>
-      </w:r>
-      <w:proofErr w:type="spellEnd"/>
-      <w:r>
-        <w:t xml:space="preserve"> all </w:t>
-      </w:r>
-      <w:proofErr w:type="spellStart"/>
-      <w:r>
-        <w:t>constructed</w:t>
-      </w:r>
-      <w:proofErr w:type="spellEnd"/>
-      <w:r>
-        <w:t xml:space="preserve"> </w:t>
-      </w:r>
-      <w:proofErr w:type="spellStart"/>
-      <w:r>
-        <w:t>more</w:t>
-      </w:r>
-      <w:proofErr w:type="spellEnd"/>
-      <w:r>
-        <w:t xml:space="preserve"> or less in the same </w:t>
-      </w:r>
-      <w:proofErr w:type="spellStart"/>
-      <w:r>
-        <w:t>way</w:t>
-      </w:r>
-      <w:proofErr w:type="spellEnd"/>
-      <w:r>
-        <w:t>.</w:t>
-      </w:r>
-    </w:p>
   </w:comment>
-  <w:comment w:id="33" w:author="Olivia Imner" w:date="2018-10-06T17:31:00Z" w:initials="OI">
-    <w:p>
-      <w:pPr>
-        <w:pStyle w:val="Kommentarer"/>
-      </w:pPr>
-      <w:r>
-        <w:rPr>
-          <w:rStyle w:val="Kommentarsreferens"/>
-        </w:rPr>
-        <w:annotationRef/>
-      </w:r>
-      <w:proofErr w:type="spellStart"/>
-      <w:r>
-        <w:t>Discuss</w:t>
-      </w:r>
-      <w:proofErr w:type="spellEnd"/>
-      <w:r>
-        <w:t xml:space="preserve"> ”brister” </w:t>
-      </w:r>
-      <w:proofErr w:type="spellStart"/>
-      <w:r>
-        <w:t>with</w:t>
-      </w:r>
-      <w:proofErr w:type="spellEnd"/>
-      <w:r>
-        <w:t xml:space="preserve"> the </w:t>
-      </w:r>
-      <w:proofErr w:type="spellStart"/>
-      <w:r>
-        <w:t>evaluation</w:t>
-      </w:r>
-      <w:proofErr w:type="spellEnd"/>
-      <w:r>
-        <w:t xml:space="preserve">. </w:t>
-      </w:r>
-      <w:proofErr w:type="spellStart"/>
-      <w:r>
-        <w:t>Use</w:t>
-      </w:r>
-      <w:proofErr w:type="spellEnd"/>
-      <w:r>
-        <w:t xml:space="preserve"> the format </w:t>
-      </w:r>
-      <w:proofErr w:type="spellStart"/>
-      <w:r>
-        <w:t>that</w:t>
-      </w:r>
-      <w:proofErr w:type="spellEnd"/>
-      <w:r>
-        <w:t xml:space="preserve"> </w:t>
-      </w:r>
-      <w:proofErr w:type="spellStart"/>
-      <w:r>
-        <w:t>you</w:t>
-      </w:r>
-      <w:proofErr w:type="spellEnd"/>
-      <w:r>
-        <w:t xml:space="preserve"> </w:t>
-      </w:r>
-      <w:proofErr w:type="spellStart"/>
-      <w:r>
-        <w:t>already</w:t>
-      </w:r>
-      <w:proofErr w:type="spellEnd"/>
-      <w:r>
-        <w:t xml:space="preserve"> </w:t>
-      </w:r>
-      <w:proofErr w:type="spellStart"/>
-      <w:r>
-        <w:t>used</w:t>
-      </w:r>
-      <w:proofErr w:type="spellEnd"/>
-      <w:r>
-        <w:t xml:space="preserve"> for the </w:t>
-      </w:r>
-      <w:proofErr w:type="spellStart"/>
-      <w:r>
-        <w:t>interview</w:t>
-      </w:r>
-      <w:proofErr w:type="spellEnd"/>
-      <w:r>
-        <w:t xml:space="preserve"> ”brister”, i.e. </w:t>
-      </w:r>
-      <w:proofErr w:type="spellStart"/>
-      <w:r>
-        <w:t>say</w:t>
-      </w:r>
-      <w:proofErr w:type="spellEnd"/>
-      <w:r>
-        <w:t xml:space="preserve"> </w:t>
-      </w:r>
-      <w:proofErr w:type="spellStart"/>
-      <w:r>
-        <w:t>what</w:t>
-      </w:r>
-      <w:proofErr w:type="spellEnd"/>
-      <w:r>
-        <w:t xml:space="preserve"> </w:t>
-      </w:r>
-      <w:proofErr w:type="spellStart"/>
-      <w:r>
-        <w:t>they</w:t>
-      </w:r>
-      <w:proofErr w:type="spellEnd"/>
-      <w:r>
-        <w:t xml:space="preserve"> </w:t>
-      </w:r>
-      <w:proofErr w:type="spellStart"/>
-      <w:r>
-        <w:t>are</w:t>
-      </w:r>
-      <w:proofErr w:type="spellEnd"/>
-      <w:r>
-        <w:t xml:space="preserve"> and </w:t>
-      </w:r>
-      <w:proofErr w:type="spellStart"/>
-      <w:r>
-        <w:t>then</w:t>
-      </w:r>
-      <w:proofErr w:type="spellEnd"/>
-      <w:r>
-        <w:t xml:space="preserve"> </w:t>
-      </w:r>
-      <w:proofErr w:type="spellStart"/>
-      <w:r>
-        <w:t>how</w:t>
-      </w:r>
-      <w:proofErr w:type="spellEnd"/>
-      <w:r>
-        <w:t xml:space="preserve"> </w:t>
-      </w:r>
-      <w:proofErr w:type="spellStart"/>
-      <w:r>
-        <w:t>they</w:t>
-      </w:r>
-      <w:proofErr w:type="spellEnd"/>
-      <w:r>
-        <w:t xml:space="preserve"> </w:t>
-      </w:r>
-      <w:proofErr w:type="spellStart"/>
-      <w:r>
-        <w:t>could</w:t>
-      </w:r>
-      <w:proofErr w:type="spellEnd"/>
-      <w:r>
-        <w:t xml:space="preserve"> be </w:t>
-      </w:r>
-      <w:proofErr w:type="spellStart"/>
-      <w:r>
-        <w:t>avoided</w:t>
-      </w:r>
-      <w:proofErr w:type="spellEnd"/>
-      <w:r>
-        <w:t xml:space="preserve"> in </w:t>
-      </w:r>
-      <w:proofErr w:type="spellStart"/>
-      <w:r>
-        <w:t>future</w:t>
-      </w:r>
-      <w:proofErr w:type="spellEnd"/>
-      <w:r>
-        <w:t xml:space="preserve"> studies. </w:t>
-      </w:r>
-      <w:proofErr w:type="spellStart"/>
-      <w:r>
-        <w:rPr>
-          <w:color w:val="FFFFFF" w:themeColor="background1"/>
-        </w:rPr>
-        <w:t>Fixed</w:t>
-      </w:r>
-      <w:proofErr w:type="spellEnd"/>
-    </w:p>
-  </w:comment>
-  <w:comment w:id="36" w:author="Olivia Imner" w:date="2018-10-09T08:49:00Z" w:initials="OI">
-    <w:p>
-      <w:pPr>
-        <w:pStyle w:val="Kommentarer"/>
-      </w:pPr>
-      <w:r>
-        <w:rPr>
-          <w:rStyle w:val="Kommentarsreferens"/>
-        </w:rPr>
-        <w:annotationRef/>
-      </w:r>
-      <w:r>
-        <w:t xml:space="preserve">Visa källor blir inte bra </w:t>
-      </w:r>
-    </w:p>
-    <w:p>
-      <w:pPr>
-        <w:pStyle w:val="Kommentarer"/>
-      </w:pPr>
-    </w:p>
-  </w:comment>
-  <w:comment w:id="42" w:author="Unknown Author" w:date="2018-09-09T08:01:00Z" w:initials="">
+  <w:comment w:id="41" w:author="Unknown Author" w:date="2018-09-09T08:01:00Z" w:initials="">
     <w:p>
       <w:proofErr w:type="spellStart"/>
       <w:r>
@@ -19343,107 +18122,6 @@
           <w:sz w:val="20"/>
         </w:rPr>
         <w:t>.</w:t>
-      </w:r>
-    </w:p>
-  </w:comment>
-  <w:comment w:id="44" w:author="Jason Serviss" w:date="2018-09-11T17:50:00Z" w:initials="JS">
-    <w:p>
-      <w:pPr>
-        <w:pStyle w:val="Kommentarer"/>
-      </w:pPr>
-      <w:r>
-        <w:rPr>
-          <w:rStyle w:val="Kommentarsreferens"/>
-        </w:rPr>
-        <w:annotationRef/>
-      </w:r>
-      <w:proofErr w:type="spellStart"/>
-      <w:r>
-        <w:t>Impossible</w:t>
-      </w:r>
-      <w:proofErr w:type="spellEnd"/>
-      <w:r>
-        <w:t xml:space="preserve"> </w:t>
-      </w:r>
-      <w:proofErr w:type="spellStart"/>
-      <w:r>
-        <w:t>to</w:t>
-      </w:r>
-      <w:proofErr w:type="spellEnd"/>
-      <w:r>
-        <w:t xml:space="preserve"> </w:t>
-      </w:r>
-      <w:proofErr w:type="spellStart"/>
-      <w:r>
-        <w:t>tell</w:t>
-      </w:r>
-      <w:proofErr w:type="spellEnd"/>
-      <w:r>
-        <w:t xml:space="preserve"> </w:t>
-      </w:r>
-      <w:proofErr w:type="spellStart"/>
-      <w:r>
-        <w:t>which</w:t>
-      </w:r>
-      <w:proofErr w:type="spellEnd"/>
-      <w:r>
-        <w:t xml:space="preserve"> </w:t>
-      </w:r>
-      <w:proofErr w:type="spellStart"/>
-      <w:r>
-        <w:t>question</w:t>
-      </w:r>
-      <w:proofErr w:type="spellEnd"/>
-      <w:r>
-        <w:t xml:space="preserve"> </w:t>
-      </w:r>
-      <w:proofErr w:type="spellStart"/>
-      <w:r>
-        <w:t>relates</w:t>
-      </w:r>
-      <w:proofErr w:type="spellEnd"/>
-      <w:r>
-        <w:t xml:space="preserve"> </w:t>
-      </w:r>
-      <w:proofErr w:type="spellStart"/>
-      <w:r>
-        <w:t>to</w:t>
-      </w:r>
-      <w:proofErr w:type="spellEnd"/>
-      <w:r>
-        <w:t xml:space="preserve"> </w:t>
-      </w:r>
-      <w:proofErr w:type="spellStart"/>
-      <w:r>
-        <w:t>which</w:t>
-      </w:r>
-      <w:proofErr w:type="spellEnd"/>
-      <w:r>
-        <w:t xml:space="preserve"> </w:t>
-      </w:r>
-      <w:proofErr w:type="spellStart"/>
-      <w:r>
-        <w:t>model</w:t>
-      </w:r>
-      <w:proofErr w:type="spellEnd"/>
-      <w:r>
-        <w:t>.</w:t>
-      </w:r>
-    </w:p>
-  </w:comment>
-  <w:comment w:id="61" w:author="Olivia Imner" w:date="2018-07-25T08:06:00Z" w:initials="OI">
-    <w:p>
-      <w:pPr>
-        <w:pStyle w:val="Kommentarer"/>
-      </w:pPr>
-      <w:r>
-        <w:rPr>
-          <w:rStyle w:val="Kommentarsreferens"/>
-        </w:rPr>
-        <w:annotationRef/>
-      </w:r>
-      <w:r>
-        <w:t xml:space="preserve">Ändra till annat ord för frågor och påståenden </w:t>
       </w:r>
     </w:p>
   </w:comment>
@@ -19531,7 +18209,7 @@
           <w:rPr>
             <w:noProof/>
           </w:rPr>
-          <w:t>22</w:t>
+          <w:t>20</w:t>
         </w:r>
         <w:r>
           <w:fldChar w:fldCharType="end"/>
@@ -19602,28 +18280,34 @@
     <w:p>
       <w:pPr>
         <w:pStyle w:val="Fotnotstext"/>
-      </w:pPr>
-      <w:r>
-        <w:rPr>
-          <w:rStyle w:val="Fotnotsreferens"/>
-        </w:rPr>
-        <w:footnoteRef/>
-      </w:r>
-      <w:r>
-        <w:rPr>
-          <w:rStyle w:val="Fotnotsreferens"/>
-        </w:rPr>
-        <w:tab/>
-      </w:r>
-      <w:r>
-        <w:t xml:space="preserve"> </w:t>
-      </w:r>
-      <w:r>
+        <w:jc w:val="both"/>
         <w:rPr>
           <w:sz w:val="14"/>
           <w:szCs w:val="14"/>
         </w:rPr>
-        <w:t>I intervjun förklarades det vad användargrupp är och att det innefattar Grades förklaring av målgrupp.</w:t>
+      </w:pPr>
+      <w:r>
+        <w:rPr>
+          <w:rStyle w:val="Fotnotsreferens"/>
+          <w:sz w:val="14"/>
+          <w:szCs w:val="14"/>
+        </w:rPr>
+        <w:footnoteRef/>
+      </w:r>
+      <w:r>
+        <w:rPr>
+          <w:rStyle w:val="Fotnotsreferens"/>
+          <w:sz w:val="14"/>
+          <w:szCs w:val="14"/>
+        </w:rPr>
+        <w:tab/>
+      </w:r>
+      <w:r>
+        <w:rPr>
+          <w:sz w:val="14"/>
+          <w:szCs w:val="14"/>
+        </w:rPr>
+        <w:t xml:space="preserve"> I intervjun förklarades det vad användargrupp är och att det innefattar Grades förklaring av målgrupp.</w:t>
       </w:r>
     </w:p>
   </w:footnote>
@@ -19631,25 +18315,34 @@
     <w:p>
       <w:pPr>
         <w:pStyle w:val="Fotnotstext"/>
-      </w:pPr>
-      <w:r>
-        <w:rPr>
-          <w:rStyle w:val="Fotnotsreferens"/>
-        </w:rPr>
-        <w:footnoteRef/>
-      </w:r>
-      <w:r>
-        <w:rPr>
-          <w:rStyle w:val="Fotnotsreferens"/>
-        </w:rPr>
-        <w:tab/>
-      </w:r>
-      <w:r>
+        <w:jc w:val="both"/>
         <w:rPr>
           <w:sz w:val="14"/>
           <w:szCs w:val="14"/>
         </w:rPr>
-        <w:t xml:space="preserve"> Frågan förklarades igen med: Att studenten kan konkretisera det dem lärt sig i kursen. </w:t>
+      </w:pPr>
+      <w:r>
+        <w:rPr>
+          <w:rStyle w:val="Fotnotsreferens"/>
+          <w:sz w:val="14"/>
+          <w:szCs w:val="14"/>
+        </w:rPr>
+        <w:footnoteRef/>
+      </w:r>
+      <w:r>
+        <w:rPr>
+          <w:rStyle w:val="Fotnotsreferens"/>
+          <w:sz w:val="14"/>
+          <w:szCs w:val="14"/>
+        </w:rPr>
+        <w:tab/>
+      </w:r>
+      <w:r>
+        <w:rPr>
+          <w:sz w:val="14"/>
+          <w:szCs w:val="14"/>
+        </w:rPr>
+        <w:t xml:space="preserve"> Frågan förklarades igen med: Att studenten kan konkretisera det dem lärt sig i kursen.</w:t>
       </w:r>
     </w:p>
   </w:footnote>
@@ -19657,24 +18350,33 @@
     <w:p>
       <w:pPr>
         <w:pStyle w:val="Fotnotstext"/>
-      </w:pPr>
-      <w:r>
-        <w:rPr>
-          <w:rStyle w:val="Fotnotsreferens"/>
-        </w:rPr>
-        <w:footnoteRef/>
-      </w:r>
-      <w:r>
-        <w:rPr>
-          <w:rStyle w:val="Fotnotsreferens"/>
-        </w:rPr>
-        <w:tab/>
-      </w:r>
-      <w:r>
+        <w:jc w:val="both"/>
         <w:rPr>
           <w:sz w:val="14"/>
           <w:szCs w:val="14"/>
         </w:rPr>
+      </w:pPr>
+      <w:r>
+        <w:rPr>
+          <w:rStyle w:val="Fotnotsreferens"/>
+          <w:sz w:val="14"/>
+          <w:szCs w:val="14"/>
+        </w:rPr>
+        <w:footnoteRef/>
+      </w:r>
+      <w:r>
+        <w:rPr>
+          <w:rStyle w:val="Fotnotsreferens"/>
+          <w:sz w:val="14"/>
+          <w:szCs w:val="14"/>
+        </w:rPr>
+        <w:tab/>
+      </w:r>
+      <w:r>
+        <w:rPr>
+          <w:sz w:val="14"/>
+          <w:szCs w:val="14"/>
+        </w:rPr>
         <w:t xml:space="preserve"> En förklaring gjordes av ”aktivera sinnena” med: att studenten får möjlighet att arbete själv. </w:t>
       </w:r>
     </w:p>
@@ -19683,24 +18385,33 @@
     <w:p>
       <w:pPr>
         <w:pStyle w:val="Fotnotstext"/>
-      </w:pPr>
-      <w:r>
-        <w:rPr>
-          <w:rStyle w:val="Fotnotsreferens"/>
-        </w:rPr>
-        <w:footnoteRef/>
-      </w:r>
-      <w:r>
-        <w:rPr>
-          <w:rStyle w:val="Fotnotsreferens"/>
-        </w:rPr>
-        <w:tab/>
-      </w:r>
-      <w:r>
+        <w:jc w:val="both"/>
         <w:rPr>
           <w:sz w:val="14"/>
           <w:szCs w:val="14"/>
         </w:rPr>
+      </w:pPr>
+      <w:r>
+        <w:rPr>
+          <w:rStyle w:val="Fotnotsreferens"/>
+          <w:sz w:val="14"/>
+          <w:szCs w:val="14"/>
+        </w:rPr>
+        <w:footnoteRef/>
+      </w:r>
+      <w:r>
+        <w:rPr>
+          <w:rStyle w:val="Fotnotsreferens"/>
+          <w:sz w:val="14"/>
+          <w:szCs w:val="14"/>
+        </w:rPr>
+        <w:tab/>
+      </w:r>
+      <w:r>
+        <w:rPr>
+          <w:sz w:val="14"/>
+          <w:szCs w:val="14"/>
+        </w:rPr>
         <w:t xml:space="preserve"> Ordförklaring av ”gestalta”: att det framställa och inlärda materialet ska fastna hos studenten.</w:t>
       </w:r>
     </w:p>
@@ -19709,24 +18420,33 @@
     <w:p>
       <w:pPr>
         <w:pStyle w:val="Fotnotstext"/>
-      </w:pPr>
-      <w:r>
-        <w:rPr>
-          <w:rStyle w:val="Fotnotsreferens"/>
-        </w:rPr>
-        <w:footnoteRef/>
-      </w:r>
-      <w:r>
-        <w:rPr>
-          <w:rStyle w:val="Fotnotsreferens"/>
-        </w:rPr>
-        <w:tab/>
-      </w:r>
-      <w:r>
+        <w:jc w:val="both"/>
         <w:rPr>
           <w:sz w:val="14"/>
           <w:szCs w:val="14"/>
         </w:rPr>
+      </w:pPr>
+      <w:r>
+        <w:rPr>
+          <w:rStyle w:val="Fotnotsreferens"/>
+          <w:sz w:val="14"/>
+          <w:szCs w:val="14"/>
+        </w:rPr>
+        <w:footnoteRef/>
+      </w:r>
+      <w:r>
+        <w:rPr>
+          <w:rStyle w:val="Fotnotsreferens"/>
+          <w:sz w:val="14"/>
+          <w:szCs w:val="14"/>
+        </w:rPr>
+        <w:tab/>
+      </w:r>
+      <w:r>
+        <w:rPr>
+          <w:sz w:val="14"/>
+          <w:szCs w:val="14"/>
+        </w:rPr>
         <w:t xml:space="preserve"> En förklaring gjordes av normerna: ”Explicit normer” handlar om att människan har tydligt uttalande sociala regler och ”implicita normer” är de outtalade regler sociala regler, sådant som är majoriteten av människor, vet är rätt eller fel.</w:t>
       </w:r>
     </w:p>
@@ -19735,45 +18455,30 @@
     <w:p>
       <w:pPr>
         <w:pStyle w:val="Fotnotstext"/>
+        <w:jc w:val="both"/>
       </w:pPr>
       <w:r>
         <w:rPr>
           <w:rStyle w:val="Fotnotsreferens"/>
-        </w:rPr>
-        <w:footnoteRef/>
-      </w:r>
-      <w:r>
-        <w:rPr>
-          <w:rStyle w:val="Fotnotsreferens"/>
-        </w:rPr>
-        <w:tab/>
-      </w:r>
-      <w:r>
-        <w:t xml:space="preserve"> </w:t>
-      </w:r>
-      <w:r>
-        <w:rPr>
           <w:sz w:val="14"/>
           <w:szCs w:val="14"/>
         </w:rPr>
-        <w:t>En förklaring gjordes av ”övning och granskning</w:t>
-      </w:r>
-      <w:r>
-        <w:t xml:space="preserve">” </w:t>
-      </w:r>
-      <w:r>
-        <w:rPr>
+        <w:footnoteRef/>
+      </w:r>
+      <w:r>
+        <w:rPr>
+          <w:rStyle w:val="Fotnotsreferens"/>
           <w:sz w:val="14"/>
           <w:szCs w:val="14"/>
         </w:rPr>
-        <w:t>med: Att g</w:t>
+        <w:tab/>
       </w:r>
       <w:r>
         <w:rPr>
           <w:sz w:val="14"/>
           <w:szCs w:val="14"/>
         </w:rPr>
-        <w:t>e studenten feedback för hur deras prestation är för tillfället i kursen.</w:t>
+        <w:t xml:space="preserve"> En förklaring gjordes av ”övning och granskning” med: Att ge studenten feedback för hur deras prestation är för tillfället i kursen.</w:t>
       </w:r>
     </w:p>
   </w:footnote>
@@ -25328,11 +24033,11 @@
 </file>
 
 <file path=customXml/item1.xml><?xml version="1.0" encoding="utf-8"?>
-<b:Sources xmlns:b="http://schemas.openxmlformats.org/officeDocument/2006/bibliography" xmlns="http://schemas.openxmlformats.org/officeDocument/2006/bibliography" SelectedStyle="\APA.XSL" StyleName="APA"/>
+<b:Sources xmlns:b="http://schemas.openxmlformats.org/officeDocument/2006/bibliography" xmlns="http://schemas.openxmlformats.org/officeDocument/2006/bibliography" SelectedStyle="\APA.XSL" StyleName="Chicago"/>
 </file>
 
 <file path=customXml/itemProps1.xml><?xml version="1.0" encoding="utf-8"?>
-<ds:datastoreItem xmlns:ds="http://schemas.openxmlformats.org/officeDocument/2006/customXml" ds:itemID="{33250169-6CC4-CF4B-A1AD-B7FAD84314AF}">
+<ds:datastoreItem xmlns:ds="http://schemas.openxmlformats.org/officeDocument/2006/customXml" ds:itemID="{C7DC771B-E898-F142-9514-DD3E33D3CC2D}">
   <ds:schemaRefs>
     <ds:schemaRef ds:uri="http://schemas.openxmlformats.org/officeDocument/2006/bibliography"/>
   </ds:schemaRefs>

</xml_diff>